<commit_message>
Update JS chap 2
</commit_message>
<xml_diff>
--- a/2.JavaScript_Jquery/1.CoreConcepts.docx
+++ b/2.JavaScript_Jquery/1.CoreConcepts.docx
@@ -490,6 +490,7 @@
       </w:pPr>
       <w:r>
         <w:rPr>
+          <w:noProof/>
           <w:sz w:val="40"/>
           <w:szCs w:val="40"/>
         </w:rPr>
@@ -545,11 +546,1250 @@
         </w:rPr>
         <w:t>-JS runs where it is found in the HTML: When browser comes across a &lt;script&gt;, it stops to load the script and then checks to see if it needs to do anything.</w:t>
       </w:r>
+    </w:p>
+    <w:p>
+      <w:pPr>
+        <w:pStyle w:val="Heading1"/>
+        <w:jc w:val="center"/>
+        <w:rPr>
+          <w:sz w:val="40"/>
+          <w:szCs w:val="40"/>
+        </w:rPr>
+      </w:pPr>
+      <w:r>
+        <w:rPr>
+          <w:sz w:val="40"/>
+          <w:szCs w:val="40"/>
+        </w:rPr>
+        <w:t>Chapter 2: Basic JavaScript Instructions</w:t>
+      </w:r>
+    </w:p>
+    <w:p>
+      <w:pPr>
+        <w:rPr>
+          <w:sz w:val="40"/>
+          <w:szCs w:val="40"/>
+        </w:rPr>
+      </w:pPr>
+      <w:r>
+        <w:rPr>
+          <w:sz w:val="40"/>
+          <w:szCs w:val="40"/>
+        </w:rPr>
+        <w:t>-Statements: each individual instruction or step, should end with a semicolon.</w:t>
+      </w:r>
+    </w:p>
+    <w:p>
+      <w:pPr>
+        <w:rPr>
+          <w:sz w:val="40"/>
+          <w:szCs w:val="40"/>
+        </w:rPr>
+      </w:pPr>
+      <w:r>
+        <w:rPr>
+          <w:sz w:val="40"/>
+          <w:szCs w:val="40"/>
+        </w:rPr>
+        <w:t>-Comment: //, /* */</w:t>
+      </w:r>
+    </w:p>
+    <w:p>
+      <w:pPr>
+        <w:rPr>
+          <w:sz w:val="40"/>
+          <w:szCs w:val="40"/>
+        </w:rPr>
+      </w:pPr>
+      <w:r>
+        <w:rPr>
+          <w:sz w:val="40"/>
+          <w:szCs w:val="40"/>
+        </w:rPr>
+        <w:t xml:space="preserve">-Variable: </w:t>
+      </w:r>
+      <w:r>
+        <w:rPr>
+          <w:sz w:val="40"/>
+          <w:szCs w:val="40"/>
+        </w:rPr>
+        <w:t>store data</w:t>
+      </w:r>
+    </w:p>
+    <w:p>
+      <w:pPr>
+        <w:rPr>
+          <w:sz w:val="40"/>
+          <w:szCs w:val="40"/>
+        </w:rPr>
+      </w:pPr>
+      <w:r>
+        <w:rPr>
+          <w:sz w:val="40"/>
+          <w:szCs w:val="40"/>
+        </w:rPr>
+        <w:t>-Variables: how to declare them</w:t>
+      </w:r>
+    </w:p>
+    <w:p>
+      <w:pPr>
+        <w:rPr>
+          <w:sz w:val="40"/>
+          <w:szCs w:val="40"/>
+        </w:rPr>
+      </w:pPr>
+      <w:r>
+        <w:rPr>
+          <w:sz w:val="40"/>
+          <w:szCs w:val="40"/>
+        </w:rPr>
+        <w:t xml:space="preserve">+variable keyword + variable name: </w:t>
+      </w:r>
+      <w:proofErr w:type="spellStart"/>
+      <w:r>
+        <w:rPr>
+          <w:sz w:val="40"/>
+          <w:szCs w:val="40"/>
+        </w:rPr>
+        <w:t>var</w:t>
+      </w:r>
+      <w:proofErr w:type="spellEnd"/>
+      <w:r>
+        <w:rPr>
+          <w:sz w:val="40"/>
+          <w:szCs w:val="40"/>
+        </w:rPr>
+        <w:t xml:space="preserve"> quantity;</w:t>
+      </w:r>
+    </w:p>
+    <w:p>
+      <w:pPr>
+        <w:rPr>
+          <w:sz w:val="40"/>
+          <w:szCs w:val="40"/>
+        </w:rPr>
+      </w:pPr>
+      <w:r>
+        <w:rPr>
+          <w:sz w:val="40"/>
+          <w:szCs w:val="40"/>
+        </w:rPr>
+        <w:t>-</w:t>
+      </w:r>
+      <w:proofErr w:type="spellStart"/>
+      <w:r>
+        <w:rPr>
+          <w:sz w:val="40"/>
+          <w:szCs w:val="40"/>
+        </w:rPr>
+        <w:t>Varibles</w:t>
+      </w:r>
+      <w:proofErr w:type="spellEnd"/>
+      <w:r>
+        <w:rPr>
+          <w:sz w:val="40"/>
+          <w:szCs w:val="40"/>
+        </w:rPr>
+        <w:t>: how to assign them a value</w:t>
+      </w:r>
+    </w:p>
+    <w:p>
+      <w:pPr>
+        <w:rPr>
+          <w:sz w:val="40"/>
+          <w:szCs w:val="40"/>
+        </w:rPr>
+      </w:pPr>
+      <w:r>
+        <w:rPr>
+          <w:sz w:val="40"/>
+          <w:szCs w:val="40"/>
+        </w:rPr>
+        <w:t>+variable name + assignment operator + variable value: quantity = 3;</w:t>
+      </w:r>
+    </w:p>
+    <w:p>
+      <w:pPr>
+        <w:rPr>
+          <w:sz w:val="40"/>
+          <w:szCs w:val="40"/>
+        </w:rPr>
+      </w:pPr>
+      <w:r>
+        <w:rPr>
+          <w:sz w:val="40"/>
+          <w:szCs w:val="40"/>
+        </w:rPr>
+        <w:t>-Data types</w:t>
+      </w:r>
+    </w:p>
+    <w:p>
+      <w:pPr>
+        <w:rPr>
+          <w:sz w:val="40"/>
+          <w:szCs w:val="40"/>
+        </w:rPr>
+      </w:pPr>
+      <w:r>
+        <w:rPr>
+          <w:sz w:val="40"/>
+          <w:szCs w:val="40"/>
+        </w:rPr>
+        <w:t>+Numeric data type</w:t>
+      </w:r>
+    </w:p>
+    <w:p>
+      <w:pPr>
+        <w:rPr>
+          <w:sz w:val="40"/>
+          <w:szCs w:val="40"/>
+        </w:rPr>
+      </w:pPr>
+      <w:r>
+        <w:rPr>
+          <w:sz w:val="40"/>
+          <w:szCs w:val="40"/>
+        </w:rPr>
+        <w:t>+String data types: can be single or double quotes</w:t>
+      </w:r>
+    </w:p>
+    <w:p>
+      <w:pPr>
+        <w:rPr>
+          <w:sz w:val="40"/>
+          <w:szCs w:val="40"/>
+        </w:rPr>
+      </w:pPr>
+      <w:r>
+        <w:rPr>
+          <w:sz w:val="40"/>
+          <w:szCs w:val="40"/>
+        </w:rPr>
+        <w:t>+Boolean data type</w:t>
+      </w:r>
+    </w:p>
+    <w:p>
+      <w:pPr>
+        <w:rPr>
+          <w:sz w:val="40"/>
+          <w:szCs w:val="40"/>
+        </w:rPr>
+      </w:pPr>
+      <w:r>
+        <w:rPr>
+          <w:sz w:val="40"/>
+          <w:szCs w:val="40"/>
+        </w:rPr>
+        <w:lastRenderedPageBreak/>
+        <w:t>-Using a variable to store a number</w:t>
+      </w:r>
+    </w:p>
+    <w:p>
+      <w:pPr>
+        <w:rPr>
+          <w:sz w:val="40"/>
+          <w:szCs w:val="40"/>
+        </w:rPr>
+      </w:pPr>
+      <w:r>
+        <w:rPr>
+          <w:sz w:val="40"/>
+          <w:szCs w:val="40"/>
+        </w:rPr>
+        <w:drawing>
+          <wp:inline distT="0" distB="0" distL="0" distR="0" wp14:anchorId="170402B3" wp14:editId="6F0B8AA3">
+            <wp:extent cx="2919984" cy="1696492"/>
+            <wp:effectExtent l="0" t="0" r="0" b="0"/>
+            <wp:docPr id="4" name="Picture 4"/>
+            <wp:cNvGraphicFramePr>
+              <a:graphicFrameLocks xmlns:a="http://schemas.openxmlformats.org/drawingml/2006/main" noChangeAspect="1"/>
+            </wp:cNvGraphicFramePr>
+            <a:graphic xmlns:a="http://schemas.openxmlformats.org/drawingml/2006/main">
+              <a:graphicData uri="http://schemas.openxmlformats.org/drawingml/2006/picture">
+                <pic:pic xmlns:pic="http://schemas.openxmlformats.org/drawingml/2006/picture">
+                  <pic:nvPicPr>
+                    <pic:cNvPr id="1" name=""/>
+                    <pic:cNvPicPr/>
+                  </pic:nvPicPr>
+                  <pic:blipFill>
+                    <a:blip r:embed="rId7"/>
+                    <a:stretch>
+                      <a:fillRect/>
+                    </a:stretch>
+                  </pic:blipFill>
+                  <pic:spPr>
+                    <a:xfrm>
+                      <a:off x="0" y="0"/>
+                      <a:ext cx="2945288" cy="1711194"/>
+                    </a:xfrm>
+                    <a:prstGeom prst="rect">
+                      <a:avLst/>
+                    </a:prstGeom>
+                  </pic:spPr>
+                </pic:pic>
+              </a:graphicData>
+            </a:graphic>
+          </wp:inline>
+        </w:drawing>
+      </w:r>
+      <w:r>
+        <w:rPr>
+          <w:sz w:val="40"/>
+          <w:szCs w:val="40"/>
+        </w:rPr>
+        <w:drawing>
+          <wp:inline distT="0" distB="0" distL="0" distR="0" wp14:anchorId="4B38B30F" wp14:editId="74C69492">
+            <wp:extent cx="2737104" cy="909127"/>
+            <wp:effectExtent l="0" t="0" r="6350" b="5715"/>
+            <wp:docPr id="5" name="Picture 5"/>
+            <wp:cNvGraphicFramePr>
+              <a:graphicFrameLocks xmlns:a="http://schemas.openxmlformats.org/drawingml/2006/main" noChangeAspect="1"/>
+            </wp:cNvGraphicFramePr>
+            <a:graphic xmlns:a="http://schemas.openxmlformats.org/drawingml/2006/main">
+              <a:graphicData uri="http://schemas.openxmlformats.org/drawingml/2006/picture">
+                <pic:pic xmlns:pic="http://schemas.openxmlformats.org/drawingml/2006/picture">
+                  <pic:nvPicPr>
+                    <pic:cNvPr id="1" name=""/>
+                    <pic:cNvPicPr/>
+                  </pic:nvPicPr>
+                  <pic:blipFill>
+                    <a:blip r:embed="rId8"/>
+                    <a:stretch>
+                      <a:fillRect/>
+                    </a:stretch>
+                  </pic:blipFill>
+                  <pic:spPr>
+                    <a:xfrm>
+                      <a:off x="0" y="0"/>
+                      <a:ext cx="2773593" cy="921247"/>
+                    </a:xfrm>
+                    <a:prstGeom prst="rect">
+                      <a:avLst/>
+                    </a:prstGeom>
+                  </pic:spPr>
+                </pic:pic>
+              </a:graphicData>
+            </a:graphic>
+          </wp:inline>
+        </w:drawing>
+      </w:r>
+    </w:p>
+    <w:p>
+      <w:pPr>
+        <w:rPr>
+          <w:sz w:val="40"/>
+          <w:szCs w:val="40"/>
+        </w:rPr>
+      </w:pPr>
+      <w:r>
+        <w:rPr>
+          <w:sz w:val="40"/>
+          <w:szCs w:val="40"/>
+        </w:rPr>
+        <w:t>-Using a variable to store a string</w:t>
+      </w:r>
+    </w:p>
+    <w:p>
+      <w:pPr>
+        <w:rPr>
+          <w:sz w:val="40"/>
+          <w:szCs w:val="40"/>
+        </w:rPr>
+      </w:pPr>
+      <w:r>
+        <w:rPr>
+          <w:sz w:val="40"/>
+          <w:szCs w:val="40"/>
+        </w:rPr>
+        <w:drawing>
+          <wp:inline distT="0" distB="0" distL="0" distR="0" wp14:anchorId="55E3C5E3" wp14:editId="638C4CF4">
+            <wp:extent cx="2877312" cy="1387275"/>
+            <wp:effectExtent l="0" t="0" r="0" b="3810"/>
+            <wp:docPr id="6" name="Picture 6"/>
+            <wp:cNvGraphicFramePr>
+              <a:graphicFrameLocks xmlns:a="http://schemas.openxmlformats.org/drawingml/2006/main" noChangeAspect="1"/>
+            </wp:cNvGraphicFramePr>
+            <a:graphic xmlns:a="http://schemas.openxmlformats.org/drawingml/2006/main">
+              <a:graphicData uri="http://schemas.openxmlformats.org/drawingml/2006/picture">
+                <pic:pic xmlns:pic="http://schemas.openxmlformats.org/drawingml/2006/picture">
+                  <pic:nvPicPr>
+                    <pic:cNvPr id="1" name=""/>
+                    <pic:cNvPicPr/>
+                  </pic:nvPicPr>
+                  <pic:blipFill>
+                    <a:blip r:embed="rId9"/>
+                    <a:stretch>
+                      <a:fillRect/>
+                    </a:stretch>
+                  </pic:blipFill>
+                  <pic:spPr>
+                    <a:xfrm>
+                      <a:off x="0" y="0"/>
+                      <a:ext cx="2910060" cy="1403064"/>
+                    </a:xfrm>
+                    <a:prstGeom prst="rect">
+                      <a:avLst/>
+                    </a:prstGeom>
+                  </pic:spPr>
+                </pic:pic>
+              </a:graphicData>
+            </a:graphic>
+          </wp:inline>
+        </w:drawing>
+      </w:r>
+      <w:r>
+        <w:rPr>
+          <w:sz w:val="40"/>
+          <w:szCs w:val="40"/>
+        </w:rPr>
+        <w:drawing>
+          <wp:inline distT="0" distB="0" distL="0" distR="0" wp14:anchorId="5D2BB565" wp14:editId="0BA05741">
+            <wp:extent cx="2688336" cy="597408"/>
+            <wp:effectExtent l="0" t="0" r="0" b="0"/>
+            <wp:docPr id="7" name="Picture 7"/>
+            <wp:cNvGraphicFramePr>
+              <a:graphicFrameLocks xmlns:a="http://schemas.openxmlformats.org/drawingml/2006/main" noChangeAspect="1"/>
+            </wp:cNvGraphicFramePr>
+            <a:graphic xmlns:a="http://schemas.openxmlformats.org/drawingml/2006/main">
+              <a:graphicData uri="http://schemas.openxmlformats.org/drawingml/2006/picture">
+                <pic:pic xmlns:pic="http://schemas.openxmlformats.org/drawingml/2006/picture">
+                  <pic:nvPicPr>
+                    <pic:cNvPr id="1" name=""/>
+                    <pic:cNvPicPr/>
+                  </pic:nvPicPr>
+                  <pic:blipFill>
+                    <a:blip r:embed="rId10"/>
+                    <a:stretch>
+                      <a:fillRect/>
+                    </a:stretch>
+                  </pic:blipFill>
+                  <pic:spPr>
+                    <a:xfrm>
+                      <a:off x="0" y="0"/>
+                      <a:ext cx="2757578" cy="612795"/>
+                    </a:xfrm>
+                    <a:prstGeom prst="rect">
+                      <a:avLst/>
+                    </a:prstGeom>
+                  </pic:spPr>
+                </pic:pic>
+              </a:graphicData>
+            </a:graphic>
+          </wp:inline>
+        </w:drawing>
+      </w:r>
+    </w:p>
+    <w:p>
+      <w:pPr>
+        <w:rPr>
+          <w:sz w:val="40"/>
+          <w:szCs w:val="40"/>
+        </w:rPr>
+      </w:pPr>
+      <w:r>
+        <w:rPr>
+          <w:sz w:val="40"/>
+          <w:szCs w:val="40"/>
+        </w:rPr>
+        <w:t>-</w:t>
+      </w:r>
+      <w:r>
+        <w:rPr>
+          <w:sz w:val="40"/>
+          <w:szCs w:val="40"/>
+        </w:rPr>
+        <w:t>Using quotes inside a string</w:t>
+      </w:r>
+    </w:p>
+    <w:p>
+      <w:pPr>
+        <w:rPr>
+          <w:sz w:val="40"/>
+          <w:szCs w:val="40"/>
+        </w:rPr>
+      </w:pPr>
+      <w:r>
+        <w:rPr>
+          <w:sz w:val="40"/>
+          <w:szCs w:val="40"/>
+        </w:rPr>
+        <w:t>+</w:t>
+      </w:r>
+      <w:proofErr w:type="gramStart"/>
+      <w:r>
+        <w:rPr>
+          <w:sz w:val="40"/>
+          <w:szCs w:val="40"/>
+        </w:rPr>
+        <w:t>”  ‘</w:t>
+      </w:r>
+      <w:proofErr w:type="gramEnd"/>
+      <w:r>
+        <w:rPr>
+          <w:sz w:val="40"/>
+          <w:szCs w:val="40"/>
+        </w:rPr>
+        <w:t>’  ” or ‘ “ “ ’</w:t>
+      </w:r>
+    </w:p>
+    <w:p>
+      <w:pPr>
+        <w:rPr>
+          <w:sz w:val="40"/>
+          <w:szCs w:val="40"/>
+        </w:rPr>
+      </w:pPr>
+      <w:r>
+        <w:rPr>
+          <w:sz w:val="40"/>
+          <w:szCs w:val="40"/>
+        </w:rPr>
+        <w:t>+</w:t>
+      </w:r>
+      <w:proofErr w:type="gramStart"/>
+      <w:r>
+        <w:rPr>
+          <w:sz w:val="40"/>
+          <w:szCs w:val="40"/>
+        </w:rPr>
+        <w:t>Escaping  the</w:t>
+      </w:r>
+      <w:proofErr w:type="gramEnd"/>
+      <w:r>
+        <w:rPr>
+          <w:sz w:val="40"/>
+          <w:szCs w:val="40"/>
+        </w:rPr>
+        <w:t xml:space="preserve"> quotation characters: use backward slash before any type of quote mark that appears with a string -&gt;the following character is part of string.</w:t>
+      </w:r>
+    </w:p>
+    <w:p>
+      <w:pPr>
+        <w:rPr>
+          <w:sz w:val="40"/>
+          <w:szCs w:val="40"/>
+        </w:rPr>
+      </w:pPr>
+      <w:r>
+        <w:rPr>
+          <w:sz w:val="40"/>
+          <w:szCs w:val="40"/>
+        </w:rPr>
+        <w:drawing>
+          <wp:inline distT="0" distB="0" distL="0" distR="0" wp14:anchorId="452A2A66" wp14:editId="7DA974B3">
+            <wp:extent cx="3968496" cy="1852467"/>
+            <wp:effectExtent l="0" t="0" r="0" b="0"/>
+            <wp:docPr id="8" name="Picture 8"/>
+            <wp:cNvGraphicFramePr>
+              <a:graphicFrameLocks xmlns:a="http://schemas.openxmlformats.org/drawingml/2006/main" noChangeAspect="1"/>
+            </wp:cNvGraphicFramePr>
+            <a:graphic xmlns:a="http://schemas.openxmlformats.org/drawingml/2006/main">
+              <a:graphicData uri="http://schemas.openxmlformats.org/drawingml/2006/picture">
+                <pic:pic xmlns:pic="http://schemas.openxmlformats.org/drawingml/2006/picture">
+                  <pic:nvPicPr>
+                    <pic:cNvPr id="1" name=""/>
+                    <pic:cNvPicPr/>
+                  </pic:nvPicPr>
+                  <pic:blipFill>
+                    <a:blip r:embed="rId11"/>
+                    <a:stretch>
+                      <a:fillRect/>
+                    </a:stretch>
+                  </pic:blipFill>
+                  <pic:spPr>
+                    <a:xfrm>
+                      <a:off x="0" y="0"/>
+                      <a:ext cx="3980505" cy="1858073"/>
+                    </a:xfrm>
+                    <a:prstGeom prst="rect">
+                      <a:avLst/>
+                    </a:prstGeom>
+                  </pic:spPr>
+                </pic:pic>
+              </a:graphicData>
+            </a:graphic>
+          </wp:inline>
+        </w:drawing>
+      </w:r>
+    </w:p>
+    <w:p>
+      <w:pPr>
+        <w:rPr>
+          <w:sz w:val="40"/>
+          <w:szCs w:val="40"/>
+        </w:rPr>
+      </w:pPr>
+      <w:r>
+        <w:rPr>
+          <w:sz w:val="40"/>
+          <w:szCs w:val="40"/>
+        </w:rPr>
+        <w:lastRenderedPageBreak/>
+        <w:t xml:space="preserve">-Using </w:t>
+      </w:r>
+      <w:r>
+        <w:rPr>
+          <w:sz w:val="40"/>
+          <w:szCs w:val="40"/>
+        </w:rPr>
+        <w:t>a variable to store a Boolean</w:t>
+      </w:r>
+    </w:p>
+    <w:p>
+      <w:pPr>
+        <w:rPr>
+          <w:sz w:val="40"/>
+          <w:szCs w:val="40"/>
+        </w:rPr>
+      </w:pPr>
+      <w:r>
+        <w:rPr>
+          <w:sz w:val="40"/>
+          <w:szCs w:val="40"/>
+        </w:rPr>
+        <w:drawing>
+          <wp:inline distT="0" distB="0" distL="0" distR="0" wp14:anchorId="40F7A37B" wp14:editId="34C1E92B">
+            <wp:extent cx="3389376" cy="1355750"/>
+            <wp:effectExtent l="0" t="0" r="1905" b="0"/>
+            <wp:docPr id="9" name="Picture 9"/>
+            <wp:cNvGraphicFramePr>
+              <a:graphicFrameLocks xmlns:a="http://schemas.openxmlformats.org/drawingml/2006/main" noChangeAspect="1"/>
+            </wp:cNvGraphicFramePr>
+            <a:graphic xmlns:a="http://schemas.openxmlformats.org/drawingml/2006/main">
+              <a:graphicData uri="http://schemas.openxmlformats.org/drawingml/2006/picture">
+                <pic:pic xmlns:pic="http://schemas.openxmlformats.org/drawingml/2006/picture">
+                  <pic:nvPicPr>
+                    <pic:cNvPr id="1" name=""/>
+                    <pic:cNvPicPr/>
+                  </pic:nvPicPr>
+                  <pic:blipFill>
+                    <a:blip r:embed="rId12"/>
+                    <a:stretch>
+                      <a:fillRect/>
+                    </a:stretch>
+                  </pic:blipFill>
+                  <pic:spPr>
+                    <a:xfrm>
+                      <a:off x="0" y="0"/>
+                      <a:ext cx="3419332" cy="1367733"/>
+                    </a:xfrm>
+                    <a:prstGeom prst="rect">
+                      <a:avLst/>
+                    </a:prstGeom>
+                  </pic:spPr>
+                </pic:pic>
+              </a:graphicData>
+            </a:graphic>
+          </wp:inline>
+        </w:drawing>
+      </w:r>
+      <w:r>
+        <w:rPr>
+          <w:sz w:val="40"/>
+          <w:szCs w:val="40"/>
+        </w:rPr>
+        <w:drawing>
+          <wp:inline distT="0" distB="0" distL="0" distR="0" wp14:anchorId="7CD4D76E" wp14:editId="7DF76AC4">
+            <wp:extent cx="2255520" cy="1023512"/>
+            <wp:effectExtent l="0" t="0" r="0" b="5715"/>
+            <wp:docPr id="10" name="Picture 10"/>
+            <wp:cNvGraphicFramePr>
+              <a:graphicFrameLocks xmlns:a="http://schemas.openxmlformats.org/drawingml/2006/main" noChangeAspect="1"/>
+            </wp:cNvGraphicFramePr>
+            <a:graphic xmlns:a="http://schemas.openxmlformats.org/drawingml/2006/main">
+              <a:graphicData uri="http://schemas.openxmlformats.org/drawingml/2006/picture">
+                <pic:pic xmlns:pic="http://schemas.openxmlformats.org/drawingml/2006/picture">
+                  <pic:nvPicPr>
+                    <pic:cNvPr id="1" name=""/>
+                    <pic:cNvPicPr/>
+                  </pic:nvPicPr>
+                  <pic:blipFill>
+                    <a:blip r:embed="rId13"/>
+                    <a:stretch>
+                      <a:fillRect/>
+                    </a:stretch>
+                  </pic:blipFill>
+                  <pic:spPr>
+                    <a:xfrm>
+                      <a:off x="0" y="0"/>
+                      <a:ext cx="2273650" cy="1031739"/>
+                    </a:xfrm>
+                    <a:prstGeom prst="rect">
+                      <a:avLst/>
+                    </a:prstGeom>
+                  </pic:spPr>
+                </pic:pic>
+              </a:graphicData>
+            </a:graphic>
+          </wp:inline>
+        </w:drawing>
+      </w:r>
+    </w:p>
+    <w:p>
+      <w:pPr>
+        <w:rPr>
+          <w:sz w:val="40"/>
+          <w:szCs w:val="40"/>
+        </w:rPr>
+      </w:pPr>
+      <w:r>
+        <w:rPr>
+          <w:sz w:val="40"/>
+          <w:szCs w:val="40"/>
+        </w:rPr>
+        <w:t xml:space="preserve">+The value </w:t>
+      </w:r>
+      <w:proofErr w:type="gramStart"/>
+      <w:r>
+        <w:rPr>
+          <w:sz w:val="40"/>
+          <w:szCs w:val="40"/>
+        </w:rPr>
+        <w:t>are</w:t>
+      </w:r>
+      <w:proofErr w:type="gramEnd"/>
+      <w:r>
+        <w:rPr>
+          <w:sz w:val="40"/>
+          <w:szCs w:val="40"/>
+        </w:rPr>
+        <w:t xml:space="preserve"> used in class attributes of HTML elements. These values trigger CSS class rules: true show a check, false show a cross.</w:t>
+      </w:r>
+    </w:p>
+    <w:p>
+      <w:pPr>
+        <w:rPr>
+          <w:sz w:val="40"/>
+          <w:szCs w:val="40"/>
+        </w:rPr>
+      </w:pPr>
+      <w:r>
+        <w:rPr>
+          <w:sz w:val="40"/>
+          <w:szCs w:val="40"/>
+        </w:rPr>
+        <w:t>-Shorthand for creating variable</w:t>
+      </w:r>
+    </w:p>
+    <w:p>
+      <w:pPr>
+        <w:rPr>
+          <w:sz w:val="40"/>
+          <w:szCs w:val="40"/>
+        </w:rPr>
+      </w:pPr>
+      <w:r>
+        <w:rPr>
+          <w:sz w:val="40"/>
+          <w:szCs w:val="40"/>
+        </w:rPr>
+        <w:drawing>
+          <wp:inline distT="0" distB="0" distL="0" distR="0" wp14:anchorId="0980343B" wp14:editId="0D6EC81A">
+            <wp:extent cx="3200847" cy="781159"/>
+            <wp:effectExtent l="0" t="0" r="0" b="0"/>
+            <wp:docPr id="11" name="Picture 11"/>
+            <wp:cNvGraphicFramePr>
+              <a:graphicFrameLocks xmlns:a="http://schemas.openxmlformats.org/drawingml/2006/main" noChangeAspect="1"/>
+            </wp:cNvGraphicFramePr>
+            <a:graphic xmlns:a="http://schemas.openxmlformats.org/drawingml/2006/main">
+              <a:graphicData uri="http://schemas.openxmlformats.org/drawingml/2006/picture">
+                <pic:pic xmlns:pic="http://schemas.openxmlformats.org/drawingml/2006/picture">
+                  <pic:nvPicPr>
+                    <pic:cNvPr id="1" name=""/>
+                    <pic:cNvPicPr/>
+                  </pic:nvPicPr>
+                  <pic:blipFill>
+                    <a:blip r:embed="rId14"/>
+                    <a:stretch>
+                      <a:fillRect/>
+                    </a:stretch>
+                  </pic:blipFill>
+                  <pic:spPr>
+                    <a:xfrm>
+                      <a:off x="0" y="0"/>
+                      <a:ext cx="3200847" cy="781159"/>
+                    </a:xfrm>
+                    <a:prstGeom prst="rect">
+                      <a:avLst/>
+                    </a:prstGeom>
+                  </pic:spPr>
+                </pic:pic>
+              </a:graphicData>
+            </a:graphic>
+          </wp:inline>
+        </w:drawing>
+      </w:r>
+      <w:r>
+        <w:rPr>
+          <w:sz w:val="40"/>
+          <w:szCs w:val="40"/>
+        </w:rPr>
+        <w:drawing>
+          <wp:inline distT="0" distB="0" distL="0" distR="0" wp14:anchorId="49054444" wp14:editId="32DE2E90">
+            <wp:extent cx="2578608" cy="897259"/>
+            <wp:effectExtent l="0" t="0" r="0" b="0"/>
+            <wp:docPr id="12" name="Picture 12"/>
+            <wp:cNvGraphicFramePr>
+              <a:graphicFrameLocks xmlns:a="http://schemas.openxmlformats.org/drawingml/2006/main" noChangeAspect="1"/>
+            </wp:cNvGraphicFramePr>
+            <a:graphic xmlns:a="http://schemas.openxmlformats.org/drawingml/2006/main">
+              <a:graphicData uri="http://schemas.openxmlformats.org/drawingml/2006/picture">
+                <pic:pic xmlns:pic="http://schemas.openxmlformats.org/drawingml/2006/picture">
+                  <pic:nvPicPr>
+                    <pic:cNvPr id="1" name=""/>
+                    <pic:cNvPicPr/>
+                  </pic:nvPicPr>
+                  <pic:blipFill>
+                    <a:blip r:embed="rId15"/>
+                    <a:stretch>
+                      <a:fillRect/>
+                    </a:stretch>
+                  </pic:blipFill>
+                  <pic:spPr>
+                    <a:xfrm>
+                      <a:off x="0" y="0"/>
+                      <a:ext cx="2592397" cy="902057"/>
+                    </a:xfrm>
+                    <a:prstGeom prst="rect">
+                      <a:avLst/>
+                    </a:prstGeom>
+                  </pic:spPr>
+                </pic:pic>
+              </a:graphicData>
+            </a:graphic>
+          </wp:inline>
+        </w:drawing>
+      </w:r>
+    </w:p>
+    <w:p>
+      <w:pPr>
+        <w:rPr>
+          <w:sz w:val="40"/>
+          <w:szCs w:val="40"/>
+        </w:rPr>
+      </w:pPr>
+      <w:r>
+        <w:rPr>
+          <w:sz w:val="40"/>
+          <w:szCs w:val="40"/>
+        </w:rPr>
+        <w:drawing>
+          <wp:inline distT="0" distB="0" distL="0" distR="0" wp14:anchorId="430DDCEF" wp14:editId="7C370698">
+            <wp:extent cx="2950464" cy="514301"/>
+            <wp:effectExtent l="0" t="0" r="2540" b="635"/>
+            <wp:docPr id="13" name="Picture 13"/>
+            <wp:cNvGraphicFramePr>
+              <a:graphicFrameLocks xmlns:a="http://schemas.openxmlformats.org/drawingml/2006/main" noChangeAspect="1"/>
+            </wp:cNvGraphicFramePr>
+            <a:graphic xmlns:a="http://schemas.openxmlformats.org/drawingml/2006/main">
+              <a:graphicData uri="http://schemas.openxmlformats.org/drawingml/2006/picture">
+                <pic:pic xmlns:pic="http://schemas.openxmlformats.org/drawingml/2006/picture">
+                  <pic:nvPicPr>
+                    <pic:cNvPr id="1" name=""/>
+                    <pic:cNvPicPr/>
+                  </pic:nvPicPr>
+                  <pic:blipFill>
+                    <a:blip r:embed="rId16"/>
+                    <a:stretch>
+                      <a:fillRect/>
+                    </a:stretch>
+                  </pic:blipFill>
+                  <pic:spPr>
+                    <a:xfrm>
+                      <a:off x="0" y="0"/>
+                      <a:ext cx="2981674" cy="519741"/>
+                    </a:xfrm>
+                    <a:prstGeom prst="rect">
+                      <a:avLst/>
+                    </a:prstGeom>
+                  </pic:spPr>
+                </pic:pic>
+              </a:graphicData>
+            </a:graphic>
+          </wp:inline>
+        </w:drawing>
+      </w:r>
+      <w:r>
+        <w:rPr>
+          <w:sz w:val="40"/>
+          <w:szCs w:val="40"/>
+        </w:rPr>
+        <w:drawing>
+          <wp:inline distT="0" distB="0" distL="0" distR="0" wp14:anchorId="6E82CD8C" wp14:editId="467F6BFB">
+            <wp:extent cx="2962656" cy="351612"/>
+            <wp:effectExtent l="0" t="0" r="0" b="0"/>
+            <wp:docPr id="14" name="Picture 14"/>
+            <wp:cNvGraphicFramePr>
+              <a:graphicFrameLocks xmlns:a="http://schemas.openxmlformats.org/drawingml/2006/main" noChangeAspect="1"/>
+            </wp:cNvGraphicFramePr>
+            <a:graphic xmlns:a="http://schemas.openxmlformats.org/drawingml/2006/main">
+              <a:graphicData uri="http://schemas.openxmlformats.org/drawingml/2006/picture">
+                <pic:pic xmlns:pic="http://schemas.openxmlformats.org/drawingml/2006/picture">
+                  <pic:nvPicPr>
+                    <pic:cNvPr id="1" name=""/>
+                    <pic:cNvPicPr/>
+                  </pic:nvPicPr>
+                  <pic:blipFill>
+                    <a:blip r:embed="rId17"/>
+                    <a:stretch>
+                      <a:fillRect/>
+                    </a:stretch>
+                  </pic:blipFill>
+                  <pic:spPr>
+                    <a:xfrm>
+                      <a:off x="0" y="0"/>
+                      <a:ext cx="3095385" cy="367364"/>
+                    </a:xfrm>
+                    <a:prstGeom prst="rect">
+                      <a:avLst/>
+                    </a:prstGeom>
+                  </pic:spPr>
+                </pic:pic>
+              </a:graphicData>
+            </a:graphic>
+          </wp:inline>
+        </w:drawing>
+      </w:r>
+    </w:p>
+    <w:p>
+      <w:pPr>
+        <w:rPr>
+          <w:sz w:val="40"/>
+          <w:szCs w:val="40"/>
+        </w:rPr>
+      </w:pPr>
+      <w:r>
+        <w:rPr>
+          <w:sz w:val="40"/>
+          <w:szCs w:val="40"/>
+        </w:rPr>
+        <w:t>-Changing the value of a variable</w:t>
+      </w:r>
+    </w:p>
+    <w:p>
+      <w:pPr>
+        <w:rPr>
+          <w:sz w:val="40"/>
+          <w:szCs w:val="40"/>
+        </w:rPr>
+      </w:pPr>
+      <w:r>
+        <w:rPr>
+          <w:sz w:val="40"/>
+          <w:szCs w:val="40"/>
+        </w:rPr>
+        <w:t>-Rules for naming variable: Same in Java</w:t>
+      </w:r>
+    </w:p>
+    <w:p>
+      <w:pPr>
+        <w:rPr>
+          <w:sz w:val="40"/>
+          <w:szCs w:val="40"/>
+        </w:rPr>
+      </w:pPr>
+      <w:r>
+        <w:rPr>
+          <w:sz w:val="40"/>
+          <w:szCs w:val="40"/>
+        </w:rPr>
+        <w:t>-Arrays</w:t>
+      </w:r>
+      <w:r>
+        <w:rPr>
+          <w:sz w:val="40"/>
+          <w:szCs w:val="40"/>
+        </w:rPr>
+        <w:t>: store a list of values</w:t>
+      </w:r>
+    </w:p>
+    <w:p>
+      <w:pPr>
+        <w:rPr>
+          <w:sz w:val="40"/>
+          <w:szCs w:val="40"/>
+        </w:rPr>
+      </w:pPr>
+      <w:r>
+        <w:rPr>
+          <w:sz w:val="40"/>
+          <w:szCs w:val="40"/>
+        </w:rPr>
+        <w:drawing>
+          <wp:inline distT="0" distB="0" distL="0" distR="0" wp14:anchorId="511E2971" wp14:editId="6EAC1E17">
+            <wp:extent cx="3358896" cy="971936"/>
+            <wp:effectExtent l="0" t="0" r="0" b="0"/>
+            <wp:docPr id="15" name="Picture 15"/>
+            <wp:cNvGraphicFramePr>
+              <a:graphicFrameLocks xmlns:a="http://schemas.openxmlformats.org/drawingml/2006/main" noChangeAspect="1"/>
+            </wp:cNvGraphicFramePr>
+            <a:graphic xmlns:a="http://schemas.openxmlformats.org/drawingml/2006/main">
+              <a:graphicData uri="http://schemas.openxmlformats.org/drawingml/2006/picture">
+                <pic:pic xmlns:pic="http://schemas.openxmlformats.org/drawingml/2006/picture">
+                  <pic:nvPicPr>
+                    <pic:cNvPr id="1" name=""/>
+                    <pic:cNvPicPr/>
+                  </pic:nvPicPr>
+                  <pic:blipFill>
+                    <a:blip r:embed="rId18"/>
+                    <a:stretch>
+                      <a:fillRect/>
+                    </a:stretch>
+                  </pic:blipFill>
+                  <pic:spPr>
+                    <a:xfrm>
+                      <a:off x="0" y="0"/>
+                      <a:ext cx="3440843" cy="995648"/>
+                    </a:xfrm>
+                    <a:prstGeom prst="rect">
+                      <a:avLst/>
+                    </a:prstGeom>
+                  </pic:spPr>
+                </pic:pic>
+              </a:graphicData>
+            </a:graphic>
+          </wp:inline>
+        </w:drawing>
+      </w:r>
+      <w:r>
+        <w:rPr>
+          <w:sz w:val="40"/>
+          <w:szCs w:val="40"/>
+        </w:rPr>
+        <w:drawing>
+          <wp:inline distT="0" distB="0" distL="0" distR="0" wp14:anchorId="42B56E3B" wp14:editId="10636909">
+            <wp:extent cx="5315692" cy="781159"/>
+            <wp:effectExtent l="0" t="0" r="0" b="0"/>
+            <wp:docPr id="17" name="Picture 17"/>
+            <wp:cNvGraphicFramePr>
+              <a:graphicFrameLocks xmlns:a="http://schemas.openxmlformats.org/drawingml/2006/main" noChangeAspect="1"/>
+            </wp:cNvGraphicFramePr>
+            <a:graphic xmlns:a="http://schemas.openxmlformats.org/drawingml/2006/main">
+              <a:graphicData uri="http://schemas.openxmlformats.org/drawingml/2006/picture">
+                <pic:pic xmlns:pic="http://schemas.openxmlformats.org/drawingml/2006/picture">
+                  <pic:nvPicPr>
+                    <pic:cNvPr id="1" name=""/>
+                    <pic:cNvPicPr/>
+                  </pic:nvPicPr>
+                  <pic:blipFill>
+                    <a:blip r:embed="rId19"/>
+                    <a:stretch>
+                      <a:fillRect/>
+                    </a:stretch>
+                  </pic:blipFill>
+                  <pic:spPr>
+                    <a:xfrm>
+                      <a:off x="0" y="0"/>
+                      <a:ext cx="5315692" cy="781159"/>
+                    </a:xfrm>
+                    <a:prstGeom prst="rect">
+                      <a:avLst/>
+                    </a:prstGeom>
+                  </pic:spPr>
+                </pic:pic>
+              </a:graphicData>
+            </a:graphic>
+          </wp:inline>
+        </w:drawing>
+      </w:r>
+    </w:p>
+    <w:p>
+      <w:pPr>
+        <w:rPr>
+          <w:sz w:val="40"/>
+          <w:szCs w:val="40"/>
+        </w:rPr>
+      </w:pPr>
+      <w:r>
+        <w:rPr>
+          <w:sz w:val="40"/>
+          <w:szCs w:val="40"/>
+        </w:rPr>
+        <w:lastRenderedPageBreak/>
+        <w:t xml:space="preserve">+Number of items: </w:t>
+      </w:r>
+      <w:proofErr w:type="spellStart"/>
+      <w:proofErr w:type="gramStart"/>
+      <w:r>
+        <w:rPr>
+          <w:sz w:val="40"/>
+          <w:szCs w:val="40"/>
+        </w:rPr>
+        <w:t>colors.length</w:t>
+      </w:r>
+      <w:proofErr w:type="spellEnd"/>
+      <w:proofErr w:type="gramEnd"/>
+      <w:r>
+        <w:rPr>
+          <w:sz w:val="40"/>
+          <w:szCs w:val="40"/>
+        </w:rPr>
+        <w:t>;</w:t>
+      </w:r>
+    </w:p>
+    <w:p>
+      <w:pPr>
+        <w:rPr>
+          <w:sz w:val="40"/>
+          <w:szCs w:val="40"/>
+        </w:rPr>
+      </w:pPr>
+      <w:r>
+        <w:rPr>
+          <w:sz w:val="40"/>
+          <w:szCs w:val="40"/>
+        </w:rPr>
+        <w:t>-Expressions: evaluates into a single value. There are 2:</w:t>
+      </w:r>
+    </w:p>
+    <w:p>
+      <w:pPr>
+        <w:rPr>
+          <w:sz w:val="40"/>
+          <w:szCs w:val="40"/>
+        </w:rPr>
+      </w:pPr>
+      <w:r>
+        <w:rPr>
+          <w:sz w:val="40"/>
+          <w:szCs w:val="40"/>
+        </w:rPr>
+        <w:t>+assign a value to a variable</w:t>
+      </w:r>
+    </w:p>
+    <w:p>
+      <w:pPr>
+        <w:rPr>
+          <w:sz w:val="40"/>
+          <w:szCs w:val="40"/>
+        </w:rPr>
+      </w:pPr>
+      <w:r>
+        <w:rPr>
+          <w:sz w:val="40"/>
+          <w:szCs w:val="40"/>
+        </w:rPr>
+        <w:t>+use 2 or more values to return a single value</w:t>
+      </w:r>
+    </w:p>
+    <w:p>
+      <w:pPr>
+        <w:rPr>
+          <w:sz w:val="40"/>
+          <w:szCs w:val="40"/>
+        </w:rPr>
+      </w:pPr>
+      <w:r>
+        <w:rPr>
+          <w:sz w:val="40"/>
+          <w:szCs w:val="40"/>
+        </w:rPr>
+        <w:t>-Operators</w:t>
+      </w:r>
+    </w:p>
+    <w:p>
+      <w:pPr>
+        <w:rPr>
+          <w:sz w:val="40"/>
+          <w:szCs w:val="40"/>
+        </w:rPr>
+      </w:pPr>
+      <w:r>
+        <w:rPr>
+          <w:sz w:val="40"/>
+          <w:szCs w:val="40"/>
+        </w:rPr>
+        <w:t>+Assignment</w:t>
+      </w:r>
+    </w:p>
+    <w:p>
+      <w:pPr>
+        <w:rPr>
+          <w:sz w:val="40"/>
+          <w:szCs w:val="40"/>
+        </w:rPr>
+      </w:pPr>
+      <w:r>
+        <w:rPr>
+          <w:sz w:val="40"/>
+          <w:szCs w:val="40"/>
+        </w:rPr>
+        <w:t>+Arithmetic operators</w:t>
+      </w:r>
+    </w:p>
+    <w:p>
+      <w:pPr>
+        <w:rPr>
+          <w:sz w:val="40"/>
+          <w:szCs w:val="40"/>
+        </w:rPr>
+      </w:pPr>
+      <w:r>
+        <w:rPr>
+          <w:sz w:val="40"/>
+          <w:szCs w:val="40"/>
+        </w:rPr>
+        <w:t>+String operators</w:t>
+      </w:r>
+    </w:p>
+    <w:p>
+      <w:pPr>
+        <w:rPr>
+          <w:sz w:val="40"/>
+          <w:szCs w:val="40"/>
+        </w:rPr>
+      </w:pPr>
+      <w:r>
+        <w:rPr>
+          <w:sz w:val="40"/>
+          <w:szCs w:val="40"/>
+        </w:rPr>
+        <w:t>+Comparison operators</w:t>
+      </w:r>
+    </w:p>
+    <w:p>
+      <w:pPr>
+        <w:rPr>
+          <w:sz w:val="40"/>
+          <w:szCs w:val="40"/>
+        </w:rPr>
+      </w:pPr>
+      <w:r>
+        <w:rPr>
+          <w:sz w:val="40"/>
+          <w:szCs w:val="40"/>
+        </w:rPr>
+        <w:t>+Logical operators</w:t>
+      </w:r>
+    </w:p>
+    <w:p>
+      <w:pPr>
+        <w:rPr>
+          <w:sz w:val="40"/>
+          <w:szCs w:val="40"/>
+        </w:rPr>
+      </w:pPr>
       <w:bookmarkStart w:id="0" w:name="_GoBack"/>
       <w:bookmarkEnd w:id="0"/>
     </w:p>
     <w:p>
       <w:pPr>
+        <w:rPr>
+          <w:sz w:val="40"/>
+          <w:szCs w:val="40"/>
+        </w:rPr>
+      </w:pPr>
+    </w:p>
+    <w:p>
+      <w:pPr>
+        <w:rPr>
+          <w:sz w:val="40"/>
+          <w:szCs w:val="40"/>
+        </w:rPr>
+      </w:pPr>
+    </w:p>
+    <w:p>
+      <w:pPr>
         <w:pStyle w:val="Heading1"/>
         <w:jc w:val="center"/>
         <w:rPr>
@@ -562,7 +1802,7 @@
           <w:sz w:val="40"/>
           <w:szCs w:val="40"/>
         </w:rPr>
-        <w:t>Chapter 2: Basic JavaScript Instructions</w:t>
+        <w:t>Chapter 3: Functions, Methods &amp; Objects</w:t>
       </w:r>
     </w:p>
     <w:p>
@@ -587,7 +1827,7 @@
           <w:sz w:val="40"/>
           <w:szCs w:val="40"/>
         </w:rPr>
-        <w:t>Chapter 3: Functions, Methods &amp; Objects</w:t>
+        <w:t>Chapter 4: Decisions &amp; Loops</w:t>
       </w:r>
     </w:p>
     <w:p>
@@ -612,7 +1852,7 @@
           <w:sz w:val="40"/>
           <w:szCs w:val="40"/>
         </w:rPr>
-        <w:t>Chapter 4: Decisions &amp; Loops</w:t>
+        <w:t>Chapter 5: Document Object Model</w:t>
       </w:r>
     </w:p>
     <w:p>
@@ -637,7 +1877,8 @@
           <w:sz w:val="40"/>
           <w:szCs w:val="40"/>
         </w:rPr>
-        <w:t>Chapter 5: Document Object Model</w:t>
+        <w:lastRenderedPageBreak/>
+        <w:t>Chapter 6: Events</w:t>
       </w:r>
     </w:p>
     <w:p>
@@ -662,7 +1903,7 @@
           <w:sz w:val="40"/>
           <w:szCs w:val="40"/>
         </w:rPr>
-        <w:t>Chapter 6: Events</w:t>
+        <w:t>Chapter 7: jQuery</w:t>
       </w:r>
     </w:p>
     <w:p>
@@ -687,7 +1928,7 @@
           <w:sz w:val="40"/>
           <w:szCs w:val="40"/>
         </w:rPr>
-        <w:t>Chapter 7: jQuery</w:t>
+        <w:t>Chapter 8: Ajax &amp; JSON</w:t>
       </w:r>
     </w:p>
     <w:p>
@@ -712,32 +1953,6 @@
           <w:sz w:val="40"/>
           <w:szCs w:val="40"/>
         </w:rPr>
-        <w:t>Chapter 8: Ajax &amp; JSON</w:t>
-      </w:r>
-    </w:p>
-    <w:p>
-      <w:pPr>
-        <w:rPr>
-          <w:sz w:val="40"/>
-          <w:szCs w:val="40"/>
-        </w:rPr>
-      </w:pPr>
-    </w:p>
-    <w:p>
-      <w:pPr>
-        <w:pStyle w:val="Heading1"/>
-        <w:jc w:val="center"/>
-        <w:rPr>
-          <w:sz w:val="40"/>
-          <w:szCs w:val="40"/>
-        </w:rPr>
-      </w:pPr>
-      <w:r>
-        <w:rPr>
-          <w:sz w:val="40"/>
-          <w:szCs w:val="40"/>
-        </w:rPr>
-        <w:lastRenderedPageBreak/>
         <w:t>Chapter 9: APIs</w:t>
       </w:r>
     </w:p>

</xml_diff>

<commit_message>
Update JS document half of chap 3
</commit_message>
<xml_diff>
--- a/2.JavaScript_Jquery/1.CoreConcepts.docx
+++ b/2.JavaScript_Jquery/1.CoreConcepts.docx
@@ -793,6 +793,7 @@
       </w:pPr>
       <w:r>
         <w:rPr>
+          <w:noProof/>
           <w:sz w:val="40"/>
           <w:szCs w:val="40"/>
         </w:rPr>
@@ -834,6 +835,7 @@
       </w:r>
       <w:r>
         <w:rPr>
+          <w:noProof/>
           <w:sz w:val="40"/>
           <w:szCs w:val="40"/>
         </w:rPr>
@@ -898,6 +900,7 @@
       </w:pPr>
       <w:r>
         <w:rPr>
+          <w:noProof/>
           <w:sz w:val="40"/>
           <w:szCs w:val="40"/>
         </w:rPr>
@@ -939,6 +942,7 @@
       </w:r>
       <w:r>
         <w:rPr>
+          <w:noProof/>
           <w:sz w:val="40"/>
           <w:szCs w:val="40"/>
         </w:rPr>
@@ -1072,6 +1076,7 @@
       </w:pPr>
       <w:r>
         <w:rPr>
+          <w:noProof/>
           <w:sz w:val="40"/>
           <w:szCs w:val="40"/>
         </w:rPr>
@@ -1144,6 +1149,7 @@
       </w:pPr>
       <w:r>
         <w:rPr>
+          <w:noProof/>
           <w:sz w:val="40"/>
           <w:szCs w:val="40"/>
         </w:rPr>
@@ -1185,6 +1191,7 @@
       </w:r>
       <w:r>
         <w:rPr>
+          <w:noProof/>
           <w:sz w:val="40"/>
           <w:szCs w:val="40"/>
         </w:rPr>
@@ -1280,6 +1287,7 @@
       </w:pPr>
       <w:r>
         <w:rPr>
+          <w:noProof/>
           <w:sz w:val="40"/>
           <w:szCs w:val="40"/>
         </w:rPr>
@@ -1321,6 +1329,7 @@
       </w:r>
       <w:r>
         <w:rPr>
+          <w:noProof/>
           <w:sz w:val="40"/>
           <w:szCs w:val="40"/>
         </w:rPr>
@@ -1370,6 +1379,7 @@
       </w:pPr>
       <w:r>
         <w:rPr>
+          <w:noProof/>
           <w:sz w:val="40"/>
           <w:szCs w:val="40"/>
         </w:rPr>
@@ -1411,6 +1421,7 @@
       </w:r>
       <w:r>
         <w:rPr>
+          <w:noProof/>
           <w:sz w:val="40"/>
           <w:szCs w:val="40"/>
         </w:rPr>
@@ -1512,6 +1523,7 @@
       </w:pPr>
       <w:r>
         <w:rPr>
+          <w:noProof/>
           <w:sz w:val="40"/>
           <w:szCs w:val="40"/>
         </w:rPr>
@@ -1553,6 +1565,7 @@
       </w:r>
       <w:r>
         <w:rPr>
+          <w:noProof/>
           <w:sz w:val="40"/>
           <w:szCs w:val="40"/>
         </w:rPr>
@@ -1769,24 +1782,6 @@
           <w:szCs w:val="40"/>
         </w:rPr>
       </w:pPr>
-      <w:bookmarkStart w:id="0" w:name="_GoBack"/>
-      <w:bookmarkEnd w:id="0"/>
-    </w:p>
-    <w:p>
-      <w:pPr>
-        <w:rPr>
-          <w:sz w:val="40"/>
-          <w:szCs w:val="40"/>
-        </w:rPr>
-      </w:pPr>
-    </w:p>
-    <w:p>
-      <w:pPr>
-        <w:rPr>
-          <w:sz w:val="40"/>
-          <w:szCs w:val="40"/>
-        </w:rPr>
-      </w:pPr>
     </w:p>
     <w:p>
       <w:pPr>
@@ -1812,6 +1807,2320 @@
           <w:szCs w:val="40"/>
         </w:rPr>
       </w:pPr>
+      <w:r>
+        <w:rPr>
+          <w:sz w:val="40"/>
+          <w:szCs w:val="40"/>
+        </w:rPr>
+        <w:t>-</w:t>
+      </w:r>
+      <w:r>
+        <w:rPr>
+          <w:sz w:val="40"/>
+          <w:szCs w:val="40"/>
+        </w:rPr>
+        <w:t>Immediately invoked function expressions:</w:t>
+      </w:r>
+    </w:p>
+    <w:p>
+      <w:pPr>
+        <w:rPr>
+          <w:sz w:val="40"/>
+          <w:szCs w:val="40"/>
+        </w:rPr>
+      </w:pPr>
+      <w:r>
+        <w:rPr>
+          <w:noProof/>
+          <w:sz w:val="40"/>
+          <w:szCs w:val="40"/>
+        </w:rPr>
+        <w:drawing>
+          <wp:inline distT="0" distB="0" distL="0" distR="0" wp14:anchorId="2299F47E" wp14:editId="63DADE58">
+            <wp:extent cx="2304288" cy="1045974"/>
+            <wp:effectExtent l="0" t="0" r="1270" b="1905"/>
+            <wp:docPr id="16" name="Picture 16"/>
+            <wp:cNvGraphicFramePr>
+              <a:graphicFrameLocks xmlns:a="http://schemas.openxmlformats.org/drawingml/2006/main" noChangeAspect="1"/>
+            </wp:cNvGraphicFramePr>
+            <a:graphic xmlns:a="http://schemas.openxmlformats.org/drawingml/2006/main">
+              <a:graphicData uri="http://schemas.openxmlformats.org/drawingml/2006/picture">
+                <pic:pic xmlns:pic="http://schemas.openxmlformats.org/drawingml/2006/picture">
+                  <pic:nvPicPr>
+                    <pic:cNvPr id="1" name=""/>
+                    <pic:cNvPicPr/>
+                  </pic:nvPicPr>
+                  <pic:blipFill>
+                    <a:blip r:embed="rId20"/>
+                    <a:stretch>
+                      <a:fillRect/>
+                    </a:stretch>
+                  </pic:blipFill>
+                  <pic:spPr>
+                    <a:xfrm>
+                      <a:off x="0" y="0"/>
+                      <a:ext cx="2314590" cy="1050650"/>
+                    </a:xfrm>
+                    <a:prstGeom prst="rect">
+                      <a:avLst/>
+                    </a:prstGeom>
+                  </pic:spPr>
+                </pic:pic>
+              </a:graphicData>
+            </a:graphic>
+          </wp:inline>
+        </w:drawing>
+      </w:r>
+    </w:p>
+    <w:p>
+      <w:pPr>
+        <w:rPr>
+          <w:sz w:val="40"/>
+          <w:szCs w:val="40"/>
+        </w:rPr>
+      </w:pPr>
+      <w:r>
+        <w:rPr>
+          <w:sz w:val="40"/>
+          <w:szCs w:val="40"/>
+        </w:rPr>
+        <w:t>-Variable scope: local variable + global variable</w:t>
+      </w:r>
+    </w:p>
+    <w:p>
+      <w:pPr>
+        <w:rPr>
+          <w:sz w:val="40"/>
+          <w:szCs w:val="40"/>
+        </w:rPr>
+      </w:pPr>
+      <w:r>
+        <w:rPr>
+          <w:sz w:val="40"/>
+          <w:szCs w:val="40"/>
+        </w:rPr>
+        <w:t xml:space="preserve">-Creating object: </w:t>
+      </w:r>
+    </w:p>
+    <w:p>
+      <w:pPr>
+        <w:rPr>
+          <w:sz w:val="40"/>
+          <w:szCs w:val="40"/>
+        </w:rPr>
+      </w:pPr>
+      <w:r>
+        <w:rPr>
+          <w:noProof/>
+          <w:sz w:val="40"/>
+          <w:szCs w:val="40"/>
+        </w:rPr>
+        <w:lastRenderedPageBreak/>
+        <w:drawing>
+          <wp:inline distT="0" distB="0" distL="0" distR="0" wp14:anchorId="729032F4" wp14:editId="20DDAC92">
+            <wp:extent cx="3614928" cy="1730979"/>
+            <wp:effectExtent l="0" t="0" r="5080" b="3175"/>
+            <wp:docPr id="18" name="Picture 18"/>
+            <wp:cNvGraphicFramePr>
+              <a:graphicFrameLocks xmlns:a="http://schemas.openxmlformats.org/drawingml/2006/main" noChangeAspect="1"/>
+            </wp:cNvGraphicFramePr>
+            <a:graphic xmlns:a="http://schemas.openxmlformats.org/drawingml/2006/main">
+              <a:graphicData uri="http://schemas.openxmlformats.org/drawingml/2006/picture">
+                <pic:pic xmlns:pic="http://schemas.openxmlformats.org/drawingml/2006/picture">
+                  <pic:nvPicPr>
+                    <pic:cNvPr id="1" name=""/>
+                    <pic:cNvPicPr/>
+                  </pic:nvPicPr>
+                  <pic:blipFill>
+                    <a:blip r:embed="rId21"/>
+                    <a:stretch>
+                      <a:fillRect/>
+                    </a:stretch>
+                  </pic:blipFill>
+                  <pic:spPr>
+                    <a:xfrm>
+                      <a:off x="0" y="0"/>
+                      <a:ext cx="3627552" cy="1737024"/>
+                    </a:xfrm>
+                    <a:prstGeom prst="rect">
+                      <a:avLst/>
+                    </a:prstGeom>
+                  </pic:spPr>
+                </pic:pic>
+              </a:graphicData>
+            </a:graphic>
+          </wp:inline>
+        </w:drawing>
+      </w:r>
+    </w:p>
+    <w:p>
+      <w:pPr>
+        <w:rPr>
+          <w:sz w:val="40"/>
+          <w:szCs w:val="40"/>
+        </w:rPr>
+      </w:pPr>
+      <w:r>
+        <w:rPr>
+          <w:sz w:val="40"/>
+          <w:szCs w:val="40"/>
+        </w:rPr>
+        <w:t>+Access object and dot notation:</w:t>
+      </w:r>
+    </w:p>
+    <w:p>
+      <w:pPr>
+        <w:rPr>
+          <w:sz w:val="40"/>
+          <w:szCs w:val="40"/>
+        </w:rPr>
+      </w:pPr>
+      <w:r>
+        <w:rPr>
+          <w:noProof/>
+          <w:sz w:val="40"/>
+          <w:szCs w:val="40"/>
+        </w:rPr>
+        <w:drawing>
+          <wp:inline distT="0" distB="0" distL="0" distR="0" wp14:anchorId="25D78F79" wp14:editId="152E5716">
+            <wp:extent cx="4139184" cy="700339"/>
+            <wp:effectExtent l="0" t="0" r="0" b="5080"/>
+            <wp:docPr id="19" name="Picture 19"/>
+            <wp:cNvGraphicFramePr>
+              <a:graphicFrameLocks xmlns:a="http://schemas.openxmlformats.org/drawingml/2006/main" noChangeAspect="1"/>
+            </wp:cNvGraphicFramePr>
+            <a:graphic xmlns:a="http://schemas.openxmlformats.org/drawingml/2006/main">
+              <a:graphicData uri="http://schemas.openxmlformats.org/drawingml/2006/picture">
+                <pic:pic xmlns:pic="http://schemas.openxmlformats.org/drawingml/2006/picture">
+                  <pic:nvPicPr>
+                    <pic:cNvPr id="1" name=""/>
+                    <pic:cNvPicPr/>
+                  </pic:nvPicPr>
+                  <pic:blipFill>
+                    <a:blip r:embed="rId22"/>
+                    <a:stretch>
+                      <a:fillRect/>
+                    </a:stretch>
+                  </pic:blipFill>
+                  <pic:spPr>
+                    <a:xfrm>
+                      <a:off x="0" y="0"/>
+                      <a:ext cx="4167559" cy="705140"/>
+                    </a:xfrm>
+                    <a:prstGeom prst="rect">
+                      <a:avLst/>
+                    </a:prstGeom>
+                  </pic:spPr>
+                </pic:pic>
+              </a:graphicData>
+            </a:graphic>
+          </wp:inline>
+        </w:drawing>
+      </w:r>
+    </w:p>
+    <w:p>
+      <w:pPr>
+        <w:rPr>
+          <w:sz w:val="40"/>
+          <w:szCs w:val="40"/>
+        </w:rPr>
+      </w:pPr>
+      <w:r>
+        <w:rPr>
+          <w:sz w:val="40"/>
+          <w:szCs w:val="40"/>
+        </w:rPr>
+        <w:t>+Creating object: constructor notation</w:t>
+      </w:r>
+    </w:p>
+    <w:p>
+      <w:pPr>
+        <w:rPr>
+          <w:sz w:val="40"/>
+          <w:szCs w:val="40"/>
+        </w:rPr>
+      </w:pPr>
+      <w:r>
+        <w:rPr>
+          <w:noProof/>
+          <w:sz w:val="40"/>
+          <w:szCs w:val="40"/>
+        </w:rPr>
+        <w:drawing>
+          <wp:inline distT="0" distB="0" distL="0" distR="0" wp14:anchorId="1E618A97" wp14:editId="0DB274F2">
+            <wp:extent cx="3371088" cy="1505230"/>
+            <wp:effectExtent l="0" t="0" r="1270" b="0"/>
+            <wp:docPr id="20" name="Picture 20"/>
+            <wp:cNvGraphicFramePr>
+              <a:graphicFrameLocks xmlns:a="http://schemas.openxmlformats.org/drawingml/2006/main" noChangeAspect="1"/>
+            </wp:cNvGraphicFramePr>
+            <a:graphic xmlns:a="http://schemas.openxmlformats.org/drawingml/2006/main">
+              <a:graphicData uri="http://schemas.openxmlformats.org/drawingml/2006/picture">
+                <pic:pic xmlns:pic="http://schemas.openxmlformats.org/drawingml/2006/picture">
+                  <pic:nvPicPr>
+                    <pic:cNvPr id="1" name=""/>
+                    <pic:cNvPicPr/>
+                  </pic:nvPicPr>
+                  <pic:blipFill>
+                    <a:blip r:embed="rId23"/>
+                    <a:stretch>
+                      <a:fillRect/>
+                    </a:stretch>
+                  </pic:blipFill>
+                  <pic:spPr>
+                    <a:xfrm>
+                      <a:off x="0" y="0"/>
+                      <a:ext cx="3407488" cy="1521483"/>
+                    </a:xfrm>
+                    <a:prstGeom prst="rect">
+                      <a:avLst/>
+                    </a:prstGeom>
+                  </pic:spPr>
+                </pic:pic>
+              </a:graphicData>
+            </a:graphic>
+          </wp:inline>
+        </w:drawing>
+      </w:r>
+    </w:p>
+    <w:p>
+      <w:pPr>
+        <w:rPr>
+          <w:sz w:val="40"/>
+          <w:szCs w:val="40"/>
+        </w:rPr>
+      </w:pPr>
+      <w:r>
+        <w:rPr>
+          <w:sz w:val="40"/>
+          <w:szCs w:val="40"/>
+        </w:rPr>
+        <w:t>+Create many objects: constructor notation</w:t>
+      </w:r>
+    </w:p>
+    <w:p>
+      <w:pPr>
+        <w:rPr>
+          <w:sz w:val="40"/>
+          <w:szCs w:val="40"/>
+        </w:rPr>
+      </w:pPr>
+      <w:r>
+        <w:rPr>
+          <w:noProof/>
+          <w:sz w:val="40"/>
+          <w:szCs w:val="40"/>
+        </w:rPr>
+        <w:drawing>
+          <wp:inline distT="0" distB="0" distL="0" distR="0" wp14:anchorId="5B304F77" wp14:editId="0491E4F4">
+            <wp:extent cx="3486912" cy="1814086"/>
+            <wp:effectExtent l="0" t="0" r="0" b="0"/>
+            <wp:docPr id="21" name="Picture 21"/>
+            <wp:cNvGraphicFramePr>
+              <a:graphicFrameLocks xmlns:a="http://schemas.openxmlformats.org/drawingml/2006/main" noChangeAspect="1"/>
+            </wp:cNvGraphicFramePr>
+            <a:graphic xmlns:a="http://schemas.openxmlformats.org/drawingml/2006/main">
+              <a:graphicData uri="http://schemas.openxmlformats.org/drawingml/2006/picture">
+                <pic:pic xmlns:pic="http://schemas.openxmlformats.org/drawingml/2006/picture">
+                  <pic:nvPicPr>
+                    <pic:cNvPr id="1" name=""/>
+                    <pic:cNvPicPr/>
+                  </pic:nvPicPr>
+                  <pic:blipFill>
+                    <a:blip r:embed="rId24"/>
+                    <a:stretch>
+                      <a:fillRect/>
+                    </a:stretch>
+                  </pic:blipFill>
+                  <pic:spPr>
+                    <a:xfrm>
+                      <a:off x="0" y="0"/>
+                      <a:ext cx="3509842" cy="1826015"/>
+                    </a:xfrm>
+                    <a:prstGeom prst="rect">
+                      <a:avLst/>
+                    </a:prstGeom>
+                  </pic:spPr>
+                </pic:pic>
+              </a:graphicData>
+            </a:graphic>
+          </wp:inline>
+        </w:drawing>
+      </w:r>
+      <w:r>
+        <w:rPr>
+          <w:noProof/>
+          <w:sz w:val="40"/>
+          <w:szCs w:val="40"/>
+        </w:rPr>
+        <w:drawing>
+          <wp:inline distT="0" distB="0" distL="0" distR="0" wp14:anchorId="77ED7689" wp14:editId="69F3EBF1">
+            <wp:extent cx="4486901" cy="219106"/>
+            <wp:effectExtent l="0" t="0" r="0" b="9525"/>
+            <wp:docPr id="23" name="Picture 23"/>
+            <wp:cNvGraphicFramePr>
+              <a:graphicFrameLocks xmlns:a="http://schemas.openxmlformats.org/drawingml/2006/main" noChangeAspect="1"/>
+            </wp:cNvGraphicFramePr>
+            <a:graphic xmlns:a="http://schemas.openxmlformats.org/drawingml/2006/main">
+              <a:graphicData uri="http://schemas.openxmlformats.org/drawingml/2006/picture">
+                <pic:pic xmlns:pic="http://schemas.openxmlformats.org/drawingml/2006/picture">
+                  <pic:nvPicPr>
+                    <pic:cNvPr id="1" name=""/>
+                    <pic:cNvPicPr/>
+                  </pic:nvPicPr>
+                  <pic:blipFill>
+                    <a:blip r:embed="rId25"/>
+                    <a:stretch>
+                      <a:fillRect/>
+                    </a:stretch>
+                  </pic:blipFill>
+                  <pic:spPr>
+                    <a:xfrm>
+                      <a:off x="0" y="0"/>
+                      <a:ext cx="4486901" cy="219106"/>
+                    </a:xfrm>
+                    <a:prstGeom prst="rect">
+                      <a:avLst/>
+                    </a:prstGeom>
+                  </pic:spPr>
+                </pic:pic>
+              </a:graphicData>
+            </a:graphic>
+          </wp:inline>
+        </w:drawing>
+      </w:r>
+    </w:p>
+    <w:p>
+      <w:pPr>
+        <w:rPr>
+          <w:sz w:val="40"/>
+          <w:szCs w:val="40"/>
+        </w:rPr>
+      </w:pPr>
+      <w:r>
+        <w:rPr>
+          <w:sz w:val="40"/>
+          <w:szCs w:val="40"/>
+        </w:rPr>
+        <w:t>+Add and remove properties:</w:t>
+      </w:r>
+    </w:p>
+    <w:p>
+      <w:pPr>
+        <w:rPr>
+          <w:sz w:val="40"/>
+          <w:szCs w:val="40"/>
+        </w:rPr>
+      </w:pPr>
+      <w:r>
+        <w:rPr>
+          <w:noProof/>
+          <w:sz w:val="40"/>
+          <w:szCs w:val="40"/>
+        </w:rPr>
+        <w:lastRenderedPageBreak/>
+        <w:drawing>
+          <wp:inline distT="0" distB="0" distL="0" distR="0" wp14:anchorId="4206AA73" wp14:editId="030AAFCD">
+            <wp:extent cx="1554480" cy="1491744"/>
+            <wp:effectExtent l="0" t="0" r="7620" b="0"/>
+            <wp:docPr id="24" name="Picture 24"/>
+            <wp:cNvGraphicFramePr>
+              <a:graphicFrameLocks xmlns:a="http://schemas.openxmlformats.org/drawingml/2006/main" noChangeAspect="1"/>
+            </wp:cNvGraphicFramePr>
+            <a:graphic xmlns:a="http://schemas.openxmlformats.org/drawingml/2006/main">
+              <a:graphicData uri="http://schemas.openxmlformats.org/drawingml/2006/picture">
+                <pic:pic xmlns:pic="http://schemas.openxmlformats.org/drawingml/2006/picture">
+                  <pic:nvPicPr>
+                    <pic:cNvPr id="1" name=""/>
+                    <pic:cNvPicPr/>
+                  </pic:nvPicPr>
+                  <pic:blipFill>
+                    <a:blip r:embed="rId26"/>
+                    <a:stretch>
+                      <a:fillRect/>
+                    </a:stretch>
+                  </pic:blipFill>
+                  <pic:spPr>
+                    <a:xfrm>
+                      <a:off x="0" y="0"/>
+                      <a:ext cx="1560252" cy="1497283"/>
+                    </a:xfrm>
+                    <a:prstGeom prst="rect">
+                      <a:avLst/>
+                    </a:prstGeom>
+                  </pic:spPr>
+                </pic:pic>
+              </a:graphicData>
+            </a:graphic>
+          </wp:inline>
+        </w:drawing>
+      </w:r>
+    </w:p>
+    <w:p>
+      <w:pPr>
+        <w:rPr>
+          <w:sz w:val="40"/>
+          <w:szCs w:val="40"/>
+        </w:rPr>
+      </w:pPr>
+      <w:r>
+        <w:rPr>
+          <w:sz w:val="40"/>
+          <w:szCs w:val="40"/>
+        </w:rPr>
+        <w:t>-Arrays are objects: They hold a related set of key/value pairs: costs = [420, 460, 230, 620];</w:t>
+      </w:r>
+    </w:p>
+    <w:p>
+      <w:pPr>
+        <w:rPr>
+          <w:sz w:val="40"/>
+          <w:szCs w:val="40"/>
+        </w:rPr>
+      </w:pPr>
+      <w:r>
+        <w:rPr>
+          <w:sz w:val="40"/>
+          <w:szCs w:val="40"/>
+        </w:rPr>
+        <w:t>-3 groups of built-in objects:</w:t>
+      </w:r>
+    </w:p>
+    <w:p>
+      <w:pPr>
+        <w:rPr>
+          <w:sz w:val="40"/>
+          <w:szCs w:val="40"/>
+        </w:rPr>
+      </w:pPr>
+      <w:r>
+        <w:rPr>
+          <w:sz w:val="40"/>
+          <w:szCs w:val="40"/>
+        </w:rPr>
+        <w:t>+Browser object model:</w:t>
+      </w:r>
+    </w:p>
+    <w:p>
+      <w:pPr>
+        <w:rPr>
+          <w:sz w:val="40"/>
+          <w:szCs w:val="40"/>
+        </w:rPr>
+      </w:pPr>
+      <w:r>
+        <w:rPr>
+          <w:sz w:val="40"/>
+          <w:szCs w:val="40"/>
+        </w:rPr>
+        <w:t>Window (current browser window or tab)-&gt; document (current web page) + history (pages in browser history) + location (</w:t>
+      </w:r>
+      <w:proofErr w:type="spellStart"/>
+      <w:r>
+        <w:rPr>
+          <w:sz w:val="40"/>
+          <w:szCs w:val="40"/>
+        </w:rPr>
+        <w:t>url</w:t>
+      </w:r>
+      <w:proofErr w:type="spellEnd"/>
+      <w:r>
+        <w:rPr>
+          <w:sz w:val="40"/>
+          <w:szCs w:val="40"/>
+        </w:rPr>
+        <w:t xml:space="preserve"> of current </w:t>
+      </w:r>
+      <w:proofErr w:type="gramStart"/>
+      <w:r>
+        <w:rPr>
+          <w:sz w:val="40"/>
+          <w:szCs w:val="40"/>
+        </w:rPr>
+        <w:t>page)  +</w:t>
+      </w:r>
+      <w:proofErr w:type="gramEnd"/>
+      <w:r>
+        <w:rPr>
+          <w:sz w:val="40"/>
+          <w:szCs w:val="40"/>
+        </w:rPr>
+        <w:t xml:space="preserve"> navigator (information about browser) + screen (device’s display information)</w:t>
+      </w:r>
+    </w:p>
+    <w:p>
+      <w:pPr>
+        <w:rPr>
+          <w:sz w:val="40"/>
+          <w:szCs w:val="40"/>
+        </w:rPr>
+      </w:pPr>
+      <w:r>
+        <w:rPr>
+          <w:sz w:val="40"/>
+          <w:szCs w:val="40"/>
+        </w:rPr>
+        <w:t>+Document object model:</w:t>
+      </w:r>
+    </w:p>
+    <w:p>
+      <w:pPr>
+        <w:rPr>
+          <w:sz w:val="40"/>
+          <w:szCs w:val="40"/>
+        </w:rPr>
+      </w:pPr>
+      <w:r>
+        <w:rPr>
+          <w:noProof/>
+          <w:sz w:val="40"/>
+          <w:szCs w:val="40"/>
+        </w:rPr>
+        <w:drawing>
+          <wp:inline distT="0" distB="0" distL="0" distR="0" wp14:anchorId="6AEF5288" wp14:editId="05797AD9">
+            <wp:extent cx="2919984" cy="2275941"/>
+            <wp:effectExtent l="0" t="0" r="0" b="0"/>
+            <wp:docPr id="25" name="Picture 25"/>
+            <wp:cNvGraphicFramePr>
+              <a:graphicFrameLocks xmlns:a="http://schemas.openxmlformats.org/drawingml/2006/main" noChangeAspect="1"/>
+            </wp:cNvGraphicFramePr>
+            <a:graphic xmlns:a="http://schemas.openxmlformats.org/drawingml/2006/main">
+              <a:graphicData uri="http://schemas.openxmlformats.org/drawingml/2006/picture">
+                <pic:pic xmlns:pic="http://schemas.openxmlformats.org/drawingml/2006/picture">
+                  <pic:nvPicPr>
+                    <pic:cNvPr id="1" name=""/>
+                    <pic:cNvPicPr/>
+                  </pic:nvPicPr>
+                  <pic:blipFill>
+                    <a:blip r:embed="rId27"/>
+                    <a:stretch>
+                      <a:fillRect/>
+                    </a:stretch>
+                  </pic:blipFill>
+                  <pic:spPr>
+                    <a:xfrm>
+                      <a:off x="0" y="0"/>
+                      <a:ext cx="2933139" cy="2286195"/>
+                    </a:xfrm>
+                    <a:prstGeom prst="rect">
+                      <a:avLst/>
+                    </a:prstGeom>
+                  </pic:spPr>
+                </pic:pic>
+              </a:graphicData>
+            </a:graphic>
+          </wp:inline>
+        </w:drawing>
+      </w:r>
+    </w:p>
+    <w:p>
+      <w:pPr>
+        <w:rPr>
+          <w:sz w:val="40"/>
+          <w:szCs w:val="40"/>
+        </w:rPr>
+      </w:pPr>
+      <w:r>
+        <w:rPr>
+          <w:sz w:val="40"/>
+          <w:szCs w:val="40"/>
+        </w:rPr>
+        <w:t>-Global JS objects:</w:t>
+      </w:r>
+    </w:p>
+    <w:p>
+      <w:pPr>
+        <w:rPr>
+          <w:sz w:val="40"/>
+          <w:szCs w:val="40"/>
+        </w:rPr>
+      </w:pPr>
+      <w:r>
+        <w:rPr>
+          <w:sz w:val="40"/>
+          <w:szCs w:val="40"/>
+        </w:rPr>
+        <w:lastRenderedPageBreak/>
+        <w:t>+String: for working with string values</w:t>
+      </w:r>
+    </w:p>
+    <w:p>
+      <w:pPr>
+        <w:rPr>
+          <w:sz w:val="40"/>
+          <w:szCs w:val="40"/>
+        </w:rPr>
+      </w:pPr>
+      <w:r>
+        <w:rPr>
+          <w:sz w:val="40"/>
+          <w:szCs w:val="40"/>
+        </w:rPr>
+        <w:t>+Number: For working with numeric values</w:t>
+      </w:r>
+    </w:p>
+    <w:p>
+      <w:pPr>
+        <w:rPr>
+          <w:sz w:val="40"/>
+          <w:szCs w:val="40"/>
+        </w:rPr>
+      </w:pPr>
+      <w:r>
+        <w:rPr>
+          <w:sz w:val="40"/>
+          <w:szCs w:val="40"/>
+        </w:rPr>
+        <w:t>+Boolean: for working with Boolean values</w:t>
+      </w:r>
+    </w:p>
+    <w:p>
+      <w:pPr>
+        <w:rPr>
+          <w:sz w:val="40"/>
+          <w:szCs w:val="40"/>
+        </w:rPr>
+      </w:pPr>
+      <w:r>
+        <w:rPr>
+          <w:sz w:val="40"/>
+          <w:szCs w:val="40"/>
+        </w:rPr>
+        <w:t>+Date: represent and handle dates</w:t>
+      </w:r>
+    </w:p>
+    <w:p>
+      <w:pPr>
+        <w:rPr>
+          <w:sz w:val="40"/>
+          <w:szCs w:val="40"/>
+        </w:rPr>
+      </w:pPr>
+      <w:r>
+        <w:rPr>
+          <w:sz w:val="40"/>
+          <w:szCs w:val="40"/>
+        </w:rPr>
+        <w:t>+Math: work with numbers and calculations</w:t>
+      </w:r>
+    </w:p>
+    <w:p>
+      <w:pPr>
+        <w:rPr>
+          <w:sz w:val="40"/>
+          <w:szCs w:val="40"/>
+        </w:rPr>
+      </w:pPr>
+      <w:r>
+        <w:rPr>
+          <w:sz w:val="40"/>
+          <w:szCs w:val="40"/>
+        </w:rPr>
+        <w:t>+Regex: match patterns within strings of text</w:t>
+      </w:r>
+    </w:p>
+    <w:p>
+      <w:pPr>
+        <w:rPr>
+          <w:sz w:val="40"/>
+          <w:szCs w:val="40"/>
+        </w:rPr>
+      </w:pPr>
+      <w:r>
+        <w:rPr>
+          <w:sz w:val="40"/>
+          <w:szCs w:val="40"/>
+        </w:rPr>
+        <w:t>-Browser object model: The window object</w:t>
+      </w:r>
+    </w:p>
+    <w:tbl>
+      <w:tblPr>
+        <w:tblStyle w:val="TableGrid"/>
+        <w:tblW w:w="11520" w:type="dxa"/>
+        <w:tblInd w:w="-995" w:type="dxa"/>
+        <w:tblLook w:val="04A0" w:firstRow="1" w:lastRow="0" w:firstColumn="1" w:lastColumn="0" w:noHBand="0" w:noVBand="1"/>
+      </w:tblPr>
+      <w:tblGrid>
+        <w:gridCol w:w="3871"/>
+        <w:gridCol w:w="7649"/>
+      </w:tblGrid>
+      <w:tr>
+        <w:tc>
+          <w:tcPr>
+            <w:tcW w:w="3600" w:type="dxa"/>
+          </w:tcPr>
+          <w:p>
+            <w:pPr>
+              <w:rPr>
+                <w:sz w:val="40"/>
+                <w:szCs w:val="40"/>
+              </w:rPr>
+            </w:pPr>
+            <w:r>
+              <w:rPr>
+                <w:sz w:val="40"/>
+                <w:szCs w:val="40"/>
+              </w:rPr>
+              <w:t>Property</w:t>
+            </w:r>
+          </w:p>
+        </w:tc>
+        <w:tc>
+          <w:tcPr>
+            <w:tcW w:w="7920" w:type="dxa"/>
+          </w:tcPr>
+          <w:p>
+            <w:pPr>
+              <w:rPr>
+                <w:sz w:val="40"/>
+                <w:szCs w:val="40"/>
+              </w:rPr>
+            </w:pPr>
+            <w:r>
+              <w:rPr>
+                <w:sz w:val="40"/>
+                <w:szCs w:val="40"/>
+              </w:rPr>
+              <w:t>Description</w:t>
+            </w:r>
+          </w:p>
+        </w:tc>
+      </w:tr>
+      <w:tr>
+        <w:tc>
+          <w:tcPr>
+            <w:tcW w:w="3600" w:type="dxa"/>
+          </w:tcPr>
+          <w:p>
+            <w:pPr>
+              <w:tabs>
+                <w:tab w:val="left" w:pos="1430"/>
+              </w:tabs>
+              <w:rPr>
+                <w:sz w:val="40"/>
+                <w:szCs w:val="40"/>
+              </w:rPr>
+            </w:pPr>
+            <w:proofErr w:type="spellStart"/>
+            <w:r>
+              <w:rPr>
+                <w:sz w:val="40"/>
+                <w:szCs w:val="40"/>
+              </w:rPr>
+              <w:t>window.innerHeight</w:t>
+            </w:r>
+            <w:proofErr w:type="spellEnd"/>
+          </w:p>
+        </w:tc>
+        <w:tc>
+          <w:tcPr>
+            <w:tcW w:w="7920" w:type="dxa"/>
+          </w:tcPr>
+          <w:p>
+            <w:pPr>
+              <w:rPr>
+                <w:sz w:val="40"/>
+                <w:szCs w:val="40"/>
+              </w:rPr>
+            </w:pPr>
+            <w:r>
+              <w:rPr>
+                <w:sz w:val="40"/>
+                <w:szCs w:val="40"/>
+              </w:rPr>
+              <w:t>Height of window</w:t>
+            </w:r>
+          </w:p>
+        </w:tc>
+      </w:tr>
+      <w:tr>
+        <w:tc>
+          <w:tcPr>
+            <w:tcW w:w="3600" w:type="dxa"/>
+          </w:tcPr>
+          <w:p>
+            <w:pPr>
+              <w:tabs>
+                <w:tab w:val="left" w:pos="1430"/>
+              </w:tabs>
+              <w:rPr>
+                <w:sz w:val="40"/>
+                <w:szCs w:val="40"/>
+              </w:rPr>
+            </w:pPr>
+            <w:proofErr w:type="spellStart"/>
+            <w:r>
+              <w:rPr>
+                <w:sz w:val="40"/>
+                <w:szCs w:val="40"/>
+              </w:rPr>
+              <w:t>window.innerWidth</w:t>
+            </w:r>
+            <w:proofErr w:type="spellEnd"/>
+          </w:p>
+        </w:tc>
+        <w:tc>
+          <w:tcPr>
+            <w:tcW w:w="7920" w:type="dxa"/>
+          </w:tcPr>
+          <w:p>
+            <w:pPr>
+              <w:rPr>
+                <w:sz w:val="40"/>
+                <w:szCs w:val="40"/>
+              </w:rPr>
+            </w:pPr>
+            <w:r>
+              <w:rPr>
+                <w:sz w:val="40"/>
+                <w:szCs w:val="40"/>
+              </w:rPr>
+              <w:t>Width of window</w:t>
+            </w:r>
+          </w:p>
+        </w:tc>
+      </w:tr>
+      <w:tr>
+        <w:tc>
+          <w:tcPr>
+            <w:tcW w:w="3600" w:type="dxa"/>
+          </w:tcPr>
+          <w:p>
+            <w:pPr>
+              <w:tabs>
+                <w:tab w:val="left" w:pos="1430"/>
+              </w:tabs>
+              <w:rPr>
+                <w:sz w:val="40"/>
+                <w:szCs w:val="40"/>
+              </w:rPr>
+            </w:pPr>
+            <w:proofErr w:type="spellStart"/>
+            <w:r>
+              <w:rPr>
+                <w:sz w:val="40"/>
+                <w:szCs w:val="40"/>
+              </w:rPr>
+              <w:t>window.pageXOffset</w:t>
+            </w:r>
+            <w:proofErr w:type="spellEnd"/>
+          </w:p>
+        </w:tc>
+        <w:tc>
+          <w:tcPr>
+            <w:tcW w:w="7920" w:type="dxa"/>
+          </w:tcPr>
+          <w:p>
+            <w:pPr>
+              <w:rPr>
+                <w:sz w:val="40"/>
+                <w:szCs w:val="40"/>
+              </w:rPr>
+            </w:pPr>
+            <w:r>
+              <w:rPr>
+                <w:sz w:val="40"/>
+                <w:szCs w:val="40"/>
+              </w:rPr>
+              <w:t>Distance document has been scrolled horizontally</w:t>
+            </w:r>
+          </w:p>
+        </w:tc>
+      </w:tr>
+      <w:tr>
+        <w:tc>
+          <w:tcPr>
+            <w:tcW w:w="3600" w:type="dxa"/>
+          </w:tcPr>
+          <w:p>
+            <w:pPr>
+              <w:tabs>
+                <w:tab w:val="left" w:pos="1430"/>
+              </w:tabs>
+              <w:rPr>
+                <w:sz w:val="40"/>
+                <w:szCs w:val="40"/>
+              </w:rPr>
+            </w:pPr>
+            <w:proofErr w:type="spellStart"/>
+            <w:r>
+              <w:rPr>
+                <w:sz w:val="40"/>
+                <w:szCs w:val="40"/>
+              </w:rPr>
+              <w:t>window.pageYOffset</w:t>
+            </w:r>
+            <w:proofErr w:type="spellEnd"/>
+          </w:p>
+        </w:tc>
+        <w:tc>
+          <w:tcPr>
+            <w:tcW w:w="7920" w:type="dxa"/>
+          </w:tcPr>
+          <w:p>
+            <w:pPr>
+              <w:rPr>
+                <w:sz w:val="40"/>
+                <w:szCs w:val="40"/>
+              </w:rPr>
+            </w:pPr>
+            <w:r>
+              <w:rPr>
+                <w:sz w:val="40"/>
+                <w:szCs w:val="40"/>
+              </w:rPr>
+              <w:t xml:space="preserve">Distance document has been scrolled vertically </w:t>
+            </w:r>
+          </w:p>
+        </w:tc>
+      </w:tr>
+      <w:tr>
+        <w:tc>
+          <w:tcPr>
+            <w:tcW w:w="3600" w:type="dxa"/>
+          </w:tcPr>
+          <w:p>
+            <w:pPr>
+              <w:tabs>
+                <w:tab w:val="left" w:pos="1430"/>
+              </w:tabs>
+              <w:rPr>
+                <w:sz w:val="40"/>
+                <w:szCs w:val="40"/>
+              </w:rPr>
+            </w:pPr>
+            <w:proofErr w:type="spellStart"/>
+            <w:r>
+              <w:rPr>
+                <w:sz w:val="40"/>
+                <w:szCs w:val="40"/>
+              </w:rPr>
+              <w:t>window.screenX</w:t>
+            </w:r>
+            <w:proofErr w:type="spellEnd"/>
+          </w:p>
+        </w:tc>
+        <w:tc>
+          <w:tcPr>
+            <w:tcW w:w="7920" w:type="dxa"/>
+          </w:tcPr>
+          <w:p>
+            <w:pPr>
+              <w:rPr>
+                <w:sz w:val="40"/>
+                <w:szCs w:val="40"/>
+              </w:rPr>
+            </w:pPr>
+            <w:r>
+              <w:rPr>
+                <w:sz w:val="40"/>
+                <w:szCs w:val="40"/>
+              </w:rPr>
+              <w:t>X-coordinate of pointer, relative to top left corner of screen</w:t>
+            </w:r>
+          </w:p>
+        </w:tc>
+      </w:tr>
+      <w:tr>
+        <w:tc>
+          <w:tcPr>
+            <w:tcW w:w="3600" w:type="dxa"/>
+          </w:tcPr>
+          <w:p>
+            <w:pPr>
+              <w:tabs>
+                <w:tab w:val="left" w:pos="1430"/>
+              </w:tabs>
+              <w:rPr>
+                <w:sz w:val="40"/>
+                <w:szCs w:val="40"/>
+              </w:rPr>
+            </w:pPr>
+            <w:proofErr w:type="spellStart"/>
+            <w:r>
+              <w:rPr>
+                <w:sz w:val="40"/>
+                <w:szCs w:val="40"/>
+              </w:rPr>
+              <w:t>window.screenY</w:t>
+            </w:r>
+            <w:proofErr w:type="spellEnd"/>
+          </w:p>
+        </w:tc>
+        <w:tc>
+          <w:tcPr>
+            <w:tcW w:w="7920" w:type="dxa"/>
+          </w:tcPr>
+          <w:p>
+            <w:pPr>
+              <w:rPr>
+                <w:sz w:val="40"/>
+                <w:szCs w:val="40"/>
+              </w:rPr>
+            </w:pPr>
+            <w:r>
+              <w:rPr>
+                <w:sz w:val="40"/>
+                <w:szCs w:val="40"/>
+              </w:rPr>
+              <w:t>Y-coordinate of pointer, relative to top left corner of screen</w:t>
+            </w:r>
+          </w:p>
+        </w:tc>
+      </w:tr>
+      <w:tr>
+        <w:tc>
+          <w:tcPr>
+            <w:tcW w:w="3600" w:type="dxa"/>
+          </w:tcPr>
+          <w:p>
+            <w:pPr>
+              <w:tabs>
+                <w:tab w:val="left" w:pos="1430"/>
+              </w:tabs>
+              <w:rPr>
+                <w:sz w:val="40"/>
+                <w:szCs w:val="40"/>
+              </w:rPr>
+            </w:pPr>
+            <w:proofErr w:type="spellStart"/>
+            <w:r>
+              <w:rPr>
+                <w:sz w:val="40"/>
+                <w:szCs w:val="40"/>
+              </w:rPr>
+              <w:t>window.location</w:t>
+            </w:r>
+            <w:proofErr w:type="spellEnd"/>
+          </w:p>
+        </w:tc>
+        <w:tc>
+          <w:tcPr>
+            <w:tcW w:w="7920" w:type="dxa"/>
+          </w:tcPr>
+          <w:p>
+            <w:pPr>
+              <w:rPr>
+                <w:sz w:val="40"/>
+                <w:szCs w:val="40"/>
+              </w:rPr>
+            </w:pPr>
+            <w:r>
+              <w:rPr>
+                <w:sz w:val="40"/>
+                <w:szCs w:val="40"/>
+              </w:rPr>
+              <w:t>Current URL of window object (or local file path)</w:t>
+            </w:r>
+          </w:p>
+        </w:tc>
+      </w:tr>
+      <w:tr>
+        <w:tc>
+          <w:tcPr>
+            <w:tcW w:w="3600" w:type="dxa"/>
+          </w:tcPr>
+          <w:p>
+            <w:pPr>
+              <w:tabs>
+                <w:tab w:val="left" w:pos="1430"/>
+              </w:tabs>
+              <w:rPr>
+                <w:sz w:val="40"/>
+                <w:szCs w:val="40"/>
+              </w:rPr>
+            </w:pPr>
+            <w:proofErr w:type="spellStart"/>
+            <w:r>
+              <w:rPr>
+                <w:sz w:val="40"/>
+                <w:szCs w:val="40"/>
+              </w:rPr>
+              <w:t>window.document</w:t>
+            </w:r>
+            <w:proofErr w:type="spellEnd"/>
+          </w:p>
+        </w:tc>
+        <w:tc>
+          <w:tcPr>
+            <w:tcW w:w="7920" w:type="dxa"/>
+          </w:tcPr>
+          <w:p>
+            <w:pPr>
+              <w:rPr>
+                <w:sz w:val="40"/>
+                <w:szCs w:val="40"/>
+              </w:rPr>
+            </w:pPr>
+            <w:r>
+              <w:rPr>
+                <w:sz w:val="40"/>
+                <w:szCs w:val="40"/>
+              </w:rPr>
+              <w:t>Reference to document object, which is used to represent the current page contained in window</w:t>
+            </w:r>
+          </w:p>
+        </w:tc>
+      </w:tr>
+      <w:tr>
+        <w:tc>
+          <w:tcPr>
+            <w:tcW w:w="3600" w:type="dxa"/>
+          </w:tcPr>
+          <w:p>
+            <w:pPr>
+              <w:tabs>
+                <w:tab w:val="left" w:pos="1430"/>
+              </w:tabs>
+              <w:rPr>
+                <w:sz w:val="40"/>
+                <w:szCs w:val="40"/>
+              </w:rPr>
+            </w:pPr>
+            <w:proofErr w:type="spellStart"/>
+            <w:r>
+              <w:rPr>
+                <w:sz w:val="40"/>
+                <w:szCs w:val="40"/>
+              </w:rPr>
+              <w:lastRenderedPageBreak/>
+              <w:t>window.history</w:t>
+            </w:r>
+            <w:proofErr w:type="spellEnd"/>
+          </w:p>
+        </w:tc>
+        <w:tc>
+          <w:tcPr>
+            <w:tcW w:w="7920" w:type="dxa"/>
+          </w:tcPr>
+          <w:p>
+            <w:pPr>
+              <w:rPr>
+                <w:sz w:val="40"/>
+                <w:szCs w:val="40"/>
+              </w:rPr>
+            </w:pPr>
+            <w:r>
+              <w:rPr>
+                <w:sz w:val="40"/>
+                <w:szCs w:val="40"/>
+              </w:rPr>
+              <w:t>Reference to history object for browser window or tab, which contains details of pages that have been viewed in that window or tab</w:t>
+            </w:r>
+          </w:p>
+        </w:tc>
+      </w:tr>
+      <w:tr>
+        <w:tc>
+          <w:tcPr>
+            <w:tcW w:w="3600" w:type="dxa"/>
+          </w:tcPr>
+          <w:p>
+            <w:pPr>
+              <w:tabs>
+                <w:tab w:val="left" w:pos="1430"/>
+              </w:tabs>
+              <w:rPr>
+                <w:sz w:val="40"/>
+                <w:szCs w:val="40"/>
+              </w:rPr>
+            </w:pPr>
+            <w:proofErr w:type="spellStart"/>
+            <w:r>
+              <w:rPr>
+                <w:sz w:val="40"/>
+                <w:szCs w:val="40"/>
+              </w:rPr>
+              <w:t>window.history.length</w:t>
+            </w:r>
+            <w:proofErr w:type="spellEnd"/>
+          </w:p>
+        </w:tc>
+        <w:tc>
+          <w:tcPr>
+            <w:tcW w:w="7920" w:type="dxa"/>
+          </w:tcPr>
+          <w:p>
+            <w:pPr>
+              <w:rPr>
+                <w:sz w:val="40"/>
+                <w:szCs w:val="40"/>
+              </w:rPr>
+            </w:pPr>
+            <w:r>
+              <w:rPr>
+                <w:sz w:val="40"/>
+                <w:szCs w:val="40"/>
+              </w:rPr>
+              <w:t>Number of items in history object for browser window or tab</w:t>
+            </w:r>
+          </w:p>
+        </w:tc>
+      </w:tr>
+      <w:tr>
+        <w:tc>
+          <w:tcPr>
+            <w:tcW w:w="3600" w:type="dxa"/>
+          </w:tcPr>
+          <w:p>
+            <w:pPr>
+              <w:tabs>
+                <w:tab w:val="left" w:pos="1430"/>
+              </w:tabs>
+              <w:rPr>
+                <w:sz w:val="40"/>
+                <w:szCs w:val="40"/>
+              </w:rPr>
+            </w:pPr>
+            <w:proofErr w:type="spellStart"/>
+            <w:r>
+              <w:rPr>
+                <w:sz w:val="40"/>
+                <w:szCs w:val="40"/>
+              </w:rPr>
+              <w:t>window.screen</w:t>
+            </w:r>
+            <w:proofErr w:type="spellEnd"/>
+          </w:p>
+        </w:tc>
+        <w:tc>
+          <w:tcPr>
+            <w:tcW w:w="7920" w:type="dxa"/>
+          </w:tcPr>
+          <w:p>
+            <w:pPr>
+              <w:rPr>
+                <w:sz w:val="40"/>
+                <w:szCs w:val="40"/>
+              </w:rPr>
+            </w:pPr>
+            <w:r>
+              <w:rPr>
+                <w:sz w:val="40"/>
+                <w:szCs w:val="40"/>
+              </w:rPr>
+              <w:t>Reference to screen object</w:t>
+            </w:r>
+          </w:p>
+        </w:tc>
+      </w:tr>
+      <w:tr>
+        <w:tc>
+          <w:tcPr>
+            <w:tcW w:w="3600" w:type="dxa"/>
+          </w:tcPr>
+          <w:p>
+            <w:pPr>
+              <w:tabs>
+                <w:tab w:val="left" w:pos="1430"/>
+              </w:tabs>
+              <w:rPr>
+                <w:sz w:val="40"/>
+                <w:szCs w:val="40"/>
+              </w:rPr>
+            </w:pPr>
+            <w:proofErr w:type="spellStart"/>
+            <w:r>
+              <w:rPr>
+                <w:sz w:val="40"/>
+                <w:szCs w:val="40"/>
+              </w:rPr>
+              <w:t>window.screen.width</w:t>
+            </w:r>
+            <w:proofErr w:type="spellEnd"/>
+          </w:p>
+        </w:tc>
+        <w:tc>
+          <w:tcPr>
+            <w:tcW w:w="7920" w:type="dxa"/>
+          </w:tcPr>
+          <w:p>
+            <w:pPr>
+              <w:rPr>
+                <w:sz w:val="40"/>
+                <w:szCs w:val="40"/>
+              </w:rPr>
+            </w:pPr>
+            <w:r>
+              <w:rPr>
+                <w:sz w:val="40"/>
+                <w:szCs w:val="40"/>
+              </w:rPr>
+              <w:t>Access screen object and find value of its width property</w:t>
+            </w:r>
+          </w:p>
+        </w:tc>
+      </w:tr>
+      <w:tr>
+        <w:tc>
+          <w:tcPr>
+            <w:tcW w:w="3600" w:type="dxa"/>
+          </w:tcPr>
+          <w:p>
+            <w:pPr>
+              <w:tabs>
+                <w:tab w:val="left" w:pos="1430"/>
+              </w:tabs>
+              <w:rPr>
+                <w:sz w:val="40"/>
+                <w:szCs w:val="40"/>
+              </w:rPr>
+            </w:pPr>
+            <w:proofErr w:type="spellStart"/>
+            <w:r>
+              <w:rPr>
+                <w:sz w:val="40"/>
+                <w:szCs w:val="40"/>
+              </w:rPr>
+              <w:t>window.screen.height</w:t>
+            </w:r>
+            <w:proofErr w:type="spellEnd"/>
+          </w:p>
+        </w:tc>
+        <w:tc>
+          <w:tcPr>
+            <w:tcW w:w="7920" w:type="dxa"/>
+          </w:tcPr>
+          <w:p>
+            <w:pPr>
+              <w:rPr>
+                <w:sz w:val="40"/>
+                <w:szCs w:val="40"/>
+              </w:rPr>
+            </w:pPr>
+            <w:r>
+              <w:rPr>
+                <w:sz w:val="40"/>
+                <w:szCs w:val="40"/>
+              </w:rPr>
+              <w:t>Access screen object and find value of its height property</w:t>
+            </w:r>
+          </w:p>
+        </w:tc>
+      </w:tr>
+    </w:tbl>
+    <w:p>
+      <w:pPr>
+        <w:rPr>
+          <w:sz w:val="40"/>
+          <w:szCs w:val="40"/>
+        </w:rPr>
+      </w:pPr>
+    </w:p>
+    <w:tbl>
+      <w:tblPr>
+        <w:tblStyle w:val="TableGrid"/>
+        <w:tblW w:w="11610" w:type="dxa"/>
+        <w:tblInd w:w="-1085" w:type="dxa"/>
+        <w:tblLook w:val="04A0" w:firstRow="1" w:lastRow="0" w:firstColumn="1" w:lastColumn="0" w:noHBand="0" w:noVBand="1"/>
+      </w:tblPr>
+      <w:tblGrid>
+        <w:gridCol w:w="3060"/>
+        <w:gridCol w:w="8550"/>
+      </w:tblGrid>
+      <w:tr>
+        <w:tc>
+          <w:tcPr>
+            <w:tcW w:w="3060" w:type="dxa"/>
+          </w:tcPr>
+          <w:p>
+            <w:pPr>
+              <w:rPr>
+                <w:sz w:val="40"/>
+                <w:szCs w:val="40"/>
+              </w:rPr>
+            </w:pPr>
+            <w:r>
+              <w:rPr>
+                <w:sz w:val="40"/>
+                <w:szCs w:val="40"/>
+              </w:rPr>
+              <w:t>Method</w:t>
+            </w:r>
+          </w:p>
+        </w:tc>
+        <w:tc>
+          <w:tcPr>
+            <w:tcW w:w="8550" w:type="dxa"/>
+          </w:tcPr>
+          <w:p>
+            <w:pPr>
+              <w:rPr>
+                <w:sz w:val="40"/>
+                <w:szCs w:val="40"/>
+              </w:rPr>
+            </w:pPr>
+            <w:r>
+              <w:rPr>
+                <w:sz w:val="40"/>
+                <w:szCs w:val="40"/>
+              </w:rPr>
+              <w:t>Description</w:t>
+            </w:r>
+          </w:p>
+        </w:tc>
+      </w:tr>
+      <w:tr>
+        <w:tc>
+          <w:tcPr>
+            <w:tcW w:w="3060" w:type="dxa"/>
+          </w:tcPr>
+          <w:p>
+            <w:pPr>
+              <w:rPr>
+                <w:sz w:val="40"/>
+                <w:szCs w:val="40"/>
+              </w:rPr>
+            </w:pPr>
+            <w:proofErr w:type="spellStart"/>
+            <w:r>
+              <w:rPr>
+                <w:sz w:val="40"/>
+                <w:szCs w:val="40"/>
+              </w:rPr>
+              <w:t>window.alert</w:t>
+            </w:r>
+            <w:proofErr w:type="spellEnd"/>
+            <w:r>
+              <w:rPr>
+                <w:sz w:val="40"/>
+                <w:szCs w:val="40"/>
+              </w:rPr>
+              <w:t>()</w:t>
+            </w:r>
+          </w:p>
+        </w:tc>
+        <w:tc>
+          <w:tcPr>
+            <w:tcW w:w="8550" w:type="dxa"/>
+          </w:tcPr>
+          <w:p>
+            <w:pPr>
+              <w:rPr>
+                <w:sz w:val="40"/>
+                <w:szCs w:val="40"/>
+              </w:rPr>
+            </w:pPr>
+            <w:r>
+              <w:rPr>
+                <w:sz w:val="40"/>
+                <w:szCs w:val="40"/>
+              </w:rPr>
+              <w:t>Create dialog box with message (user must click OK button to close it)</w:t>
+            </w:r>
+          </w:p>
+        </w:tc>
+      </w:tr>
+      <w:tr>
+        <w:tc>
+          <w:tcPr>
+            <w:tcW w:w="3060" w:type="dxa"/>
+          </w:tcPr>
+          <w:p>
+            <w:pPr>
+              <w:rPr>
+                <w:sz w:val="40"/>
+                <w:szCs w:val="40"/>
+              </w:rPr>
+            </w:pPr>
+            <w:proofErr w:type="spellStart"/>
+            <w:r>
+              <w:rPr>
+                <w:sz w:val="40"/>
+                <w:szCs w:val="40"/>
+              </w:rPr>
+              <w:t>window.open</w:t>
+            </w:r>
+            <w:proofErr w:type="spellEnd"/>
+            <w:r>
+              <w:rPr>
+                <w:sz w:val="40"/>
+                <w:szCs w:val="40"/>
+              </w:rPr>
+              <w:t>()</w:t>
+            </w:r>
+          </w:p>
+        </w:tc>
+        <w:tc>
+          <w:tcPr>
+            <w:tcW w:w="8550" w:type="dxa"/>
+          </w:tcPr>
+          <w:p>
+            <w:pPr>
+              <w:rPr>
+                <w:sz w:val="40"/>
+                <w:szCs w:val="40"/>
+              </w:rPr>
+            </w:pPr>
+            <w:r>
+              <w:rPr>
+                <w:sz w:val="40"/>
+                <w:szCs w:val="40"/>
+              </w:rPr>
+              <w:t>Open new browser window with URL specified as parameter</w:t>
+            </w:r>
+          </w:p>
+        </w:tc>
+      </w:tr>
+      <w:tr>
+        <w:tc>
+          <w:tcPr>
+            <w:tcW w:w="3060" w:type="dxa"/>
+          </w:tcPr>
+          <w:p>
+            <w:pPr>
+              <w:rPr>
+                <w:sz w:val="40"/>
+                <w:szCs w:val="40"/>
+              </w:rPr>
+            </w:pPr>
+            <w:proofErr w:type="spellStart"/>
+            <w:r>
+              <w:rPr>
+                <w:sz w:val="40"/>
+                <w:szCs w:val="40"/>
+              </w:rPr>
+              <w:t>window.print</w:t>
+            </w:r>
+            <w:proofErr w:type="spellEnd"/>
+            <w:r>
+              <w:rPr>
+                <w:sz w:val="40"/>
+                <w:szCs w:val="40"/>
+              </w:rPr>
+              <w:t>()</w:t>
+            </w:r>
+          </w:p>
+        </w:tc>
+        <w:tc>
+          <w:tcPr>
+            <w:tcW w:w="8550" w:type="dxa"/>
+          </w:tcPr>
+          <w:p>
+            <w:pPr>
+              <w:rPr>
+                <w:sz w:val="40"/>
+                <w:szCs w:val="40"/>
+              </w:rPr>
+            </w:pPr>
+            <w:r>
+              <w:rPr>
+                <w:sz w:val="40"/>
+                <w:szCs w:val="40"/>
+              </w:rPr>
+              <w:t>Tell browser that user wants to print contents of current page</w:t>
+            </w:r>
+          </w:p>
+        </w:tc>
+      </w:tr>
+    </w:tbl>
+    <w:p>
+      <w:pPr>
+        <w:rPr>
+          <w:sz w:val="40"/>
+          <w:szCs w:val="40"/>
+        </w:rPr>
+      </w:pPr>
+      <w:r>
+        <w:rPr>
+          <w:noProof/>
+          <w:sz w:val="40"/>
+          <w:szCs w:val="40"/>
+        </w:rPr>
+        <w:drawing>
+          <wp:inline distT="0" distB="0" distL="0" distR="0" wp14:anchorId="69C0FB74" wp14:editId="45BEB7FD">
+            <wp:extent cx="5943600" cy="1524635"/>
+            <wp:effectExtent l="0" t="0" r="0" b="0"/>
+            <wp:docPr id="26" name="Picture 26"/>
+            <wp:cNvGraphicFramePr>
+              <a:graphicFrameLocks xmlns:a="http://schemas.openxmlformats.org/drawingml/2006/main" noChangeAspect="1"/>
+            </wp:cNvGraphicFramePr>
+            <a:graphic xmlns:a="http://schemas.openxmlformats.org/drawingml/2006/main">
+              <a:graphicData uri="http://schemas.openxmlformats.org/drawingml/2006/picture">
+                <pic:pic xmlns:pic="http://schemas.openxmlformats.org/drawingml/2006/picture">
+                  <pic:nvPicPr>
+                    <pic:cNvPr id="1" name=""/>
+                    <pic:cNvPicPr/>
+                  </pic:nvPicPr>
+                  <pic:blipFill>
+                    <a:blip r:embed="rId28"/>
+                    <a:stretch>
+                      <a:fillRect/>
+                    </a:stretch>
+                  </pic:blipFill>
+                  <pic:spPr>
+                    <a:xfrm>
+                      <a:off x="0" y="0"/>
+                      <a:ext cx="5943600" cy="1524635"/>
+                    </a:xfrm>
+                    <a:prstGeom prst="rect">
+                      <a:avLst/>
+                    </a:prstGeom>
+                  </pic:spPr>
+                </pic:pic>
+              </a:graphicData>
+            </a:graphic>
+          </wp:inline>
+        </w:drawing>
+      </w:r>
+    </w:p>
+    <w:p>
+      <w:pPr>
+        <w:rPr>
+          <w:sz w:val="40"/>
+          <w:szCs w:val="40"/>
+        </w:rPr>
+      </w:pPr>
+      <w:r>
+        <w:rPr>
+          <w:sz w:val="40"/>
+          <w:szCs w:val="40"/>
+        </w:rPr>
+        <w:lastRenderedPageBreak/>
+        <w:t>-</w:t>
+      </w:r>
+      <w:r>
+        <w:rPr>
+          <w:sz w:val="40"/>
+          <w:szCs w:val="40"/>
+        </w:rPr>
+        <w:t>The document object model (</w:t>
+      </w:r>
+      <w:r>
+        <w:rPr>
+          <w:b/>
+          <w:sz w:val="40"/>
+          <w:szCs w:val="40"/>
+        </w:rPr>
+        <w:t>DOM</w:t>
+      </w:r>
+      <w:r>
+        <w:rPr>
+          <w:sz w:val="40"/>
+          <w:szCs w:val="40"/>
+        </w:rPr>
+        <w:t xml:space="preserve">): The </w:t>
+      </w:r>
+      <w:r>
+        <w:rPr>
+          <w:b/>
+          <w:sz w:val="40"/>
+          <w:szCs w:val="40"/>
+        </w:rPr>
+        <w:t>document</w:t>
+      </w:r>
+      <w:r>
+        <w:rPr>
+          <w:sz w:val="40"/>
+          <w:szCs w:val="40"/>
+        </w:rPr>
+        <w:t xml:space="preserve"> object</w:t>
+      </w:r>
+    </w:p>
+    <w:tbl>
+      <w:tblPr>
+        <w:tblStyle w:val="TableGrid"/>
+        <w:tblW w:w="11700" w:type="dxa"/>
+        <w:tblInd w:w="-1175" w:type="dxa"/>
+        <w:tblLook w:val="04A0" w:firstRow="1" w:lastRow="0" w:firstColumn="1" w:lastColumn="0" w:noHBand="0" w:noVBand="1"/>
+      </w:tblPr>
+      <w:tblGrid>
+        <w:gridCol w:w="4050"/>
+        <w:gridCol w:w="7650"/>
+      </w:tblGrid>
+      <w:tr>
+        <w:tc>
+          <w:tcPr>
+            <w:tcW w:w="4050" w:type="dxa"/>
+          </w:tcPr>
+          <w:p>
+            <w:pPr>
+              <w:rPr>
+                <w:b/>
+                <w:sz w:val="40"/>
+                <w:szCs w:val="40"/>
+              </w:rPr>
+            </w:pPr>
+            <w:r>
+              <w:rPr>
+                <w:b/>
+                <w:sz w:val="40"/>
+                <w:szCs w:val="40"/>
+              </w:rPr>
+              <w:t>Property</w:t>
+            </w:r>
+          </w:p>
+        </w:tc>
+        <w:tc>
+          <w:tcPr>
+            <w:tcW w:w="7650" w:type="dxa"/>
+          </w:tcPr>
+          <w:p>
+            <w:pPr>
+              <w:rPr>
+                <w:b/>
+                <w:sz w:val="40"/>
+                <w:szCs w:val="40"/>
+              </w:rPr>
+            </w:pPr>
+            <w:r>
+              <w:rPr>
+                <w:b/>
+                <w:sz w:val="40"/>
+                <w:szCs w:val="40"/>
+              </w:rPr>
+              <w:t>Description</w:t>
+            </w:r>
+          </w:p>
+        </w:tc>
+      </w:tr>
+      <w:tr>
+        <w:tc>
+          <w:tcPr>
+            <w:tcW w:w="4050" w:type="dxa"/>
+          </w:tcPr>
+          <w:p>
+            <w:pPr>
+              <w:rPr>
+                <w:sz w:val="40"/>
+                <w:szCs w:val="40"/>
+              </w:rPr>
+            </w:pPr>
+            <w:proofErr w:type="spellStart"/>
+            <w:r>
+              <w:rPr>
+                <w:sz w:val="40"/>
+                <w:szCs w:val="40"/>
+              </w:rPr>
+              <w:t>document.title</w:t>
+            </w:r>
+            <w:proofErr w:type="spellEnd"/>
+          </w:p>
+        </w:tc>
+        <w:tc>
+          <w:tcPr>
+            <w:tcW w:w="7650" w:type="dxa"/>
+          </w:tcPr>
+          <w:p>
+            <w:pPr>
+              <w:rPr>
+                <w:sz w:val="40"/>
+                <w:szCs w:val="40"/>
+              </w:rPr>
+            </w:pPr>
+            <w:r>
+              <w:rPr>
+                <w:sz w:val="40"/>
+                <w:szCs w:val="40"/>
+              </w:rPr>
+              <w:t>Title of current document</w:t>
+            </w:r>
+          </w:p>
+        </w:tc>
+      </w:tr>
+      <w:tr>
+        <w:tc>
+          <w:tcPr>
+            <w:tcW w:w="4050" w:type="dxa"/>
+          </w:tcPr>
+          <w:p>
+            <w:pPr>
+              <w:rPr>
+                <w:sz w:val="40"/>
+                <w:szCs w:val="40"/>
+              </w:rPr>
+            </w:pPr>
+            <w:proofErr w:type="spellStart"/>
+            <w:r>
+              <w:rPr>
+                <w:sz w:val="40"/>
+                <w:szCs w:val="40"/>
+              </w:rPr>
+              <w:t>document.lastModified</w:t>
+            </w:r>
+            <w:proofErr w:type="spellEnd"/>
+          </w:p>
+        </w:tc>
+        <w:tc>
+          <w:tcPr>
+            <w:tcW w:w="7650" w:type="dxa"/>
+          </w:tcPr>
+          <w:p>
+            <w:pPr>
+              <w:rPr>
+                <w:sz w:val="40"/>
+                <w:szCs w:val="40"/>
+              </w:rPr>
+            </w:pPr>
+            <w:r>
+              <w:rPr>
+                <w:sz w:val="40"/>
+                <w:szCs w:val="40"/>
+              </w:rPr>
+              <w:t>Date on which document was last modified</w:t>
+            </w:r>
+          </w:p>
+        </w:tc>
+      </w:tr>
+      <w:tr>
+        <w:tc>
+          <w:tcPr>
+            <w:tcW w:w="4050" w:type="dxa"/>
+          </w:tcPr>
+          <w:p>
+            <w:pPr>
+              <w:rPr>
+                <w:sz w:val="40"/>
+                <w:szCs w:val="40"/>
+              </w:rPr>
+            </w:pPr>
+            <w:r>
+              <w:rPr>
+                <w:sz w:val="40"/>
+                <w:szCs w:val="40"/>
+              </w:rPr>
+              <w:t>document.URL</w:t>
+            </w:r>
+          </w:p>
+        </w:tc>
+        <w:tc>
+          <w:tcPr>
+            <w:tcW w:w="7650" w:type="dxa"/>
+          </w:tcPr>
+          <w:p>
+            <w:pPr>
+              <w:rPr>
+                <w:sz w:val="40"/>
+                <w:szCs w:val="40"/>
+              </w:rPr>
+            </w:pPr>
+            <w:r>
+              <w:rPr>
+                <w:sz w:val="40"/>
+                <w:szCs w:val="40"/>
+              </w:rPr>
+              <w:t>Return string containing URL of current document</w:t>
+            </w:r>
+            <w:bookmarkStart w:id="0" w:name="_GoBack"/>
+            <w:bookmarkEnd w:id="0"/>
+          </w:p>
+        </w:tc>
+      </w:tr>
+      <w:tr>
+        <w:tc>
+          <w:tcPr>
+            <w:tcW w:w="4050" w:type="dxa"/>
+          </w:tcPr>
+          <w:p>
+            <w:pPr>
+              <w:rPr>
+                <w:sz w:val="40"/>
+                <w:szCs w:val="40"/>
+              </w:rPr>
+            </w:pPr>
+            <w:proofErr w:type="spellStart"/>
+            <w:r>
+              <w:rPr>
+                <w:sz w:val="40"/>
+                <w:szCs w:val="40"/>
+              </w:rPr>
+              <w:t>document.domain</w:t>
+            </w:r>
+            <w:proofErr w:type="spellEnd"/>
+          </w:p>
+        </w:tc>
+        <w:tc>
+          <w:tcPr>
+            <w:tcW w:w="7650" w:type="dxa"/>
+          </w:tcPr>
+          <w:p>
+            <w:pPr>
+              <w:rPr>
+                <w:sz w:val="40"/>
+                <w:szCs w:val="40"/>
+              </w:rPr>
+            </w:pPr>
+            <w:r>
+              <w:rPr>
+                <w:sz w:val="40"/>
+                <w:szCs w:val="40"/>
+              </w:rPr>
+              <w:t>Return domain of current document</w:t>
+            </w:r>
+          </w:p>
+        </w:tc>
+      </w:tr>
+    </w:tbl>
+    <w:p>
+      <w:pPr>
+        <w:rPr>
+          <w:sz w:val="40"/>
+          <w:szCs w:val="40"/>
+        </w:rPr>
+      </w:pPr>
+    </w:p>
+    <w:tbl>
+      <w:tblPr>
+        <w:tblStyle w:val="TableGrid"/>
+        <w:tblW w:w="11700" w:type="dxa"/>
+        <w:tblInd w:w="-1175" w:type="dxa"/>
+        <w:tblLook w:val="04A0" w:firstRow="1" w:lastRow="0" w:firstColumn="1" w:lastColumn="0" w:noHBand="0" w:noVBand="1"/>
+      </w:tblPr>
+      <w:tblGrid>
+        <w:gridCol w:w="4905"/>
+        <w:gridCol w:w="6795"/>
+      </w:tblGrid>
+      <w:tr>
+        <w:tc>
+          <w:tcPr>
+            <w:tcW w:w="4905" w:type="dxa"/>
+          </w:tcPr>
+          <w:p>
+            <w:pPr>
+              <w:rPr>
+                <w:b/>
+                <w:sz w:val="40"/>
+                <w:szCs w:val="40"/>
+              </w:rPr>
+            </w:pPr>
+            <w:r>
+              <w:rPr>
+                <w:b/>
+                <w:sz w:val="40"/>
+                <w:szCs w:val="40"/>
+              </w:rPr>
+              <w:t>Method</w:t>
+            </w:r>
+          </w:p>
+        </w:tc>
+        <w:tc>
+          <w:tcPr>
+            <w:tcW w:w="6795" w:type="dxa"/>
+          </w:tcPr>
+          <w:p>
+            <w:pPr>
+              <w:rPr>
+                <w:b/>
+                <w:sz w:val="40"/>
+                <w:szCs w:val="40"/>
+              </w:rPr>
+            </w:pPr>
+            <w:r>
+              <w:rPr>
+                <w:b/>
+                <w:sz w:val="40"/>
+                <w:szCs w:val="40"/>
+              </w:rPr>
+              <w:t>Description</w:t>
+            </w:r>
+          </w:p>
+        </w:tc>
+      </w:tr>
+      <w:tr>
+        <w:tc>
+          <w:tcPr>
+            <w:tcW w:w="4905" w:type="dxa"/>
+          </w:tcPr>
+          <w:p>
+            <w:pPr>
+              <w:rPr>
+                <w:sz w:val="40"/>
+                <w:szCs w:val="40"/>
+              </w:rPr>
+            </w:pPr>
+            <w:proofErr w:type="spellStart"/>
+            <w:r>
+              <w:rPr>
+                <w:sz w:val="40"/>
+                <w:szCs w:val="40"/>
+              </w:rPr>
+              <w:t>document.write</w:t>
+            </w:r>
+            <w:proofErr w:type="spellEnd"/>
+            <w:r>
+              <w:rPr>
+                <w:sz w:val="40"/>
+                <w:szCs w:val="40"/>
+              </w:rPr>
+              <w:t>()</w:t>
+            </w:r>
+          </w:p>
+        </w:tc>
+        <w:tc>
+          <w:tcPr>
+            <w:tcW w:w="6795" w:type="dxa"/>
+          </w:tcPr>
+          <w:p>
+            <w:pPr>
+              <w:rPr>
+                <w:sz w:val="40"/>
+                <w:szCs w:val="40"/>
+              </w:rPr>
+            </w:pPr>
+            <w:r>
+              <w:rPr>
+                <w:sz w:val="40"/>
+                <w:szCs w:val="40"/>
+              </w:rPr>
+              <w:t>Write text to document</w:t>
+            </w:r>
+          </w:p>
+        </w:tc>
+      </w:tr>
+      <w:tr>
+        <w:tc>
+          <w:tcPr>
+            <w:tcW w:w="4905" w:type="dxa"/>
+          </w:tcPr>
+          <w:p>
+            <w:pPr>
+              <w:rPr>
+                <w:sz w:val="40"/>
+                <w:szCs w:val="40"/>
+              </w:rPr>
+            </w:pPr>
+            <w:proofErr w:type="spellStart"/>
+            <w:r>
+              <w:rPr>
+                <w:sz w:val="40"/>
+                <w:szCs w:val="40"/>
+              </w:rPr>
+              <w:t>document.getElementById</w:t>
+            </w:r>
+            <w:proofErr w:type="spellEnd"/>
+            <w:r>
+              <w:rPr>
+                <w:sz w:val="40"/>
+                <w:szCs w:val="40"/>
+              </w:rPr>
+              <w:t>()</w:t>
+            </w:r>
+          </w:p>
+        </w:tc>
+        <w:tc>
+          <w:tcPr>
+            <w:tcW w:w="6795" w:type="dxa"/>
+          </w:tcPr>
+          <w:p>
+            <w:pPr>
+              <w:rPr>
+                <w:sz w:val="40"/>
+                <w:szCs w:val="40"/>
+              </w:rPr>
+            </w:pPr>
+            <w:r>
+              <w:rPr>
+                <w:sz w:val="40"/>
+                <w:szCs w:val="40"/>
+              </w:rPr>
+              <w:t xml:space="preserve">Return element, if there is an element with value of id attribute that matches </w:t>
+            </w:r>
+          </w:p>
+        </w:tc>
+      </w:tr>
+      <w:tr>
+        <w:tc>
+          <w:tcPr>
+            <w:tcW w:w="4905" w:type="dxa"/>
+          </w:tcPr>
+          <w:p>
+            <w:pPr>
+              <w:rPr>
+                <w:sz w:val="40"/>
+                <w:szCs w:val="40"/>
+              </w:rPr>
+            </w:pPr>
+            <w:proofErr w:type="spellStart"/>
+            <w:r>
+              <w:rPr>
+                <w:sz w:val="40"/>
+                <w:szCs w:val="40"/>
+              </w:rPr>
+              <w:t>document.querySelectorAll</w:t>
+            </w:r>
+            <w:proofErr w:type="spellEnd"/>
+            <w:r>
+              <w:rPr>
+                <w:sz w:val="40"/>
+                <w:szCs w:val="40"/>
+              </w:rPr>
+              <w:t>()</w:t>
+            </w:r>
+          </w:p>
+        </w:tc>
+        <w:tc>
+          <w:tcPr>
+            <w:tcW w:w="6795" w:type="dxa"/>
+          </w:tcPr>
+          <w:p>
+            <w:pPr>
+              <w:rPr>
+                <w:sz w:val="40"/>
+                <w:szCs w:val="40"/>
+              </w:rPr>
+            </w:pPr>
+            <w:r>
+              <w:rPr>
+                <w:sz w:val="40"/>
+                <w:szCs w:val="40"/>
+              </w:rPr>
+              <w:t>Return list of element that match a CSS selector, which is specified as a parameter</w:t>
+            </w:r>
+          </w:p>
+        </w:tc>
+      </w:tr>
+      <w:tr>
+        <w:tc>
+          <w:tcPr>
+            <w:tcW w:w="4905" w:type="dxa"/>
+          </w:tcPr>
+          <w:p>
+            <w:pPr>
+              <w:rPr>
+                <w:sz w:val="40"/>
+                <w:szCs w:val="40"/>
+              </w:rPr>
+            </w:pPr>
+            <w:proofErr w:type="spellStart"/>
+            <w:r>
+              <w:rPr>
+                <w:sz w:val="40"/>
+                <w:szCs w:val="40"/>
+              </w:rPr>
+              <w:t>document.createElement</w:t>
+            </w:r>
+            <w:proofErr w:type="spellEnd"/>
+            <w:r>
+              <w:rPr>
+                <w:sz w:val="40"/>
+                <w:szCs w:val="40"/>
+              </w:rPr>
+              <w:t>()</w:t>
+            </w:r>
+          </w:p>
+        </w:tc>
+        <w:tc>
+          <w:tcPr>
+            <w:tcW w:w="6795" w:type="dxa"/>
+          </w:tcPr>
+          <w:p>
+            <w:pPr>
+              <w:rPr>
+                <w:sz w:val="40"/>
+                <w:szCs w:val="40"/>
+              </w:rPr>
+            </w:pPr>
+            <w:r>
+              <w:rPr>
+                <w:sz w:val="40"/>
+                <w:szCs w:val="40"/>
+              </w:rPr>
+              <w:t>Create new element</w:t>
+            </w:r>
+          </w:p>
+        </w:tc>
+      </w:tr>
+      <w:tr>
+        <w:tc>
+          <w:tcPr>
+            <w:tcW w:w="4905" w:type="dxa"/>
+          </w:tcPr>
+          <w:p>
+            <w:pPr>
+              <w:rPr>
+                <w:sz w:val="40"/>
+                <w:szCs w:val="40"/>
+              </w:rPr>
+            </w:pPr>
+            <w:proofErr w:type="spellStart"/>
+            <w:r>
+              <w:rPr>
+                <w:sz w:val="40"/>
+                <w:szCs w:val="40"/>
+              </w:rPr>
+              <w:t>document.createTextNode</w:t>
+            </w:r>
+            <w:proofErr w:type="spellEnd"/>
+            <w:r>
+              <w:rPr>
+                <w:sz w:val="40"/>
+                <w:szCs w:val="40"/>
+              </w:rPr>
+              <w:t>()</w:t>
+            </w:r>
+          </w:p>
+        </w:tc>
+        <w:tc>
+          <w:tcPr>
+            <w:tcW w:w="6795" w:type="dxa"/>
+          </w:tcPr>
+          <w:p>
+            <w:pPr>
+              <w:rPr>
+                <w:sz w:val="40"/>
+                <w:szCs w:val="40"/>
+              </w:rPr>
+            </w:pPr>
+            <w:r>
+              <w:rPr>
+                <w:sz w:val="40"/>
+                <w:szCs w:val="40"/>
+              </w:rPr>
+              <w:t>Create new text node</w:t>
+            </w:r>
+          </w:p>
+        </w:tc>
+      </w:tr>
+    </w:tbl>
+    <w:p>
+      <w:pPr>
+        <w:rPr>
+          <w:sz w:val="40"/>
+          <w:szCs w:val="40"/>
+        </w:rPr>
+      </w:pPr>
+      <w:r>
+        <w:rPr>
+          <w:sz w:val="40"/>
+          <w:szCs w:val="40"/>
+        </w:rPr>
+        <w:drawing>
+          <wp:inline distT="0" distB="0" distL="0" distR="0" wp14:anchorId="6D6147F5" wp14:editId="3B89550A">
+            <wp:extent cx="5852160" cy="1321113"/>
+            <wp:effectExtent l="0" t="0" r="0" b="0"/>
+            <wp:docPr id="22" name="Picture 22"/>
+            <wp:cNvGraphicFramePr>
+              <a:graphicFrameLocks xmlns:a="http://schemas.openxmlformats.org/drawingml/2006/main" noChangeAspect="1"/>
+            </wp:cNvGraphicFramePr>
+            <a:graphic xmlns:a="http://schemas.openxmlformats.org/drawingml/2006/main">
+              <a:graphicData uri="http://schemas.openxmlformats.org/drawingml/2006/picture">
+                <pic:pic xmlns:pic="http://schemas.openxmlformats.org/drawingml/2006/picture">
+                  <pic:nvPicPr>
+                    <pic:cNvPr id="1" name=""/>
+                    <pic:cNvPicPr/>
+                  </pic:nvPicPr>
+                  <pic:blipFill>
+                    <a:blip r:embed="rId29"/>
+                    <a:stretch>
+                      <a:fillRect/>
+                    </a:stretch>
+                  </pic:blipFill>
+                  <pic:spPr>
+                    <a:xfrm>
+                      <a:off x="0" y="0"/>
+                      <a:ext cx="5867145" cy="1324496"/>
+                    </a:xfrm>
+                    <a:prstGeom prst="rect">
+                      <a:avLst/>
+                    </a:prstGeom>
+                  </pic:spPr>
+                </pic:pic>
+              </a:graphicData>
+            </a:graphic>
+          </wp:inline>
+        </w:drawing>
+      </w:r>
     </w:p>
     <w:p>
       <w:pPr>
@@ -1852,6 +4161,7 @@
           <w:sz w:val="40"/>
           <w:szCs w:val="40"/>
         </w:rPr>
+        <w:lastRenderedPageBreak/>
         <w:t>Chapter 5: Document Object Model</w:t>
       </w:r>
     </w:p>
@@ -1877,7 +4187,6 @@
           <w:sz w:val="40"/>
           <w:szCs w:val="40"/>
         </w:rPr>
-        <w:lastRenderedPageBreak/>
         <w:t>Chapter 6: Events</w:t>
       </w:r>
     </w:p>
@@ -2437,6 +4746,25 @@
       <w:szCs w:val="32"/>
     </w:rPr>
   </w:style>
+  <w:style w:type="table" w:styleId="TableGrid">
+    <w:name w:val="Table Grid"/>
+    <w:basedOn w:val="TableNormal"/>
+    <w:uiPriority w:val="39"/>
+    <w:rsid w:val="000643A2"/>
+    <w:pPr>
+      <w:spacing w:after="0" w:line="240" w:lineRule="auto"/>
+    </w:pPr>
+    <w:tblPr>
+      <w:tblBorders>
+        <w:top w:val="single" w:sz="4" w:space="0" w:color="auto"/>
+        <w:left w:val="single" w:sz="4" w:space="0" w:color="auto"/>
+        <w:bottom w:val="single" w:sz="4" w:space="0" w:color="auto"/>
+        <w:right w:val="single" w:sz="4" w:space="0" w:color="auto"/>
+        <w:insideH w:val="single" w:sz="4" w:space="0" w:color="auto"/>
+        <w:insideV w:val="single" w:sz="4" w:space="0" w:color="auto"/>
+      </w:tblBorders>
+    </w:tblPr>
+  </w:style>
 </w:styles>
 </file>
 

</xml_diff>

<commit_message>
JS: Fininsh chap 3, HTMLCSS: Finish all, React: 1.19
</commit_message>
<xml_diff>
--- a/2.JavaScript_Jquery/1.CoreConcepts.docx
+++ b/2.JavaScript_Jquery/1.CoreConcepts.docx
@@ -3702,8 +3702,6 @@
               </w:rPr>
               <w:t>Return string containing URL of current document</w:t>
             </w:r>
-            <w:bookmarkStart w:id="0" w:name="_GoBack"/>
-            <w:bookmarkEnd w:id="0"/>
           </w:p>
         </w:tc>
       </w:tr>
@@ -4082,6 +4080,7 @@
       </w:pPr>
       <w:r>
         <w:rPr>
+          <w:noProof/>
           <w:sz w:val="40"/>
           <w:szCs w:val="40"/>
         </w:rPr>
@@ -4124,6 +4123,1098 @@
     </w:p>
     <w:p>
       <w:pPr>
+        <w:rPr>
+          <w:sz w:val="40"/>
+          <w:szCs w:val="40"/>
+        </w:rPr>
+      </w:pPr>
+      <w:r>
+        <w:rPr>
+          <w:sz w:val="40"/>
+          <w:szCs w:val="40"/>
+        </w:rPr>
+        <w:t>-Global objects: string object</w:t>
+      </w:r>
+    </w:p>
+    <w:p>
+      <w:pPr>
+        <w:rPr>
+          <w:sz w:val="40"/>
+          <w:szCs w:val="40"/>
+        </w:rPr>
+      </w:pPr>
+      <w:r>
+        <w:rPr>
+          <w:sz w:val="40"/>
+          <w:szCs w:val="40"/>
+        </w:rPr>
+        <w:t>+Property: length</w:t>
+      </w:r>
+    </w:p>
+    <w:p>
+      <w:pPr>
+        <w:rPr>
+          <w:sz w:val="40"/>
+          <w:szCs w:val="40"/>
+        </w:rPr>
+      </w:pPr>
+      <w:r>
+        <w:rPr>
+          <w:sz w:val="40"/>
+          <w:szCs w:val="40"/>
+        </w:rPr>
+        <w:lastRenderedPageBreak/>
+        <w:t xml:space="preserve">+methods: </w:t>
+      </w:r>
+      <w:proofErr w:type="spellStart"/>
+      <w:proofErr w:type="gramStart"/>
+      <w:r>
+        <w:rPr>
+          <w:sz w:val="40"/>
+          <w:szCs w:val="40"/>
+        </w:rPr>
+        <w:t>toUpperCase</w:t>
+      </w:r>
+      <w:proofErr w:type="spellEnd"/>
+      <w:r>
+        <w:rPr>
+          <w:sz w:val="40"/>
+          <w:szCs w:val="40"/>
+        </w:rPr>
+        <w:t>(</w:t>
+      </w:r>
+      <w:proofErr w:type="gramEnd"/>
+      <w:r>
+        <w:rPr>
+          <w:sz w:val="40"/>
+          <w:szCs w:val="40"/>
+        </w:rPr>
+        <w:t xml:space="preserve">), </w:t>
+      </w:r>
+      <w:proofErr w:type="spellStart"/>
+      <w:r>
+        <w:rPr>
+          <w:sz w:val="40"/>
+          <w:szCs w:val="40"/>
+        </w:rPr>
+        <w:t>toLowerCase</w:t>
+      </w:r>
+      <w:proofErr w:type="spellEnd"/>
+      <w:r>
+        <w:rPr>
+          <w:sz w:val="40"/>
+          <w:szCs w:val="40"/>
+        </w:rPr>
+        <w:t xml:space="preserve">(), </w:t>
+      </w:r>
+      <w:proofErr w:type="spellStart"/>
+      <w:r>
+        <w:rPr>
+          <w:sz w:val="40"/>
+          <w:szCs w:val="40"/>
+        </w:rPr>
+        <w:t>charAt</w:t>
+      </w:r>
+      <w:proofErr w:type="spellEnd"/>
+      <w:r>
+        <w:rPr>
+          <w:sz w:val="40"/>
+          <w:szCs w:val="40"/>
+        </w:rPr>
+        <w:t xml:space="preserve">(), </w:t>
+      </w:r>
+      <w:proofErr w:type="spellStart"/>
+      <w:r>
+        <w:rPr>
+          <w:sz w:val="40"/>
+          <w:szCs w:val="40"/>
+        </w:rPr>
+        <w:t>indexOf</w:t>
+      </w:r>
+      <w:proofErr w:type="spellEnd"/>
+      <w:r>
+        <w:rPr>
+          <w:sz w:val="40"/>
+          <w:szCs w:val="40"/>
+        </w:rPr>
+        <w:t xml:space="preserve">(), </w:t>
+      </w:r>
+      <w:proofErr w:type="spellStart"/>
+      <w:r>
+        <w:rPr>
+          <w:sz w:val="40"/>
+          <w:szCs w:val="40"/>
+        </w:rPr>
+        <w:t>lastIndexOf</w:t>
+      </w:r>
+      <w:proofErr w:type="spellEnd"/>
+      <w:r>
+        <w:rPr>
+          <w:sz w:val="40"/>
+          <w:szCs w:val="40"/>
+        </w:rPr>
+        <w:t xml:space="preserve">(), </w:t>
+      </w:r>
+      <w:proofErr w:type="spellStart"/>
+      <w:r>
+        <w:rPr>
+          <w:sz w:val="40"/>
+          <w:szCs w:val="40"/>
+        </w:rPr>
+        <w:t>subString</w:t>
+      </w:r>
+      <w:proofErr w:type="spellEnd"/>
+      <w:r>
+        <w:rPr>
+          <w:sz w:val="40"/>
+          <w:szCs w:val="40"/>
+        </w:rPr>
+        <w:t>(), split(), trim(), replace()</w:t>
+      </w:r>
+    </w:p>
+    <w:p>
+      <w:pPr>
+        <w:rPr>
+          <w:sz w:val="40"/>
+          <w:szCs w:val="40"/>
+        </w:rPr>
+      </w:pPr>
+      <w:r>
+        <w:rPr>
+          <w:sz w:val="40"/>
+          <w:szCs w:val="40"/>
+        </w:rPr>
+        <w:t>-Data types revisited:</w:t>
+      </w:r>
+    </w:p>
+    <w:p>
+      <w:pPr>
+        <w:rPr>
+          <w:sz w:val="40"/>
+          <w:szCs w:val="40"/>
+        </w:rPr>
+      </w:pPr>
+      <w:r>
+        <w:rPr>
+          <w:sz w:val="40"/>
+          <w:szCs w:val="40"/>
+        </w:rPr>
+        <w:t>+5 primitive data types: String, Number, Boolean, Undefined, Null</w:t>
+      </w:r>
+    </w:p>
+    <w:p>
+      <w:pPr>
+        <w:rPr>
+          <w:sz w:val="40"/>
+          <w:szCs w:val="40"/>
+        </w:rPr>
+      </w:pPr>
+      <w:r>
+        <w:rPr>
+          <w:sz w:val="40"/>
+          <w:szCs w:val="40"/>
+        </w:rPr>
+        <w:t>+Complex data type: Object, Arrays, Functions</w:t>
+      </w:r>
+    </w:p>
+    <w:p>
+      <w:pPr>
+        <w:rPr>
+          <w:sz w:val="40"/>
+          <w:szCs w:val="40"/>
+        </w:rPr>
+      </w:pPr>
+      <w:r>
+        <w:rPr>
+          <w:sz w:val="40"/>
+          <w:szCs w:val="40"/>
+        </w:rPr>
+        <w:t>-Global object: Number Object</w:t>
+      </w:r>
+    </w:p>
+    <w:tbl>
+      <w:tblPr>
+        <w:tblStyle w:val="TableGrid"/>
+        <w:tblW w:w="11520" w:type="dxa"/>
+        <w:tblInd w:w="-1085" w:type="dxa"/>
+        <w:tblLook w:val="04A0" w:firstRow="1" w:lastRow="0" w:firstColumn="1" w:lastColumn="0" w:noHBand="0" w:noVBand="1"/>
+      </w:tblPr>
+      <w:tblGrid>
+        <w:gridCol w:w="2646"/>
+        <w:gridCol w:w="8874"/>
+      </w:tblGrid>
+      <w:tr>
+        <w:tc>
+          <w:tcPr>
+            <w:tcW w:w="2610" w:type="dxa"/>
+          </w:tcPr>
+          <w:p>
+            <w:pPr>
+              <w:rPr>
+                <w:b/>
+                <w:sz w:val="40"/>
+                <w:szCs w:val="40"/>
+              </w:rPr>
+            </w:pPr>
+            <w:r>
+              <w:rPr>
+                <w:b/>
+                <w:sz w:val="40"/>
+                <w:szCs w:val="40"/>
+              </w:rPr>
+              <w:t>Method</w:t>
+            </w:r>
+          </w:p>
+        </w:tc>
+        <w:tc>
+          <w:tcPr>
+            <w:tcW w:w="8910" w:type="dxa"/>
+          </w:tcPr>
+          <w:p>
+            <w:pPr>
+              <w:rPr>
+                <w:b/>
+                <w:sz w:val="40"/>
+                <w:szCs w:val="40"/>
+              </w:rPr>
+            </w:pPr>
+            <w:r>
+              <w:rPr>
+                <w:b/>
+                <w:sz w:val="40"/>
+                <w:szCs w:val="40"/>
+              </w:rPr>
+              <w:t>Description</w:t>
+            </w:r>
+          </w:p>
+        </w:tc>
+      </w:tr>
+      <w:tr>
+        <w:tc>
+          <w:tcPr>
+            <w:tcW w:w="2610" w:type="dxa"/>
+          </w:tcPr>
+          <w:p>
+            <w:pPr>
+              <w:rPr>
+                <w:sz w:val="40"/>
+                <w:szCs w:val="40"/>
+              </w:rPr>
+            </w:pPr>
+            <w:proofErr w:type="spellStart"/>
+            <w:r>
+              <w:rPr>
+                <w:sz w:val="40"/>
+                <w:szCs w:val="40"/>
+              </w:rPr>
+              <w:t>isNaN</w:t>
+            </w:r>
+            <w:proofErr w:type="spellEnd"/>
+            <w:r>
+              <w:rPr>
+                <w:sz w:val="40"/>
+                <w:szCs w:val="40"/>
+              </w:rPr>
+              <w:t>()</w:t>
+            </w:r>
+          </w:p>
+        </w:tc>
+        <w:tc>
+          <w:tcPr>
+            <w:tcW w:w="8910" w:type="dxa"/>
+          </w:tcPr>
+          <w:p>
+            <w:pPr>
+              <w:rPr>
+                <w:sz w:val="40"/>
+                <w:szCs w:val="40"/>
+              </w:rPr>
+            </w:pPr>
+            <w:r>
+              <w:rPr>
+                <w:sz w:val="40"/>
+                <w:szCs w:val="40"/>
+              </w:rPr>
+              <w:t xml:space="preserve">Check if the </w:t>
+            </w:r>
+            <w:proofErr w:type="spellStart"/>
+            <w:r>
+              <w:rPr>
+                <w:sz w:val="40"/>
+                <w:szCs w:val="40"/>
+              </w:rPr>
+              <w:t>valiue</w:t>
+            </w:r>
+            <w:proofErr w:type="spellEnd"/>
+            <w:r>
+              <w:rPr>
+                <w:sz w:val="40"/>
+                <w:szCs w:val="40"/>
+              </w:rPr>
+              <w:t xml:space="preserve"> is not number</w:t>
+            </w:r>
+          </w:p>
+        </w:tc>
+      </w:tr>
+      <w:tr>
+        <w:tc>
+          <w:tcPr>
+            <w:tcW w:w="2610" w:type="dxa"/>
+          </w:tcPr>
+          <w:p>
+            <w:pPr>
+              <w:rPr>
+                <w:sz w:val="40"/>
+                <w:szCs w:val="40"/>
+              </w:rPr>
+            </w:pPr>
+            <w:proofErr w:type="spellStart"/>
+            <w:r>
+              <w:rPr>
+                <w:sz w:val="40"/>
+                <w:szCs w:val="40"/>
+              </w:rPr>
+              <w:t>toFixed</w:t>
+            </w:r>
+            <w:proofErr w:type="spellEnd"/>
+            <w:r>
+              <w:rPr>
+                <w:sz w:val="40"/>
+                <w:szCs w:val="40"/>
+              </w:rPr>
+              <w:t>()</w:t>
+            </w:r>
+          </w:p>
+        </w:tc>
+        <w:tc>
+          <w:tcPr>
+            <w:tcW w:w="8910" w:type="dxa"/>
+          </w:tcPr>
+          <w:p>
+            <w:pPr>
+              <w:rPr>
+                <w:sz w:val="40"/>
+                <w:szCs w:val="40"/>
+              </w:rPr>
+            </w:pPr>
+            <w:r>
+              <w:rPr>
+                <w:sz w:val="40"/>
+                <w:szCs w:val="40"/>
+              </w:rPr>
+              <w:t>Rounds to specified number of decimal places (return string)</w:t>
+            </w:r>
+          </w:p>
+        </w:tc>
+      </w:tr>
+      <w:tr>
+        <w:tc>
+          <w:tcPr>
+            <w:tcW w:w="2610" w:type="dxa"/>
+          </w:tcPr>
+          <w:p>
+            <w:pPr>
+              <w:rPr>
+                <w:sz w:val="40"/>
+                <w:szCs w:val="40"/>
+              </w:rPr>
+            </w:pPr>
+            <w:proofErr w:type="spellStart"/>
+            <w:r>
+              <w:rPr>
+                <w:sz w:val="40"/>
+                <w:szCs w:val="40"/>
+              </w:rPr>
+              <w:t>toPrecision</w:t>
+            </w:r>
+            <w:proofErr w:type="spellEnd"/>
+            <w:r>
+              <w:rPr>
+                <w:sz w:val="40"/>
+                <w:szCs w:val="40"/>
+              </w:rPr>
+              <w:t>()</w:t>
+            </w:r>
+          </w:p>
+        </w:tc>
+        <w:tc>
+          <w:tcPr>
+            <w:tcW w:w="8910" w:type="dxa"/>
+          </w:tcPr>
+          <w:p>
+            <w:pPr>
+              <w:rPr>
+                <w:sz w:val="40"/>
+                <w:szCs w:val="40"/>
+              </w:rPr>
+            </w:pPr>
+            <w:r>
+              <w:rPr>
+                <w:sz w:val="40"/>
+                <w:szCs w:val="40"/>
+              </w:rPr>
+              <w:t>Rounds to total number of places (return string)</w:t>
+            </w:r>
+          </w:p>
+        </w:tc>
+      </w:tr>
+      <w:tr>
+        <w:tc>
+          <w:tcPr>
+            <w:tcW w:w="2610" w:type="dxa"/>
+          </w:tcPr>
+          <w:p>
+            <w:pPr>
+              <w:rPr>
+                <w:sz w:val="40"/>
+                <w:szCs w:val="40"/>
+              </w:rPr>
+            </w:pPr>
+            <w:proofErr w:type="spellStart"/>
+            <w:r>
+              <w:rPr>
+                <w:sz w:val="40"/>
+                <w:szCs w:val="40"/>
+              </w:rPr>
+              <w:t>toExpotential</w:t>
+            </w:r>
+            <w:proofErr w:type="spellEnd"/>
+            <w:r>
+              <w:rPr>
+                <w:sz w:val="40"/>
+                <w:szCs w:val="40"/>
+              </w:rPr>
+              <w:t>()</w:t>
+            </w:r>
+          </w:p>
+        </w:tc>
+        <w:tc>
+          <w:tcPr>
+            <w:tcW w:w="8910" w:type="dxa"/>
+          </w:tcPr>
+          <w:p>
+            <w:pPr>
+              <w:rPr>
+                <w:sz w:val="40"/>
+                <w:szCs w:val="40"/>
+              </w:rPr>
+            </w:pPr>
+            <w:r>
+              <w:rPr>
+                <w:sz w:val="40"/>
+                <w:szCs w:val="40"/>
+              </w:rPr>
+              <w:t>Return string representing the number in exponential notation</w:t>
+            </w:r>
+          </w:p>
+        </w:tc>
+      </w:tr>
+    </w:tbl>
+    <w:p>
+      <w:pPr>
+        <w:rPr>
+          <w:sz w:val="40"/>
+          <w:szCs w:val="40"/>
+        </w:rPr>
+      </w:pPr>
+      <w:r>
+        <w:rPr>
+          <w:sz w:val="40"/>
+          <w:szCs w:val="40"/>
+        </w:rPr>
+        <w:t>-Global objects: Math object</w:t>
+      </w:r>
+    </w:p>
+    <w:p>
+      <w:pPr>
+        <w:rPr>
+          <w:sz w:val="40"/>
+          <w:szCs w:val="40"/>
+        </w:rPr>
+      </w:pPr>
+      <w:r>
+        <w:rPr>
+          <w:sz w:val="40"/>
+          <w:szCs w:val="40"/>
+        </w:rPr>
+        <w:t xml:space="preserve">+Property: </w:t>
+      </w:r>
+      <w:proofErr w:type="spellStart"/>
+      <w:r>
+        <w:rPr>
+          <w:sz w:val="40"/>
+          <w:szCs w:val="40"/>
+        </w:rPr>
+        <w:t>Math.PI</w:t>
+      </w:r>
+      <w:proofErr w:type="spellEnd"/>
+    </w:p>
+    <w:p>
+      <w:pPr>
+        <w:rPr>
+          <w:sz w:val="40"/>
+          <w:szCs w:val="40"/>
+        </w:rPr>
+      </w:pPr>
+      <w:r>
+        <w:rPr>
+          <w:sz w:val="40"/>
+          <w:szCs w:val="40"/>
+        </w:rPr>
+        <w:t xml:space="preserve">+Methods: </w:t>
+      </w:r>
+      <w:proofErr w:type="spellStart"/>
+      <w:r>
+        <w:rPr>
+          <w:sz w:val="40"/>
+          <w:szCs w:val="40"/>
+        </w:rPr>
+        <w:t>Math.round</w:t>
+      </w:r>
+      <w:proofErr w:type="spellEnd"/>
+      <w:r>
+        <w:rPr>
+          <w:sz w:val="40"/>
+          <w:szCs w:val="40"/>
+        </w:rPr>
+        <w:t xml:space="preserve">(), </w:t>
+      </w:r>
+      <w:proofErr w:type="spellStart"/>
+      <w:r>
+        <w:rPr>
+          <w:sz w:val="40"/>
+          <w:szCs w:val="40"/>
+        </w:rPr>
+        <w:t>Math.sqrt</w:t>
+      </w:r>
+      <w:proofErr w:type="spellEnd"/>
+      <w:r>
+        <w:rPr>
+          <w:sz w:val="40"/>
+          <w:szCs w:val="40"/>
+        </w:rPr>
+        <w:t xml:space="preserve">(), </w:t>
+      </w:r>
+      <w:proofErr w:type="spellStart"/>
+      <w:r>
+        <w:rPr>
+          <w:sz w:val="40"/>
+          <w:szCs w:val="40"/>
+        </w:rPr>
+        <w:t>Math.ceil</w:t>
+      </w:r>
+      <w:proofErr w:type="spellEnd"/>
+      <w:r>
+        <w:rPr>
+          <w:sz w:val="40"/>
+          <w:szCs w:val="40"/>
+        </w:rPr>
+        <w:t xml:space="preserve">(), </w:t>
+      </w:r>
+      <w:proofErr w:type="spellStart"/>
+      <w:r>
+        <w:rPr>
+          <w:sz w:val="40"/>
+          <w:szCs w:val="40"/>
+        </w:rPr>
+        <w:t>Math.floor</w:t>
+      </w:r>
+      <w:proofErr w:type="spellEnd"/>
+      <w:r>
+        <w:rPr>
+          <w:sz w:val="40"/>
+          <w:szCs w:val="40"/>
+        </w:rPr>
+        <w:t xml:space="preserve">(), </w:t>
+      </w:r>
+      <w:proofErr w:type="spellStart"/>
+      <w:r>
+        <w:rPr>
+          <w:sz w:val="40"/>
+          <w:szCs w:val="40"/>
+        </w:rPr>
+        <w:t>Math.random</w:t>
+      </w:r>
+      <w:proofErr w:type="spellEnd"/>
+      <w:r>
+        <w:rPr>
+          <w:sz w:val="40"/>
+          <w:szCs w:val="40"/>
+        </w:rPr>
+        <w:t>()</w:t>
+      </w:r>
+    </w:p>
+    <w:p>
+      <w:pPr>
+        <w:rPr>
+          <w:sz w:val="40"/>
+          <w:szCs w:val="40"/>
+        </w:rPr>
+      </w:pPr>
+      <w:r>
+        <w:rPr>
+          <w:sz w:val="40"/>
+          <w:szCs w:val="40"/>
+        </w:rPr>
+        <w:t>-Global object: Date object</w:t>
+      </w:r>
+    </w:p>
+    <w:p>
+      <w:pPr>
+        <w:rPr>
+          <w:sz w:val="40"/>
+          <w:szCs w:val="40"/>
+        </w:rPr>
+      </w:pPr>
+      <w:r>
+        <w:rPr>
+          <w:sz w:val="40"/>
+          <w:szCs w:val="40"/>
+        </w:rPr>
+        <w:t>+</w:t>
+      </w:r>
+      <w:proofErr w:type="spellStart"/>
+      <w:r>
+        <w:rPr>
+          <w:sz w:val="40"/>
+          <w:szCs w:val="40"/>
+        </w:rPr>
+        <w:t>var</w:t>
+      </w:r>
+      <w:proofErr w:type="spellEnd"/>
+      <w:r>
+        <w:rPr>
+          <w:sz w:val="40"/>
+          <w:szCs w:val="40"/>
+        </w:rPr>
+        <w:t xml:space="preserve"> today = new </w:t>
+      </w:r>
+      <w:proofErr w:type="gramStart"/>
+      <w:r>
+        <w:rPr>
+          <w:sz w:val="40"/>
+          <w:szCs w:val="40"/>
+        </w:rPr>
+        <w:t>Date(</w:t>
+      </w:r>
+      <w:proofErr w:type="gramEnd"/>
+      <w:r>
+        <w:rPr>
+          <w:sz w:val="40"/>
+          <w:szCs w:val="40"/>
+        </w:rPr>
+        <w:t>);</w:t>
+      </w:r>
+    </w:p>
+    <w:p>
+      <w:pPr>
+        <w:rPr>
+          <w:sz w:val="40"/>
+          <w:szCs w:val="40"/>
+        </w:rPr>
+      </w:pPr>
+      <w:r>
+        <w:rPr>
+          <w:sz w:val="40"/>
+          <w:szCs w:val="40"/>
+        </w:rPr>
+        <w:lastRenderedPageBreak/>
+        <w:t>+</w:t>
+      </w:r>
+      <w:proofErr w:type="spellStart"/>
+      <w:r>
+        <w:rPr>
+          <w:sz w:val="40"/>
+          <w:szCs w:val="40"/>
+        </w:rPr>
+        <w:t>getDate</w:t>
+      </w:r>
+      <w:proofErr w:type="spellEnd"/>
+      <w:r>
+        <w:rPr>
+          <w:sz w:val="40"/>
+          <w:szCs w:val="40"/>
+        </w:rPr>
+        <w:t>()/</w:t>
+      </w:r>
+      <w:proofErr w:type="spellStart"/>
+      <w:proofErr w:type="gramStart"/>
+      <w:r>
+        <w:rPr>
+          <w:sz w:val="40"/>
+          <w:szCs w:val="40"/>
+        </w:rPr>
+        <w:t>setDate</w:t>
+      </w:r>
+      <w:proofErr w:type="spellEnd"/>
+      <w:r>
+        <w:rPr>
+          <w:sz w:val="40"/>
+          <w:szCs w:val="40"/>
+        </w:rPr>
+        <w:t>(</w:t>
+      </w:r>
+      <w:proofErr w:type="gramEnd"/>
+      <w:r>
+        <w:rPr>
+          <w:sz w:val="40"/>
+          <w:szCs w:val="40"/>
+        </w:rPr>
+        <w:t xml:space="preserve">), </w:t>
+      </w:r>
+      <w:proofErr w:type="spellStart"/>
+      <w:r>
+        <w:rPr>
+          <w:sz w:val="40"/>
+          <w:szCs w:val="40"/>
+        </w:rPr>
+        <w:t>getDay</w:t>
+      </w:r>
+      <w:proofErr w:type="spellEnd"/>
+      <w:r>
+        <w:rPr>
+          <w:sz w:val="40"/>
+          <w:szCs w:val="40"/>
+        </w:rPr>
+        <w:t xml:space="preserve">() 0-6, </w:t>
+      </w:r>
+      <w:proofErr w:type="spellStart"/>
+      <w:r>
+        <w:rPr>
+          <w:sz w:val="40"/>
+          <w:szCs w:val="40"/>
+        </w:rPr>
+        <w:t>getFullYear</w:t>
+      </w:r>
+      <w:proofErr w:type="spellEnd"/>
+      <w:r>
+        <w:rPr>
+          <w:sz w:val="40"/>
+          <w:szCs w:val="40"/>
+        </w:rPr>
+        <w:t>()/</w:t>
+      </w:r>
+      <w:proofErr w:type="spellStart"/>
+      <w:r>
+        <w:rPr>
+          <w:sz w:val="40"/>
+          <w:szCs w:val="40"/>
+        </w:rPr>
+        <w:t>setFullYear</w:t>
+      </w:r>
+      <w:proofErr w:type="spellEnd"/>
+      <w:r>
+        <w:rPr>
+          <w:sz w:val="40"/>
+          <w:szCs w:val="40"/>
+        </w:rPr>
+        <w:t xml:space="preserve">(), </w:t>
+      </w:r>
+      <w:proofErr w:type="spellStart"/>
+      <w:r>
+        <w:rPr>
+          <w:sz w:val="40"/>
+          <w:szCs w:val="40"/>
+        </w:rPr>
+        <w:t>getHours</w:t>
+      </w:r>
+      <w:proofErr w:type="spellEnd"/>
+      <w:r>
+        <w:rPr>
+          <w:sz w:val="40"/>
+          <w:szCs w:val="40"/>
+        </w:rPr>
+        <w:t>()/</w:t>
+      </w:r>
+      <w:proofErr w:type="spellStart"/>
+      <w:r>
+        <w:rPr>
+          <w:sz w:val="40"/>
+          <w:szCs w:val="40"/>
+        </w:rPr>
+        <w:t>setHours</w:t>
+      </w:r>
+      <w:proofErr w:type="spellEnd"/>
+      <w:r>
+        <w:rPr>
+          <w:sz w:val="40"/>
+          <w:szCs w:val="40"/>
+        </w:rPr>
+        <w:t xml:space="preserve">() 0-23, </w:t>
+      </w:r>
+      <w:proofErr w:type="spellStart"/>
+      <w:r>
+        <w:rPr>
+          <w:sz w:val="40"/>
+          <w:szCs w:val="40"/>
+        </w:rPr>
+        <w:t>getMilliseconds</w:t>
+      </w:r>
+      <w:proofErr w:type="spellEnd"/>
+      <w:r>
+        <w:rPr>
+          <w:sz w:val="40"/>
+          <w:szCs w:val="40"/>
+        </w:rPr>
+        <w:t>()/</w:t>
+      </w:r>
+      <w:proofErr w:type="spellStart"/>
+      <w:r>
+        <w:rPr>
+          <w:sz w:val="40"/>
+          <w:szCs w:val="40"/>
+        </w:rPr>
+        <w:t>setMilliseconds</w:t>
+      </w:r>
+      <w:proofErr w:type="spellEnd"/>
+      <w:r>
+        <w:rPr>
+          <w:sz w:val="40"/>
+          <w:szCs w:val="40"/>
+        </w:rPr>
+        <w:t xml:space="preserve">() 0-999, </w:t>
+      </w:r>
+      <w:proofErr w:type="spellStart"/>
+      <w:r>
+        <w:rPr>
+          <w:sz w:val="40"/>
+          <w:szCs w:val="40"/>
+        </w:rPr>
+        <w:t>getMinutes</w:t>
+      </w:r>
+      <w:proofErr w:type="spellEnd"/>
+      <w:r>
+        <w:rPr>
+          <w:sz w:val="40"/>
+          <w:szCs w:val="40"/>
+        </w:rPr>
+        <w:t>()/</w:t>
+      </w:r>
+      <w:proofErr w:type="spellStart"/>
+      <w:r>
+        <w:rPr>
+          <w:sz w:val="40"/>
+          <w:szCs w:val="40"/>
+        </w:rPr>
+        <w:t>setMinutes</w:t>
+      </w:r>
+      <w:proofErr w:type="spellEnd"/>
+      <w:r>
+        <w:rPr>
+          <w:sz w:val="40"/>
+          <w:szCs w:val="40"/>
+        </w:rPr>
+        <w:t xml:space="preserve">() 0-59, </w:t>
+      </w:r>
+      <w:proofErr w:type="spellStart"/>
+      <w:r>
+        <w:rPr>
+          <w:sz w:val="40"/>
+          <w:szCs w:val="40"/>
+        </w:rPr>
+        <w:t>getMonth</w:t>
+      </w:r>
+      <w:proofErr w:type="spellEnd"/>
+      <w:r>
+        <w:rPr>
+          <w:sz w:val="40"/>
+          <w:szCs w:val="40"/>
+        </w:rPr>
+        <w:t>()/</w:t>
+      </w:r>
+      <w:proofErr w:type="spellStart"/>
+      <w:r>
+        <w:rPr>
+          <w:sz w:val="40"/>
+          <w:szCs w:val="40"/>
+        </w:rPr>
+        <w:t>setMonth</w:t>
+      </w:r>
+      <w:proofErr w:type="spellEnd"/>
+      <w:r>
+        <w:rPr>
+          <w:sz w:val="40"/>
+          <w:szCs w:val="40"/>
+        </w:rPr>
+        <w:t xml:space="preserve">() 0-11, </w:t>
+      </w:r>
+      <w:proofErr w:type="spellStart"/>
+      <w:r>
+        <w:rPr>
+          <w:sz w:val="40"/>
+          <w:szCs w:val="40"/>
+        </w:rPr>
+        <w:t>getSeconds</w:t>
+      </w:r>
+      <w:proofErr w:type="spellEnd"/>
+      <w:r>
+        <w:rPr>
+          <w:sz w:val="40"/>
+          <w:szCs w:val="40"/>
+        </w:rPr>
+        <w:t>()/</w:t>
+      </w:r>
+      <w:proofErr w:type="spellStart"/>
+      <w:r>
+        <w:rPr>
+          <w:sz w:val="40"/>
+          <w:szCs w:val="40"/>
+        </w:rPr>
+        <w:t>setSeconds</w:t>
+      </w:r>
+      <w:proofErr w:type="spellEnd"/>
+      <w:r>
+        <w:rPr>
+          <w:sz w:val="40"/>
+          <w:szCs w:val="40"/>
+        </w:rPr>
+        <w:t xml:space="preserve">() 0-59, </w:t>
+      </w:r>
+      <w:proofErr w:type="spellStart"/>
+      <w:r>
+        <w:rPr>
+          <w:sz w:val="40"/>
+          <w:szCs w:val="40"/>
+        </w:rPr>
+        <w:t>getTime</w:t>
+      </w:r>
+      <w:proofErr w:type="spellEnd"/>
+      <w:r>
+        <w:rPr>
+          <w:sz w:val="40"/>
+          <w:szCs w:val="40"/>
+        </w:rPr>
+        <w:t>()/</w:t>
+      </w:r>
+      <w:proofErr w:type="spellStart"/>
+      <w:r>
+        <w:rPr>
+          <w:sz w:val="40"/>
+          <w:szCs w:val="40"/>
+        </w:rPr>
+        <w:t>setTime</w:t>
+      </w:r>
+      <w:proofErr w:type="spellEnd"/>
+      <w:r>
+        <w:rPr>
+          <w:sz w:val="40"/>
+          <w:szCs w:val="40"/>
+        </w:rPr>
+        <w:t xml:space="preserve">(), </w:t>
+      </w:r>
+      <w:proofErr w:type="spellStart"/>
+      <w:r>
+        <w:rPr>
+          <w:sz w:val="40"/>
+          <w:szCs w:val="40"/>
+        </w:rPr>
+        <w:t>getTimeZoneOffset</w:t>
+      </w:r>
+      <w:proofErr w:type="spellEnd"/>
+      <w:r>
+        <w:rPr>
+          <w:sz w:val="40"/>
+          <w:szCs w:val="40"/>
+        </w:rPr>
+        <w:t xml:space="preserve">(), </w:t>
+      </w:r>
+      <w:proofErr w:type="spellStart"/>
+      <w:r>
+        <w:rPr>
+          <w:sz w:val="40"/>
+          <w:szCs w:val="40"/>
+        </w:rPr>
+        <w:t>toDateString</w:t>
+      </w:r>
+      <w:proofErr w:type="spellEnd"/>
+      <w:r>
+        <w:rPr>
+          <w:sz w:val="40"/>
+          <w:szCs w:val="40"/>
+        </w:rPr>
+        <w:t xml:space="preserve">(), </w:t>
+      </w:r>
+      <w:proofErr w:type="spellStart"/>
+      <w:r>
+        <w:rPr>
+          <w:sz w:val="40"/>
+          <w:szCs w:val="40"/>
+        </w:rPr>
+        <w:t>toTimeString</w:t>
+      </w:r>
+      <w:proofErr w:type="spellEnd"/>
+      <w:r>
+        <w:rPr>
+          <w:sz w:val="40"/>
+          <w:szCs w:val="40"/>
+        </w:rPr>
+        <w:t xml:space="preserve">(), </w:t>
+      </w:r>
+      <w:proofErr w:type="spellStart"/>
+      <w:r>
+        <w:rPr>
+          <w:sz w:val="40"/>
+          <w:szCs w:val="40"/>
+        </w:rPr>
+        <w:t>toString</w:t>
+      </w:r>
+      <w:proofErr w:type="spellEnd"/>
+      <w:r>
+        <w:rPr>
+          <w:sz w:val="40"/>
+          <w:szCs w:val="40"/>
+        </w:rPr>
+        <w:t>()</w:t>
+      </w:r>
+    </w:p>
+    <w:p>
+      <w:pPr>
+        <w:rPr>
+          <w:sz w:val="40"/>
+          <w:szCs w:val="40"/>
+        </w:rPr>
+      </w:pPr>
+      <w:r>
+        <w:rPr>
+          <w:sz w:val="40"/>
+          <w:szCs w:val="40"/>
+        </w:rPr>
+        <w:t>+Use format: YYYY, MM, DD, HH, MM, SS or</w:t>
+      </w:r>
+    </w:p>
+    <w:p>
+      <w:pPr>
+        <w:rPr>
+          <w:sz w:val="40"/>
+          <w:szCs w:val="40"/>
+        </w:rPr>
+      </w:pPr>
+      <w:r>
+        <w:rPr>
+          <w:sz w:val="40"/>
+          <w:szCs w:val="40"/>
+        </w:rPr>
+        <w:t>MMM</w:t>
+      </w:r>
+      <w:r>
+        <w:rPr>
+          <w:sz w:val="40"/>
+          <w:szCs w:val="40"/>
+        </w:rPr>
+        <w:t xml:space="preserve"> (Mon/Tue)</w:t>
+      </w:r>
+      <w:bookmarkStart w:id="0" w:name="_GoBack"/>
+      <w:bookmarkEnd w:id="0"/>
+      <w:r>
+        <w:rPr>
+          <w:sz w:val="40"/>
+          <w:szCs w:val="40"/>
+        </w:rPr>
+        <w:t xml:space="preserve"> DD, YYYY HH:MM:SS</w:t>
+      </w:r>
+    </w:p>
+    <w:p>
+      <w:pPr>
         <w:pStyle w:val="Heading1"/>
         <w:jc w:val="center"/>
         <w:rPr>
@@ -4161,7 +5252,6 @@
           <w:sz w:val="40"/>
           <w:szCs w:val="40"/>
         </w:rPr>
-        <w:lastRenderedPageBreak/>
         <w:t>Chapter 5: Document Object Model</w:t>
       </w:r>
     </w:p>

</xml_diff>

<commit_message>
Update JS half of chap 5
</commit_message>
<xml_diff>
--- a/2.JavaScript_Jquery/1.CoreConcepts.docx
+++ b/2.JavaScript_Jquery/1.CoreConcepts.docx
@@ -5203,14 +5203,3170 @@
         </w:rPr>
         <w:t xml:space="preserve"> (Mon/Tue)</w:t>
       </w:r>
+      <w:r>
+        <w:rPr>
+          <w:sz w:val="40"/>
+          <w:szCs w:val="40"/>
+        </w:rPr>
+        <w:t xml:space="preserve"> DD, YYYY HH:MM:SS</w:t>
+      </w:r>
+    </w:p>
+    <w:p>
+      <w:pPr>
+        <w:pStyle w:val="Heading1"/>
+        <w:jc w:val="center"/>
+        <w:rPr>
+          <w:sz w:val="40"/>
+          <w:szCs w:val="40"/>
+        </w:rPr>
+      </w:pPr>
+      <w:r>
+        <w:rPr>
+          <w:sz w:val="40"/>
+          <w:szCs w:val="40"/>
+        </w:rPr>
+        <w:t>Chapter 4: Decisions &amp; Loops</w:t>
+      </w:r>
+    </w:p>
+    <w:p>
+      <w:pPr>
+        <w:rPr>
+          <w:sz w:val="40"/>
+          <w:szCs w:val="40"/>
+        </w:rPr>
+      </w:pPr>
+      <w:r>
+        <w:rPr>
+          <w:sz w:val="40"/>
+          <w:szCs w:val="40"/>
+        </w:rPr>
+        <w:t>-Evaluating conditions &amp; conditional statement: if else</w:t>
+      </w:r>
+    </w:p>
+    <w:p>
+      <w:pPr>
+        <w:rPr>
+          <w:sz w:val="40"/>
+          <w:szCs w:val="40"/>
+        </w:rPr>
+      </w:pPr>
+      <w:r>
+        <w:rPr>
+          <w:sz w:val="40"/>
+          <w:szCs w:val="40"/>
+        </w:rPr>
+        <w:t>-Comparison operators: =</w:t>
+      </w:r>
+      <w:proofErr w:type="gramStart"/>
+      <w:r>
+        <w:rPr>
+          <w:sz w:val="40"/>
+          <w:szCs w:val="40"/>
+        </w:rPr>
+        <w:t>= !</w:t>
+      </w:r>
+      <w:proofErr w:type="gramEnd"/>
+      <w:r>
+        <w:rPr>
+          <w:sz w:val="40"/>
+          <w:szCs w:val="40"/>
+        </w:rPr>
+        <w:t>= === !== &gt; &gt;= &lt; &lt;=</w:t>
+      </w:r>
+    </w:p>
+    <w:p>
+      <w:pPr>
+        <w:rPr>
+          <w:sz w:val="40"/>
+          <w:szCs w:val="40"/>
+        </w:rPr>
+      </w:pPr>
+      <w:r>
+        <w:rPr>
+          <w:sz w:val="40"/>
+          <w:szCs w:val="40"/>
+        </w:rPr>
+        <w:t>-Lo</w:t>
+      </w:r>
+      <w:r>
+        <w:rPr>
+          <w:sz w:val="40"/>
+          <w:szCs w:val="40"/>
+        </w:rPr>
+        <w:t>gical operators: &amp;&amp; || !</w:t>
+      </w:r>
+      <w:r>
+        <w:rPr>
+          <w:sz w:val="40"/>
+          <w:szCs w:val="40"/>
+        </w:rPr>
+        <w:br/>
+        <w:t>-Loops: for, while, do while</w:t>
+      </w:r>
+    </w:p>
+    <w:p>
+      <w:pPr>
+        <w:pStyle w:val="Heading1"/>
+        <w:jc w:val="center"/>
+        <w:rPr>
+          <w:sz w:val="40"/>
+          <w:szCs w:val="40"/>
+        </w:rPr>
+      </w:pPr>
+      <w:r>
+        <w:rPr>
+          <w:sz w:val="40"/>
+          <w:szCs w:val="40"/>
+        </w:rPr>
+        <w:t>Chapter 5: Document Object Model</w:t>
+      </w:r>
+    </w:p>
+    <w:p>
+      <w:pPr>
+        <w:rPr>
+          <w:sz w:val="40"/>
+          <w:szCs w:val="40"/>
+        </w:rPr>
+      </w:pPr>
+      <w:r>
+        <w:rPr>
+          <w:sz w:val="40"/>
+          <w:szCs w:val="40"/>
+        </w:rPr>
+        <w:t>-Document object model (DOM) specifies how browsers should create a model of HTML page and how JS can access and update content of web page while it is in the browser window.</w:t>
+      </w:r>
+    </w:p>
+    <w:p>
+      <w:pPr>
+        <w:rPr>
+          <w:sz w:val="40"/>
+          <w:szCs w:val="40"/>
+        </w:rPr>
+      </w:pPr>
+      <w:r>
+        <w:rPr>
+          <w:sz w:val="40"/>
+          <w:szCs w:val="40"/>
+        </w:rPr>
+        <w:t xml:space="preserve">-DOM is neither part of HTML or JS, it’s separate set of rules. It’s implemented by all major browser makers, </w:t>
+      </w:r>
+      <w:proofErr w:type="spellStart"/>
+      <w:r>
+        <w:rPr>
+          <w:sz w:val="40"/>
+          <w:szCs w:val="40"/>
+        </w:rPr>
+        <w:t>ane</w:t>
+      </w:r>
+      <w:proofErr w:type="spellEnd"/>
+      <w:r>
+        <w:rPr>
+          <w:sz w:val="40"/>
+          <w:szCs w:val="40"/>
+        </w:rPr>
+        <w:t xml:space="preserve"> covers 2 primary areas:</w:t>
+      </w:r>
+    </w:p>
+    <w:p>
+      <w:pPr>
+        <w:rPr>
+          <w:sz w:val="40"/>
+          <w:szCs w:val="40"/>
+        </w:rPr>
+      </w:pPr>
+      <w:r>
+        <w:rPr>
+          <w:sz w:val="40"/>
+          <w:szCs w:val="40"/>
+        </w:rPr>
+        <w:lastRenderedPageBreak/>
+        <w:t xml:space="preserve">+Make a model of HTML page: When browser loads a web page, it creates a model of page in memory. </w:t>
+      </w:r>
+      <w:r>
+        <w:rPr>
+          <w:sz w:val="40"/>
+          <w:szCs w:val="40"/>
+        </w:rPr>
+        <w:t>DOM specifies the way in which browser should structure this model using DOM tree.</w:t>
+      </w:r>
+    </w:p>
+    <w:p>
+      <w:pPr>
+        <w:rPr>
+          <w:sz w:val="40"/>
+          <w:szCs w:val="40"/>
+        </w:rPr>
+      </w:pPr>
+      <w:r>
+        <w:rPr>
+          <w:sz w:val="40"/>
+          <w:szCs w:val="40"/>
+        </w:rPr>
+        <w:t>+Access and change HTML page: DOM defines methods and properties to access and update each object in this model.</w:t>
+      </w:r>
+    </w:p>
+    <w:p>
+      <w:pPr>
+        <w:rPr>
+          <w:sz w:val="40"/>
+          <w:szCs w:val="40"/>
+        </w:rPr>
+      </w:pPr>
+      <w:r>
+        <w:rPr>
+          <w:sz w:val="40"/>
+          <w:szCs w:val="40"/>
+        </w:rPr>
+        <w:t>-DOM is an API: user interfaces let human interact with programs, APIs let programs (and scripts) talk to each other.</w:t>
+      </w:r>
+    </w:p>
+    <w:p>
+      <w:pPr>
+        <w:rPr>
+          <w:sz w:val="40"/>
+          <w:szCs w:val="40"/>
+        </w:rPr>
+      </w:pPr>
+      <w:r>
+        <w:rPr>
+          <w:sz w:val="40"/>
+          <w:szCs w:val="40"/>
+        </w:rPr>
+        <w:t>-DOM tree is a model of a web page</w:t>
+      </w:r>
+    </w:p>
+    <w:p>
+      <w:pPr>
+        <w:rPr>
+          <w:sz w:val="40"/>
+          <w:szCs w:val="40"/>
+        </w:rPr>
+      </w:pPr>
+      <w:r>
+        <w:rPr>
+          <w:sz w:val="40"/>
+          <w:szCs w:val="40"/>
+        </w:rPr>
+        <w:t>+As browser loads a web page, it creates a model of page. The model is DOM tree, and it’s stored in browser’s memory. It’s consists of 4 main types of nodes</w:t>
+      </w:r>
+    </w:p>
+    <w:p>
+      <w:pPr>
+        <w:rPr>
+          <w:sz w:val="40"/>
+          <w:szCs w:val="40"/>
+        </w:rPr>
+      </w:pPr>
+      <w:r>
+        <w:rPr>
+          <w:sz w:val="40"/>
+          <w:szCs w:val="40"/>
+        </w:rPr>
+        <w:t>+Document node: represent the entire page</w:t>
+      </w:r>
+    </w:p>
+    <w:p>
+      <w:pPr>
+        <w:rPr>
+          <w:sz w:val="40"/>
+          <w:szCs w:val="40"/>
+        </w:rPr>
+      </w:pPr>
+      <w:r>
+        <w:rPr>
+          <w:sz w:val="40"/>
+          <w:szCs w:val="40"/>
+        </w:rPr>
+        <w:t>+Element nodes: relationships between document and all element nodes are: parent, children, siblings, ancestors and descendants.</w:t>
+      </w:r>
+    </w:p>
+    <w:p>
+      <w:pPr>
+        <w:rPr>
+          <w:sz w:val="40"/>
+          <w:szCs w:val="40"/>
+        </w:rPr>
+      </w:pPr>
+      <w:r>
+        <w:rPr>
+          <w:sz w:val="40"/>
+          <w:szCs w:val="40"/>
+        </w:rPr>
+        <w:t>+Attribute nodes: are not children of element that carries them, they are part of that element.</w:t>
+      </w:r>
+    </w:p>
+    <w:p>
+      <w:pPr>
+        <w:rPr>
+          <w:sz w:val="40"/>
+          <w:szCs w:val="40"/>
+        </w:rPr>
+      </w:pPr>
+      <w:r>
+        <w:rPr>
+          <w:sz w:val="40"/>
+          <w:szCs w:val="40"/>
+        </w:rPr>
+        <w:lastRenderedPageBreak/>
+        <w:t>+Text nodes</w:t>
+      </w:r>
+      <w:r>
+        <w:rPr>
+          <w:sz w:val="40"/>
+          <w:szCs w:val="40"/>
+        </w:rPr>
+        <w:t>: Can’t have children, if element contains text and another child element, child element isn’t a child of text node but rather a child of containing element.</w:t>
+      </w:r>
+    </w:p>
+    <w:p>
+      <w:pPr>
+        <w:rPr>
+          <w:sz w:val="40"/>
+          <w:szCs w:val="40"/>
+        </w:rPr>
+      </w:pPr>
+      <w:r>
+        <w:rPr>
+          <w:sz w:val="40"/>
+          <w:szCs w:val="40"/>
+        </w:rPr>
+        <w:t>-</w:t>
+      </w:r>
+      <w:r>
+        <w:rPr>
+          <w:b/>
+          <w:sz w:val="40"/>
+          <w:szCs w:val="40"/>
+        </w:rPr>
+        <w:t>Working with DOM tree</w:t>
+      </w:r>
+    </w:p>
+    <w:p>
+      <w:pPr>
+        <w:rPr>
+          <w:b/>
+          <w:sz w:val="40"/>
+          <w:szCs w:val="40"/>
+        </w:rPr>
+      </w:pPr>
+      <w:r>
+        <w:rPr>
+          <w:sz w:val="40"/>
+          <w:szCs w:val="40"/>
+        </w:rPr>
+        <w:t>+</w:t>
+      </w:r>
+      <w:r>
+        <w:rPr>
+          <w:b/>
+          <w:sz w:val="40"/>
+          <w:szCs w:val="40"/>
+        </w:rPr>
+        <w:t>Step</w:t>
+      </w:r>
+      <w:r>
+        <w:rPr>
+          <w:sz w:val="40"/>
+          <w:szCs w:val="40"/>
+        </w:rPr>
+        <w:t xml:space="preserve"> </w:t>
+      </w:r>
+      <w:r>
+        <w:rPr>
+          <w:b/>
+          <w:sz w:val="40"/>
+          <w:szCs w:val="40"/>
+        </w:rPr>
+        <w:t>1</w:t>
+      </w:r>
+      <w:r>
+        <w:rPr>
+          <w:sz w:val="40"/>
+          <w:szCs w:val="40"/>
+        </w:rPr>
+        <w:t xml:space="preserve">: </w:t>
+      </w:r>
+      <w:r>
+        <w:rPr>
+          <w:b/>
+          <w:sz w:val="40"/>
+          <w:szCs w:val="40"/>
+        </w:rPr>
+        <w:t>Access the elements</w:t>
+      </w:r>
+    </w:p>
+    <w:p>
+      <w:pPr>
+        <w:rPr>
+          <w:sz w:val="40"/>
+          <w:szCs w:val="40"/>
+        </w:rPr>
+      </w:pPr>
+      <w:r>
+        <w:rPr>
+          <w:sz w:val="40"/>
+          <w:szCs w:val="40"/>
+        </w:rPr>
+        <w:t xml:space="preserve">Select an </w:t>
+      </w:r>
+      <w:r>
+        <w:rPr>
+          <w:b/>
+          <w:sz w:val="40"/>
+          <w:szCs w:val="40"/>
+        </w:rPr>
+        <w:t>individual element node</w:t>
+      </w:r>
+      <w:r>
+        <w:rPr>
+          <w:sz w:val="40"/>
+          <w:szCs w:val="40"/>
+        </w:rPr>
+        <w:t xml:space="preserve">: </w:t>
+      </w:r>
+      <w:proofErr w:type="spellStart"/>
+      <w:proofErr w:type="gramStart"/>
+      <w:r>
+        <w:rPr>
+          <w:sz w:val="40"/>
+          <w:szCs w:val="40"/>
+        </w:rPr>
+        <w:t>getElementById</w:t>
+      </w:r>
+      <w:proofErr w:type="spellEnd"/>
+      <w:r>
+        <w:rPr>
+          <w:sz w:val="40"/>
+          <w:szCs w:val="40"/>
+        </w:rPr>
+        <w:t>(</w:t>
+      </w:r>
+      <w:proofErr w:type="gramEnd"/>
+      <w:r>
+        <w:rPr>
+          <w:sz w:val="40"/>
+          <w:szCs w:val="40"/>
+        </w:rPr>
+        <w:t xml:space="preserve">) + </w:t>
+      </w:r>
+      <w:proofErr w:type="spellStart"/>
+      <w:r>
+        <w:rPr>
+          <w:sz w:val="40"/>
+          <w:szCs w:val="40"/>
+        </w:rPr>
+        <w:t>querySelector</w:t>
+      </w:r>
+      <w:proofErr w:type="spellEnd"/>
+      <w:r>
+        <w:rPr>
+          <w:sz w:val="40"/>
+          <w:szCs w:val="40"/>
+        </w:rPr>
+        <w:t>(</w:t>
+      </w:r>
+      <w:proofErr w:type="spellStart"/>
+      <w:r>
+        <w:rPr>
+          <w:sz w:val="40"/>
+          <w:szCs w:val="40"/>
+        </w:rPr>
+        <w:t>css</w:t>
+      </w:r>
+      <w:proofErr w:type="spellEnd"/>
+      <w:r>
+        <w:rPr>
+          <w:sz w:val="40"/>
+          <w:szCs w:val="40"/>
+        </w:rPr>
+        <w:t xml:space="preserve"> selector</w:t>
+      </w:r>
+      <w:r>
+        <w:rPr>
+          <w:sz w:val="40"/>
+          <w:szCs w:val="40"/>
+        </w:rPr>
+        <w:t>) , traverse from one element to another within DOM tree</w:t>
+      </w:r>
+    </w:p>
+    <w:p>
+      <w:pPr>
+        <w:rPr>
+          <w:sz w:val="40"/>
+          <w:szCs w:val="40"/>
+        </w:rPr>
+      </w:pPr>
+      <w:r>
+        <w:rPr>
+          <w:sz w:val="40"/>
+          <w:szCs w:val="40"/>
+        </w:rPr>
+        <w:t xml:space="preserve">Select </w:t>
+      </w:r>
+      <w:r>
+        <w:rPr>
+          <w:b/>
+          <w:sz w:val="40"/>
+          <w:szCs w:val="40"/>
+        </w:rPr>
+        <w:t>multiple elements</w:t>
+      </w:r>
+      <w:r>
+        <w:rPr>
+          <w:sz w:val="40"/>
+          <w:szCs w:val="40"/>
+        </w:rPr>
+        <w:t xml:space="preserve"> (</w:t>
+      </w:r>
+      <w:proofErr w:type="spellStart"/>
+      <w:r>
+        <w:rPr>
+          <w:sz w:val="40"/>
+          <w:szCs w:val="40"/>
+        </w:rPr>
+        <w:t>nodelists</w:t>
+      </w:r>
+      <w:proofErr w:type="spellEnd"/>
+      <w:r>
+        <w:rPr>
+          <w:sz w:val="40"/>
+          <w:szCs w:val="40"/>
+        </w:rPr>
+        <w:t xml:space="preserve">): </w:t>
+      </w:r>
+      <w:proofErr w:type="spellStart"/>
+      <w:r>
+        <w:rPr>
+          <w:sz w:val="40"/>
+          <w:szCs w:val="40"/>
+        </w:rPr>
+        <w:t>getElementsByClassName</w:t>
+      </w:r>
+      <w:proofErr w:type="spellEnd"/>
+      <w:r>
+        <w:rPr>
+          <w:sz w:val="40"/>
+          <w:szCs w:val="40"/>
+        </w:rPr>
+        <w:t>(</w:t>
+      </w:r>
+      <w:r>
+        <w:rPr>
+          <w:sz w:val="40"/>
+          <w:szCs w:val="40"/>
+        </w:rPr>
+        <w:t>class</w:t>
+      </w:r>
+      <w:r>
+        <w:rPr>
+          <w:sz w:val="40"/>
+          <w:szCs w:val="40"/>
+        </w:rPr>
+        <w:t xml:space="preserve">), </w:t>
+      </w:r>
+      <w:proofErr w:type="spellStart"/>
+      <w:proofErr w:type="gramStart"/>
+      <w:r>
+        <w:rPr>
+          <w:sz w:val="40"/>
+          <w:szCs w:val="40"/>
+        </w:rPr>
+        <w:t>getElementByTagName</w:t>
+      </w:r>
+      <w:proofErr w:type="spellEnd"/>
+      <w:r>
+        <w:rPr>
+          <w:sz w:val="40"/>
+          <w:szCs w:val="40"/>
+        </w:rPr>
+        <w:t>(</w:t>
+      </w:r>
+      <w:proofErr w:type="gramEnd"/>
+      <w:r>
+        <w:rPr>
+          <w:sz w:val="40"/>
+          <w:szCs w:val="40"/>
+        </w:rPr>
+        <w:t>tag name</w:t>
+      </w:r>
+      <w:r>
+        <w:rPr>
+          <w:sz w:val="40"/>
+          <w:szCs w:val="40"/>
+        </w:rPr>
+        <w:t xml:space="preserve">), </w:t>
+      </w:r>
+      <w:proofErr w:type="spellStart"/>
+      <w:r>
+        <w:rPr>
+          <w:sz w:val="40"/>
+          <w:szCs w:val="40"/>
+        </w:rPr>
+        <w:t>querySelectorAll</w:t>
+      </w:r>
+      <w:proofErr w:type="spellEnd"/>
+      <w:r>
+        <w:rPr>
+          <w:sz w:val="40"/>
+          <w:szCs w:val="40"/>
+        </w:rPr>
+        <w:t>(</w:t>
+      </w:r>
+      <w:proofErr w:type="spellStart"/>
+      <w:r>
+        <w:rPr>
+          <w:sz w:val="40"/>
+          <w:szCs w:val="40"/>
+        </w:rPr>
+        <w:t>css</w:t>
+      </w:r>
+      <w:proofErr w:type="spellEnd"/>
+      <w:r>
+        <w:rPr>
+          <w:sz w:val="40"/>
+          <w:szCs w:val="40"/>
+        </w:rPr>
+        <w:t xml:space="preserve"> selector</w:t>
+      </w:r>
+      <w:r>
+        <w:rPr>
+          <w:sz w:val="40"/>
+          <w:szCs w:val="40"/>
+        </w:rPr>
+        <w:t>)</w:t>
+      </w:r>
+    </w:p>
+    <w:p>
+      <w:pPr>
+        <w:rPr>
+          <w:sz w:val="40"/>
+          <w:szCs w:val="40"/>
+        </w:rPr>
+      </w:pPr>
+      <w:r>
+        <w:rPr>
+          <w:b/>
+          <w:sz w:val="40"/>
+          <w:szCs w:val="40"/>
+        </w:rPr>
+        <w:t>Traverse</w:t>
+      </w:r>
+      <w:r>
+        <w:rPr>
+          <w:sz w:val="40"/>
+          <w:szCs w:val="40"/>
+        </w:rPr>
+        <w:t xml:space="preserve"> between element nodes: </w:t>
+      </w:r>
+      <w:proofErr w:type="spellStart"/>
+      <w:r>
+        <w:rPr>
+          <w:sz w:val="40"/>
+          <w:szCs w:val="40"/>
+        </w:rPr>
+        <w:t>parentNode</w:t>
+      </w:r>
+      <w:proofErr w:type="spellEnd"/>
+      <w:r>
+        <w:rPr>
+          <w:sz w:val="40"/>
+          <w:szCs w:val="40"/>
+        </w:rPr>
+        <w:t xml:space="preserve">, </w:t>
+      </w:r>
+      <w:proofErr w:type="spellStart"/>
+      <w:r>
+        <w:rPr>
+          <w:sz w:val="40"/>
+          <w:szCs w:val="40"/>
+        </w:rPr>
+        <w:t>previousSibling</w:t>
+      </w:r>
+      <w:proofErr w:type="spellEnd"/>
+      <w:r>
+        <w:rPr>
+          <w:sz w:val="40"/>
+          <w:szCs w:val="40"/>
+        </w:rPr>
+        <w:t>/</w:t>
+      </w:r>
+      <w:proofErr w:type="spellStart"/>
+      <w:r>
+        <w:rPr>
+          <w:sz w:val="40"/>
+          <w:szCs w:val="40"/>
+        </w:rPr>
+        <w:t>nextSibling</w:t>
+      </w:r>
+      <w:proofErr w:type="spellEnd"/>
+      <w:r>
+        <w:rPr>
+          <w:sz w:val="40"/>
+          <w:szCs w:val="40"/>
+        </w:rPr>
+        <w:t xml:space="preserve">, </w:t>
+      </w:r>
+      <w:proofErr w:type="spellStart"/>
+      <w:r>
+        <w:rPr>
+          <w:sz w:val="40"/>
+          <w:szCs w:val="40"/>
+        </w:rPr>
+        <w:t>firstChild</w:t>
+      </w:r>
+      <w:proofErr w:type="spellEnd"/>
+      <w:r>
+        <w:rPr>
+          <w:sz w:val="40"/>
+          <w:szCs w:val="40"/>
+        </w:rPr>
+        <w:t>/</w:t>
+      </w:r>
+      <w:proofErr w:type="spellStart"/>
+      <w:r>
+        <w:rPr>
+          <w:sz w:val="40"/>
+          <w:szCs w:val="40"/>
+        </w:rPr>
+        <w:t>lastChild</w:t>
+      </w:r>
+      <w:proofErr w:type="spellEnd"/>
+    </w:p>
+    <w:p>
+      <w:pPr>
+        <w:rPr>
+          <w:b/>
+          <w:sz w:val="40"/>
+          <w:szCs w:val="40"/>
+        </w:rPr>
+      </w:pPr>
+      <w:r>
+        <w:rPr>
+          <w:sz w:val="40"/>
+          <w:szCs w:val="40"/>
+        </w:rPr>
+        <w:t>+</w:t>
+      </w:r>
+      <w:r>
+        <w:rPr>
+          <w:b/>
+          <w:sz w:val="40"/>
+          <w:szCs w:val="40"/>
+        </w:rPr>
+        <w:t>Step 2: Work with those elements</w:t>
+      </w:r>
+    </w:p>
+    <w:p>
+      <w:pPr>
+        <w:rPr>
+          <w:sz w:val="40"/>
+          <w:szCs w:val="40"/>
+        </w:rPr>
+      </w:pPr>
+      <w:r>
+        <w:rPr>
+          <w:sz w:val="40"/>
+          <w:szCs w:val="40"/>
+        </w:rPr>
+        <w:t xml:space="preserve">Access/update </w:t>
+      </w:r>
+      <w:r>
+        <w:rPr>
+          <w:b/>
+          <w:sz w:val="40"/>
+          <w:szCs w:val="40"/>
+        </w:rPr>
+        <w:t>text nodes</w:t>
+      </w:r>
+      <w:r>
+        <w:rPr>
+          <w:sz w:val="40"/>
+          <w:szCs w:val="40"/>
+        </w:rPr>
+        <w:t xml:space="preserve">: </w:t>
+      </w:r>
+      <w:proofErr w:type="spellStart"/>
+      <w:r>
+        <w:rPr>
+          <w:sz w:val="40"/>
+          <w:szCs w:val="40"/>
+        </w:rPr>
+        <w:t>firstChild</w:t>
+      </w:r>
+      <w:proofErr w:type="spellEnd"/>
+      <w:r>
+        <w:rPr>
+          <w:sz w:val="40"/>
+          <w:szCs w:val="40"/>
+        </w:rPr>
+        <w:t xml:space="preserve">, </w:t>
+      </w:r>
+      <w:proofErr w:type="spellStart"/>
+      <w:r>
+        <w:rPr>
+          <w:sz w:val="40"/>
+          <w:szCs w:val="40"/>
+        </w:rPr>
+        <w:t>nodeValue</w:t>
+      </w:r>
+      <w:proofErr w:type="spellEnd"/>
+      <w:r>
+        <w:rPr>
+          <w:sz w:val="40"/>
+          <w:szCs w:val="40"/>
+        </w:rPr>
+        <w:t xml:space="preserve"> </w:t>
+      </w:r>
+    </w:p>
+    <w:p>
+      <w:pPr>
+        <w:rPr>
+          <w:sz w:val="40"/>
+          <w:szCs w:val="40"/>
+        </w:rPr>
+      </w:pPr>
+      <w:r>
+        <w:rPr>
+          <w:sz w:val="40"/>
+          <w:szCs w:val="40"/>
+        </w:rPr>
+        <w:t xml:space="preserve">Work with </w:t>
+      </w:r>
+      <w:r>
+        <w:rPr>
+          <w:b/>
+          <w:sz w:val="40"/>
+          <w:szCs w:val="40"/>
+        </w:rPr>
+        <w:t>HTML content</w:t>
+      </w:r>
+      <w:r>
+        <w:rPr>
+          <w:sz w:val="40"/>
+          <w:szCs w:val="40"/>
+        </w:rPr>
+        <w:t xml:space="preserve">: </w:t>
+      </w:r>
+      <w:proofErr w:type="spellStart"/>
+      <w:r>
+        <w:rPr>
+          <w:sz w:val="40"/>
+          <w:szCs w:val="40"/>
+        </w:rPr>
+        <w:t>innerHTML</w:t>
+      </w:r>
+      <w:proofErr w:type="spellEnd"/>
+      <w:r>
+        <w:rPr>
+          <w:sz w:val="40"/>
+          <w:szCs w:val="40"/>
+        </w:rPr>
+        <w:t xml:space="preserve">, </w:t>
+      </w:r>
+      <w:proofErr w:type="spellStart"/>
+      <w:r>
+        <w:rPr>
+          <w:sz w:val="40"/>
+          <w:szCs w:val="40"/>
+        </w:rPr>
+        <w:t>textContent</w:t>
+      </w:r>
+      <w:proofErr w:type="spellEnd"/>
+      <w:r>
+        <w:rPr>
+          <w:sz w:val="40"/>
+          <w:szCs w:val="40"/>
+        </w:rPr>
+        <w:t xml:space="preserve">, </w:t>
+      </w:r>
+      <w:proofErr w:type="spellStart"/>
+      <w:proofErr w:type="gramStart"/>
+      <w:r>
+        <w:rPr>
+          <w:sz w:val="40"/>
+          <w:szCs w:val="40"/>
+        </w:rPr>
+        <w:t>createElement</w:t>
+      </w:r>
+      <w:proofErr w:type="spellEnd"/>
+      <w:r>
+        <w:rPr>
+          <w:sz w:val="40"/>
+          <w:szCs w:val="40"/>
+        </w:rPr>
+        <w:t>(</w:t>
+      </w:r>
+      <w:proofErr w:type="gramEnd"/>
+      <w:r>
+        <w:rPr>
+          <w:sz w:val="40"/>
+          <w:szCs w:val="40"/>
+        </w:rPr>
+        <w:t xml:space="preserve">), </w:t>
+      </w:r>
+      <w:proofErr w:type="spellStart"/>
+      <w:r>
+        <w:rPr>
+          <w:sz w:val="40"/>
+          <w:szCs w:val="40"/>
+        </w:rPr>
+        <w:t>createTextNode</w:t>
+      </w:r>
+      <w:proofErr w:type="spellEnd"/>
+      <w:r>
+        <w:rPr>
+          <w:sz w:val="40"/>
+          <w:szCs w:val="40"/>
+        </w:rPr>
+        <w:t xml:space="preserve">(), </w:t>
+      </w:r>
+      <w:proofErr w:type="spellStart"/>
+      <w:r>
+        <w:rPr>
+          <w:sz w:val="40"/>
+          <w:szCs w:val="40"/>
+        </w:rPr>
+        <w:t>appendChild</w:t>
+      </w:r>
+      <w:proofErr w:type="spellEnd"/>
+      <w:r>
+        <w:rPr>
+          <w:sz w:val="40"/>
+          <w:szCs w:val="40"/>
+        </w:rPr>
+        <w:t>()/</w:t>
+      </w:r>
+      <w:proofErr w:type="spellStart"/>
+      <w:r>
+        <w:rPr>
+          <w:sz w:val="40"/>
+          <w:szCs w:val="40"/>
+        </w:rPr>
+        <w:t>removeChild</w:t>
+      </w:r>
+      <w:proofErr w:type="spellEnd"/>
+      <w:r>
+        <w:rPr>
+          <w:sz w:val="40"/>
+          <w:szCs w:val="40"/>
+        </w:rPr>
+        <w:t>()</w:t>
+      </w:r>
+    </w:p>
+    <w:p>
+      <w:pPr>
+        <w:rPr>
+          <w:sz w:val="40"/>
+          <w:szCs w:val="40"/>
+        </w:rPr>
+      </w:pPr>
+      <w:r>
+        <w:rPr>
+          <w:sz w:val="40"/>
+          <w:szCs w:val="40"/>
+        </w:rPr>
+        <w:lastRenderedPageBreak/>
+        <w:t xml:space="preserve">Access or update </w:t>
+      </w:r>
+      <w:r>
+        <w:rPr>
+          <w:b/>
+          <w:sz w:val="40"/>
+          <w:szCs w:val="40"/>
+        </w:rPr>
+        <w:t>attribute values</w:t>
+      </w:r>
+      <w:r>
+        <w:rPr>
+          <w:sz w:val="40"/>
+          <w:szCs w:val="40"/>
+        </w:rPr>
+        <w:t xml:space="preserve">: </w:t>
+      </w:r>
+      <w:proofErr w:type="spellStart"/>
+      <w:r>
+        <w:rPr>
+          <w:sz w:val="40"/>
+          <w:szCs w:val="40"/>
+        </w:rPr>
+        <w:t>className</w:t>
+      </w:r>
+      <w:proofErr w:type="spellEnd"/>
+      <w:r>
+        <w:rPr>
+          <w:sz w:val="40"/>
+          <w:szCs w:val="40"/>
+        </w:rPr>
+        <w:t xml:space="preserve">/id, </w:t>
+      </w:r>
+      <w:proofErr w:type="spellStart"/>
+      <w:proofErr w:type="gramStart"/>
+      <w:r>
+        <w:rPr>
+          <w:sz w:val="40"/>
+          <w:szCs w:val="40"/>
+        </w:rPr>
+        <w:t>hasAttribute</w:t>
+      </w:r>
+      <w:proofErr w:type="spellEnd"/>
+      <w:r>
+        <w:rPr>
+          <w:sz w:val="40"/>
+          <w:szCs w:val="40"/>
+        </w:rPr>
+        <w:t>(</w:t>
+      </w:r>
+      <w:proofErr w:type="gramEnd"/>
+      <w:r>
+        <w:rPr>
+          <w:sz w:val="40"/>
+          <w:szCs w:val="40"/>
+        </w:rPr>
+        <w:t xml:space="preserve">), </w:t>
+      </w:r>
+      <w:proofErr w:type="spellStart"/>
+      <w:r>
+        <w:rPr>
+          <w:sz w:val="40"/>
+          <w:szCs w:val="40"/>
+        </w:rPr>
+        <w:t>getAttribute</w:t>
+      </w:r>
+      <w:proofErr w:type="spellEnd"/>
+      <w:r>
+        <w:rPr>
+          <w:sz w:val="40"/>
+          <w:szCs w:val="40"/>
+        </w:rPr>
+        <w:t xml:space="preserve">(), </w:t>
+      </w:r>
+      <w:proofErr w:type="spellStart"/>
+      <w:r>
+        <w:rPr>
+          <w:sz w:val="40"/>
+          <w:szCs w:val="40"/>
+        </w:rPr>
+        <w:t>setAttribute</w:t>
+      </w:r>
+      <w:proofErr w:type="spellEnd"/>
+      <w:r>
+        <w:rPr>
+          <w:sz w:val="40"/>
+          <w:szCs w:val="40"/>
+        </w:rPr>
+        <w:t xml:space="preserve">(), </w:t>
+      </w:r>
+      <w:proofErr w:type="spellStart"/>
+      <w:r>
+        <w:rPr>
+          <w:sz w:val="40"/>
+          <w:szCs w:val="40"/>
+        </w:rPr>
+        <w:t>removeAttribute</w:t>
+      </w:r>
+      <w:proofErr w:type="spellEnd"/>
+      <w:r>
+        <w:rPr>
+          <w:sz w:val="40"/>
+          <w:szCs w:val="40"/>
+        </w:rPr>
+        <w:t xml:space="preserve">() </w:t>
+      </w:r>
+    </w:p>
+    <w:p>
+      <w:pPr>
+        <w:rPr>
+          <w:b/>
+          <w:sz w:val="40"/>
+          <w:szCs w:val="40"/>
+        </w:rPr>
+      </w:pPr>
+      <w:r>
+        <w:rPr>
+          <w:b/>
+          <w:sz w:val="40"/>
+          <w:szCs w:val="40"/>
+        </w:rPr>
+        <w:t>-Caching DOM queries</w:t>
+      </w:r>
+    </w:p>
+    <w:p>
+      <w:pPr>
+        <w:rPr>
+          <w:sz w:val="40"/>
+          <w:szCs w:val="40"/>
+        </w:rPr>
+      </w:pPr>
+      <w:r>
+        <w:rPr>
+          <w:sz w:val="40"/>
+          <w:szCs w:val="40"/>
+        </w:rPr>
+        <w:t>+DOM queries: methods that find elements in DOM tree</w:t>
+      </w:r>
+    </w:p>
+    <w:p>
+      <w:pPr>
+        <w:rPr>
+          <w:sz w:val="40"/>
+          <w:szCs w:val="40"/>
+        </w:rPr>
+      </w:pPr>
+      <w:r>
+        <w:rPr>
+          <w:sz w:val="40"/>
+          <w:szCs w:val="40"/>
+        </w:rPr>
+        <w:t xml:space="preserve">+When a script </w:t>
+      </w:r>
+      <w:proofErr w:type="gramStart"/>
+      <w:r>
+        <w:rPr>
+          <w:sz w:val="40"/>
+          <w:szCs w:val="40"/>
+        </w:rPr>
+        <w:t>select</w:t>
+      </w:r>
+      <w:proofErr w:type="gramEnd"/>
+      <w:r>
+        <w:rPr>
+          <w:sz w:val="40"/>
+          <w:szCs w:val="40"/>
+        </w:rPr>
+        <w:t xml:space="preserve"> an element to access/update, then interpreter must find </w:t>
+      </w:r>
+      <w:r>
+        <w:rPr>
+          <w:sz w:val="40"/>
+          <w:szCs w:val="40"/>
+        </w:rPr>
+        <w:t xml:space="preserve">the element(s) in Dom tree. </w:t>
+      </w:r>
+    </w:p>
+    <w:p>
+      <w:pPr>
+        <w:rPr>
+          <w:sz w:val="40"/>
+          <w:szCs w:val="40"/>
+        </w:rPr>
+      </w:pPr>
+      <w:r>
+        <w:rPr>
+          <w:sz w:val="40"/>
+          <w:szCs w:val="40"/>
+        </w:rPr>
+        <w:t xml:space="preserve">+variable doesn’t store the </w:t>
+      </w:r>
+      <w:proofErr w:type="gramStart"/>
+      <w:r>
+        <w:rPr>
+          <w:sz w:val="40"/>
+          <w:szCs w:val="40"/>
+        </w:rPr>
+        <w:t>element,</w:t>
+      </w:r>
+      <w:proofErr w:type="gramEnd"/>
+      <w:r>
+        <w:rPr>
+          <w:sz w:val="40"/>
+          <w:szCs w:val="40"/>
+        </w:rPr>
+        <w:t xml:space="preserve"> it stores a reference to where that node is in DOM tree.</w:t>
+      </w:r>
+    </w:p>
+    <w:p>
+      <w:pPr>
+        <w:rPr>
+          <w:sz w:val="40"/>
+          <w:szCs w:val="40"/>
+        </w:rPr>
+      </w:pPr>
+      <w:r>
+        <w:rPr>
+          <w:sz w:val="40"/>
+          <w:szCs w:val="40"/>
+        </w:rPr>
+        <w:t>-Select element using ID attributes:</w:t>
+      </w:r>
+    </w:p>
+    <w:p>
+      <w:pPr>
+        <w:rPr>
+          <w:sz w:val="40"/>
+          <w:szCs w:val="40"/>
+        </w:rPr>
+      </w:pPr>
+      <w:r>
+        <w:rPr>
+          <w:sz w:val="40"/>
+          <w:szCs w:val="40"/>
+        </w:rPr>
+        <w:drawing>
+          <wp:inline distT="0" distB="0" distL="0" distR="0" wp14:anchorId="16A7BEDB" wp14:editId="42327206">
+            <wp:extent cx="3022810" cy="2417137"/>
+            <wp:effectExtent l="0" t="0" r="6350" b="2540"/>
+            <wp:docPr id="27" name="Picture 27"/>
+            <wp:cNvGraphicFramePr>
+              <a:graphicFrameLocks xmlns:a="http://schemas.openxmlformats.org/drawingml/2006/main" noChangeAspect="1"/>
+            </wp:cNvGraphicFramePr>
+            <a:graphic xmlns:a="http://schemas.openxmlformats.org/drawingml/2006/main">
+              <a:graphicData uri="http://schemas.openxmlformats.org/drawingml/2006/picture">
+                <pic:pic xmlns:pic="http://schemas.openxmlformats.org/drawingml/2006/picture">
+                  <pic:nvPicPr>
+                    <pic:cNvPr id="1" name=""/>
+                    <pic:cNvPicPr/>
+                  </pic:nvPicPr>
+                  <pic:blipFill>
+                    <a:blip r:embed="rId30"/>
+                    <a:stretch>
+                      <a:fillRect/>
+                    </a:stretch>
+                  </pic:blipFill>
+                  <pic:spPr>
+                    <a:xfrm>
+                      <a:off x="0" y="0"/>
+                      <a:ext cx="3035049" cy="2426923"/>
+                    </a:xfrm>
+                    <a:prstGeom prst="rect">
+                      <a:avLst/>
+                    </a:prstGeom>
+                  </pic:spPr>
+                </pic:pic>
+              </a:graphicData>
+            </a:graphic>
+          </wp:inline>
+        </w:drawing>
+      </w:r>
+    </w:p>
+    <w:p>
+      <w:pPr>
+        <w:rPr>
+          <w:sz w:val="40"/>
+          <w:szCs w:val="40"/>
+        </w:rPr>
+      </w:pPr>
+      <w:r>
+        <w:rPr>
+          <w:sz w:val="40"/>
+          <w:szCs w:val="40"/>
+        </w:rPr>
+        <w:t xml:space="preserve">+Use a property </w:t>
+      </w:r>
+      <w:proofErr w:type="spellStart"/>
+      <w:r>
+        <w:rPr>
+          <w:sz w:val="40"/>
+          <w:szCs w:val="40"/>
+        </w:rPr>
+        <w:t>className</w:t>
+      </w:r>
+      <w:proofErr w:type="spellEnd"/>
+      <w:r>
+        <w:rPr>
+          <w:sz w:val="40"/>
+          <w:szCs w:val="40"/>
+        </w:rPr>
+        <w:t xml:space="preserve"> to update value of class attribute of element stored in el variable.</w:t>
+      </w:r>
+    </w:p>
+    <w:p>
+      <w:pPr>
+        <w:rPr>
+          <w:sz w:val="40"/>
+          <w:szCs w:val="40"/>
+        </w:rPr>
+      </w:pPr>
+      <w:r>
+        <w:rPr>
+          <w:sz w:val="40"/>
+          <w:szCs w:val="40"/>
+        </w:rPr>
+        <w:t>-</w:t>
+      </w:r>
+      <w:proofErr w:type="spellStart"/>
+      <w:r>
+        <w:rPr>
+          <w:sz w:val="40"/>
+          <w:szCs w:val="40"/>
+        </w:rPr>
+        <w:t>Nodelists</w:t>
+      </w:r>
+      <w:proofErr w:type="spellEnd"/>
+      <w:r>
+        <w:rPr>
+          <w:sz w:val="40"/>
+          <w:szCs w:val="40"/>
+        </w:rPr>
+        <w:t>: DOM queries that return more than one element</w:t>
+      </w:r>
+    </w:p>
+    <w:p>
+      <w:pPr>
+        <w:rPr>
+          <w:sz w:val="40"/>
+          <w:szCs w:val="40"/>
+        </w:rPr>
+      </w:pPr>
+      <w:r>
+        <w:rPr>
+          <w:sz w:val="40"/>
+          <w:szCs w:val="40"/>
+        </w:rPr>
+        <w:lastRenderedPageBreak/>
+        <w:t>+</w:t>
+      </w:r>
+      <w:proofErr w:type="spellStart"/>
+      <w:r>
+        <w:rPr>
+          <w:sz w:val="40"/>
+          <w:szCs w:val="40"/>
+        </w:rPr>
+        <w:t>getElementsByTagName</w:t>
+      </w:r>
+      <w:proofErr w:type="spellEnd"/>
+      <w:r>
+        <w:rPr>
+          <w:sz w:val="40"/>
+          <w:szCs w:val="40"/>
+        </w:rPr>
+        <w:t>(‘h1)</w:t>
+      </w:r>
+    </w:p>
+    <w:p>
+      <w:pPr>
+        <w:rPr>
+          <w:sz w:val="40"/>
+          <w:szCs w:val="40"/>
+        </w:rPr>
+      </w:pPr>
+      <w:r>
+        <w:rPr>
+          <w:sz w:val="40"/>
+          <w:szCs w:val="40"/>
+        </w:rPr>
+        <w:t>+</w:t>
+      </w:r>
+      <w:proofErr w:type="spellStart"/>
+      <w:r>
+        <w:rPr>
+          <w:sz w:val="40"/>
+          <w:szCs w:val="40"/>
+        </w:rPr>
+        <w:t>getElementsByClassName</w:t>
+      </w:r>
+      <w:proofErr w:type="spellEnd"/>
+      <w:r>
+        <w:rPr>
+          <w:sz w:val="40"/>
+          <w:szCs w:val="40"/>
+        </w:rPr>
+        <w:t>(‘hot’)</w:t>
+      </w:r>
+    </w:p>
+    <w:p>
+      <w:pPr>
+        <w:rPr>
+          <w:sz w:val="40"/>
+          <w:szCs w:val="40"/>
+        </w:rPr>
+      </w:pPr>
+      <w:r>
+        <w:rPr>
+          <w:sz w:val="40"/>
+          <w:szCs w:val="40"/>
+        </w:rPr>
+        <w:t>+</w:t>
+      </w:r>
+      <w:proofErr w:type="spellStart"/>
+      <w:r>
+        <w:rPr>
+          <w:sz w:val="40"/>
+          <w:szCs w:val="40"/>
+        </w:rPr>
+        <w:t>querySelectorAll</w:t>
+      </w:r>
+      <w:proofErr w:type="spellEnd"/>
+      <w:r>
+        <w:rPr>
+          <w:sz w:val="40"/>
+          <w:szCs w:val="40"/>
+        </w:rPr>
+        <w:t>(‘li[id]’): return elements &lt;li&gt; having [id] attribute</w:t>
+      </w:r>
+    </w:p>
+    <w:p>
+      <w:pPr>
+        <w:rPr>
+          <w:sz w:val="40"/>
+          <w:szCs w:val="40"/>
+        </w:rPr>
+      </w:pPr>
+      <w:r>
+        <w:rPr>
+          <w:sz w:val="40"/>
+          <w:szCs w:val="40"/>
+        </w:rPr>
+        <w:t>-</w:t>
+      </w:r>
+      <w:r>
+        <w:rPr>
+          <w:b/>
+          <w:sz w:val="40"/>
+          <w:szCs w:val="40"/>
+        </w:rPr>
+        <w:t>Select</w:t>
+      </w:r>
+      <w:r>
+        <w:rPr>
+          <w:sz w:val="40"/>
+          <w:szCs w:val="40"/>
+        </w:rPr>
+        <w:t xml:space="preserve"> an </w:t>
+      </w:r>
+      <w:r>
+        <w:rPr>
+          <w:b/>
+          <w:sz w:val="40"/>
+          <w:szCs w:val="40"/>
+        </w:rPr>
+        <w:t>element</w:t>
+      </w:r>
+      <w:r>
+        <w:rPr>
+          <w:sz w:val="40"/>
+          <w:szCs w:val="40"/>
+        </w:rPr>
+        <w:t xml:space="preserve"> from a </w:t>
+      </w:r>
+      <w:proofErr w:type="spellStart"/>
+      <w:r>
+        <w:rPr>
+          <w:b/>
+          <w:sz w:val="40"/>
+          <w:szCs w:val="40"/>
+        </w:rPr>
+        <w:t>nodelist</w:t>
+      </w:r>
+      <w:proofErr w:type="spellEnd"/>
+      <w:r>
+        <w:rPr>
+          <w:sz w:val="40"/>
+          <w:szCs w:val="40"/>
+        </w:rPr>
+        <w:t xml:space="preserve">: </w:t>
+      </w:r>
+    </w:p>
+    <w:p>
+      <w:pPr>
+        <w:rPr>
+          <w:sz w:val="40"/>
+          <w:szCs w:val="40"/>
+        </w:rPr>
+      </w:pPr>
+      <w:r>
+        <w:rPr>
+          <w:sz w:val="40"/>
+          <w:szCs w:val="40"/>
+        </w:rPr>
+        <w:t>+</w:t>
+      </w:r>
+      <w:proofErr w:type="gramStart"/>
+      <w:r>
+        <w:rPr>
+          <w:b/>
+          <w:sz w:val="40"/>
+          <w:szCs w:val="40"/>
+        </w:rPr>
+        <w:t>item(</w:t>
+      </w:r>
+      <w:proofErr w:type="gramEnd"/>
+      <w:r>
+        <w:rPr>
+          <w:b/>
+          <w:sz w:val="40"/>
+          <w:szCs w:val="40"/>
+        </w:rPr>
+        <w:t>)</w:t>
+      </w:r>
+    </w:p>
+    <w:p>
+      <w:pPr>
+        <w:rPr>
+          <w:sz w:val="40"/>
+          <w:szCs w:val="40"/>
+        </w:rPr>
+      </w:pPr>
+      <w:r>
+        <w:rPr>
+          <w:sz w:val="40"/>
+          <w:szCs w:val="40"/>
+        </w:rPr>
+        <w:drawing>
+          <wp:inline distT="0" distB="0" distL="0" distR="0" wp14:anchorId="7751A50B" wp14:editId="7880C61A">
+            <wp:extent cx="5116106" cy="635278"/>
+            <wp:effectExtent l="0" t="0" r="0" b="0"/>
+            <wp:docPr id="28" name="Picture 28"/>
+            <wp:cNvGraphicFramePr>
+              <a:graphicFrameLocks xmlns:a="http://schemas.openxmlformats.org/drawingml/2006/main" noChangeAspect="1"/>
+            </wp:cNvGraphicFramePr>
+            <a:graphic xmlns:a="http://schemas.openxmlformats.org/drawingml/2006/main">
+              <a:graphicData uri="http://schemas.openxmlformats.org/drawingml/2006/picture">
+                <pic:pic xmlns:pic="http://schemas.openxmlformats.org/drawingml/2006/picture">
+                  <pic:nvPicPr>
+                    <pic:cNvPr id="1" name=""/>
+                    <pic:cNvPicPr/>
+                  </pic:nvPicPr>
+                  <pic:blipFill>
+                    <a:blip r:embed="rId31"/>
+                    <a:stretch>
+                      <a:fillRect/>
+                    </a:stretch>
+                  </pic:blipFill>
+                  <pic:spPr>
+                    <a:xfrm>
+                      <a:off x="0" y="0"/>
+                      <a:ext cx="5171392" cy="642143"/>
+                    </a:xfrm>
+                    <a:prstGeom prst="rect">
+                      <a:avLst/>
+                    </a:prstGeom>
+                  </pic:spPr>
+                </pic:pic>
+              </a:graphicData>
+            </a:graphic>
+          </wp:inline>
+        </w:drawing>
+      </w:r>
+    </w:p>
+    <w:p>
+      <w:pPr>
+        <w:rPr>
+          <w:sz w:val="40"/>
+          <w:szCs w:val="40"/>
+        </w:rPr>
+      </w:pPr>
+      <w:r>
+        <w:rPr>
+          <w:sz w:val="40"/>
+          <w:szCs w:val="40"/>
+        </w:rPr>
+        <w:t>+</w:t>
+      </w:r>
+      <w:r>
+        <w:rPr>
+          <w:b/>
+          <w:sz w:val="40"/>
+          <w:szCs w:val="40"/>
+        </w:rPr>
+        <w:t>Array syntax</w:t>
+      </w:r>
+      <w:r>
+        <w:rPr>
+          <w:sz w:val="40"/>
+          <w:szCs w:val="40"/>
+        </w:rPr>
+        <w:t>:</w:t>
+      </w:r>
+    </w:p>
+    <w:p>
+      <w:pPr>
+        <w:rPr>
+          <w:sz w:val="40"/>
+          <w:szCs w:val="40"/>
+        </w:rPr>
+      </w:pPr>
+      <w:r>
+        <w:rPr>
+          <w:sz w:val="40"/>
+          <w:szCs w:val="40"/>
+        </w:rPr>
+        <w:drawing>
+          <wp:inline distT="0" distB="0" distL="0" distR="0" wp14:anchorId="2B7DDAD0" wp14:editId="4B7D17CC">
+            <wp:extent cx="5085878" cy="617752"/>
+            <wp:effectExtent l="0" t="0" r="635" b="0"/>
+            <wp:docPr id="29" name="Picture 29"/>
+            <wp:cNvGraphicFramePr>
+              <a:graphicFrameLocks xmlns:a="http://schemas.openxmlformats.org/drawingml/2006/main" noChangeAspect="1"/>
+            </wp:cNvGraphicFramePr>
+            <a:graphic xmlns:a="http://schemas.openxmlformats.org/drawingml/2006/main">
+              <a:graphicData uri="http://schemas.openxmlformats.org/drawingml/2006/picture">
+                <pic:pic xmlns:pic="http://schemas.openxmlformats.org/drawingml/2006/picture">
+                  <pic:nvPicPr>
+                    <pic:cNvPr id="1" name=""/>
+                    <pic:cNvPicPr/>
+                  </pic:nvPicPr>
+                  <pic:blipFill>
+                    <a:blip r:embed="rId32"/>
+                    <a:stretch>
+                      <a:fillRect/>
+                    </a:stretch>
+                  </pic:blipFill>
+                  <pic:spPr>
+                    <a:xfrm>
+                      <a:off x="0" y="0"/>
+                      <a:ext cx="5264257" cy="639419"/>
+                    </a:xfrm>
+                    <a:prstGeom prst="rect">
+                      <a:avLst/>
+                    </a:prstGeom>
+                  </pic:spPr>
+                </pic:pic>
+              </a:graphicData>
+            </a:graphic>
+          </wp:inline>
+        </w:drawing>
+      </w:r>
+    </w:p>
+    <w:p>
+      <w:pPr>
+        <w:rPr>
+          <w:sz w:val="40"/>
+          <w:szCs w:val="40"/>
+        </w:rPr>
+      </w:pPr>
+      <w:r>
+        <w:rPr>
+          <w:sz w:val="40"/>
+          <w:szCs w:val="40"/>
+        </w:rPr>
+        <w:t xml:space="preserve">-Select elements using </w:t>
+      </w:r>
+      <w:r>
+        <w:rPr>
+          <w:b/>
+          <w:sz w:val="40"/>
+          <w:szCs w:val="40"/>
+        </w:rPr>
+        <w:t>class attributes</w:t>
+      </w:r>
+    </w:p>
+    <w:p>
+      <w:pPr>
+        <w:rPr>
+          <w:sz w:val="40"/>
+          <w:szCs w:val="40"/>
+        </w:rPr>
+      </w:pPr>
+      <w:r>
+        <w:rPr>
+          <w:sz w:val="40"/>
+          <w:szCs w:val="40"/>
+        </w:rPr>
+        <w:drawing>
+          <wp:inline distT="0" distB="0" distL="0" distR="0" wp14:anchorId="672608AD" wp14:editId="389E2870">
+            <wp:extent cx="4647570" cy="1038778"/>
+            <wp:effectExtent l="0" t="0" r="635" b="9525"/>
+            <wp:docPr id="30" name="Picture 30"/>
+            <wp:cNvGraphicFramePr>
+              <a:graphicFrameLocks xmlns:a="http://schemas.openxmlformats.org/drawingml/2006/main" noChangeAspect="1"/>
+            </wp:cNvGraphicFramePr>
+            <a:graphic xmlns:a="http://schemas.openxmlformats.org/drawingml/2006/main">
+              <a:graphicData uri="http://schemas.openxmlformats.org/drawingml/2006/picture">
+                <pic:pic xmlns:pic="http://schemas.openxmlformats.org/drawingml/2006/picture">
+                  <pic:nvPicPr>
+                    <pic:cNvPr id="1" name=""/>
+                    <pic:cNvPicPr/>
+                  </pic:nvPicPr>
+                  <pic:blipFill>
+                    <a:blip r:embed="rId33"/>
+                    <a:stretch>
+                      <a:fillRect/>
+                    </a:stretch>
+                  </pic:blipFill>
+                  <pic:spPr>
+                    <a:xfrm>
+                      <a:off x="0" y="0"/>
+                      <a:ext cx="4734342" cy="1058172"/>
+                    </a:xfrm>
+                    <a:prstGeom prst="rect">
+                      <a:avLst/>
+                    </a:prstGeom>
+                  </pic:spPr>
+                </pic:pic>
+              </a:graphicData>
+            </a:graphic>
+          </wp:inline>
+        </w:drawing>
+      </w:r>
+    </w:p>
+    <w:p>
+      <w:pPr>
+        <w:rPr>
+          <w:sz w:val="40"/>
+          <w:szCs w:val="40"/>
+        </w:rPr>
+      </w:pPr>
+      <w:r>
+        <w:rPr>
+          <w:sz w:val="40"/>
+          <w:szCs w:val="40"/>
+        </w:rPr>
+        <w:t>-</w:t>
+      </w:r>
+      <w:proofErr w:type="gramStart"/>
+      <w:r>
+        <w:rPr>
+          <w:sz w:val="40"/>
+          <w:szCs w:val="40"/>
+        </w:rPr>
+        <w:t>Select  elements</w:t>
+      </w:r>
+      <w:proofErr w:type="gramEnd"/>
+      <w:r>
+        <w:rPr>
+          <w:sz w:val="40"/>
+          <w:szCs w:val="40"/>
+        </w:rPr>
+        <w:t xml:space="preserve"> by </w:t>
+      </w:r>
+      <w:r>
+        <w:rPr>
+          <w:b/>
+          <w:sz w:val="40"/>
+          <w:szCs w:val="40"/>
+        </w:rPr>
+        <w:t>tag name</w:t>
+      </w:r>
+    </w:p>
+    <w:p>
+      <w:pPr>
+        <w:rPr>
+          <w:sz w:val="40"/>
+          <w:szCs w:val="40"/>
+        </w:rPr>
+      </w:pPr>
+      <w:r>
+        <w:rPr>
+          <w:sz w:val="40"/>
+          <w:szCs w:val="40"/>
+        </w:rPr>
+        <w:drawing>
+          <wp:inline distT="0" distB="0" distL="0" distR="0" wp14:anchorId="1A999F06" wp14:editId="64DE2765">
+            <wp:extent cx="4587114" cy="1098323"/>
+            <wp:effectExtent l="0" t="0" r="4445" b="6985"/>
+            <wp:docPr id="31" name="Picture 31"/>
+            <wp:cNvGraphicFramePr>
+              <a:graphicFrameLocks xmlns:a="http://schemas.openxmlformats.org/drawingml/2006/main" noChangeAspect="1"/>
+            </wp:cNvGraphicFramePr>
+            <a:graphic xmlns:a="http://schemas.openxmlformats.org/drawingml/2006/main">
+              <a:graphicData uri="http://schemas.openxmlformats.org/drawingml/2006/picture">
+                <pic:pic xmlns:pic="http://schemas.openxmlformats.org/drawingml/2006/picture">
+                  <pic:nvPicPr>
+                    <pic:cNvPr id="1" name=""/>
+                    <pic:cNvPicPr/>
+                  </pic:nvPicPr>
+                  <pic:blipFill>
+                    <a:blip r:embed="rId34"/>
+                    <a:stretch>
+                      <a:fillRect/>
+                    </a:stretch>
+                  </pic:blipFill>
+                  <pic:spPr>
+                    <a:xfrm>
+                      <a:off x="0" y="0"/>
+                      <a:ext cx="4619970" cy="1106190"/>
+                    </a:xfrm>
+                    <a:prstGeom prst="rect">
+                      <a:avLst/>
+                    </a:prstGeom>
+                  </pic:spPr>
+                </pic:pic>
+              </a:graphicData>
+            </a:graphic>
+          </wp:inline>
+        </w:drawing>
+      </w:r>
+    </w:p>
+    <w:p>
+      <w:pPr>
+        <w:rPr>
+          <w:sz w:val="40"/>
+          <w:szCs w:val="40"/>
+        </w:rPr>
+      </w:pPr>
+      <w:r>
+        <w:rPr>
+          <w:sz w:val="40"/>
+          <w:szCs w:val="40"/>
+        </w:rPr>
+        <w:t xml:space="preserve">-Select elements using </w:t>
+      </w:r>
+      <w:r>
+        <w:rPr>
+          <w:b/>
+          <w:sz w:val="40"/>
+          <w:szCs w:val="40"/>
+        </w:rPr>
+        <w:t>CSS selectors</w:t>
+      </w:r>
+      <w:r>
+        <w:rPr>
+          <w:sz w:val="40"/>
+          <w:szCs w:val="40"/>
+        </w:rPr>
+        <w:t xml:space="preserve">: </w:t>
+      </w:r>
+    </w:p>
+    <w:p>
+      <w:pPr>
+        <w:rPr>
+          <w:sz w:val="40"/>
+          <w:szCs w:val="40"/>
+        </w:rPr>
+      </w:pPr>
+      <w:r>
+        <w:rPr>
+          <w:sz w:val="40"/>
+          <w:szCs w:val="40"/>
+        </w:rPr>
+        <w:lastRenderedPageBreak/>
+        <w:t>+</w:t>
+      </w:r>
+      <w:proofErr w:type="spellStart"/>
+      <w:proofErr w:type="gramStart"/>
+      <w:r>
+        <w:rPr>
+          <w:b/>
+          <w:sz w:val="40"/>
+          <w:szCs w:val="40"/>
+        </w:rPr>
+        <w:t>querySelector</w:t>
+      </w:r>
+      <w:proofErr w:type="spellEnd"/>
+      <w:r>
+        <w:rPr>
+          <w:b/>
+          <w:sz w:val="40"/>
+          <w:szCs w:val="40"/>
+        </w:rPr>
+        <w:t>(</w:t>
+      </w:r>
+      <w:proofErr w:type="gramEnd"/>
+      <w:r>
+        <w:rPr>
+          <w:b/>
+          <w:sz w:val="40"/>
+          <w:szCs w:val="40"/>
+        </w:rPr>
+        <w:t>)</w:t>
+      </w:r>
+      <w:r>
+        <w:rPr>
+          <w:sz w:val="40"/>
+          <w:szCs w:val="40"/>
+        </w:rPr>
+        <w:t>: return 1</w:t>
+      </w:r>
+      <w:r>
+        <w:rPr>
+          <w:sz w:val="40"/>
+          <w:szCs w:val="40"/>
+          <w:vertAlign w:val="superscript"/>
+        </w:rPr>
+        <w:t>st</w:t>
+      </w:r>
+      <w:r>
+        <w:rPr>
+          <w:sz w:val="40"/>
+          <w:szCs w:val="40"/>
+        </w:rPr>
+        <w:t xml:space="preserve"> element node that matches CSS style selector</w:t>
+      </w:r>
+    </w:p>
+    <w:p>
+      <w:pPr>
+        <w:rPr>
+          <w:sz w:val="40"/>
+          <w:szCs w:val="40"/>
+        </w:rPr>
+      </w:pPr>
+      <w:r>
+        <w:rPr>
+          <w:sz w:val="40"/>
+          <w:szCs w:val="40"/>
+        </w:rPr>
+        <w:t>+</w:t>
+      </w:r>
+      <w:proofErr w:type="spellStart"/>
+      <w:proofErr w:type="gramStart"/>
+      <w:r>
+        <w:rPr>
+          <w:b/>
+          <w:sz w:val="40"/>
+          <w:szCs w:val="40"/>
+        </w:rPr>
+        <w:t>querySelectorAll</w:t>
+      </w:r>
+      <w:proofErr w:type="spellEnd"/>
+      <w:r>
+        <w:rPr>
+          <w:b/>
+          <w:sz w:val="40"/>
+          <w:szCs w:val="40"/>
+        </w:rPr>
+        <w:t>(</w:t>
+      </w:r>
+      <w:proofErr w:type="gramEnd"/>
+      <w:r>
+        <w:rPr>
+          <w:b/>
+          <w:sz w:val="40"/>
+          <w:szCs w:val="40"/>
+        </w:rPr>
+        <w:t>):</w:t>
+      </w:r>
+      <w:r>
+        <w:rPr>
+          <w:sz w:val="40"/>
+          <w:szCs w:val="40"/>
+        </w:rPr>
+        <w:t xml:space="preserve"> return </w:t>
+      </w:r>
+      <w:proofErr w:type="spellStart"/>
+      <w:r>
+        <w:rPr>
+          <w:sz w:val="40"/>
+          <w:szCs w:val="40"/>
+        </w:rPr>
+        <w:t>NodeList</w:t>
+      </w:r>
+      <w:proofErr w:type="spellEnd"/>
+      <w:r>
+        <w:rPr>
+          <w:sz w:val="40"/>
+          <w:szCs w:val="40"/>
+        </w:rPr>
+        <w:t xml:space="preserve"> of all matches</w:t>
+      </w:r>
+    </w:p>
+    <w:p>
+      <w:pPr>
+        <w:rPr>
+          <w:sz w:val="40"/>
+          <w:szCs w:val="40"/>
+        </w:rPr>
+      </w:pPr>
+      <w:r>
+        <w:rPr>
+          <w:sz w:val="40"/>
+          <w:szCs w:val="40"/>
+        </w:rPr>
+        <w:drawing>
+          <wp:inline distT="0" distB="0" distL="0" distR="0" wp14:anchorId="383875FF" wp14:editId="7221D8E3">
+            <wp:extent cx="4564443" cy="914665"/>
+            <wp:effectExtent l="0" t="0" r="7620" b="0"/>
+            <wp:docPr id="32" name="Picture 32"/>
+            <wp:cNvGraphicFramePr>
+              <a:graphicFrameLocks xmlns:a="http://schemas.openxmlformats.org/drawingml/2006/main" noChangeAspect="1"/>
+            </wp:cNvGraphicFramePr>
+            <a:graphic xmlns:a="http://schemas.openxmlformats.org/drawingml/2006/main">
+              <a:graphicData uri="http://schemas.openxmlformats.org/drawingml/2006/picture">
+                <pic:pic xmlns:pic="http://schemas.openxmlformats.org/drawingml/2006/picture">
+                  <pic:nvPicPr>
+                    <pic:cNvPr id="1" name=""/>
+                    <pic:cNvPicPr/>
+                  </pic:nvPicPr>
+                  <pic:blipFill>
+                    <a:blip r:embed="rId35"/>
+                    <a:stretch>
+                      <a:fillRect/>
+                    </a:stretch>
+                  </pic:blipFill>
+                  <pic:spPr>
+                    <a:xfrm>
+                      <a:off x="0" y="0"/>
+                      <a:ext cx="4622502" cy="926299"/>
+                    </a:xfrm>
+                    <a:prstGeom prst="rect">
+                      <a:avLst/>
+                    </a:prstGeom>
+                  </pic:spPr>
+                </pic:pic>
+              </a:graphicData>
+            </a:graphic>
+          </wp:inline>
+        </w:drawing>
+      </w:r>
+    </w:p>
+    <w:p>
+      <w:pPr>
+        <w:rPr>
+          <w:sz w:val="40"/>
+          <w:szCs w:val="40"/>
+        </w:rPr>
+      </w:pPr>
+      <w:r>
+        <w:rPr>
+          <w:sz w:val="40"/>
+          <w:szCs w:val="40"/>
+        </w:rPr>
+        <w:t>-</w:t>
+      </w:r>
+      <w:r>
+        <w:rPr>
+          <w:b/>
+          <w:sz w:val="40"/>
+          <w:szCs w:val="40"/>
+        </w:rPr>
+        <w:t>Repeat</w:t>
+      </w:r>
+      <w:r>
+        <w:rPr>
+          <w:sz w:val="40"/>
+          <w:szCs w:val="40"/>
+        </w:rPr>
+        <w:t xml:space="preserve"> actions for an entire </w:t>
+      </w:r>
+      <w:proofErr w:type="spellStart"/>
+      <w:r>
+        <w:rPr>
+          <w:b/>
+          <w:sz w:val="40"/>
+          <w:szCs w:val="40"/>
+        </w:rPr>
+        <w:t>nodelist</w:t>
+      </w:r>
+      <w:proofErr w:type="spellEnd"/>
+      <w:r>
+        <w:rPr>
+          <w:sz w:val="40"/>
+          <w:szCs w:val="40"/>
+        </w:rPr>
+        <w:t>:</w:t>
+      </w:r>
+    </w:p>
+    <w:p>
+      <w:pPr>
+        <w:rPr>
+          <w:sz w:val="40"/>
+          <w:szCs w:val="40"/>
+        </w:rPr>
+      </w:pPr>
+      <w:r>
+        <w:rPr>
+          <w:sz w:val="40"/>
+          <w:szCs w:val="40"/>
+        </w:rPr>
+        <w:drawing>
+          <wp:inline distT="0" distB="0" distL="0" distR="0" wp14:anchorId="5868E097" wp14:editId="76AD97AA">
+            <wp:extent cx="4949851" cy="689662"/>
+            <wp:effectExtent l="0" t="0" r="3175" b="0"/>
+            <wp:docPr id="33" name="Picture 33"/>
+            <wp:cNvGraphicFramePr>
+              <a:graphicFrameLocks xmlns:a="http://schemas.openxmlformats.org/drawingml/2006/main" noChangeAspect="1"/>
+            </wp:cNvGraphicFramePr>
+            <a:graphic xmlns:a="http://schemas.openxmlformats.org/drawingml/2006/main">
+              <a:graphicData uri="http://schemas.openxmlformats.org/drawingml/2006/picture">
+                <pic:pic xmlns:pic="http://schemas.openxmlformats.org/drawingml/2006/picture">
+                  <pic:nvPicPr>
+                    <pic:cNvPr id="1" name=""/>
+                    <pic:cNvPicPr/>
+                  </pic:nvPicPr>
+                  <pic:blipFill>
+                    <a:blip r:embed="rId36"/>
+                    <a:stretch>
+                      <a:fillRect/>
+                    </a:stretch>
+                  </pic:blipFill>
+                  <pic:spPr>
+                    <a:xfrm>
+                      <a:off x="0" y="0"/>
+                      <a:ext cx="4969331" cy="692376"/>
+                    </a:xfrm>
+                    <a:prstGeom prst="rect">
+                      <a:avLst/>
+                    </a:prstGeom>
+                  </pic:spPr>
+                </pic:pic>
+              </a:graphicData>
+            </a:graphic>
+          </wp:inline>
+        </w:drawing>
+      </w:r>
+    </w:p>
+    <w:p>
+      <w:pPr>
+        <w:rPr>
+          <w:sz w:val="40"/>
+          <w:szCs w:val="40"/>
+        </w:rPr>
+      </w:pPr>
+      <w:r>
+        <w:rPr>
+          <w:sz w:val="40"/>
+          <w:szCs w:val="40"/>
+        </w:rPr>
+        <w:t>-</w:t>
+      </w:r>
+      <w:r>
+        <w:rPr>
+          <w:b/>
+          <w:sz w:val="40"/>
+          <w:szCs w:val="40"/>
+        </w:rPr>
+        <w:t>Traverse</w:t>
+      </w:r>
+      <w:r>
+        <w:rPr>
+          <w:sz w:val="40"/>
+          <w:szCs w:val="40"/>
+        </w:rPr>
+        <w:t xml:space="preserve"> the </w:t>
+      </w:r>
+      <w:r>
+        <w:rPr>
+          <w:b/>
+          <w:sz w:val="40"/>
+          <w:szCs w:val="40"/>
+        </w:rPr>
+        <w:t>DOM</w:t>
+      </w:r>
+    </w:p>
+    <w:p>
+      <w:pPr>
+        <w:rPr>
+          <w:sz w:val="40"/>
+          <w:szCs w:val="40"/>
+        </w:rPr>
+      </w:pPr>
+      <w:r>
+        <w:rPr>
+          <w:sz w:val="40"/>
+          <w:szCs w:val="40"/>
+        </w:rPr>
+        <w:t>+</w:t>
+      </w:r>
+      <w:proofErr w:type="spellStart"/>
+      <w:r>
+        <w:rPr>
+          <w:b/>
+          <w:sz w:val="40"/>
+          <w:szCs w:val="40"/>
+        </w:rPr>
+        <w:t>parentNode</w:t>
+      </w:r>
+      <w:proofErr w:type="spellEnd"/>
+      <w:r>
+        <w:rPr>
+          <w:sz w:val="40"/>
+          <w:szCs w:val="40"/>
+        </w:rPr>
+        <w:t>: finds the element node for the containing element in HTML</w:t>
+      </w:r>
+    </w:p>
+    <w:p>
+      <w:pPr>
+        <w:rPr>
+          <w:sz w:val="40"/>
+          <w:szCs w:val="40"/>
+        </w:rPr>
+      </w:pPr>
+      <w:r>
+        <w:rPr>
+          <w:sz w:val="40"/>
+          <w:szCs w:val="40"/>
+        </w:rPr>
+        <w:t>+</w:t>
+      </w:r>
+      <w:proofErr w:type="spellStart"/>
+      <w:r>
+        <w:rPr>
+          <w:b/>
+          <w:sz w:val="40"/>
+          <w:szCs w:val="40"/>
+        </w:rPr>
+        <w:t>previousSibling</w:t>
+      </w:r>
+      <w:proofErr w:type="spellEnd"/>
+      <w:r>
+        <w:rPr>
+          <w:b/>
+          <w:sz w:val="40"/>
+          <w:szCs w:val="40"/>
+        </w:rPr>
+        <w:t xml:space="preserve">, </w:t>
+      </w:r>
+      <w:proofErr w:type="spellStart"/>
+      <w:r>
+        <w:rPr>
+          <w:b/>
+          <w:sz w:val="40"/>
+          <w:szCs w:val="40"/>
+        </w:rPr>
+        <w:t>nextSibling</w:t>
+      </w:r>
+      <w:proofErr w:type="spellEnd"/>
+    </w:p>
+    <w:p>
+      <w:pPr>
+        <w:rPr>
+          <w:sz w:val="40"/>
+          <w:szCs w:val="40"/>
+        </w:rPr>
+      </w:pPr>
+      <w:r>
+        <w:rPr>
+          <w:sz w:val="40"/>
+          <w:szCs w:val="40"/>
+        </w:rPr>
+        <w:t>+</w:t>
+      </w:r>
+      <w:proofErr w:type="spellStart"/>
+      <w:r>
+        <w:rPr>
+          <w:b/>
+          <w:sz w:val="40"/>
+          <w:szCs w:val="40"/>
+        </w:rPr>
+        <w:t>firstChild</w:t>
+      </w:r>
+      <w:proofErr w:type="spellEnd"/>
+      <w:r>
+        <w:rPr>
+          <w:b/>
+          <w:sz w:val="40"/>
+          <w:szCs w:val="40"/>
+        </w:rPr>
+        <w:t xml:space="preserve">, </w:t>
+      </w:r>
+      <w:proofErr w:type="spellStart"/>
+      <w:r>
+        <w:rPr>
+          <w:b/>
+          <w:sz w:val="40"/>
+          <w:szCs w:val="40"/>
+        </w:rPr>
+        <w:t>lastChild</w:t>
+      </w:r>
+      <w:proofErr w:type="spellEnd"/>
+    </w:p>
+    <w:p>
+      <w:pPr>
+        <w:rPr>
+          <w:sz w:val="40"/>
+          <w:szCs w:val="40"/>
+        </w:rPr>
+      </w:pPr>
+      <w:r>
+        <w:rPr>
+          <w:sz w:val="40"/>
+          <w:szCs w:val="40"/>
+        </w:rPr>
+        <w:t>-</w:t>
+      </w:r>
+      <w:r>
+        <w:rPr>
+          <w:b/>
+          <w:sz w:val="40"/>
+          <w:szCs w:val="40"/>
+        </w:rPr>
+        <w:t>whitespace nodes</w:t>
+      </w:r>
+      <w:r>
+        <w:rPr>
+          <w:sz w:val="40"/>
+          <w:szCs w:val="40"/>
+        </w:rPr>
+        <w:t>:</w:t>
+      </w:r>
+      <w:r>
+        <w:rPr>
+          <w:sz w:val="40"/>
+          <w:szCs w:val="40"/>
+        </w:rPr>
+        <w:t xml:space="preserve"> Some browsers add a text node whenever they </w:t>
+      </w:r>
+      <w:proofErr w:type="spellStart"/>
+      <w:r>
+        <w:rPr>
+          <w:sz w:val="40"/>
+          <w:szCs w:val="40"/>
+        </w:rPr>
+        <w:t>com</w:t>
+      </w:r>
+      <w:proofErr w:type="spellEnd"/>
+      <w:r>
+        <w:rPr>
+          <w:sz w:val="40"/>
+          <w:szCs w:val="40"/>
+        </w:rPr>
+        <w:t xml:space="preserve"> across whitespace between elements. So properties above return different elements in different browsers. You could </w:t>
+      </w:r>
+      <w:r>
+        <w:rPr>
+          <w:b/>
+          <w:sz w:val="40"/>
+          <w:szCs w:val="40"/>
+        </w:rPr>
+        <w:t xml:space="preserve">strip all </w:t>
+      </w:r>
+      <w:r>
+        <w:rPr>
+          <w:b/>
+          <w:sz w:val="40"/>
+          <w:szCs w:val="40"/>
+        </w:rPr>
+        <w:t>whitespace</w:t>
+      </w:r>
+      <w:r>
+        <w:rPr>
+          <w:sz w:val="40"/>
+          <w:szCs w:val="40"/>
+        </w:rPr>
+        <w:t xml:space="preserve"> out of HTML page -&gt; harder to read.</w:t>
+      </w:r>
+    </w:p>
+    <w:p>
+      <w:pPr>
+        <w:rPr>
+          <w:sz w:val="40"/>
+          <w:szCs w:val="40"/>
+        </w:rPr>
+      </w:pPr>
+      <w:r>
+        <w:rPr>
+          <w:sz w:val="40"/>
+          <w:szCs w:val="40"/>
+        </w:rPr>
+        <w:t xml:space="preserve">+One of the most popular ways to address this kind of problem is use </w:t>
+      </w:r>
+      <w:r>
+        <w:rPr>
+          <w:b/>
+          <w:sz w:val="40"/>
+          <w:szCs w:val="40"/>
+        </w:rPr>
+        <w:t>jQuery</w:t>
+      </w:r>
+      <w:r>
+        <w:rPr>
+          <w:sz w:val="40"/>
+          <w:szCs w:val="40"/>
+        </w:rPr>
+        <w:t>.</w:t>
+      </w:r>
+    </w:p>
+    <w:p>
+      <w:pPr>
+        <w:rPr>
+          <w:sz w:val="40"/>
+          <w:szCs w:val="40"/>
+        </w:rPr>
+      </w:pPr>
+      <w:r>
+        <w:rPr>
+          <w:sz w:val="40"/>
+          <w:szCs w:val="40"/>
+        </w:rPr>
+        <w:lastRenderedPageBreak/>
+        <w:t>-Previous &amp; next sibling</w:t>
+      </w:r>
+    </w:p>
+    <w:p>
+      <w:pPr>
+        <w:rPr>
+          <w:sz w:val="40"/>
+          <w:szCs w:val="40"/>
+        </w:rPr>
+      </w:pPr>
+      <w:r>
+        <w:rPr>
+          <w:sz w:val="40"/>
+          <w:szCs w:val="40"/>
+        </w:rPr>
+        <w:drawing>
+          <wp:inline distT="0" distB="0" distL="0" distR="0" wp14:anchorId="52223990" wp14:editId="328598DB">
+            <wp:extent cx="4526658" cy="1983315"/>
+            <wp:effectExtent l="0" t="0" r="7620" b="0"/>
+            <wp:docPr id="34" name="Picture 34"/>
+            <wp:cNvGraphicFramePr>
+              <a:graphicFrameLocks xmlns:a="http://schemas.openxmlformats.org/drawingml/2006/main" noChangeAspect="1"/>
+            </wp:cNvGraphicFramePr>
+            <a:graphic xmlns:a="http://schemas.openxmlformats.org/drawingml/2006/main">
+              <a:graphicData uri="http://schemas.openxmlformats.org/drawingml/2006/picture">
+                <pic:pic xmlns:pic="http://schemas.openxmlformats.org/drawingml/2006/picture">
+                  <pic:nvPicPr>
+                    <pic:cNvPr id="1" name=""/>
+                    <pic:cNvPicPr/>
+                  </pic:nvPicPr>
+                  <pic:blipFill>
+                    <a:blip r:embed="rId37"/>
+                    <a:stretch>
+                      <a:fillRect/>
+                    </a:stretch>
+                  </pic:blipFill>
+                  <pic:spPr>
+                    <a:xfrm>
+                      <a:off x="0" y="0"/>
+                      <a:ext cx="4540650" cy="1989446"/>
+                    </a:xfrm>
+                    <a:prstGeom prst="rect">
+                      <a:avLst/>
+                    </a:prstGeom>
+                  </pic:spPr>
+                </pic:pic>
+              </a:graphicData>
+            </a:graphic>
+          </wp:inline>
+        </w:drawing>
+      </w:r>
+    </w:p>
+    <w:p>
+      <w:pPr>
+        <w:rPr>
+          <w:sz w:val="40"/>
+          <w:szCs w:val="40"/>
+        </w:rPr>
+      </w:pPr>
+      <w:r>
+        <w:rPr>
+          <w:sz w:val="40"/>
+          <w:szCs w:val="40"/>
+        </w:rPr>
+        <w:t>-First &amp; last child:</w:t>
+      </w:r>
+    </w:p>
+    <w:p>
+      <w:pPr>
+        <w:rPr>
+          <w:sz w:val="40"/>
+          <w:szCs w:val="40"/>
+        </w:rPr>
+      </w:pPr>
+      <w:r>
+        <w:rPr>
+          <w:sz w:val="40"/>
+          <w:szCs w:val="40"/>
+        </w:rPr>
+        <w:t xml:space="preserve">+These properties also return consistent results if there is </w:t>
+      </w:r>
+      <w:r>
+        <w:rPr>
+          <w:b/>
+          <w:sz w:val="40"/>
+          <w:szCs w:val="40"/>
+        </w:rPr>
+        <w:t>whitespace</w:t>
+      </w:r>
+      <w:r>
+        <w:rPr>
+          <w:sz w:val="40"/>
+          <w:szCs w:val="40"/>
+        </w:rPr>
+        <w:t xml:space="preserve"> between elements. We can make </w:t>
+      </w:r>
+      <w:r>
+        <w:rPr>
+          <w:b/>
+          <w:sz w:val="40"/>
+          <w:szCs w:val="40"/>
+        </w:rPr>
+        <w:t>closing tags put next to opening tags</w:t>
+      </w:r>
+      <w:r>
+        <w:rPr>
+          <w:sz w:val="40"/>
+          <w:szCs w:val="40"/>
+        </w:rPr>
+        <w:t xml:space="preserve"> of next element</w:t>
+      </w:r>
+    </w:p>
+    <w:p>
+      <w:pPr>
+        <w:rPr>
+          <w:sz w:val="40"/>
+          <w:szCs w:val="40"/>
+        </w:rPr>
+      </w:pPr>
+      <w:r>
+        <w:rPr>
+          <w:sz w:val="40"/>
+          <w:szCs w:val="40"/>
+        </w:rPr>
+        <w:drawing>
+          <wp:inline distT="0" distB="0" distL="0" distR="0" wp14:anchorId="79F552EE" wp14:editId="7F88B9D4">
+            <wp:extent cx="4035451" cy="2168193"/>
+            <wp:effectExtent l="0" t="0" r="3175" b="3810"/>
+            <wp:docPr id="35" name="Picture 35"/>
+            <wp:cNvGraphicFramePr>
+              <a:graphicFrameLocks xmlns:a="http://schemas.openxmlformats.org/drawingml/2006/main" noChangeAspect="1"/>
+            </wp:cNvGraphicFramePr>
+            <a:graphic xmlns:a="http://schemas.openxmlformats.org/drawingml/2006/main">
+              <a:graphicData uri="http://schemas.openxmlformats.org/drawingml/2006/picture">
+                <pic:pic xmlns:pic="http://schemas.openxmlformats.org/drawingml/2006/picture">
+                  <pic:nvPicPr>
+                    <pic:cNvPr id="1" name=""/>
+                    <pic:cNvPicPr/>
+                  </pic:nvPicPr>
+                  <pic:blipFill>
+                    <a:blip r:embed="rId38"/>
+                    <a:stretch>
+                      <a:fillRect/>
+                    </a:stretch>
+                  </pic:blipFill>
+                  <pic:spPr>
+                    <a:xfrm>
+                      <a:off x="0" y="0"/>
+                      <a:ext cx="4055421" cy="2178922"/>
+                    </a:xfrm>
+                    <a:prstGeom prst="rect">
+                      <a:avLst/>
+                    </a:prstGeom>
+                  </pic:spPr>
+                </pic:pic>
+              </a:graphicData>
+            </a:graphic>
+          </wp:inline>
+        </w:drawing>
+      </w:r>
+    </w:p>
+    <w:p>
+      <w:pPr>
+        <w:rPr>
+          <w:sz w:val="40"/>
+          <w:szCs w:val="40"/>
+        </w:rPr>
+      </w:pPr>
+      <w:r>
+        <w:rPr>
+          <w:sz w:val="40"/>
+          <w:szCs w:val="40"/>
+        </w:rPr>
+        <w:t>-</w:t>
+      </w:r>
+      <w:r>
+        <w:rPr>
+          <w:b/>
+          <w:sz w:val="40"/>
+          <w:szCs w:val="40"/>
+        </w:rPr>
+        <w:t>Get/Update</w:t>
+      </w:r>
+      <w:r>
+        <w:rPr>
+          <w:sz w:val="40"/>
+          <w:szCs w:val="40"/>
+        </w:rPr>
+        <w:t xml:space="preserve"> </w:t>
+      </w:r>
+      <w:r>
+        <w:rPr>
+          <w:b/>
+          <w:sz w:val="40"/>
+          <w:szCs w:val="40"/>
+        </w:rPr>
+        <w:t>element content</w:t>
+      </w:r>
+    </w:p>
+    <w:p>
+      <w:pPr>
+        <w:rPr>
+          <w:sz w:val="40"/>
+          <w:szCs w:val="40"/>
+        </w:rPr>
+      </w:pPr>
+      <w:r>
+        <w:rPr>
+          <w:sz w:val="40"/>
+          <w:szCs w:val="40"/>
+        </w:rPr>
+        <w:t>+</w:t>
+      </w:r>
+      <w:r>
+        <w:rPr>
+          <w:b/>
+          <w:sz w:val="40"/>
+          <w:szCs w:val="40"/>
+        </w:rPr>
+        <w:t>Text nodes</w:t>
+      </w:r>
+      <w:r>
+        <w:rPr>
+          <w:sz w:val="40"/>
+          <w:szCs w:val="40"/>
+        </w:rPr>
+        <w:t xml:space="preserve">:  </w:t>
+      </w:r>
+      <w:proofErr w:type="spellStart"/>
+      <w:r>
+        <w:rPr>
+          <w:sz w:val="40"/>
+          <w:szCs w:val="40"/>
+        </w:rPr>
+        <w:t>nodeValue</w:t>
+      </w:r>
+      <w:proofErr w:type="spellEnd"/>
+      <w:r>
+        <w:rPr>
+          <w:sz w:val="40"/>
+          <w:szCs w:val="40"/>
+        </w:rPr>
+        <w:t>: access text from node</w:t>
+      </w:r>
+    </w:p>
+    <w:p>
+      <w:pPr>
+        <w:rPr>
+          <w:sz w:val="40"/>
+          <w:szCs w:val="40"/>
+        </w:rPr>
+      </w:pPr>
+      <w:r>
+        <w:rPr>
+          <w:sz w:val="40"/>
+          <w:szCs w:val="40"/>
+        </w:rPr>
+        <w:t>+</w:t>
+      </w:r>
+      <w:r>
+        <w:rPr>
+          <w:b/>
+          <w:sz w:val="40"/>
+          <w:szCs w:val="40"/>
+        </w:rPr>
+        <w:t>Contain element</w:t>
+      </w:r>
+    </w:p>
+    <w:tbl>
+      <w:tblPr>
+        <w:tblStyle w:val="TableGrid"/>
+        <w:tblW w:w="0" w:type="auto"/>
+        <w:tblLook w:val="04A0" w:firstRow="1" w:lastRow="0" w:firstColumn="1" w:lastColumn="0" w:noHBand="0" w:noVBand="1"/>
+      </w:tblPr>
+      <w:tblGrid>
+        <w:gridCol w:w="4675"/>
+        <w:gridCol w:w="4675"/>
+      </w:tblGrid>
+      <w:tr>
+        <w:tc>
+          <w:tcPr>
+            <w:tcW w:w="4675" w:type="dxa"/>
+          </w:tcPr>
+          <w:p>
+            <w:pPr>
+              <w:rPr>
+                <w:b/>
+                <w:sz w:val="40"/>
+                <w:szCs w:val="40"/>
+              </w:rPr>
+            </w:pPr>
+            <w:r>
+              <w:rPr>
+                <w:b/>
+                <w:sz w:val="40"/>
+                <w:szCs w:val="40"/>
+              </w:rPr>
+              <w:t>Property</w:t>
+            </w:r>
+          </w:p>
+        </w:tc>
+        <w:tc>
+          <w:tcPr>
+            <w:tcW w:w="4675" w:type="dxa"/>
+          </w:tcPr>
+          <w:p>
+            <w:pPr>
+              <w:rPr>
+                <w:b/>
+                <w:sz w:val="40"/>
+                <w:szCs w:val="40"/>
+              </w:rPr>
+            </w:pPr>
+            <w:r>
+              <w:rPr>
+                <w:b/>
+                <w:sz w:val="40"/>
+                <w:szCs w:val="40"/>
+              </w:rPr>
+              <w:t>Description</w:t>
+            </w:r>
+          </w:p>
+        </w:tc>
+      </w:tr>
+      <w:tr>
+        <w:tc>
+          <w:tcPr>
+            <w:tcW w:w="4675" w:type="dxa"/>
+          </w:tcPr>
+          <w:p>
+            <w:pPr>
+              <w:rPr>
+                <w:sz w:val="40"/>
+                <w:szCs w:val="40"/>
+              </w:rPr>
+            </w:pPr>
+            <w:proofErr w:type="spellStart"/>
+            <w:r>
+              <w:rPr>
+                <w:sz w:val="40"/>
+                <w:szCs w:val="40"/>
+              </w:rPr>
+              <w:lastRenderedPageBreak/>
+              <w:t>innerHTML</w:t>
+            </w:r>
+            <w:proofErr w:type="spellEnd"/>
+          </w:p>
+        </w:tc>
+        <w:tc>
+          <w:tcPr>
+            <w:tcW w:w="4675" w:type="dxa"/>
+          </w:tcPr>
+          <w:p>
+            <w:pPr>
+              <w:rPr>
+                <w:sz w:val="40"/>
+                <w:szCs w:val="40"/>
+              </w:rPr>
+            </w:pPr>
+            <w:r>
+              <w:rPr>
+                <w:sz w:val="40"/>
+                <w:szCs w:val="40"/>
+              </w:rPr>
+              <w:t>Get/set text &amp; markup</w:t>
+            </w:r>
+          </w:p>
+        </w:tc>
+      </w:tr>
+      <w:tr>
+        <w:tc>
+          <w:tcPr>
+            <w:tcW w:w="4675" w:type="dxa"/>
+          </w:tcPr>
+          <w:p>
+            <w:pPr>
+              <w:rPr>
+                <w:sz w:val="40"/>
+                <w:szCs w:val="40"/>
+              </w:rPr>
+            </w:pPr>
+            <w:proofErr w:type="spellStart"/>
+            <w:r>
+              <w:rPr>
+                <w:sz w:val="40"/>
+                <w:szCs w:val="40"/>
+              </w:rPr>
+              <w:t>textContent</w:t>
+            </w:r>
+            <w:proofErr w:type="spellEnd"/>
+          </w:p>
+        </w:tc>
+        <w:tc>
+          <w:tcPr>
+            <w:tcW w:w="4675" w:type="dxa"/>
+          </w:tcPr>
+          <w:p>
+            <w:pPr>
+              <w:rPr>
+                <w:sz w:val="40"/>
+                <w:szCs w:val="40"/>
+              </w:rPr>
+            </w:pPr>
+            <w:r>
+              <w:rPr>
+                <w:sz w:val="40"/>
+                <w:szCs w:val="40"/>
+              </w:rPr>
+              <w:t>Get/set text only</w:t>
+            </w:r>
+          </w:p>
+        </w:tc>
+      </w:tr>
+      <w:tr>
+        <w:tc>
+          <w:tcPr>
+            <w:tcW w:w="4675" w:type="dxa"/>
+          </w:tcPr>
+          <w:p>
+            <w:pPr>
+              <w:rPr>
+                <w:sz w:val="40"/>
+                <w:szCs w:val="40"/>
+              </w:rPr>
+            </w:pPr>
+            <w:proofErr w:type="spellStart"/>
+            <w:r>
+              <w:rPr>
+                <w:sz w:val="40"/>
+                <w:szCs w:val="40"/>
+              </w:rPr>
+              <w:t>innerText</w:t>
+            </w:r>
+            <w:proofErr w:type="spellEnd"/>
+          </w:p>
+        </w:tc>
+        <w:tc>
+          <w:tcPr>
+            <w:tcW w:w="4675" w:type="dxa"/>
+          </w:tcPr>
+          <w:p>
+            <w:pPr>
+              <w:rPr>
+                <w:sz w:val="40"/>
+                <w:szCs w:val="40"/>
+              </w:rPr>
+            </w:pPr>
+            <w:r>
+              <w:rPr>
+                <w:sz w:val="40"/>
+                <w:szCs w:val="40"/>
+              </w:rPr>
+              <w:t>Get/set text only</w:t>
+            </w:r>
+          </w:p>
+        </w:tc>
+      </w:tr>
+    </w:tbl>
+    <w:p>
+      <w:pPr>
+        <w:rPr>
+          <w:sz w:val="40"/>
+          <w:szCs w:val="40"/>
+        </w:rPr>
+      </w:pPr>
+      <w:r>
+        <w:rPr>
+          <w:sz w:val="40"/>
+          <w:szCs w:val="40"/>
+        </w:rPr>
+        <w:t xml:space="preserve">-Access &amp; Update a text node with </w:t>
+      </w:r>
+      <w:proofErr w:type="spellStart"/>
+      <w:r>
+        <w:rPr>
+          <w:b/>
+          <w:sz w:val="40"/>
+          <w:szCs w:val="40"/>
+        </w:rPr>
+        <w:t>nodeV</w:t>
+      </w:r>
+      <w:r>
+        <w:rPr>
+          <w:b/>
+          <w:sz w:val="40"/>
+          <w:szCs w:val="40"/>
+        </w:rPr>
+        <w:t>alue</w:t>
+      </w:r>
+      <w:proofErr w:type="spellEnd"/>
+      <w:r>
+        <w:rPr>
+          <w:sz w:val="40"/>
+          <w:szCs w:val="40"/>
+        </w:rPr>
+        <w:t>:</w:t>
+      </w:r>
+    </w:p>
+    <w:p>
+      <w:pPr>
+        <w:rPr>
+          <w:sz w:val="40"/>
+          <w:szCs w:val="40"/>
+        </w:rPr>
+      </w:pPr>
+      <w:r>
+        <w:rPr>
+          <w:sz w:val="40"/>
+          <w:szCs w:val="40"/>
+        </w:rPr>
+        <w:drawing>
+          <wp:inline distT="0" distB="0" distL="0" distR="0" wp14:anchorId="4488EA32" wp14:editId="28800BF8">
+            <wp:extent cx="4088350" cy="851740"/>
+            <wp:effectExtent l="0" t="0" r="7620" b="5715"/>
+            <wp:docPr id="38" name="Picture 38"/>
+            <wp:cNvGraphicFramePr>
+              <a:graphicFrameLocks xmlns:a="http://schemas.openxmlformats.org/drawingml/2006/main" noChangeAspect="1"/>
+            </wp:cNvGraphicFramePr>
+            <a:graphic xmlns:a="http://schemas.openxmlformats.org/drawingml/2006/main">
+              <a:graphicData uri="http://schemas.openxmlformats.org/drawingml/2006/picture">
+                <pic:pic xmlns:pic="http://schemas.openxmlformats.org/drawingml/2006/picture">
+                  <pic:nvPicPr>
+                    <pic:cNvPr id="1" name=""/>
+                    <pic:cNvPicPr/>
+                  </pic:nvPicPr>
+                  <pic:blipFill>
+                    <a:blip r:embed="rId39"/>
+                    <a:stretch>
+                      <a:fillRect/>
+                    </a:stretch>
+                  </pic:blipFill>
+                  <pic:spPr>
+                    <a:xfrm>
+                      <a:off x="0" y="0"/>
+                      <a:ext cx="4121588" cy="858665"/>
+                    </a:xfrm>
+                    <a:prstGeom prst="rect">
+                      <a:avLst/>
+                    </a:prstGeom>
+                  </pic:spPr>
+                </pic:pic>
+              </a:graphicData>
+            </a:graphic>
+          </wp:inline>
+        </w:drawing>
+      </w:r>
+    </w:p>
+    <w:p>
+      <w:pPr>
+        <w:rPr>
+          <w:sz w:val="40"/>
+          <w:szCs w:val="40"/>
+        </w:rPr>
+      </w:pPr>
+      <w:r>
+        <w:rPr>
+          <w:sz w:val="40"/>
+          <w:szCs w:val="40"/>
+        </w:rPr>
+        <w:t>-Add or remove HTML content</w:t>
+      </w:r>
+    </w:p>
+    <w:p>
+      <w:pPr>
+        <w:rPr>
+          <w:sz w:val="40"/>
+          <w:szCs w:val="40"/>
+        </w:rPr>
+      </w:pPr>
+      <w:r>
+        <w:rPr>
+          <w:sz w:val="40"/>
+          <w:szCs w:val="40"/>
+        </w:rPr>
+        <w:t>+</w:t>
+      </w:r>
+      <w:proofErr w:type="spellStart"/>
+      <w:r>
+        <w:rPr>
+          <w:b/>
+          <w:sz w:val="40"/>
+          <w:szCs w:val="40"/>
+        </w:rPr>
+        <w:t>innerHTML</w:t>
+      </w:r>
+      <w:proofErr w:type="spellEnd"/>
+      <w:r>
+        <w:rPr>
+          <w:sz w:val="40"/>
+          <w:szCs w:val="40"/>
+        </w:rPr>
+        <w:t>: update entire fragment</w:t>
+      </w:r>
+    </w:p>
+    <w:p>
+      <w:pPr>
+        <w:rPr>
+          <w:sz w:val="40"/>
+          <w:szCs w:val="40"/>
+        </w:rPr>
+      </w:pPr>
+      <w:r>
+        <w:rPr>
+          <w:sz w:val="40"/>
+          <w:szCs w:val="40"/>
+        </w:rPr>
+        <w:drawing>
+          <wp:inline distT="0" distB="0" distL="0" distR="0" wp14:anchorId="0B19384F" wp14:editId="33CFB355">
+            <wp:extent cx="4277276" cy="1059135"/>
+            <wp:effectExtent l="0" t="0" r="0" b="8255"/>
+            <wp:docPr id="39" name="Picture 39"/>
+            <wp:cNvGraphicFramePr>
+              <a:graphicFrameLocks xmlns:a="http://schemas.openxmlformats.org/drawingml/2006/main" noChangeAspect="1"/>
+            </wp:cNvGraphicFramePr>
+            <a:graphic xmlns:a="http://schemas.openxmlformats.org/drawingml/2006/main">
+              <a:graphicData uri="http://schemas.openxmlformats.org/drawingml/2006/picture">
+                <pic:pic xmlns:pic="http://schemas.openxmlformats.org/drawingml/2006/picture">
+                  <pic:nvPicPr>
+                    <pic:cNvPr id="1" name=""/>
+                    <pic:cNvPicPr/>
+                  </pic:nvPicPr>
+                  <pic:blipFill>
+                    <a:blip r:embed="rId40"/>
+                    <a:stretch>
+                      <a:fillRect/>
+                    </a:stretch>
+                  </pic:blipFill>
+                  <pic:spPr>
+                    <a:xfrm>
+                      <a:off x="0" y="0"/>
+                      <a:ext cx="4334703" cy="1073355"/>
+                    </a:xfrm>
+                    <a:prstGeom prst="rect">
+                      <a:avLst/>
+                    </a:prstGeom>
+                  </pic:spPr>
+                </pic:pic>
+              </a:graphicData>
+            </a:graphic>
+          </wp:inline>
+        </w:drawing>
+      </w:r>
+    </w:p>
+    <w:p>
+      <w:pPr>
+        <w:rPr>
+          <w:sz w:val="40"/>
+          <w:szCs w:val="40"/>
+        </w:rPr>
+      </w:pPr>
+      <w:r>
+        <w:rPr>
+          <w:sz w:val="40"/>
+          <w:szCs w:val="40"/>
+        </w:rPr>
+        <w:t>+</w:t>
+      </w:r>
+      <w:r>
+        <w:rPr>
+          <w:b/>
+          <w:sz w:val="40"/>
+          <w:szCs w:val="40"/>
+        </w:rPr>
+        <w:t>DOM manipulation methods</w:t>
+      </w:r>
+      <w:r>
+        <w:rPr>
+          <w:sz w:val="40"/>
+          <w:szCs w:val="40"/>
+        </w:rPr>
+        <w:t xml:space="preserve">: target individual nodes in DOM tree: </w:t>
+      </w:r>
+      <w:proofErr w:type="spellStart"/>
+      <w:proofErr w:type="gramStart"/>
+      <w:r>
+        <w:rPr>
+          <w:b/>
+          <w:sz w:val="40"/>
+          <w:szCs w:val="40"/>
+        </w:rPr>
+        <w:t>createElement</w:t>
+      </w:r>
+      <w:proofErr w:type="spellEnd"/>
+      <w:r>
+        <w:rPr>
+          <w:b/>
+          <w:sz w:val="40"/>
+          <w:szCs w:val="40"/>
+        </w:rPr>
+        <w:t>(</w:t>
+      </w:r>
+      <w:proofErr w:type="gramEnd"/>
+      <w:r>
+        <w:rPr>
+          <w:b/>
+          <w:sz w:val="40"/>
+          <w:szCs w:val="40"/>
+        </w:rPr>
+        <w:t>)</w:t>
+      </w:r>
+      <w:r>
+        <w:rPr>
+          <w:sz w:val="40"/>
+          <w:szCs w:val="40"/>
+        </w:rPr>
+        <w:t xml:space="preserve">, </w:t>
+      </w:r>
+      <w:proofErr w:type="spellStart"/>
+      <w:r>
+        <w:rPr>
+          <w:b/>
+          <w:sz w:val="40"/>
+          <w:szCs w:val="40"/>
+        </w:rPr>
+        <w:t>c</w:t>
+      </w:r>
       <w:bookmarkStart w:id="0" w:name="_GoBack"/>
       <w:bookmarkEnd w:id="0"/>
       <w:r>
         <w:rPr>
-          <w:sz w:val="40"/>
-          <w:szCs w:val="40"/>
-        </w:rPr>
-        <w:t xml:space="preserve"> DD, YYYY HH:MM:SS</w:t>
+          <w:b/>
+          <w:sz w:val="40"/>
+          <w:szCs w:val="40"/>
+        </w:rPr>
+        <w:t>reateTextNode</w:t>
+      </w:r>
+      <w:proofErr w:type="spellEnd"/>
+      <w:r>
+        <w:rPr>
+          <w:b/>
+          <w:sz w:val="40"/>
+          <w:szCs w:val="40"/>
+        </w:rPr>
+        <w:t>()</w:t>
+      </w:r>
+      <w:r>
+        <w:rPr>
+          <w:sz w:val="40"/>
+          <w:szCs w:val="40"/>
+        </w:rPr>
+        <w:t xml:space="preserve">, </w:t>
+      </w:r>
+      <w:proofErr w:type="spellStart"/>
+      <w:r>
+        <w:rPr>
+          <w:b/>
+          <w:sz w:val="40"/>
+          <w:szCs w:val="40"/>
+        </w:rPr>
+        <w:t>appendChild</w:t>
+      </w:r>
+      <w:proofErr w:type="spellEnd"/>
+      <w:r>
+        <w:rPr>
+          <w:b/>
+          <w:sz w:val="40"/>
+          <w:szCs w:val="40"/>
+        </w:rPr>
+        <w:t>()</w:t>
+      </w:r>
+    </w:p>
+    <w:p>
+      <w:pPr>
+        <w:rPr>
+          <w:sz w:val="40"/>
+          <w:szCs w:val="40"/>
+        </w:rPr>
+      </w:pPr>
+      <w:r>
+        <w:rPr>
+          <w:sz w:val="40"/>
+          <w:szCs w:val="40"/>
+        </w:rPr>
+        <w:drawing>
+          <wp:inline distT="0" distB="0" distL="0" distR="0" wp14:anchorId="6D15446E" wp14:editId="16DE8BD4">
+            <wp:extent cx="5282360" cy="1200138"/>
+            <wp:effectExtent l="0" t="0" r="0" b="635"/>
+            <wp:docPr id="40" name="Picture 40"/>
+            <wp:cNvGraphicFramePr>
+              <a:graphicFrameLocks xmlns:a="http://schemas.openxmlformats.org/drawingml/2006/main" noChangeAspect="1"/>
+            </wp:cNvGraphicFramePr>
+            <a:graphic xmlns:a="http://schemas.openxmlformats.org/drawingml/2006/main">
+              <a:graphicData uri="http://schemas.openxmlformats.org/drawingml/2006/picture">
+                <pic:pic xmlns:pic="http://schemas.openxmlformats.org/drawingml/2006/picture">
+                  <pic:nvPicPr>
+                    <pic:cNvPr id="1" name=""/>
+                    <pic:cNvPicPr/>
+                  </pic:nvPicPr>
+                  <pic:blipFill>
+                    <a:blip r:embed="rId41"/>
+                    <a:stretch>
+                      <a:fillRect/>
+                    </a:stretch>
+                  </pic:blipFill>
+                  <pic:spPr>
+                    <a:xfrm>
+                      <a:off x="0" y="0"/>
+                      <a:ext cx="5312217" cy="1206922"/>
+                    </a:xfrm>
+                    <a:prstGeom prst="rect">
+                      <a:avLst/>
+                    </a:prstGeom>
+                  </pic:spPr>
+                </pic:pic>
+              </a:graphicData>
+            </a:graphic>
+          </wp:inline>
+        </w:drawing>
       </w:r>
     </w:p>
     <w:p>
@@ -5227,7 +8383,7 @@
           <w:sz w:val="40"/>
           <w:szCs w:val="40"/>
         </w:rPr>
-        <w:t>Chapter 4: Decisions &amp; Loops</w:t>
+        <w:t>Chapter 6: Events</w:t>
       </w:r>
     </w:p>
     <w:p>
@@ -5252,56 +8408,7 @@
           <w:sz w:val="40"/>
           <w:szCs w:val="40"/>
         </w:rPr>
-        <w:t>Chapter 5: Document Object Model</w:t>
-      </w:r>
-    </w:p>
-    <w:p>
-      <w:pPr>
-        <w:rPr>
-          <w:sz w:val="40"/>
-          <w:szCs w:val="40"/>
-        </w:rPr>
-      </w:pPr>
-    </w:p>
-    <w:p>
-      <w:pPr>
-        <w:pStyle w:val="Heading1"/>
-        <w:jc w:val="center"/>
-        <w:rPr>
-          <w:sz w:val="40"/>
-          <w:szCs w:val="40"/>
-        </w:rPr>
-      </w:pPr>
-      <w:r>
-        <w:rPr>
-          <w:sz w:val="40"/>
-          <w:szCs w:val="40"/>
-        </w:rPr>
-        <w:t>Chapter 6: Events</w:t>
-      </w:r>
-    </w:p>
-    <w:p>
-      <w:pPr>
-        <w:rPr>
-          <w:sz w:val="40"/>
-          <w:szCs w:val="40"/>
-        </w:rPr>
-      </w:pPr>
-    </w:p>
-    <w:p>
-      <w:pPr>
-        <w:pStyle w:val="Heading1"/>
-        <w:jc w:val="center"/>
-        <w:rPr>
-          <w:sz w:val="40"/>
-          <w:szCs w:val="40"/>
-        </w:rPr>
-      </w:pPr>
-      <w:r>
-        <w:rPr>
-          <w:sz w:val="40"/>
-          <w:szCs w:val="40"/>
-        </w:rPr>
+        <w:lastRenderedPageBreak/>
         <w:t>Chapter 7: jQuery</w:t>
       </w:r>
     </w:p>

</xml_diff>

<commit_message>
Updaate JS finish chaap 5
</commit_message>
<xml_diff>
--- a/2.JavaScript_Jquery/1.CoreConcepts.docx
+++ b/2.JavaScript_Jquery/1.CoreConcepts.docx
@@ -6398,6 +6398,7 @@
       </w:pPr>
       <w:r>
         <w:rPr>
+          <w:noProof/>
           <w:sz w:val="40"/>
           <w:szCs w:val="40"/>
         </w:rPr>
@@ -6698,6 +6699,7 @@
       </w:pPr>
       <w:r>
         <w:rPr>
+          <w:noProof/>
           <w:sz w:val="40"/>
           <w:szCs w:val="40"/>
         </w:rPr>
@@ -6777,6 +6779,7 @@
       </w:pPr>
       <w:r>
         <w:rPr>
+          <w:noProof/>
           <w:sz w:val="40"/>
           <w:szCs w:val="40"/>
         </w:rPr>
@@ -6849,6 +6852,7 @@
       </w:pPr>
       <w:r>
         <w:rPr>
+          <w:noProof/>
           <w:sz w:val="40"/>
           <w:szCs w:val="40"/>
         </w:rPr>
@@ -6937,6 +6941,7 @@
       </w:pPr>
       <w:r>
         <w:rPr>
+          <w:noProof/>
           <w:sz w:val="40"/>
           <w:szCs w:val="40"/>
         </w:rPr>
@@ -7148,6 +7153,7 @@
       </w:pPr>
       <w:r>
         <w:rPr>
+          <w:noProof/>
           <w:sz w:val="40"/>
           <w:szCs w:val="40"/>
         </w:rPr>
@@ -7244,6 +7250,7 @@
       </w:pPr>
       <w:r>
         <w:rPr>
+          <w:noProof/>
           <w:sz w:val="40"/>
           <w:szCs w:val="40"/>
         </w:rPr>
@@ -7571,6 +7578,7 @@
       </w:pPr>
       <w:r>
         <w:rPr>
+          <w:noProof/>
           <w:sz w:val="40"/>
           <w:szCs w:val="40"/>
         </w:rPr>
@@ -7680,6 +7688,7 @@
       </w:pPr>
       <w:r>
         <w:rPr>
+          <w:noProof/>
           <w:sz w:val="40"/>
           <w:szCs w:val="40"/>
         </w:rPr>
@@ -8066,6 +8075,7 @@
       </w:pPr>
       <w:r>
         <w:rPr>
+          <w:noProof/>
           <w:sz w:val="40"/>
           <w:szCs w:val="40"/>
         </w:rPr>
@@ -8162,6 +8172,7 @@
       </w:pPr>
       <w:r>
         <w:rPr>
+          <w:noProof/>
           <w:sz w:val="40"/>
           <w:szCs w:val="40"/>
         </w:rPr>
@@ -8273,17 +8284,32 @@
           <w:sz w:val="40"/>
           <w:szCs w:val="40"/>
         </w:rPr>
-        <w:t>c</w:t>
-      </w:r>
-      <w:bookmarkStart w:id="0" w:name="_GoBack"/>
-      <w:bookmarkEnd w:id="0"/>
+        <w:t>createTextNode</w:t>
+      </w:r>
+      <w:proofErr w:type="spellEnd"/>
       <w:r>
         <w:rPr>
           <w:b/>
           <w:sz w:val="40"/>
           <w:szCs w:val="40"/>
         </w:rPr>
-        <w:t>reateTextNode</w:t>
+        <w:t>()</w:t>
+      </w:r>
+      <w:r>
+        <w:rPr>
+          <w:sz w:val="40"/>
+          <w:szCs w:val="40"/>
+        </w:rPr>
+        <w:t xml:space="preserve">, </w:t>
+      </w:r>
+      <w:proofErr w:type="spellStart"/>
+      <w:r>
+        <w:rPr>
+          <w:b/>
+          <w:sz w:val="40"/>
+          <w:szCs w:val="40"/>
+        </w:rPr>
+        <w:t>appendChild</w:t>
       </w:r>
       <w:proofErr w:type="spellEnd"/>
       <w:r>
@@ -8294,41 +8320,17 @@
         </w:rPr>
         <w:t>()</w:t>
       </w:r>
-      <w:r>
-        <w:rPr>
-          <w:sz w:val="40"/>
-          <w:szCs w:val="40"/>
-        </w:rPr>
-        <w:t xml:space="preserve">, </w:t>
-      </w:r>
-      <w:proofErr w:type="spellStart"/>
-      <w:r>
-        <w:rPr>
-          <w:b/>
-          <w:sz w:val="40"/>
-          <w:szCs w:val="40"/>
-        </w:rPr>
-        <w:t>appendChild</w:t>
-      </w:r>
-      <w:proofErr w:type="spellEnd"/>
-      <w:r>
-        <w:rPr>
-          <w:b/>
-          <w:sz w:val="40"/>
-          <w:szCs w:val="40"/>
-        </w:rPr>
-        <w:t>()</w:t>
-      </w:r>
-    </w:p>
-    <w:p>
-      <w:pPr>
-        <w:rPr>
-          <w:sz w:val="40"/>
-          <w:szCs w:val="40"/>
-        </w:rPr>
-      </w:pPr>
-      <w:r>
-        <w:rPr>
+    </w:p>
+    <w:p>
+      <w:pPr>
+        <w:rPr>
+          <w:sz w:val="40"/>
+          <w:szCs w:val="40"/>
+        </w:rPr>
+      </w:pPr>
+      <w:r>
+        <w:rPr>
+          <w:noProof/>
           <w:sz w:val="40"/>
           <w:szCs w:val="40"/>
         </w:rPr>
@@ -8371,6 +8373,1560 @@
     </w:p>
     <w:p>
       <w:pPr>
+        <w:rPr>
+          <w:sz w:val="40"/>
+          <w:szCs w:val="40"/>
+        </w:rPr>
+      </w:pPr>
+      <w:r>
+        <w:rPr>
+          <w:sz w:val="40"/>
+          <w:szCs w:val="40"/>
+        </w:rPr>
+        <w:t>+Remove elements via DOM manipulation</w:t>
+      </w:r>
+    </w:p>
+    <w:p>
+      <w:pPr>
+        <w:rPr>
+          <w:sz w:val="40"/>
+          <w:szCs w:val="40"/>
+        </w:rPr>
+      </w:pPr>
+      <w:r>
+        <w:rPr>
+          <w:sz w:val="40"/>
+          <w:szCs w:val="40"/>
+        </w:rPr>
+        <w:t>Store element to be removed in a variable</w:t>
+      </w:r>
+    </w:p>
+    <w:p>
+      <w:pPr>
+        <w:rPr>
+          <w:sz w:val="40"/>
+          <w:szCs w:val="40"/>
+        </w:rPr>
+      </w:pPr>
+      <w:r>
+        <w:rPr>
+          <w:sz w:val="40"/>
+          <w:szCs w:val="40"/>
+        </w:rPr>
+        <w:t xml:space="preserve">Store parent of that element in a variable: </w:t>
+      </w:r>
+      <w:proofErr w:type="spellStart"/>
+      <w:r>
+        <w:rPr>
+          <w:sz w:val="40"/>
+          <w:szCs w:val="40"/>
+        </w:rPr>
+        <w:t>parentNode</w:t>
+      </w:r>
+      <w:proofErr w:type="spellEnd"/>
+    </w:p>
+    <w:p>
+      <w:pPr>
+        <w:rPr>
+          <w:sz w:val="40"/>
+          <w:szCs w:val="40"/>
+        </w:rPr>
+      </w:pPr>
+      <w:r>
+        <w:rPr>
+          <w:sz w:val="40"/>
+          <w:szCs w:val="40"/>
+        </w:rPr>
+        <w:lastRenderedPageBreak/>
+        <w:t xml:space="preserve">Remove element from its containing element: </w:t>
+      </w:r>
+      <w:proofErr w:type="spellStart"/>
+      <w:proofErr w:type="gramStart"/>
+      <w:r>
+        <w:rPr>
+          <w:sz w:val="40"/>
+          <w:szCs w:val="40"/>
+        </w:rPr>
+        <w:t>removeChild</w:t>
+      </w:r>
+      <w:proofErr w:type="spellEnd"/>
+      <w:r>
+        <w:rPr>
+          <w:sz w:val="40"/>
+          <w:szCs w:val="40"/>
+        </w:rPr>
+        <w:t>(</w:t>
+      </w:r>
+      <w:proofErr w:type="gramEnd"/>
+      <w:r>
+        <w:rPr>
+          <w:sz w:val="40"/>
+          <w:szCs w:val="40"/>
+        </w:rPr>
+        <w:t>)</w:t>
+      </w:r>
+    </w:p>
+    <w:p>
+      <w:pPr>
+        <w:rPr>
+          <w:sz w:val="40"/>
+          <w:szCs w:val="40"/>
+        </w:rPr>
+      </w:pPr>
+      <w:r>
+        <w:rPr>
+          <w:sz w:val="40"/>
+          <w:szCs w:val="40"/>
+        </w:rPr>
+        <w:drawing>
+          <wp:inline distT="0" distB="0" distL="0" distR="0" wp14:anchorId="48CB0EEC" wp14:editId="2541A156">
+            <wp:extent cx="5501514" cy="731098"/>
+            <wp:effectExtent l="0" t="0" r="4445" b="0"/>
+            <wp:docPr id="36" name="Picture 36"/>
+            <wp:cNvGraphicFramePr>
+              <a:graphicFrameLocks xmlns:a="http://schemas.openxmlformats.org/drawingml/2006/main" noChangeAspect="1"/>
+            </wp:cNvGraphicFramePr>
+            <a:graphic xmlns:a="http://schemas.openxmlformats.org/drawingml/2006/main">
+              <a:graphicData uri="http://schemas.openxmlformats.org/drawingml/2006/picture">
+                <pic:pic xmlns:pic="http://schemas.openxmlformats.org/drawingml/2006/picture">
+                  <pic:nvPicPr>
+                    <pic:cNvPr id="1" name=""/>
+                    <pic:cNvPicPr/>
+                  </pic:nvPicPr>
+                  <pic:blipFill>
+                    <a:blip r:embed="rId42"/>
+                    <a:stretch>
+                      <a:fillRect/>
+                    </a:stretch>
+                  </pic:blipFill>
+                  <pic:spPr>
+                    <a:xfrm>
+                      <a:off x="0" y="0"/>
+                      <a:ext cx="5554904" cy="738193"/>
+                    </a:xfrm>
+                    <a:prstGeom prst="rect">
+                      <a:avLst/>
+                    </a:prstGeom>
+                  </pic:spPr>
+                </pic:pic>
+              </a:graphicData>
+            </a:graphic>
+          </wp:inline>
+        </w:drawing>
+      </w:r>
+    </w:p>
+    <w:p>
+      <w:pPr>
+        <w:rPr>
+          <w:sz w:val="40"/>
+          <w:szCs w:val="40"/>
+        </w:rPr>
+      </w:pPr>
+      <w:r>
+        <w:rPr>
+          <w:sz w:val="40"/>
+          <w:szCs w:val="40"/>
+        </w:rPr>
+        <w:t>-Compare techniques: update HTML content</w:t>
+      </w:r>
+    </w:p>
+    <w:tbl>
+      <w:tblPr>
+        <w:tblStyle w:val="TableGrid"/>
+        <w:tblW w:w="11610" w:type="dxa"/>
+        <w:tblInd w:w="-995" w:type="dxa"/>
+        <w:tblLook w:val="04A0" w:firstRow="1" w:lastRow="0" w:firstColumn="1" w:lastColumn="0" w:noHBand="0" w:noVBand="1"/>
+      </w:tblPr>
+      <w:tblGrid>
+        <w:gridCol w:w="2095"/>
+        <w:gridCol w:w="2802"/>
+        <w:gridCol w:w="3459"/>
+        <w:gridCol w:w="3254"/>
+      </w:tblGrid>
+      <w:tr>
+        <w:tc>
+          <w:tcPr>
+            <w:tcW w:w="1953" w:type="dxa"/>
+          </w:tcPr>
+          <w:p>
+            <w:pPr>
+              <w:rPr>
+                <w:sz w:val="32"/>
+                <w:szCs w:val="32"/>
+              </w:rPr>
+            </w:pPr>
+          </w:p>
+        </w:tc>
+        <w:tc>
+          <w:tcPr>
+            <w:tcW w:w="2831" w:type="dxa"/>
+          </w:tcPr>
+          <w:p>
+            <w:pPr>
+              <w:rPr>
+                <w:sz w:val="32"/>
+                <w:szCs w:val="32"/>
+              </w:rPr>
+            </w:pPr>
+            <w:proofErr w:type="spellStart"/>
+            <w:r>
+              <w:rPr>
+                <w:sz w:val="32"/>
+                <w:szCs w:val="32"/>
+              </w:rPr>
+              <w:t>document.write</w:t>
+            </w:r>
+            <w:proofErr w:type="spellEnd"/>
+          </w:p>
+        </w:tc>
+        <w:tc>
+          <w:tcPr>
+            <w:tcW w:w="3496" w:type="dxa"/>
+          </w:tcPr>
+          <w:p>
+            <w:pPr>
+              <w:rPr>
+                <w:sz w:val="32"/>
+                <w:szCs w:val="32"/>
+              </w:rPr>
+            </w:pPr>
+            <w:proofErr w:type="spellStart"/>
+            <w:r>
+              <w:rPr>
+                <w:sz w:val="32"/>
+                <w:szCs w:val="32"/>
+              </w:rPr>
+              <w:t>element.innerHTML</w:t>
+            </w:r>
+            <w:proofErr w:type="spellEnd"/>
+          </w:p>
+        </w:tc>
+        <w:tc>
+          <w:tcPr>
+            <w:tcW w:w="3330" w:type="dxa"/>
+          </w:tcPr>
+          <w:p>
+            <w:pPr>
+              <w:rPr>
+                <w:sz w:val="32"/>
+                <w:szCs w:val="32"/>
+              </w:rPr>
+            </w:pPr>
+            <w:r>
+              <w:rPr>
+                <w:sz w:val="32"/>
+                <w:szCs w:val="32"/>
+              </w:rPr>
+              <w:t>DOM manipulation</w:t>
+            </w:r>
+          </w:p>
+        </w:tc>
+      </w:tr>
+      <w:tr>
+        <w:tc>
+          <w:tcPr>
+            <w:tcW w:w="1953" w:type="dxa"/>
+          </w:tcPr>
+          <w:p>
+            <w:pPr>
+              <w:rPr>
+                <w:sz w:val="32"/>
+                <w:szCs w:val="32"/>
+              </w:rPr>
+            </w:pPr>
+            <w:r>
+              <w:rPr>
+                <w:sz w:val="32"/>
+                <w:szCs w:val="32"/>
+              </w:rPr>
+              <w:t>Advantage</w:t>
+            </w:r>
+          </w:p>
+        </w:tc>
+        <w:tc>
+          <w:tcPr>
+            <w:tcW w:w="2831" w:type="dxa"/>
+          </w:tcPr>
+          <w:p>
+            <w:pPr>
+              <w:rPr>
+                <w:sz w:val="32"/>
+                <w:szCs w:val="32"/>
+              </w:rPr>
+            </w:pPr>
+            <w:r>
+              <w:rPr>
+                <w:sz w:val="32"/>
+                <w:szCs w:val="32"/>
+              </w:rPr>
+              <w:t>Quick and easy way to show beginners how content can be added to a page</w:t>
+            </w:r>
+          </w:p>
+        </w:tc>
+        <w:tc>
+          <w:tcPr>
+            <w:tcW w:w="3496" w:type="dxa"/>
+          </w:tcPr>
+          <w:p>
+            <w:pPr>
+              <w:rPr>
+                <w:sz w:val="32"/>
+                <w:szCs w:val="32"/>
+              </w:rPr>
+            </w:pPr>
+            <w:r>
+              <w:rPr>
+                <w:sz w:val="32"/>
+                <w:szCs w:val="32"/>
+              </w:rPr>
+              <w:t>Get/update the entire content of any element (including markup) as a string</w:t>
+            </w:r>
+          </w:p>
+        </w:tc>
+        <w:tc>
+          <w:tcPr>
+            <w:tcW w:w="3330" w:type="dxa"/>
+          </w:tcPr>
+          <w:p>
+            <w:pPr>
+              <w:rPr>
+                <w:sz w:val="32"/>
+                <w:szCs w:val="32"/>
+              </w:rPr>
+            </w:pPr>
+            <w:r>
+              <w:rPr>
+                <w:sz w:val="32"/>
+                <w:szCs w:val="32"/>
+              </w:rPr>
+              <w:t>Use a set of methods and properties to access, create, and update elements and text nodes</w:t>
+            </w:r>
+          </w:p>
+        </w:tc>
+      </w:tr>
+      <w:tr>
+        <w:tc>
+          <w:tcPr>
+            <w:tcW w:w="1953" w:type="dxa"/>
+          </w:tcPr>
+          <w:p>
+            <w:pPr>
+              <w:rPr>
+                <w:sz w:val="32"/>
+                <w:szCs w:val="32"/>
+              </w:rPr>
+            </w:pPr>
+            <w:proofErr w:type="spellStart"/>
+            <w:r>
+              <w:rPr>
+                <w:sz w:val="32"/>
+                <w:szCs w:val="32"/>
+              </w:rPr>
+              <w:t>Disadvantagse</w:t>
+            </w:r>
+            <w:proofErr w:type="spellEnd"/>
+          </w:p>
+        </w:tc>
+        <w:tc>
+          <w:tcPr>
+            <w:tcW w:w="2831" w:type="dxa"/>
+          </w:tcPr>
+          <w:p>
+            <w:pPr>
+              <w:rPr>
+                <w:sz w:val="32"/>
+                <w:szCs w:val="32"/>
+              </w:rPr>
+            </w:pPr>
+            <w:r>
+              <w:rPr>
+                <w:sz w:val="32"/>
+                <w:szCs w:val="32"/>
+              </w:rPr>
+              <w:t>Only works when the page initially loads.</w:t>
+            </w:r>
+          </w:p>
+          <w:p>
+            <w:pPr>
+              <w:rPr>
+                <w:sz w:val="32"/>
+                <w:szCs w:val="32"/>
+              </w:rPr>
+            </w:pPr>
+            <w:r>
+              <w:rPr>
+                <w:sz w:val="32"/>
+                <w:szCs w:val="32"/>
+              </w:rPr>
+              <w:t>If you use if after page has loaded: overwrite the whole page, not add the content the page, create a new page</w:t>
+            </w:r>
+          </w:p>
+          <w:p>
+            <w:pPr>
+              <w:rPr>
+                <w:sz w:val="32"/>
+                <w:szCs w:val="32"/>
+              </w:rPr>
+            </w:pPr>
+            <w:r>
+              <w:rPr>
+                <w:sz w:val="32"/>
+                <w:szCs w:val="32"/>
+              </w:rPr>
+              <w:t>Cause problems with XHTML</w:t>
+            </w:r>
+          </w:p>
+          <w:p>
+            <w:pPr>
+              <w:rPr>
+                <w:sz w:val="32"/>
+                <w:szCs w:val="32"/>
+              </w:rPr>
+            </w:pPr>
+            <w:r>
+              <w:rPr>
+                <w:sz w:val="32"/>
+                <w:szCs w:val="32"/>
+              </w:rPr>
+              <w:t>Very rarely used these days</w:t>
+            </w:r>
+          </w:p>
+        </w:tc>
+        <w:tc>
+          <w:tcPr>
+            <w:tcW w:w="3496" w:type="dxa"/>
+          </w:tcPr>
+          <w:p>
+            <w:pPr>
+              <w:rPr>
+                <w:sz w:val="32"/>
+                <w:szCs w:val="32"/>
+              </w:rPr>
+            </w:pPr>
+            <w:r>
+              <w:rPr>
+                <w:sz w:val="32"/>
+                <w:szCs w:val="32"/>
+              </w:rPr>
+              <w:t>Not used to add content that has come from user (username or blog comment), it can pose a security risk.</w:t>
+            </w:r>
+          </w:p>
+          <w:p>
+            <w:pPr>
+              <w:rPr>
+                <w:sz w:val="32"/>
+                <w:szCs w:val="32"/>
+              </w:rPr>
+            </w:pPr>
+            <w:r>
+              <w:rPr>
+                <w:sz w:val="32"/>
+                <w:szCs w:val="32"/>
+              </w:rPr>
+              <w:t>Can be difficult to isolate single element that you want to update within a larger DOM fragment</w:t>
+            </w:r>
+          </w:p>
+          <w:p>
+            <w:pPr>
+              <w:rPr>
+                <w:sz w:val="32"/>
+                <w:szCs w:val="32"/>
+              </w:rPr>
+            </w:pPr>
+            <w:r>
+              <w:rPr>
+                <w:sz w:val="32"/>
+                <w:szCs w:val="32"/>
+              </w:rPr>
+              <w:t>Event handlers may no longer work as intended</w:t>
+            </w:r>
+          </w:p>
+        </w:tc>
+        <w:tc>
+          <w:tcPr>
+            <w:tcW w:w="3330" w:type="dxa"/>
+          </w:tcPr>
+          <w:p>
+            <w:pPr>
+              <w:rPr>
+                <w:sz w:val="32"/>
+                <w:szCs w:val="32"/>
+              </w:rPr>
+            </w:pPr>
+            <w:r>
+              <w:rPr>
+                <w:sz w:val="32"/>
+                <w:szCs w:val="32"/>
+              </w:rPr>
+              <w:t xml:space="preserve">Make a lot of changes to content of page, slower than </w:t>
+            </w:r>
+            <w:proofErr w:type="spellStart"/>
+            <w:r>
+              <w:rPr>
+                <w:sz w:val="32"/>
+                <w:szCs w:val="32"/>
+              </w:rPr>
+              <w:t>innerHTML</w:t>
+            </w:r>
+            <w:proofErr w:type="spellEnd"/>
+          </w:p>
+          <w:p>
+            <w:pPr>
+              <w:rPr>
+                <w:sz w:val="32"/>
+                <w:szCs w:val="32"/>
+              </w:rPr>
+            </w:pPr>
+            <w:r>
+              <w:rPr>
+                <w:sz w:val="32"/>
+                <w:szCs w:val="32"/>
+              </w:rPr>
+              <w:t xml:space="preserve">Need to write more code to achieve the same thing compared with </w:t>
+            </w:r>
+            <w:proofErr w:type="spellStart"/>
+            <w:r>
+              <w:rPr>
+                <w:sz w:val="32"/>
+                <w:szCs w:val="32"/>
+              </w:rPr>
+              <w:t>innerHTML</w:t>
+            </w:r>
+            <w:proofErr w:type="spellEnd"/>
+          </w:p>
+        </w:tc>
+      </w:tr>
+    </w:tbl>
+    <w:p>
+      <w:pPr>
+        <w:rPr>
+          <w:sz w:val="40"/>
+          <w:szCs w:val="40"/>
+        </w:rPr>
+      </w:pPr>
+      <w:r>
+        <w:rPr>
+          <w:sz w:val="40"/>
+          <w:szCs w:val="40"/>
+        </w:rPr>
+        <w:t>-Cross-Site Scripting (XSS) attacks</w:t>
+      </w:r>
+    </w:p>
+    <w:p>
+      <w:pPr>
+        <w:rPr>
+          <w:sz w:val="40"/>
+          <w:szCs w:val="40"/>
+        </w:rPr>
+      </w:pPr>
+      <w:r>
+        <w:rPr>
+          <w:sz w:val="40"/>
+          <w:szCs w:val="40"/>
+        </w:rPr>
+        <w:lastRenderedPageBreak/>
+        <w:t xml:space="preserve">+If you add HTML to a page using </w:t>
+      </w:r>
+      <w:proofErr w:type="spellStart"/>
+      <w:proofErr w:type="gramStart"/>
+      <w:r>
+        <w:rPr>
+          <w:sz w:val="40"/>
+          <w:szCs w:val="40"/>
+        </w:rPr>
+        <w:t>innerHTML</w:t>
+      </w:r>
+      <w:proofErr w:type="spellEnd"/>
+      <w:r>
+        <w:rPr>
+          <w:sz w:val="40"/>
+          <w:szCs w:val="40"/>
+        </w:rPr>
+        <w:t>(</w:t>
+      </w:r>
+      <w:proofErr w:type="gramEnd"/>
+      <w:r>
+        <w:rPr>
+          <w:sz w:val="40"/>
+          <w:szCs w:val="40"/>
+        </w:rPr>
+        <w:t>or jQuery methods), aware of Cross-Site Scripting Attack (XSS), an attacker could gain access to users’ account.</w:t>
+      </w:r>
+    </w:p>
+    <w:p>
+      <w:pPr>
+        <w:rPr>
+          <w:sz w:val="40"/>
+          <w:szCs w:val="40"/>
+        </w:rPr>
+      </w:pPr>
+      <w:r>
+        <w:rPr>
+          <w:sz w:val="40"/>
+          <w:szCs w:val="40"/>
+        </w:rPr>
+        <w:t xml:space="preserve">+How XSS </w:t>
+      </w:r>
+      <w:proofErr w:type="spellStart"/>
+      <w:r>
+        <w:rPr>
+          <w:sz w:val="40"/>
+          <w:szCs w:val="40"/>
+        </w:rPr>
+        <w:t>happesn</w:t>
+      </w:r>
+      <w:proofErr w:type="spellEnd"/>
+      <w:r>
+        <w:rPr>
+          <w:sz w:val="40"/>
+          <w:szCs w:val="40"/>
+        </w:rPr>
+        <w:t>: XSS involves an attacker placing malicious code into a site. Websites often feature content created by many different people (Users can create profiles or add comments, Files such as images and video may by uploaded, Data can come from 3</w:t>
+      </w:r>
+      <w:r>
+        <w:rPr>
+          <w:sz w:val="40"/>
+          <w:szCs w:val="40"/>
+          <w:vertAlign w:val="superscript"/>
+        </w:rPr>
+        <w:t>rd</w:t>
+      </w:r>
+      <w:r>
+        <w:rPr>
+          <w:sz w:val="40"/>
+          <w:szCs w:val="40"/>
+        </w:rPr>
+        <w:t xml:space="preserve"> party sites such as Facebook, Twitter, news tickers)</w:t>
+      </w:r>
+    </w:p>
+    <w:p>
+      <w:pPr>
+        <w:rPr>
+          <w:sz w:val="40"/>
+          <w:szCs w:val="40"/>
+        </w:rPr>
+      </w:pPr>
+      <w:r>
+        <w:rPr>
+          <w:sz w:val="40"/>
+          <w:szCs w:val="40"/>
+        </w:rPr>
+        <w:t>+What can these attacks do: XSS can give attacker access to information in (the DOM, website’s cookie, Session token: information that identifies you from other users when you log into a site)</w:t>
+      </w:r>
+    </w:p>
+    <w:p>
+      <w:pPr>
+        <w:rPr>
+          <w:sz w:val="40"/>
+          <w:szCs w:val="40"/>
+        </w:rPr>
+      </w:pPr>
+      <w:r>
+        <w:rPr>
+          <w:sz w:val="40"/>
+          <w:szCs w:val="40"/>
+        </w:rPr>
+        <w:t>-</w:t>
+      </w:r>
+      <w:proofErr w:type="gramStart"/>
+      <w:r>
+        <w:rPr>
+          <w:sz w:val="40"/>
+          <w:szCs w:val="40"/>
+        </w:rPr>
+        <w:t>Defend  against</w:t>
+      </w:r>
+      <w:proofErr w:type="gramEnd"/>
+      <w:r>
+        <w:rPr>
+          <w:sz w:val="40"/>
+          <w:szCs w:val="40"/>
+        </w:rPr>
+        <w:t xml:space="preserve"> XSS:</w:t>
+      </w:r>
+    </w:p>
+    <w:p>
+      <w:pPr>
+        <w:rPr>
+          <w:sz w:val="40"/>
+          <w:szCs w:val="40"/>
+        </w:rPr>
+      </w:pPr>
+      <w:r>
+        <w:rPr>
+          <w:sz w:val="40"/>
+          <w:szCs w:val="40"/>
+        </w:rPr>
+        <w:drawing>
+          <wp:inline distT="0" distB="0" distL="0" distR="0" wp14:anchorId="78837B91" wp14:editId="11A40ED2">
+            <wp:extent cx="4156364" cy="2518510"/>
+            <wp:effectExtent l="0" t="0" r="0" b="0"/>
+            <wp:docPr id="41" name="Picture 41"/>
+            <wp:cNvGraphicFramePr>
+              <a:graphicFrameLocks xmlns:a="http://schemas.openxmlformats.org/drawingml/2006/main" noChangeAspect="1"/>
+            </wp:cNvGraphicFramePr>
+            <a:graphic xmlns:a="http://schemas.openxmlformats.org/drawingml/2006/main">
+              <a:graphicData uri="http://schemas.openxmlformats.org/drawingml/2006/picture">
+                <pic:pic xmlns:pic="http://schemas.openxmlformats.org/drawingml/2006/picture">
+                  <pic:nvPicPr>
+                    <pic:cNvPr id="1" name=""/>
+                    <pic:cNvPicPr/>
+                  </pic:nvPicPr>
+                  <pic:blipFill>
+                    <a:blip r:embed="rId43"/>
+                    <a:stretch>
+                      <a:fillRect/>
+                    </a:stretch>
+                  </pic:blipFill>
+                  <pic:spPr>
+                    <a:xfrm>
+                      <a:off x="0" y="0"/>
+                      <a:ext cx="4166630" cy="2524730"/>
+                    </a:xfrm>
+                    <a:prstGeom prst="rect">
+                      <a:avLst/>
+                    </a:prstGeom>
+                  </pic:spPr>
+                </pic:pic>
+              </a:graphicData>
+            </a:graphic>
+          </wp:inline>
+        </w:drawing>
+      </w:r>
+    </w:p>
+    <w:p>
+      <w:pPr>
+        <w:rPr>
+          <w:sz w:val="40"/>
+          <w:szCs w:val="40"/>
+        </w:rPr>
+      </w:pPr>
+      <w:r>
+        <w:rPr>
+          <w:sz w:val="40"/>
+          <w:szCs w:val="40"/>
+        </w:rPr>
+        <w:lastRenderedPageBreak/>
+        <w:drawing>
+          <wp:inline distT="0" distB="0" distL="0" distR="0" wp14:anchorId="7638B736" wp14:editId="4CC0012C">
+            <wp:extent cx="4027894" cy="1786631"/>
+            <wp:effectExtent l="0" t="0" r="0" b="4445"/>
+            <wp:docPr id="42" name="Picture 42"/>
+            <wp:cNvGraphicFramePr>
+              <a:graphicFrameLocks xmlns:a="http://schemas.openxmlformats.org/drawingml/2006/main" noChangeAspect="1"/>
+            </wp:cNvGraphicFramePr>
+            <a:graphic xmlns:a="http://schemas.openxmlformats.org/drawingml/2006/main">
+              <a:graphicData uri="http://schemas.openxmlformats.org/drawingml/2006/picture">
+                <pic:pic xmlns:pic="http://schemas.openxmlformats.org/drawingml/2006/picture">
+                  <pic:nvPicPr>
+                    <pic:cNvPr id="1" name=""/>
+                    <pic:cNvPicPr/>
+                  </pic:nvPicPr>
+                  <pic:blipFill>
+                    <a:blip r:embed="rId44"/>
+                    <a:stretch>
+                      <a:fillRect/>
+                    </a:stretch>
+                  </pic:blipFill>
+                  <pic:spPr>
+                    <a:xfrm>
+                      <a:off x="0" y="0"/>
+                      <a:ext cx="4051388" cy="1797052"/>
+                    </a:xfrm>
+                    <a:prstGeom prst="rect">
+                      <a:avLst/>
+                    </a:prstGeom>
+                  </pic:spPr>
+                </pic:pic>
+              </a:graphicData>
+            </a:graphic>
+          </wp:inline>
+        </w:drawing>
+      </w:r>
+    </w:p>
+    <w:p>
+      <w:pPr>
+        <w:rPr>
+          <w:sz w:val="40"/>
+          <w:szCs w:val="40"/>
+        </w:rPr>
+      </w:pPr>
+      <w:r>
+        <w:rPr>
+          <w:sz w:val="40"/>
+          <w:szCs w:val="40"/>
+        </w:rPr>
+        <w:t>-XSS: Validation &amp; templates</w:t>
+      </w:r>
+    </w:p>
+    <w:p>
+      <w:pPr>
+        <w:rPr>
+          <w:sz w:val="40"/>
+          <w:szCs w:val="40"/>
+        </w:rPr>
+      </w:pPr>
+      <w:r>
+        <w:rPr>
+          <w:sz w:val="40"/>
+          <w:szCs w:val="40"/>
+        </w:rPr>
+        <w:t>+Make sure uses can only input characters they need to use and limit where this content will be shown on page</w:t>
+      </w:r>
+    </w:p>
+    <w:p>
+      <w:pPr>
+        <w:rPr>
+          <w:sz w:val="40"/>
+          <w:szCs w:val="40"/>
+        </w:rPr>
+      </w:pPr>
+      <w:r>
+        <w:rPr>
+          <w:sz w:val="40"/>
+          <w:szCs w:val="40"/>
+        </w:rPr>
+        <w:t>+Filter or validate input</w:t>
+      </w:r>
+    </w:p>
+    <w:p>
+      <w:pPr>
+        <w:rPr>
+          <w:sz w:val="40"/>
+          <w:szCs w:val="40"/>
+        </w:rPr>
+      </w:pPr>
+      <w:r>
+        <w:rPr>
+          <w:sz w:val="40"/>
+          <w:szCs w:val="40"/>
+        </w:rPr>
+        <w:t>+Limit where user content goes</w:t>
+      </w:r>
+    </w:p>
+    <w:p>
+      <w:pPr>
+        <w:rPr>
+          <w:sz w:val="40"/>
+          <w:szCs w:val="40"/>
+        </w:rPr>
+      </w:pPr>
+      <w:r>
+        <w:rPr>
+          <w:sz w:val="40"/>
+          <w:szCs w:val="40"/>
+        </w:rPr>
+        <w:t>-XSS: Escaping &amp; Controlling markup</w:t>
+      </w:r>
+    </w:p>
+    <w:p>
+      <w:pPr>
+        <w:rPr>
+          <w:sz w:val="40"/>
+          <w:szCs w:val="40"/>
+        </w:rPr>
+      </w:pPr>
+      <w:r>
+        <w:rPr>
+          <w:sz w:val="40"/>
+          <w:szCs w:val="40"/>
+        </w:rPr>
+        <w:t>+Escaping user content: all data from untrusted sources should be escaped on server before shown on page. Most server-side languages offer helper functions that will strip-out or escape malicious code.</w:t>
+      </w:r>
+    </w:p>
+    <w:p>
+      <w:pPr>
+        <w:rPr>
+          <w:sz w:val="40"/>
+          <w:szCs w:val="40"/>
+        </w:rPr>
+      </w:pPr>
+      <w:r>
+        <w:rPr>
+          <w:sz w:val="40"/>
+          <w:szCs w:val="40"/>
+        </w:rPr>
+        <w:t>HTML:</w:t>
+      </w:r>
+    </w:p>
+    <w:p>
+      <w:pPr>
+        <w:rPr>
+          <w:sz w:val="40"/>
+          <w:szCs w:val="40"/>
+        </w:rPr>
+      </w:pPr>
+      <w:r>
+        <w:rPr>
+          <w:sz w:val="40"/>
+          <w:szCs w:val="40"/>
+        </w:rPr>
+        <w:drawing>
+          <wp:inline distT="0" distB="0" distL="0" distR="0" wp14:anchorId="2392728D" wp14:editId="1B113106">
+            <wp:extent cx="2095792" cy="533474"/>
+            <wp:effectExtent l="0" t="0" r="0" b="0"/>
+            <wp:docPr id="43" name="Picture 43"/>
+            <wp:cNvGraphicFramePr>
+              <a:graphicFrameLocks xmlns:a="http://schemas.openxmlformats.org/drawingml/2006/main" noChangeAspect="1"/>
+            </wp:cNvGraphicFramePr>
+            <a:graphic xmlns:a="http://schemas.openxmlformats.org/drawingml/2006/main">
+              <a:graphicData uri="http://schemas.openxmlformats.org/drawingml/2006/picture">
+                <pic:pic xmlns:pic="http://schemas.openxmlformats.org/drawingml/2006/picture">
+                  <pic:nvPicPr>
+                    <pic:cNvPr id="1" name=""/>
+                    <pic:cNvPicPr/>
+                  </pic:nvPicPr>
+                  <pic:blipFill>
+                    <a:blip r:embed="rId45"/>
+                    <a:stretch>
+                      <a:fillRect/>
+                    </a:stretch>
+                  </pic:blipFill>
+                  <pic:spPr>
+                    <a:xfrm>
+                      <a:off x="0" y="0"/>
+                      <a:ext cx="2095792" cy="533474"/>
+                    </a:xfrm>
+                    <a:prstGeom prst="rect">
+                      <a:avLst/>
+                    </a:prstGeom>
+                  </pic:spPr>
+                </pic:pic>
+              </a:graphicData>
+            </a:graphic>
+          </wp:inline>
+        </w:drawing>
+      </w:r>
+    </w:p>
+    <w:p>
+      <w:pPr>
+        <w:rPr>
+          <w:sz w:val="40"/>
+          <w:szCs w:val="40"/>
+        </w:rPr>
+      </w:pPr>
+      <w:r>
+        <w:rPr>
+          <w:sz w:val="40"/>
+          <w:szCs w:val="40"/>
+        </w:rPr>
+        <w:t>JS: Never include data from untrusted sources in JS. It involves escaping all ASCII characters.</w:t>
+      </w:r>
+    </w:p>
+    <w:p>
+      <w:pPr>
+        <w:rPr>
+          <w:sz w:val="40"/>
+          <w:szCs w:val="40"/>
+        </w:rPr>
+      </w:pPr>
+      <w:r>
+        <w:rPr>
+          <w:sz w:val="40"/>
+          <w:szCs w:val="40"/>
+        </w:rPr>
+        <w:lastRenderedPageBreak/>
+        <w:t xml:space="preserve">URLS: If you have links </w:t>
+      </w:r>
+      <w:proofErr w:type="spellStart"/>
+      <w:r>
+        <w:rPr>
+          <w:sz w:val="40"/>
+          <w:szCs w:val="40"/>
+        </w:rPr>
+        <w:t>containg</w:t>
+      </w:r>
+      <w:proofErr w:type="spellEnd"/>
+      <w:r>
+        <w:rPr>
+          <w:sz w:val="40"/>
+          <w:szCs w:val="40"/>
+        </w:rPr>
+        <w:t xml:space="preserve"> user </w:t>
+      </w:r>
+      <w:proofErr w:type="gramStart"/>
+      <w:r>
+        <w:rPr>
+          <w:sz w:val="40"/>
+          <w:szCs w:val="40"/>
+        </w:rPr>
+        <w:t>input ,use</w:t>
+      </w:r>
+      <w:proofErr w:type="gramEnd"/>
+      <w:r>
+        <w:rPr>
+          <w:sz w:val="40"/>
+          <w:szCs w:val="40"/>
+        </w:rPr>
+        <w:t xml:space="preserve"> </w:t>
+      </w:r>
+      <w:proofErr w:type="spellStart"/>
+      <w:r>
+        <w:rPr>
+          <w:b/>
+          <w:sz w:val="40"/>
+          <w:szCs w:val="40"/>
+        </w:rPr>
+        <w:t>encodeURIComponent</w:t>
+      </w:r>
+      <w:proofErr w:type="spellEnd"/>
+      <w:r>
+        <w:rPr>
+          <w:b/>
+          <w:sz w:val="40"/>
+          <w:szCs w:val="40"/>
+        </w:rPr>
+        <w:t>()</w:t>
+      </w:r>
+      <w:r>
+        <w:rPr>
+          <w:sz w:val="40"/>
+          <w:szCs w:val="40"/>
+        </w:rPr>
+        <w:t xml:space="preserve"> to encode user input. It encodes the characters:</w:t>
+      </w:r>
+      <w:r>
+        <w:rPr>
+          <w:sz w:val="40"/>
+          <w:szCs w:val="40"/>
+        </w:rPr>
+        <w:drawing>
+          <wp:inline distT="0" distB="0" distL="0" distR="0" wp14:anchorId="2AA6C4CF" wp14:editId="5451DD17">
+            <wp:extent cx="2505144" cy="196482"/>
+            <wp:effectExtent l="0" t="0" r="0" b="0"/>
+            <wp:docPr id="44" name="Picture 44"/>
+            <wp:cNvGraphicFramePr>
+              <a:graphicFrameLocks xmlns:a="http://schemas.openxmlformats.org/drawingml/2006/main" noChangeAspect="1"/>
+            </wp:cNvGraphicFramePr>
+            <a:graphic xmlns:a="http://schemas.openxmlformats.org/drawingml/2006/main">
+              <a:graphicData uri="http://schemas.openxmlformats.org/drawingml/2006/picture">
+                <pic:pic xmlns:pic="http://schemas.openxmlformats.org/drawingml/2006/picture">
+                  <pic:nvPicPr>
+                    <pic:cNvPr id="1" name=""/>
+                    <pic:cNvPicPr/>
+                  </pic:nvPicPr>
+                  <pic:blipFill>
+                    <a:blip r:embed="rId46"/>
+                    <a:stretch>
+                      <a:fillRect/>
+                    </a:stretch>
+                  </pic:blipFill>
+                  <pic:spPr>
+                    <a:xfrm>
+                      <a:off x="0" y="0"/>
+                      <a:ext cx="2596047" cy="203612"/>
+                    </a:xfrm>
+                    <a:prstGeom prst="rect">
+                      <a:avLst/>
+                    </a:prstGeom>
+                  </pic:spPr>
+                </pic:pic>
+              </a:graphicData>
+            </a:graphic>
+          </wp:inline>
+        </w:drawing>
+      </w:r>
+    </w:p>
+    <w:p>
+      <w:pPr>
+        <w:rPr>
+          <w:sz w:val="40"/>
+          <w:szCs w:val="40"/>
+        </w:rPr>
+      </w:pPr>
+      <w:r>
+        <w:rPr>
+          <w:sz w:val="40"/>
+          <w:szCs w:val="40"/>
+        </w:rPr>
+        <w:t>+Adding user content</w:t>
+      </w:r>
+    </w:p>
+    <w:p>
+      <w:pPr>
+        <w:rPr>
+          <w:sz w:val="40"/>
+          <w:szCs w:val="40"/>
+        </w:rPr>
+      </w:pPr>
+      <w:r>
+        <w:rPr>
+          <w:sz w:val="40"/>
+          <w:szCs w:val="40"/>
+        </w:rPr>
+        <w:t>JavaSc</w:t>
+      </w:r>
+      <w:r>
+        <w:rPr>
+          <w:sz w:val="40"/>
+          <w:szCs w:val="40"/>
+        </w:rPr>
+        <w:t xml:space="preserve">ript: use </w:t>
+      </w:r>
+      <w:proofErr w:type="spellStart"/>
+      <w:r>
+        <w:rPr>
+          <w:sz w:val="40"/>
+          <w:szCs w:val="40"/>
+        </w:rPr>
+        <w:t>textContent</w:t>
+      </w:r>
+      <w:proofErr w:type="spellEnd"/>
+      <w:r>
+        <w:rPr>
+          <w:sz w:val="40"/>
+          <w:szCs w:val="40"/>
+        </w:rPr>
+        <w:t xml:space="preserve"> or </w:t>
+      </w:r>
+      <w:proofErr w:type="spellStart"/>
+      <w:r>
+        <w:rPr>
+          <w:sz w:val="40"/>
+          <w:szCs w:val="40"/>
+        </w:rPr>
+        <w:t>innerText</w:t>
+      </w:r>
+      <w:proofErr w:type="spellEnd"/>
+      <w:r>
+        <w:rPr>
+          <w:sz w:val="40"/>
+          <w:szCs w:val="40"/>
+        </w:rPr>
+        <w:t>, don’t</w:t>
+      </w:r>
+      <w:r>
+        <w:rPr>
+          <w:sz w:val="40"/>
+          <w:szCs w:val="40"/>
+        </w:rPr>
+        <w:t xml:space="preserve"> use </w:t>
+      </w:r>
+      <w:proofErr w:type="spellStart"/>
+      <w:r>
+        <w:rPr>
+          <w:sz w:val="40"/>
+          <w:szCs w:val="40"/>
+        </w:rPr>
+        <w:t>innerHTML</w:t>
+      </w:r>
+      <w:proofErr w:type="spellEnd"/>
+    </w:p>
+    <w:p>
+      <w:pPr>
+        <w:rPr>
+          <w:sz w:val="40"/>
+          <w:szCs w:val="40"/>
+        </w:rPr>
+      </w:pPr>
+      <w:proofErr w:type="gramStart"/>
+      <w:r>
+        <w:rPr>
+          <w:sz w:val="40"/>
+          <w:szCs w:val="40"/>
+        </w:rPr>
+        <w:t>jQuery(</w:t>
+      </w:r>
+      <w:proofErr w:type="gramEnd"/>
+      <w:r>
+        <w:rPr>
+          <w:sz w:val="40"/>
+          <w:szCs w:val="40"/>
+        </w:rPr>
+        <w:t>): use .text(), don’t use .html()</w:t>
+      </w:r>
+    </w:p>
+    <w:p>
+      <w:pPr>
+        <w:rPr>
+          <w:sz w:val="40"/>
+          <w:szCs w:val="40"/>
+        </w:rPr>
+      </w:pPr>
+      <w:r>
+        <w:rPr>
+          <w:sz w:val="40"/>
+          <w:szCs w:val="40"/>
+        </w:rPr>
+        <w:t xml:space="preserve">You can still use </w:t>
+      </w:r>
+      <w:proofErr w:type="spellStart"/>
+      <w:r>
+        <w:rPr>
+          <w:sz w:val="40"/>
+          <w:szCs w:val="40"/>
+        </w:rPr>
+        <w:t>innerHTML</w:t>
+      </w:r>
+      <w:proofErr w:type="spellEnd"/>
+      <w:r>
+        <w:rPr>
+          <w:sz w:val="40"/>
+          <w:szCs w:val="40"/>
+        </w:rPr>
+        <w:t xml:space="preserve"> and .</w:t>
+      </w:r>
+      <w:proofErr w:type="gramStart"/>
+      <w:r>
+        <w:rPr>
+          <w:sz w:val="40"/>
+          <w:szCs w:val="40"/>
+        </w:rPr>
+        <w:t>html(</w:t>
+      </w:r>
+      <w:proofErr w:type="gramEnd"/>
+      <w:r>
+        <w:rPr>
+          <w:sz w:val="40"/>
+          <w:szCs w:val="40"/>
+        </w:rPr>
+        <w:t xml:space="preserve">) if: control all of markup being generated (don’t allow user content that could contain markup) + user’s content is escaped and added as text using approaches </w:t>
+      </w:r>
+    </w:p>
+    <w:p>
+      <w:pPr>
+        <w:rPr>
+          <w:sz w:val="40"/>
+          <w:szCs w:val="40"/>
+        </w:rPr>
+      </w:pPr>
+      <w:r>
+        <w:rPr>
+          <w:sz w:val="40"/>
+          <w:szCs w:val="40"/>
+        </w:rPr>
+        <w:t>-Attribute Nodes</w:t>
+      </w:r>
+      <w:r>
+        <w:rPr>
+          <w:sz w:val="40"/>
+          <w:szCs w:val="40"/>
+        </w:rPr>
+        <w:t>: Once you have element node, you can use other property and methods on that element node to access and change attributes</w:t>
+      </w:r>
+      <w:r>
+        <w:rPr>
+          <w:sz w:val="40"/>
+          <w:szCs w:val="40"/>
+        </w:rPr>
+        <w:t xml:space="preserve">: </w:t>
+      </w:r>
+      <w:proofErr w:type="spellStart"/>
+      <w:proofErr w:type="gramStart"/>
+      <w:r>
+        <w:rPr>
+          <w:sz w:val="40"/>
+          <w:szCs w:val="40"/>
+        </w:rPr>
+        <w:t>getAttribute</w:t>
+      </w:r>
+      <w:proofErr w:type="spellEnd"/>
+      <w:r>
+        <w:rPr>
+          <w:sz w:val="40"/>
+          <w:szCs w:val="40"/>
+        </w:rPr>
+        <w:t>(</w:t>
+      </w:r>
+      <w:proofErr w:type="gramEnd"/>
+      <w:r>
+        <w:rPr>
+          <w:sz w:val="40"/>
+          <w:szCs w:val="40"/>
+        </w:rPr>
+        <w:t xml:space="preserve">), has Attribute(), </w:t>
+      </w:r>
+      <w:proofErr w:type="spellStart"/>
+      <w:r>
+        <w:rPr>
+          <w:sz w:val="40"/>
+          <w:szCs w:val="40"/>
+        </w:rPr>
+        <w:t>setAttribute</w:t>
+      </w:r>
+      <w:proofErr w:type="spellEnd"/>
+      <w:r>
+        <w:rPr>
+          <w:sz w:val="40"/>
+          <w:szCs w:val="40"/>
+        </w:rPr>
+        <w:t xml:space="preserve">(), </w:t>
+      </w:r>
+      <w:proofErr w:type="spellStart"/>
+      <w:r>
+        <w:rPr>
+          <w:sz w:val="40"/>
+          <w:szCs w:val="40"/>
+        </w:rPr>
+        <w:t>removeAttribute</w:t>
+      </w:r>
+      <w:proofErr w:type="spellEnd"/>
+      <w:r>
+        <w:rPr>
+          <w:sz w:val="40"/>
+          <w:szCs w:val="40"/>
+        </w:rPr>
+        <w:t xml:space="preserve">(), </w:t>
+      </w:r>
+      <w:proofErr w:type="spellStart"/>
+      <w:r>
+        <w:rPr>
+          <w:sz w:val="40"/>
+          <w:szCs w:val="40"/>
+        </w:rPr>
+        <w:t>className</w:t>
+      </w:r>
+      <w:proofErr w:type="spellEnd"/>
+      <w:r>
+        <w:rPr>
+          <w:sz w:val="40"/>
+          <w:szCs w:val="40"/>
+        </w:rPr>
+        <w:t>, id</w:t>
+      </w:r>
+    </w:p>
+    <w:p>
+      <w:pPr>
+        <w:rPr>
+          <w:sz w:val="40"/>
+          <w:szCs w:val="40"/>
+        </w:rPr>
+      </w:pPr>
+      <w:r>
+        <w:rPr>
+          <w:sz w:val="40"/>
+          <w:szCs w:val="40"/>
+        </w:rPr>
+        <w:t xml:space="preserve">-Check for an attribute and get </w:t>
+      </w:r>
+      <w:proofErr w:type="spellStart"/>
+      <w:proofErr w:type="gramStart"/>
+      <w:r>
+        <w:rPr>
+          <w:sz w:val="40"/>
+          <w:szCs w:val="40"/>
+        </w:rPr>
+        <w:t>it’s</w:t>
+      </w:r>
+      <w:proofErr w:type="spellEnd"/>
+      <w:proofErr w:type="gramEnd"/>
+      <w:r>
+        <w:rPr>
+          <w:sz w:val="40"/>
+          <w:szCs w:val="40"/>
+        </w:rPr>
+        <w:t xml:space="preserve"> value: </w:t>
+      </w:r>
+    </w:p>
+    <w:p>
+      <w:pPr>
+        <w:rPr>
+          <w:sz w:val="40"/>
+          <w:szCs w:val="40"/>
+        </w:rPr>
+      </w:pPr>
+      <w:r>
+        <w:rPr>
+          <w:sz w:val="40"/>
+          <w:szCs w:val="40"/>
+        </w:rPr>
+        <w:drawing>
+          <wp:inline distT="0" distB="0" distL="0" distR="0" wp14:anchorId="1E9B2970" wp14:editId="092F0D0A">
+            <wp:extent cx="5943600" cy="1229995"/>
+            <wp:effectExtent l="0" t="0" r="0" b="8255"/>
+            <wp:docPr id="45" name="Picture 45"/>
+            <wp:cNvGraphicFramePr>
+              <a:graphicFrameLocks xmlns:a="http://schemas.openxmlformats.org/drawingml/2006/main" noChangeAspect="1"/>
+            </wp:cNvGraphicFramePr>
+            <a:graphic xmlns:a="http://schemas.openxmlformats.org/drawingml/2006/main">
+              <a:graphicData uri="http://schemas.openxmlformats.org/drawingml/2006/picture">
+                <pic:pic xmlns:pic="http://schemas.openxmlformats.org/drawingml/2006/picture">
+                  <pic:nvPicPr>
+                    <pic:cNvPr id="1" name=""/>
+                    <pic:cNvPicPr/>
+                  </pic:nvPicPr>
+                  <pic:blipFill>
+                    <a:blip r:embed="rId47"/>
+                    <a:stretch>
+                      <a:fillRect/>
+                    </a:stretch>
+                  </pic:blipFill>
+                  <pic:spPr>
+                    <a:xfrm>
+                      <a:off x="0" y="0"/>
+                      <a:ext cx="5943600" cy="1229995"/>
+                    </a:xfrm>
+                    <a:prstGeom prst="rect">
+                      <a:avLst/>
+                    </a:prstGeom>
+                  </pic:spPr>
+                </pic:pic>
+              </a:graphicData>
+            </a:graphic>
+          </wp:inline>
+        </w:drawing>
+      </w:r>
+    </w:p>
+    <w:p>
+      <w:pPr>
+        <w:rPr>
+          <w:sz w:val="40"/>
+          <w:szCs w:val="40"/>
+        </w:rPr>
+      </w:pPr>
+      <w:r>
+        <w:rPr>
+          <w:sz w:val="40"/>
+          <w:szCs w:val="40"/>
+        </w:rPr>
+        <w:t>-Create attributes &amp; change their values</w:t>
+      </w:r>
+    </w:p>
+    <w:p>
+      <w:pPr>
+        <w:rPr>
+          <w:sz w:val="40"/>
+          <w:szCs w:val="40"/>
+        </w:rPr>
+      </w:pPr>
+      <w:r>
+        <w:rPr>
+          <w:sz w:val="40"/>
+          <w:szCs w:val="40"/>
+        </w:rPr>
+        <w:lastRenderedPageBreak/>
+        <w:drawing>
+          <wp:inline distT="0" distB="0" distL="0" distR="0" wp14:anchorId="1AD9B33F" wp14:editId="58F40EA6">
+            <wp:extent cx="5607312" cy="1280336"/>
+            <wp:effectExtent l="0" t="0" r="0" b="0"/>
+            <wp:docPr id="46" name="Picture 46"/>
+            <wp:cNvGraphicFramePr>
+              <a:graphicFrameLocks xmlns:a="http://schemas.openxmlformats.org/drawingml/2006/main" noChangeAspect="1"/>
+            </wp:cNvGraphicFramePr>
+            <a:graphic xmlns:a="http://schemas.openxmlformats.org/drawingml/2006/main">
+              <a:graphicData uri="http://schemas.openxmlformats.org/drawingml/2006/picture">
+                <pic:pic xmlns:pic="http://schemas.openxmlformats.org/drawingml/2006/picture">
+                  <pic:nvPicPr>
+                    <pic:cNvPr id="1" name=""/>
+                    <pic:cNvPicPr/>
+                  </pic:nvPicPr>
+                  <pic:blipFill>
+                    <a:blip r:embed="rId48"/>
+                    <a:stretch>
+                      <a:fillRect/>
+                    </a:stretch>
+                  </pic:blipFill>
+                  <pic:spPr>
+                    <a:xfrm>
+                      <a:off x="0" y="0"/>
+                      <a:ext cx="5624811" cy="1284332"/>
+                    </a:xfrm>
+                    <a:prstGeom prst="rect">
+                      <a:avLst/>
+                    </a:prstGeom>
+                  </pic:spPr>
+                </pic:pic>
+              </a:graphicData>
+            </a:graphic>
+          </wp:inline>
+        </w:drawing>
+      </w:r>
+    </w:p>
+    <w:p>
+      <w:pPr>
+        <w:rPr>
+          <w:sz w:val="40"/>
+          <w:szCs w:val="40"/>
+        </w:rPr>
+      </w:pPr>
+      <w:r>
+        <w:rPr>
+          <w:sz w:val="40"/>
+          <w:szCs w:val="40"/>
+        </w:rPr>
+        <w:t>-Remove attributes</w:t>
+      </w:r>
+    </w:p>
+    <w:p>
+      <w:pPr>
+        <w:rPr>
+          <w:sz w:val="40"/>
+          <w:szCs w:val="40"/>
+        </w:rPr>
+      </w:pPr>
+      <w:r>
+        <w:rPr>
+          <w:sz w:val="40"/>
+          <w:szCs w:val="40"/>
+        </w:rPr>
+        <w:drawing>
+          <wp:inline distT="0" distB="0" distL="0" distR="0" wp14:anchorId="4F35EF83" wp14:editId="1C6D7E55">
+            <wp:extent cx="4889395" cy="749332"/>
+            <wp:effectExtent l="0" t="0" r="6985" b="0"/>
+            <wp:docPr id="47" name="Picture 47"/>
+            <wp:cNvGraphicFramePr>
+              <a:graphicFrameLocks xmlns:a="http://schemas.openxmlformats.org/drawingml/2006/main" noChangeAspect="1"/>
+            </wp:cNvGraphicFramePr>
+            <a:graphic xmlns:a="http://schemas.openxmlformats.org/drawingml/2006/main">
+              <a:graphicData uri="http://schemas.openxmlformats.org/drawingml/2006/picture">
+                <pic:pic xmlns:pic="http://schemas.openxmlformats.org/drawingml/2006/picture">
+                  <pic:nvPicPr>
+                    <pic:cNvPr id="1" name=""/>
+                    <pic:cNvPicPr/>
+                  </pic:nvPicPr>
+                  <pic:blipFill>
+                    <a:blip r:embed="rId49"/>
+                    <a:stretch>
+                      <a:fillRect/>
+                    </a:stretch>
+                  </pic:blipFill>
+                  <pic:spPr>
+                    <a:xfrm>
+                      <a:off x="0" y="0"/>
+                      <a:ext cx="4905816" cy="751849"/>
+                    </a:xfrm>
+                    <a:prstGeom prst="rect">
+                      <a:avLst/>
+                    </a:prstGeom>
+                  </pic:spPr>
+                </pic:pic>
+              </a:graphicData>
+            </a:graphic>
+          </wp:inline>
+        </w:drawing>
+      </w:r>
+    </w:p>
+    <w:p>
+      <w:pPr>
+        <w:rPr>
+          <w:sz w:val="40"/>
+          <w:szCs w:val="40"/>
+        </w:rPr>
+      </w:pPr>
+      <w:r>
+        <w:rPr>
+          <w:sz w:val="40"/>
+          <w:szCs w:val="40"/>
+        </w:rPr>
+        <w:t>-Examine the DOM in Chrome</w:t>
+      </w:r>
+      <w:r>
+        <w:rPr>
+          <w:sz w:val="40"/>
+          <w:szCs w:val="40"/>
+        </w:rPr>
+        <w:t>: Insp</w:t>
+      </w:r>
+      <w:r>
+        <w:rPr>
+          <w:sz w:val="40"/>
+          <w:szCs w:val="40"/>
+        </w:rPr>
+        <w:t>ect-&gt;Elements-&gt;Properties</w:t>
+      </w:r>
+    </w:p>
+    <w:p>
+      <w:pPr>
         <w:pStyle w:val="Heading1"/>
         <w:jc w:val="center"/>
         <w:rPr>
@@ -8393,6 +9949,574 @@
           <w:szCs w:val="40"/>
         </w:rPr>
       </w:pPr>
+      <w:r>
+        <w:rPr>
+          <w:sz w:val="40"/>
+          <w:szCs w:val="40"/>
+        </w:rPr>
+        <w:t>-Different Event Types</w:t>
+      </w:r>
+    </w:p>
+    <w:p>
+      <w:pPr>
+        <w:rPr>
+          <w:sz w:val="40"/>
+          <w:szCs w:val="40"/>
+        </w:rPr>
+      </w:pPr>
+      <w:r>
+        <w:rPr>
+          <w:sz w:val="40"/>
+          <w:szCs w:val="40"/>
+        </w:rPr>
+        <w:t>+UI events: Occur when user interacts with browser’s UI rather than web page:</w:t>
+      </w:r>
+    </w:p>
+    <w:p>
+      <w:pPr>
+        <w:rPr>
+          <w:sz w:val="40"/>
+          <w:szCs w:val="40"/>
+        </w:rPr>
+      </w:pPr>
+      <w:r>
+        <w:rPr>
+          <w:sz w:val="40"/>
+          <w:szCs w:val="40"/>
+        </w:rPr>
+        <w:drawing>
+          <wp:inline distT="0" distB="0" distL="0" distR="0" wp14:anchorId="463A83A9" wp14:editId="35E567FF">
+            <wp:extent cx="5667375" cy="1352707"/>
+            <wp:effectExtent l="0" t="0" r="0" b="0"/>
+            <wp:docPr id="48" name="Picture 48"/>
+            <wp:cNvGraphicFramePr>
+              <a:graphicFrameLocks xmlns:a="http://schemas.openxmlformats.org/drawingml/2006/main" noChangeAspect="1"/>
+            </wp:cNvGraphicFramePr>
+            <a:graphic xmlns:a="http://schemas.openxmlformats.org/drawingml/2006/main">
+              <a:graphicData uri="http://schemas.openxmlformats.org/drawingml/2006/picture">
+                <pic:pic xmlns:pic="http://schemas.openxmlformats.org/drawingml/2006/picture">
+                  <pic:nvPicPr>
+                    <pic:cNvPr id="1" name=""/>
+                    <pic:cNvPicPr/>
+                  </pic:nvPicPr>
+                  <pic:blipFill>
+                    <a:blip r:embed="rId50"/>
+                    <a:stretch>
+                      <a:fillRect/>
+                    </a:stretch>
+                  </pic:blipFill>
+                  <pic:spPr>
+                    <a:xfrm>
+                      <a:off x="0" y="0"/>
+                      <a:ext cx="5744490" cy="1371113"/>
+                    </a:xfrm>
+                    <a:prstGeom prst="rect">
+                      <a:avLst/>
+                    </a:prstGeom>
+                  </pic:spPr>
+                </pic:pic>
+              </a:graphicData>
+            </a:graphic>
+          </wp:inline>
+        </w:drawing>
+      </w:r>
+    </w:p>
+    <w:p>
+      <w:pPr>
+        <w:rPr>
+          <w:sz w:val="40"/>
+          <w:szCs w:val="40"/>
+        </w:rPr>
+      </w:pPr>
+      <w:r>
+        <w:rPr>
+          <w:sz w:val="40"/>
+          <w:szCs w:val="40"/>
+        </w:rPr>
+        <w:t>+Keyboard events: user interact with keyboard</w:t>
+      </w:r>
+    </w:p>
+    <w:p>
+      <w:pPr>
+        <w:rPr>
+          <w:sz w:val="40"/>
+          <w:szCs w:val="40"/>
+        </w:rPr>
+      </w:pPr>
+      <w:r>
+        <w:rPr>
+          <w:sz w:val="40"/>
+          <w:szCs w:val="40"/>
+        </w:rPr>
+        <w:drawing>
+          <wp:inline distT="0" distB="0" distL="0" distR="0" wp14:anchorId="12DF8AD4" wp14:editId="67372604">
+            <wp:extent cx="5145738" cy="869058"/>
+            <wp:effectExtent l="0" t="0" r="0" b="7620"/>
+            <wp:docPr id="49" name="Picture 49"/>
+            <wp:cNvGraphicFramePr>
+              <a:graphicFrameLocks xmlns:a="http://schemas.openxmlformats.org/drawingml/2006/main" noChangeAspect="1"/>
+            </wp:cNvGraphicFramePr>
+            <a:graphic xmlns:a="http://schemas.openxmlformats.org/drawingml/2006/main">
+              <a:graphicData uri="http://schemas.openxmlformats.org/drawingml/2006/picture">
+                <pic:pic xmlns:pic="http://schemas.openxmlformats.org/drawingml/2006/picture">
+                  <pic:nvPicPr>
+                    <pic:cNvPr id="1" name=""/>
+                    <pic:cNvPicPr/>
+                  </pic:nvPicPr>
+                  <pic:blipFill>
+                    <a:blip r:embed="rId51"/>
+                    <a:stretch>
+                      <a:fillRect/>
+                    </a:stretch>
+                  </pic:blipFill>
+                  <pic:spPr>
+                    <a:xfrm>
+                      <a:off x="0" y="0"/>
+                      <a:ext cx="5235671" cy="884247"/>
+                    </a:xfrm>
+                    <a:prstGeom prst="rect">
+                      <a:avLst/>
+                    </a:prstGeom>
+                  </pic:spPr>
+                </pic:pic>
+              </a:graphicData>
+            </a:graphic>
+          </wp:inline>
+        </w:drawing>
+      </w:r>
+    </w:p>
+    <w:p>
+      <w:pPr>
+        <w:rPr>
+          <w:sz w:val="40"/>
+          <w:szCs w:val="40"/>
+        </w:rPr>
+      </w:pPr>
+      <w:r>
+        <w:rPr>
+          <w:sz w:val="40"/>
+          <w:szCs w:val="40"/>
+        </w:rPr>
+        <w:lastRenderedPageBreak/>
+        <w:t>+Mouse events: user interacts with a mouse, trackpad, or touchscreen</w:t>
+      </w:r>
+    </w:p>
+    <w:p>
+      <w:pPr>
+        <w:rPr>
+          <w:sz w:val="40"/>
+          <w:szCs w:val="40"/>
+        </w:rPr>
+      </w:pPr>
+      <w:r>
+        <w:rPr>
+          <w:sz w:val="40"/>
+          <w:szCs w:val="40"/>
+        </w:rPr>
+        <w:drawing>
+          <wp:inline distT="0" distB="0" distL="0" distR="0" wp14:anchorId="74AE05EA" wp14:editId="6FABE00E">
+            <wp:extent cx="5438694" cy="1851471"/>
+            <wp:effectExtent l="0" t="0" r="0" b="0"/>
+            <wp:docPr id="50" name="Picture 50"/>
+            <wp:cNvGraphicFramePr>
+              <a:graphicFrameLocks xmlns:a="http://schemas.openxmlformats.org/drawingml/2006/main" noChangeAspect="1"/>
+            </wp:cNvGraphicFramePr>
+            <a:graphic xmlns:a="http://schemas.openxmlformats.org/drawingml/2006/main">
+              <a:graphicData uri="http://schemas.openxmlformats.org/drawingml/2006/picture">
+                <pic:pic xmlns:pic="http://schemas.openxmlformats.org/drawingml/2006/picture">
+                  <pic:nvPicPr>
+                    <pic:cNvPr id="1" name=""/>
+                    <pic:cNvPicPr/>
+                  </pic:nvPicPr>
+                  <pic:blipFill>
+                    <a:blip r:embed="rId52"/>
+                    <a:stretch>
+                      <a:fillRect/>
+                    </a:stretch>
+                  </pic:blipFill>
+                  <pic:spPr>
+                    <a:xfrm>
+                      <a:off x="0" y="0"/>
+                      <a:ext cx="5483634" cy="1866770"/>
+                    </a:xfrm>
+                    <a:prstGeom prst="rect">
+                      <a:avLst/>
+                    </a:prstGeom>
+                  </pic:spPr>
+                </pic:pic>
+              </a:graphicData>
+            </a:graphic>
+          </wp:inline>
+        </w:drawing>
+      </w:r>
+    </w:p>
+    <w:p>
+      <w:pPr>
+        <w:rPr>
+          <w:sz w:val="40"/>
+          <w:szCs w:val="40"/>
+        </w:rPr>
+      </w:pPr>
+      <w:r>
+        <w:rPr>
+          <w:sz w:val="40"/>
+          <w:szCs w:val="40"/>
+        </w:rPr>
+        <w:t>+Focus event: an element (link/</w:t>
+      </w:r>
+      <w:proofErr w:type="gramStart"/>
+      <w:r>
+        <w:rPr>
+          <w:sz w:val="40"/>
+          <w:szCs w:val="40"/>
+        </w:rPr>
+        <w:t>form)  gain</w:t>
+      </w:r>
+      <w:proofErr w:type="gramEnd"/>
+      <w:r>
+        <w:rPr>
+          <w:sz w:val="40"/>
+          <w:szCs w:val="40"/>
+        </w:rPr>
+        <w:t xml:space="preserve"> or loses focus</w:t>
+      </w:r>
+    </w:p>
+    <w:p>
+      <w:pPr>
+        <w:rPr>
+          <w:sz w:val="40"/>
+          <w:szCs w:val="40"/>
+        </w:rPr>
+      </w:pPr>
+      <w:r>
+        <w:rPr>
+          <w:sz w:val="40"/>
+          <w:szCs w:val="40"/>
+        </w:rPr>
+        <w:drawing>
+          <wp:inline distT="0" distB="0" distL="0" distR="0" wp14:anchorId="7FA3F7A6" wp14:editId="411F1FBA">
+            <wp:extent cx="3648314" cy="460979"/>
+            <wp:effectExtent l="0" t="0" r="0" b="0"/>
+            <wp:docPr id="51" name="Picture 51"/>
+            <wp:cNvGraphicFramePr>
+              <a:graphicFrameLocks xmlns:a="http://schemas.openxmlformats.org/drawingml/2006/main" noChangeAspect="1"/>
+            </wp:cNvGraphicFramePr>
+            <a:graphic xmlns:a="http://schemas.openxmlformats.org/drawingml/2006/main">
+              <a:graphicData uri="http://schemas.openxmlformats.org/drawingml/2006/picture">
+                <pic:pic xmlns:pic="http://schemas.openxmlformats.org/drawingml/2006/picture">
+                  <pic:nvPicPr>
+                    <pic:cNvPr id="1" name=""/>
+                    <pic:cNvPicPr/>
+                  </pic:nvPicPr>
+                  <pic:blipFill>
+                    <a:blip r:embed="rId53"/>
+                    <a:stretch>
+                      <a:fillRect/>
+                    </a:stretch>
+                  </pic:blipFill>
+                  <pic:spPr>
+                    <a:xfrm>
+                      <a:off x="0" y="0"/>
+                      <a:ext cx="3704928" cy="468132"/>
+                    </a:xfrm>
+                    <a:prstGeom prst="rect">
+                      <a:avLst/>
+                    </a:prstGeom>
+                  </pic:spPr>
+                </pic:pic>
+              </a:graphicData>
+            </a:graphic>
+          </wp:inline>
+        </w:drawing>
+      </w:r>
+    </w:p>
+    <w:p>
+      <w:pPr>
+        <w:rPr>
+          <w:sz w:val="40"/>
+          <w:szCs w:val="40"/>
+        </w:rPr>
+      </w:pPr>
+      <w:r>
+        <w:rPr>
+          <w:sz w:val="40"/>
+          <w:szCs w:val="40"/>
+        </w:rPr>
+        <w:t>+Form event: user interacts with form element</w:t>
+      </w:r>
+    </w:p>
+    <w:p>
+      <w:pPr>
+        <w:rPr>
+          <w:sz w:val="40"/>
+          <w:szCs w:val="40"/>
+        </w:rPr>
+      </w:pPr>
+      <w:r>
+        <w:rPr>
+          <w:sz w:val="40"/>
+          <w:szCs w:val="40"/>
+        </w:rPr>
+        <w:drawing>
+          <wp:inline distT="0" distB="0" distL="0" distR="0" wp14:anchorId="22928445" wp14:editId="1FC4744F">
+            <wp:extent cx="5327702" cy="1962838"/>
+            <wp:effectExtent l="0" t="0" r="6350" b="0"/>
+            <wp:docPr id="52" name="Picture 52"/>
+            <wp:cNvGraphicFramePr>
+              <a:graphicFrameLocks xmlns:a="http://schemas.openxmlformats.org/drawingml/2006/main" noChangeAspect="1"/>
+            </wp:cNvGraphicFramePr>
+            <a:graphic xmlns:a="http://schemas.openxmlformats.org/drawingml/2006/main">
+              <a:graphicData uri="http://schemas.openxmlformats.org/drawingml/2006/picture">
+                <pic:pic xmlns:pic="http://schemas.openxmlformats.org/drawingml/2006/picture">
+                  <pic:nvPicPr>
+                    <pic:cNvPr id="1" name=""/>
+                    <pic:cNvPicPr/>
+                  </pic:nvPicPr>
+                  <pic:blipFill>
+                    <a:blip r:embed="rId54"/>
+                    <a:stretch>
+                      <a:fillRect/>
+                    </a:stretch>
+                  </pic:blipFill>
+                  <pic:spPr>
+                    <a:xfrm>
+                      <a:off x="0" y="0"/>
+                      <a:ext cx="5354737" cy="1972798"/>
+                    </a:xfrm>
+                    <a:prstGeom prst="rect">
+                      <a:avLst/>
+                    </a:prstGeom>
+                  </pic:spPr>
+                </pic:pic>
+              </a:graphicData>
+            </a:graphic>
+          </wp:inline>
+        </w:drawing>
+      </w:r>
+    </w:p>
+    <w:p>
+      <w:pPr>
+        <w:rPr>
+          <w:sz w:val="40"/>
+          <w:szCs w:val="40"/>
+        </w:rPr>
+      </w:pPr>
+      <w:r>
+        <w:rPr>
+          <w:sz w:val="40"/>
+          <w:szCs w:val="40"/>
+        </w:rPr>
+        <w:t>+Mutation events: DOM structure has been changed by a script (replaced by mutation observers)</w:t>
+      </w:r>
+    </w:p>
+    <w:p>
+      <w:pPr>
+        <w:rPr>
+          <w:sz w:val="40"/>
+          <w:szCs w:val="40"/>
+        </w:rPr>
+      </w:pPr>
+      <w:r>
+        <w:rPr>
+          <w:sz w:val="40"/>
+          <w:szCs w:val="40"/>
+        </w:rPr>
+        <w:drawing>
+          <wp:inline distT="0" distB="0" distL="0" distR="0" wp14:anchorId="074D8A80" wp14:editId="0B7550BD">
+            <wp:extent cx="4844053" cy="1080093"/>
+            <wp:effectExtent l="0" t="0" r="0" b="6350"/>
+            <wp:docPr id="53" name="Picture 53"/>
+            <wp:cNvGraphicFramePr>
+              <a:graphicFrameLocks xmlns:a="http://schemas.openxmlformats.org/drawingml/2006/main" noChangeAspect="1"/>
+            </wp:cNvGraphicFramePr>
+            <a:graphic xmlns:a="http://schemas.openxmlformats.org/drawingml/2006/main">
+              <a:graphicData uri="http://schemas.openxmlformats.org/drawingml/2006/picture">
+                <pic:pic xmlns:pic="http://schemas.openxmlformats.org/drawingml/2006/picture">
+                  <pic:nvPicPr>
+                    <pic:cNvPr id="1" name=""/>
+                    <pic:cNvPicPr/>
+                  </pic:nvPicPr>
+                  <pic:blipFill>
+                    <a:blip r:embed="rId55"/>
+                    <a:stretch>
+                      <a:fillRect/>
+                    </a:stretch>
+                  </pic:blipFill>
+                  <pic:spPr>
+                    <a:xfrm>
+                      <a:off x="0" y="0"/>
+                      <a:ext cx="4876590" cy="1087348"/>
+                    </a:xfrm>
+                    <a:prstGeom prst="rect">
+                      <a:avLst/>
+                    </a:prstGeom>
+                  </pic:spPr>
+                </pic:pic>
+              </a:graphicData>
+            </a:graphic>
+          </wp:inline>
+        </w:drawing>
+      </w:r>
+    </w:p>
+    <w:p>
+      <w:pPr>
+        <w:rPr>
+          <w:sz w:val="40"/>
+          <w:szCs w:val="40"/>
+        </w:rPr>
+      </w:pPr>
+      <w:r>
+        <w:rPr>
+          <w:sz w:val="40"/>
+          <w:szCs w:val="40"/>
+        </w:rPr>
+        <w:lastRenderedPageBreak/>
+        <w:t>-Terminology</w:t>
+      </w:r>
+      <w:r>
+        <w:rPr>
+          <w:sz w:val="40"/>
+          <w:szCs w:val="40"/>
+        </w:rPr>
+        <w:t xml:space="preserve">   </w:t>
+      </w:r>
+      <w:bookmarkStart w:id="0" w:name="_GoBack"/>
+      <w:bookmarkEnd w:id="0"/>
+    </w:p>
+    <w:p>
+      <w:pPr>
+        <w:rPr>
+          <w:sz w:val="40"/>
+          <w:szCs w:val="40"/>
+        </w:rPr>
+      </w:pPr>
+      <w:r>
+        <w:rPr>
+          <w:sz w:val="40"/>
+          <w:szCs w:val="40"/>
+        </w:rPr>
+        <w:t>+Event fire or are raised: if user is tapping on a link, a click event would fire in browser</w:t>
+      </w:r>
+    </w:p>
+    <w:p>
+      <w:pPr>
+        <w:rPr>
+          <w:sz w:val="40"/>
+          <w:szCs w:val="40"/>
+        </w:rPr>
+      </w:pPr>
+      <w:r>
+        <w:rPr>
+          <w:sz w:val="40"/>
+          <w:szCs w:val="40"/>
+        </w:rPr>
+        <w:t>+Events trigger scripts: when click event fires on element, it could trigger a script that enlarges the selected item.</w:t>
+      </w:r>
+    </w:p>
+    <w:p>
+      <w:pPr>
+        <w:rPr>
+          <w:sz w:val="40"/>
+          <w:szCs w:val="40"/>
+        </w:rPr>
+      </w:pPr>
+      <w:r>
+        <w:rPr>
+          <w:sz w:val="40"/>
+          <w:szCs w:val="40"/>
+        </w:rPr>
+        <w:t>-How events trigger JS code:</w:t>
+      </w:r>
+    </w:p>
+    <w:p>
+      <w:pPr>
+        <w:rPr>
+          <w:sz w:val="40"/>
+          <w:szCs w:val="40"/>
+        </w:rPr>
+      </w:pPr>
+      <w:r>
+        <w:rPr>
+          <w:sz w:val="40"/>
+          <w:szCs w:val="40"/>
+        </w:rPr>
+        <w:t>+Select element node(s) the script respond to.</w:t>
+      </w:r>
+    </w:p>
+    <w:p>
+      <w:pPr>
+        <w:rPr>
+          <w:sz w:val="40"/>
+          <w:szCs w:val="40"/>
+        </w:rPr>
+      </w:pPr>
+      <w:r>
+        <w:rPr>
+          <w:sz w:val="40"/>
+          <w:szCs w:val="40"/>
+        </w:rPr>
+        <w:t>+Indicate the event on node(s)</w:t>
+      </w:r>
+    </w:p>
+    <w:p>
+      <w:pPr>
+        <w:rPr>
+          <w:sz w:val="40"/>
+          <w:szCs w:val="40"/>
+        </w:rPr>
+      </w:pPr>
+      <w:r>
+        <w:rPr>
+          <w:sz w:val="40"/>
+          <w:szCs w:val="40"/>
+        </w:rPr>
+        <w:t>+State the code to run when event occurs</w:t>
+      </w:r>
+    </w:p>
+    <w:p>
+      <w:pPr>
+        <w:rPr>
+          <w:sz w:val="40"/>
+          <w:szCs w:val="40"/>
+        </w:rPr>
+      </w:pPr>
+      <w:r>
+        <w:rPr>
+          <w:sz w:val="40"/>
+          <w:szCs w:val="40"/>
+        </w:rPr>
+        <w:t>-3 ways to bind an event to an element:</w:t>
+      </w:r>
+    </w:p>
+    <w:p>
+      <w:pPr>
+        <w:rPr>
+          <w:sz w:val="40"/>
+          <w:szCs w:val="40"/>
+        </w:rPr>
+      </w:pPr>
+      <w:r>
+        <w:rPr>
+          <w:sz w:val="40"/>
+          <w:szCs w:val="40"/>
+        </w:rPr>
+        <w:t>+HTML event handler</w:t>
+      </w:r>
+    </w:p>
+    <w:p>
+      <w:pPr>
+        <w:rPr>
+          <w:sz w:val="40"/>
+          <w:szCs w:val="40"/>
+        </w:rPr>
+      </w:pPr>
+      <w:r>
+        <w:rPr>
+          <w:sz w:val="40"/>
+          <w:szCs w:val="40"/>
+        </w:rPr>
+        <w:t>+Traditional DOM event handlers</w:t>
+      </w:r>
     </w:p>
     <w:p>
       <w:pPr>
@@ -8408,7 +10532,6 @@
           <w:sz w:val="40"/>
           <w:szCs w:val="40"/>
         </w:rPr>
-        <w:lastRenderedPageBreak/>
         <w:t>Chapter 7: jQuery</w:t>
       </w:r>
     </w:p>
@@ -8906,7 +11029,6 @@
   <w:style w:type="character" w:default="1" w:styleId="DefaultParagraphFont">
     <w:name w:val="Default Paragraph Font"/>
     <w:uiPriority w:val="1"/>
-    <w:semiHidden/>
     <w:unhideWhenUsed/>
   </w:style>
   <w:style w:type="table" w:default="1" w:styleId="TableNormal">

</xml_diff>

<commit_message>
Update JS half of chap 6
</commit_message>
<xml_diff>
--- a/2.JavaScript_Jquery/1.CoreConcepts.docx
+++ b/2.JavaScript_Jquery/1.CoreConcepts.docx
@@ -1,6 +1,6 @@
 
 <file path=word/document.xml><?xml version="1.0" encoding="utf-8"?>
-<w:document xmlns:wpc="http://schemas.microsoft.com/office/word/2010/wordprocessingCanvas" xmlns:cx="http://schemas.microsoft.com/office/drawing/2014/chartex" xmlns:cx1="http://schemas.microsoft.com/office/drawing/2015/9/8/chartex" xmlns:cx2="http://schemas.microsoft.com/office/drawing/2015/10/21/chartex" xmlns:cx3="http://schemas.microsoft.com/office/drawing/2016/5/9/chartex" xmlns:cx4="http://schemas.microsoft.com/office/drawing/2016/5/10/chartex" xmlns:cx5="http://schemas.microsoft.com/office/drawing/2016/5/11/chartex" xmlns:cx6="http://schemas.microsoft.com/office/drawing/2016/5/12/chartex" xmlns:cx7="http://schemas.microsoft.com/office/drawing/2016/5/13/chartex" xmlns:cx8="http://schemas.microsoft.com/office/drawing/2016/5/14/chartex" xmlns:mc="http://schemas.openxmlformats.org/markup-compatibility/2006" xmlns:aink="http://schemas.microsoft.com/office/drawing/2016/ink" xmlns:am3d="http://schemas.microsoft.com/office/drawing/2017/model3d" xmlns:o="urn:schemas-microsoft-com:office:office" xmlns:oel="http://schemas.microsoft.com/office/2019/extlst" xmlns:r="http://schemas.openxmlformats.org/officeDocument/2006/relationships" xmlns:m="http://schemas.openxmlformats.org/officeDocument/2006/math" xmlns:v="urn:schemas-microsoft-com:vml" xmlns:wp14="http://schemas.microsoft.com/office/word/2010/wordprocessingDrawing" xmlns:wp="http://schemas.openxmlformats.org/drawingml/2006/wordprocessingDrawing" xmlns:w10="urn:schemas-microsoft-com:office:word" xmlns:w="http://schemas.openxmlformats.org/wordprocessingml/2006/main" xmlns:w14="http://schemas.microsoft.com/office/word/2010/wordml" xmlns:w15="http://schemas.microsoft.com/office/word/2012/wordml" xmlns:w16cex="http://schemas.microsoft.com/office/word/2018/wordml/cex" xmlns:w16cid="http://schemas.microsoft.com/office/word/2016/wordml/cid" xmlns:w16="http://schemas.microsoft.com/office/word/2018/wordml" xmlns:w16du="http://schemas.microsoft.com/office/word/2023/wordml/word16du" xmlns:w16sdtdh="http://schemas.microsoft.com/office/word/2020/wordml/sdtdatahash" xmlns:w16sdtfl="http://schemas.microsoft.com/office/word/2024/wordml/sdtformatlock" xmlns:w16se="http://schemas.microsoft.com/office/word/2015/wordml/symex" xmlns:wpg="http://schemas.microsoft.com/office/word/2010/wordprocessingGroup" xmlns:wpi="http://schemas.microsoft.com/office/word/2010/wordprocessingInk" xmlns:wne="http://schemas.microsoft.com/office/word/2006/wordml" xmlns:wps="http://schemas.microsoft.com/office/word/2010/wordprocessingShape" mc:Ignorable="w14 w15 w16se w16cid w16 w16cex w16sdtdh w16sdtfl w16du wp14">
+<w:document xmlns:wpc="http://schemas.microsoft.com/office/word/2010/wordprocessingCanvas" xmlns:cx="http://schemas.microsoft.com/office/drawing/2014/chartex" xmlns:mc="http://schemas.openxmlformats.org/markup-compatibility/2006" xmlns:o="urn:schemas-microsoft-com:office:office" xmlns:r="http://schemas.openxmlformats.org/officeDocument/2006/relationships" xmlns:m="http://schemas.openxmlformats.org/officeDocument/2006/math" xmlns:v="urn:schemas-microsoft-com:vml" xmlns:wp14="http://schemas.microsoft.com/office/word/2010/wordprocessingDrawing" xmlns:wp="http://schemas.openxmlformats.org/drawingml/2006/wordprocessingDrawing" xmlns:w10="urn:schemas-microsoft-com:office:word" xmlns:w="http://schemas.openxmlformats.org/wordprocessingml/2006/main" xmlns:w14="http://schemas.microsoft.com/office/word/2010/wordml" xmlns:w15="http://schemas.microsoft.com/office/word/2012/wordml" xmlns:w16se="http://schemas.microsoft.com/office/word/2015/wordml/symex" xmlns:wpg="http://schemas.microsoft.com/office/word/2010/wordprocessingGroup" xmlns:wpi="http://schemas.microsoft.com/office/word/2010/wordprocessingInk" xmlns:wne="http://schemas.microsoft.com/office/word/2006/wordml" xmlns:wps="http://schemas.microsoft.com/office/word/2010/wordprocessingShape" mc:Ignorable="w14 w15 w16se wp14">
   <w:body>
     <w:p>
       <w:pPr>
@@ -151,7 +151,23 @@
           <w:sz w:val="40"/>
           <w:szCs w:val="40"/>
         </w:rPr>
-        <w:t>ects, document  has: properties + methods + events</w:t>
+        <w:t xml:space="preserve">ects, </w:t>
+      </w:r>
+      <w:proofErr w:type="gramStart"/>
+      <w:r>
+        <w:rPr>
+          <w:sz w:val="40"/>
+          <w:szCs w:val="40"/>
+        </w:rPr>
+        <w:t>document  has</w:t>
+      </w:r>
+      <w:proofErr w:type="gramEnd"/>
+      <w:r>
+        <w:rPr>
+          <w:sz w:val="40"/>
+          <w:szCs w:val="40"/>
+        </w:rPr>
+        <w:t>: properties + methods + events</w:t>
       </w:r>
     </w:p>
     <w:p>
@@ -438,7 +454,23 @@
           <w:sz w:val="40"/>
           <w:szCs w:val="40"/>
         </w:rPr>
-        <w:t>: Use &lt;script src&gt;</w:t>
+        <w:t xml:space="preserve">: Use &lt;script </w:t>
+      </w:r>
+      <w:proofErr w:type="spellStart"/>
+      <w:r>
+        <w:rPr>
+          <w:sz w:val="40"/>
+          <w:szCs w:val="40"/>
+        </w:rPr>
+        <w:t>src</w:t>
+      </w:r>
+      <w:proofErr w:type="spellEnd"/>
+      <w:r>
+        <w:rPr>
+          <w:sz w:val="40"/>
+          <w:szCs w:val="40"/>
+        </w:rPr>
+        <w:t>&gt;</w:t>
       </w:r>
       <w:r>
         <w:rPr>
@@ -611,22 +643,54 @@
           <w:sz w:val="40"/>
           <w:szCs w:val="40"/>
         </w:rPr>
-        <w:t>+variable keyword + variable name: var quantity;</w:t>
-      </w:r>
-    </w:p>
-    <w:p>
-      <w:pPr>
-        <w:rPr>
-          <w:sz w:val="40"/>
-          <w:szCs w:val="40"/>
-        </w:rPr>
-      </w:pPr>
-      <w:r>
-        <w:rPr>
-          <w:sz w:val="40"/>
-          <w:szCs w:val="40"/>
-        </w:rPr>
-        <w:t>-Varibles: how to assign them a value</w:t>
+        <w:t xml:space="preserve">+variable keyword + variable name: </w:t>
+      </w:r>
+      <w:proofErr w:type="spellStart"/>
+      <w:r>
+        <w:rPr>
+          <w:sz w:val="40"/>
+          <w:szCs w:val="40"/>
+        </w:rPr>
+        <w:t>var</w:t>
+      </w:r>
+      <w:proofErr w:type="spellEnd"/>
+      <w:r>
+        <w:rPr>
+          <w:sz w:val="40"/>
+          <w:szCs w:val="40"/>
+        </w:rPr>
+        <w:t xml:space="preserve"> quantity;</w:t>
+      </w:r>
+    </w:p>
+    <w:p>
+      <w:pPr>
+        <w:rPr>
+          <w:sz w:val="40"/>
+          <w:szCs w:val="40"/>
+        </w:rPr>
+      </w:pPr>
+      <w:r>
+        <w:rPr>
+          <w:sz w:val="40"/>
+          <w:szCs w:val="40"/>
+        </w:rPr>
+        <w:t>-</w:t>
+      </w:r>
+      <w:proofErr w:type="spellStart"/>
+      <w:r>
+        <w:rPr>
+          <w:sz w:val="40"/>
+          <w:szCs w:val="40"/>
+        </w:rPr>
+        <w:t>Varibles</w:t>
+      </w:r>
+      <w:proofErr w:type="spellEnd"/>
+      <w:r>
+        <w:rPr>
+          <w:sz w:val="40"/>
+          <w:szCs w:val="40"/>
+        </w:rPr>
+        <w:t>: how to assign them a value</w:t>
       </w:r>
     </w:p>
     <w:p>
@@ -953,22 +1017,54 @@
           <w:sz w:val="40"/>
           <w:szCs w:val="40"/>
         </w:rPr>
-        <w:t>+”  ‘’  ” or ‘ “ “ ’</w:t>
-      </w:r>
-    </w:p>
-    <w:p>
-      <w:pPr>
-        <w:rPr>
-          <w:sz w:val="40"/>
-          <w:szCs w:val="40"/>
-        </w:rPr>
-      </w:pPr>
-      <w:r>
-        <w:rPr>
-          <w:sz w:val="40"/>
-          <w:szCs w:val="40"/>
-        </w:rPr>
-        <w:t>+Escaping  the quotation characters: use backward slash before any type of quote mark that appears with a string -&gt;the following character is part of string.</w:t>
+        <w:t>+</w:t>
+      </w:r>
+      <w:proofErr w:type="gramStart"/>
+      <w:r>
+        <w:rPr>
+          <w:sz w:val="40"/>
+          <w:szCs w:val="40"/>
+        </w:rPr>
+        <w:t>”  ‘</w:t>
+      </w:r>
+      <w:proofErr w:type="gramEnd"/>
+      <w:r>
+        <w:rPr>
+          <w:sz w:val="40"/>
+          <w:szCs w:val="40"/>
+        </w:rPr>
+        <w:t>’  ” or ‘ “ “ ’</w:t>
+      </w:r>
+    </w:p>
+    <w:p>
+      <w:pPr>
+        <w:rPr>
+          <w:sz w:val="40"/>
+          <w:szCs w:val="40"/>
+        </w:rPr>
+      </w:pPr>
+      <w:r>
+        <w:rPr>
+          <w:sz w:val="40"/>
+          <w:szCs w:val="40"/>
+        </w:rPr>
+        <w:t>+</w:t>
+      </w:r>
+      <w:proofErr w:type="gramStart"/>
+      <w:r>
+        <w:rPr>
+          <w:sz w:val="40"/>
+          <w:szCs w:val="40"/>
+        </w:rPr>
+        <w:t>Escaping  the</w:t>
+      </w:r>
+      <w:proofErr w:type="gramEnd"/>
+      <w:r>
+        <w:rPr>
+          <w:sz w:val="40"/>
+          <w:szCs w:val="40"/>
+        </w:rPr>
+        <w:t xml:space="preserve"> quotation characters: use backward slash before any type of quote mark that appears with a string -&gt;the following character is part of string.</w:t>
       </w:r>
     </w:p>
     <w:p>
@@ -1148,7 +1244,23 @@
           <w:sz w:val="40"/>
           <w:szCs w:val="40"/>
         </w:rPr>
-        <w:t>+The value are used in class attributes of HTML elements. These values trigger CSS class rules: true show a check, false show a cross.</w:t>
+        <w:t xml:space="preserve">+The value </w:t>
+      </w:r>
+      <w:proofErr w:type="gramStart"/>
+      <w:r>
+        <w:rPr>
+          <w:sz w:val="40"/>
+          <w:szCs w:val="40"/>
+        </w:rPr>
+        <w:t>are</w:t>
+      </w:r>
+      <w:proofErr w:type="gramEnd"/>
+      <w:r>
+        <w:rPr>
+          <w:sz w:val="40"/>
+          <w:szCs w:val="40"/>
+        </w:rPr>
+        <w:t xml:space="preserve"> used in class attributes of HTML elements. These values trigger CSS class rules: true show a check, false show a cross.</w:t>
       </w:r>
     </w:p>
     <w:p>
@@ -1507,7 +1619,25 @@
           <w:szCs w:val="40"/>
         </w:rPr>
         <w:lastRenderedPageBreak/>
-        <w:t>+Number of items: colors.length;</w:t>
+        <w:t xml:space="preserve">+Number of items: </w:t>
+      </w:r>
+      <w:proofErr w:type="spellStart"/>
+      <w:proofErr w:type="gramStart"/>
+      <w:r>
+        <w:rPr>
+          <w:sz w:val="40"/>
+          <w:szCs w:val="40"/>
+        </w:rPr>
+        <w:t>colors.length</w:t>
+      </w:r>
+      <w:proofErr w:type="spellEnd"/>
+      <w:proofErr w:type="gramEnd"/>
+      <w:r>
+        <w:rPr>
+          <w:sz w:val="40"/>
+          <w:szCs w:val="40"/>
+        </w:rPr>
+        <w:t>;</w:t>
       </w:r>
     </w:p>
     <w:p>
@@ -2183,7 +2313,39 @@
           <w:sz w:val="40"/>
           <w:szCs w:val="40"/>
         </w:rPr>
-        <w:t>Window (current browser window or tab)-&gt; document (current web page) + history (pages in browser history) + location (url of current page)  + navigator (information about browser) + screen (device’s display information)</w:t>
+        <w:t>Window (current browser window or tab)-&gt; document (current web page) + history (pages in browser history) + location (</w:t>
+      </w:r>
+      <w:proofErr w:type="spellStart"/>
+      <w:r>
+        <w:rPr>
+          <w:sz w:val="40"/>
+          <w:szCs w:val="40"/>
+        </w:rPr>
+        <w:t>url</w:t>
+      </w:r>
+      <w:proofErr w:type="spellEnd"/>
+      <w:r>
+        <w:rPr>
+          <w:sz w:val="40"/>
+          <w:szCs w:val="40"/>
+        </w:rPr>
+        <w:t xml:space="preserve"> of current </w:t>
+      </w:r>
+      <w:proofErr w:type="gramStart"/>
+      <w:r>
+        <w:rPr>
+          <w:sz w:val="40"/>
+          <w:szCs w:val="40"/>
+        </w:rPr>
+        <w:t>page)  +</w:t>
+      </w:r>
+      <w:proofErr w:type="gramEnd"/>
+      <w:r>
+        <w:rPr>
+          <w:sz w:val="40"/>
+          <w:szCs w:val="40"/>
+        </w:rPr>
+        <w:t xml:space="preserve"> navigator (information about browser) + screen (device’s display information)</w:t>
       </w:r>
     </w:p>
     <w:p>
@@ -2440,6 +2602,7 @@
                 <w:szCs w:val="40"/>
               </w:rPr>
             </w:pPr>
+            <w:proofErr w:type="spellStart"/>
             <w:r>
               <w:rPr>
                 <w:sz w:val="40"/>
@@ -2447,6 +2610,7 @@
               </w:rPr>
               <w:t>window.innerHeight</w:t>
             </w:r>
+            <w:proofErr w:type="spellEnd"/>
           </w:p>
         </w:tc>
         <w:tc>
@@ -2485,6 +2649,7 @@
                 <w:szCs w:val="40"/>
               </w:rPr>
             </w:pPr>
+            <w:proofErr w:type="spellStart"/>
             <w:r>
               <w:rPr>
                 <w:sz w:val="40"/>
@@ -2492,6 +2657,7 @@
               </w:rPr>
               <w:t>window.innerWidth</w:t>
             </w:r>
+            <w:proofErr w:type="spellEnd"/>
           </w:p>
         </w:tc>
         <w:tc>
@@ -2530,6 +2696,7 @@
                 <w:szCs w:val="40"/>
               </w:rPr>
             </w:pPr>
+            <w:proofErr w:type="spellStart"/>
             <w:r>
               <w:rPr>
                 <w:sz w:val="40"/>
@@ -2537,6 +2704,7 @@
               </w:rPr>
               <w:t>window.pageXOffset</w:t>
             </w:r>
+            <w:proofErr w:type="spellEnd"/>
           </w:p>
         </w:tc>
         <w:tc>
@@ -2575,6 +2743,7 @@
                 <w:szCs w:val="40"/>
               </w:rPr>
             </w:pPr>
+            <w:proofErr w:type="spellStart"/>
             <w:r>
               <w:rPr>
                 <w:sz w:val="40"/>
@@ -2582,6 +2751,7 @@
               </w:rPr>
               <w:t>window.pageYOffset</w:t>
             </w:r>
+            <w:proofErr w:type="spellEnd"/>
           </w:p>
         </w:tc>
         <w:tc>
@@ -2620,6 +2790,7 @@
                 <w:szCs w:val="40"/>
               </w:rPr>
             </w:pPr>
+            <w:proofErr w:type="spellStart"/>
             <w:r>
               <w:rPr>
                 <w:sz w:val="40"/>
@@ -2627,6 +2798,7 @@
               </w:rPr>
               <w:t>window.screenX</w:t>
             </w:r>
+            <w:proofErr w:type="spellEnd"/>
           </w:p>
         </w:tc>
         <w:tc>
@@ -2665,6 +2837,7 @@
                 <w:szCs w:val="40"/>
               </w:rPr>
             </w:pPr>
+            <w:proofErr w:type="spellStart"/>
             <w:r>
               <w:rPr>
                 <w:sz w:val="40"/>
@@ -2672,6 +2845,7 @@
               </w:rPr>
               <w:t>window.screenY</w:t>
             </w:r>
+            <w:proofErr w:type="spellEnd"/>
           </w:p>
         </w:tc>
         <w:tc>
@@ -2710,6 +2884,7 @@
                 <w:szCs w:val="40"/>
               </w:rPr>
             </w:pPr>
+            <w:proofErr w:type="spellStart"/>
             <w:r>
               <w:rPr>
                 <w:sz w:val="40"/>
@@ -2717,6 +2892,7 @@
               </w:rPr>
               <w:t>window.location</w:t>
             </w:r>
+            <w:proofErr w:type="spellEnd"/>
           </w:p>
         </w:tc>
         <w:tc>
@@ -2755,6 +2931,7 @@
                 <w:szCs w:val="40"/>
               </w:rPr>
             </w:pPr>
+            <w:proofErr w:type="spellStart"/>
             <w:r>
               <w:rPr>
                 <w:sz w:val="40"/>
@@ -2762,6 +2939,7 @@
               </w:rPr>
               <w:t>window.document</w:t>
             </w:r>
+            <w:proofErr w:type="spellEnd"/>
           </w:p>
         </w:tc>
         <w:tc>
@@ -2800,6 +2978,7 @@
                 <w:szCs w:val="40"/>
               </w:rPr>
             </w:pPr>
+            <w:proofErr w:type="spellStart"/>
             <w:r>
               <w:rPr>
                 <w:sz w:val="40"/>
@@ -2808,6 +2987,7 @@
               <w:lastRenderedPageBreak/>
               <w:t>window.history</w:t>
             </w:r>
+            <w:proofErr w:type="spellEnd"/>
           </w:p>
         </w:tc>
         <w:tc>
@@ -2846,6 +3026,7 @@
                 <w:szCs w:val="40"/>
               </w:rPr>
             </w:pPr>
+            <w:proofErr w:type="spellStart"/>
             <w:r>
               <w:rPr>
                 <w:sz w:val="40"/>
@@ -2853,6 +3034,7 @@
               </w:rPr>
               <w:t>window.history.length</w:t>
             </w:r>
+            <w:proofErr w:type="spellEnd"/>
           </w:p>
         </w:tc>
         <w:tc>
@@ -2891,6 +3073,7 @@
                 <w:szCs w:val="40"/>
               </w:rPr>
             </w:pPr>
+            <w:proofErr w:type="spellStart"/>
             <w:r>
               <w:rPr>
                 <w:sz w:val="40"/>
@@ -2898,6 +3081,7 @@
               </w:rPr>
               <w:t>window.screen</w:t>
             </w:r>
+            <w:proofErr w:type="spellEnd"/>
           </w:p>
         </w:tc>
         <w:tc>
@@ -2936,6 +3120,7 @@
                 <w:szCs w:val="40"/>
               </w:rPr>
             </w:pPr>
+            <w:proofErr w:type="spellStart"/>
             <w:r>
               <w:rPr>
                 <w:sz w:val="40"/>
@@ -2943,6 +3128,7 @@
               </w:rPr>
               <w:t>window.screen.width</w:t>
             </w:r>
+            <w:proofErr w:type="spellEnd"/>
           </w:p>
         </w:tc>
         <w:tc>
@@ -2981,6 +3167,7 @@
                 <w:szCs w:val="40"/>
               </w:rPr>
             </w:pPr>
+            <w:proofErr w:type="spellStart"/>
             <w:r>
               <w:rPr>
                 <w:sz w:val="40"/>
@@ -2988,6 +3175,7 @@
               </w:rPr>
               <w:t>window.screen.height</w:t>
             </w:r>
+            <w:proofErr w:type="spellEnd"/>
           </w:p>
         </w:tc>
         <w:tc>
@@ -3085,12 +3273,21 @@
                 <w:szCs w:val="40"/>
               </w:rPr>
             </w:pPr>
+            <w:proofErr w:type="spellStart"/>
             <w:r>
               <w:rPr>
                 <w:sz w:val="40"/>
                 <w:szCs w:val="40"/>
               </w:rPr>
-              <w:t>window.alert()</w:t>
+              <w:t>window.alert</w:t>
+            </w:r>
+            <w:proofErr w:type="spellEnd"/>
+            <w:r>
+              <w:rPr>
+                <w:sz w:val="40"/>
+                <w:szCs w:val="40"/>
+              </w:rPr>
+              <w:t>()</w:t>
             </w:r>
           </w:p>
         </w:tc>
@@ -3127,12 +3324,21 @@
                 <w:szCs w:val="40"/>
               </w:rPr>
             </w:pPr>
+            <w:proofErr w:type="spellStart"/>
             <w:r>
               <w:rPr>
                 <w:sz w:val="40"/>
                 <w:szCs w:val="40"/>
               </w:rPr>
-              <w:t>window.open()</w:t>
+              <w:t>window.open</w:t>
+            </w:r>
+            <w:proofErr w:type="spellEnd"/>
+            <w:r>
+              <w:rPr>
+                <w:sz w:val="40"/>
+                <w:szCs w:val="40"/>
+              </w:rPr>
+              <w:t>()</w:t>
             </w:r>
           </w:p>
         </w:tc>
@@ -3169,12 +3375,21 @@
                 <w:szCs w:val="40"/>
               </w:rPr>
             </w:pPr>
+            <w:proofErr w:type="spellStart"/>
             <w:r>
               <w:rPr>
                 <w:sz w:val="40"/>
                 <w:szCs w:val="40"/>
               </w:rPr>
-              <w:t>window.print()</w:t>
+              <w:t>window.print</w:t>
+            </w:r>
+            <w:proofErr w:type="spellEnd"/>
+            <w:r>
+              <w:rPr>
+                <w:sz w:val="40"/>
+                <w:szCs w:val="40"/>
+              </w:rPr>
+              <w:t>()</w:t>
             </w:r>
           </w:p>
         </w:tc>
@@ -3372,6 +3587,7 @@
                 <w:szCs w:val="40"/>
               </w:rPr>
             </w:pPr>
+            <w:proofErr w:type="spellStart"/>
             <w:r>
               <w:rPr>
                 <w:sz w:val="40"/>
@@ -3379,6 +3595,7 @@
               </w:rPr>
               <w:t>document.title</w:t>
             </w:r>
+            <w:proofErr w:type="spellEnd"/>
           </w:p>
         </w:tc>
         <w:tc>
@@ -3414,6 +3631,7 @@
                 <w:szCs w:val="40"/>
               </w:rPr>
             </w:pPr>
+            <w:proofErr w:type="spellStart"/>
             <w:r>
               <w:rPr>
                 <w:sz w:val="40"/>
@@ -3421,6 +3639,7 @@
               </w:rPr>
               <w:t>document.lastModified</w:t>
             </w:r>
+            <w:proofErr w:type="spellEnd"/>
           </w:p>
         </w:tc>
         <w:tc>
@@ -3498,6 +3717,7 @@
                 <w:szCs w:val="40"/>
               </w:rPr>
             </w:pPr>
+            <w:proofErr w:type="spellStart"/>
             <w:r>
               <w:rPr>
                 <w:sz w:val="40"/>
@@ -3505,6 +3725,7 @@
               </w:rPr>
               <w:t>document.domain</w:t>
             </w:r>
+            <w:proofErr w:type="spellEnd"/>
           </w:p>
         </w:tc>
         <w:tc>
@@ -3606,12 +3827,21 @@
                 <w:szCs w:val="40"/>
               </w:rPr>
             </w:pPr>
+            <w:proofErr w:type="spellStart"/>
             <w:r>
               <w:rPr>
                 <w:sz w:val="40"/>
                 <w:szCs w:val="40"/>
               </w:rPr>
-              <w:t>document.write()</w:t>
+              <w:t>document.write</w:t>
+            </w:r>
+            <w:proofErr w:type="spellEnd"/>
+            <w:r>
+              <w:rPr>
+                <w:sz w:val="40"/>
+                <w:szCs w:val="40"/>
+              </w:rPr>
+              <w:t>()</w:t>
             </w:r>
           </w:p>
         </w:tc>
@@ -3648,12 +3878,21 @@
                 <w:szCs w:val="40"/>
               </w:rPr>
             </w:pPr>
+            <w:proofErr w:type="spellStart"/>
             <w:r>
               <w:rPr>
                 <w:sz w:val="40"/>
                 <w:szCs w:val="40"/>
               </w:rPr>
-              <w:t>document.getElementById()</w:t>
+              <w:t>document.getElementById</w:t>
+            </w:r>
+            <w:proofErr w:type="spellEnd"/>
+            <w:r>
+              <w:rPr>
+                <w:sz w:val="40"/>
+                <w:szCs w:val="40"/>
+              </w:rPr>
+              <w:t>()</w:t>
             </w:r>
           </w:p>
         </w:tc>
@@ -3690,12 +3929,21 @@
                 <w:szCs w:val="40"/>
               </w:rPr>
             </w:pPr>
+            <w:proofErr w:type="spellStart"/>
             <w:r>
               <w:rPr>
                 <w:sz w:val="40"/>
                 <w:szCs w:val="40"/>
               </w:rPr>
-              <w:t>document.querySelectorAll()</w:t>
+              <w:t>document.querySelectorAll</w:t>
+            </w:r>
+            <w:proofErr w:type="spellEnd"/>
+            <w:r>
+              <w:rPr>
+                <w:sz w:val="40"/>
+                <w:szCs w:val="40"/>
+              </w:rPr>
+              <w:t>()</w:t>
             </w:r>
           </w:p>
         </w:tc>
@@ -3732,12 +3980,21 @@
                 <w:szCs w:val="40"/>
               </w:rPr>
             </w:pPr>
+            <w:proofErr w:type="spellStart"/>
             <w:r>
               <w:rPr>
                 <w:sz w:val="40"/>
                 <w:szCs w:val="40"/>
               </w:rPr>
-              <w:t>document.createElement()</w:t>
+              <w:t>document.createElement</w:t>
+            </w:r>
+            <w:proofErr w:type="spellEnd"/>
+            <w:r>
+              <w:rPr>
+                <w:sz w:val="40"/>
+                <w:szCs w:val="40"/>
+              </w:rPr>
+              <w:t>()</w:t>
             </w:r>
           </w:p>
         </w:tc>
@@ -3774,12 +4031,21 @@
                 <w:szCs w:val="40"/>
               </w:rPr>
             </w:pPr>
+            <w:proofErr w:type="spellStart"/>
             <w:r>
               <w:rPr>
                 <w:sz w:val="40"/>
                 <w:szCs w:val="40"/>
               </w:rPr>
-              <w:t>document.createTextNode()</w:t>
+              <w:t>document.createTextNode</w:t>
+            </w:r>
+            <w:proofErr w:type="spellEnd"/>
+            <w:r>
+              <w:rPr>
+                <w:sz w:val="40"/>
+                <w:szCs w:val="40"/>
+              </w:rPr>
+              <w:t>()</w:t>
             </w:r>
           </w:p>
         </w:tc>
@@ -3898,7 +4164,112 @@
           <w:szCs w:val="40"/>
         </w:rPr>
         <w:lastRenderedPageBreak/>
-        <w:t>+methods: toUpperCase(), toLowerCase(), charAt(), indexOf(), lastIndexOf(), subString(), split(), trim(), replace()</w:t>
+        <w:t xml:space="preserve">+methods: </w:t>
+      </w:r>
+      <w:proofErr w:type="spellStart"/>
+      <w:proofErr w:type="gramStart"/>
+      <w:r>
+        <w:rPr>
+          <w:sz w:val="40"/>
+          <w:szCs w:val="40"/>
+        </w:rPr>
+        <w:t>toUpperCase</w:t>
+      </w:r>
+      <w:proofErr w:type="spellEnd"/>
+      <w:r>
+        <w:rPr>
+          <w:sz w:val="40"/>
+          <w:szCs w:val="40"/>
+        </w:rPr>
+        <w:t>(</w:t>
+      </w:r>
+      <w:proofErr w:type="gramEnd"/>
+      <w:r>
+        <w:rPr>
+          <w:sz w:val="40"/>
+          <w:szCs w:val="40"/>
+        </w:rPr>
+        <w:t xml:space="preserve">), </w:t>
+      </w:r>
+      <w:proofErr w:type="spellStart"/>
+      <w:r>
+        <w:rPr>
+          <w:sz w:val="40"/>
+          <w:szCs w:val="40"/>
+        </w:rPr>
+        <w:t>toLowerCase</w:t>
+      </w:r>
+      <w:proofErr w:type="spellEnd"/>
+      <w:r>
+        <w:rPr>
+          <w:sz w:val="40"/>
+          <w:szCs w:val="40"/>
+        </w:rPr>
+        <w:t xml:space="preserve">(), </w:t>
+      </w:r>
+      <w:proofErr w:type="spellStart"/>
+      <w:r>
+        <w:rPr>
+          <w:sz w:val="40"/>
+          <w:szCs w:val="40"/>
+        </w:rPr>
+        <w:t>charAt</w:t>
+      </w:r>
+      <w:proofErr w:type="spellEnd"/>
+      <w:r>
+        <w:rPr>
+          <w:sz w:val="40"/>
+          <w:szCs w:val="40"/>
+        </w:rPr>
+        <w:t xml:space="preserve">(), </w:t>
+      </w:r>
+      <w:proofErr w:type="spellStart"/>
+      <w:r>
+        <w:rPr>
+          <w:sz w:val="40"/>
+          <w:szCs w:val="40"/>
+        </w:rPr>
+        <w:t>indexOf</w:t>
+      </w:r>
+      <w:proofErr w:type="spellEnd"/>
+      <w:r>
+        <w:rPr>
+          <w:sz w:val="40"/>
+          <w:szCs w:val="40"/>
+        </w:rPr>
+        <w:t xml:space="preserve">(), </w:t>
+      </w:r>
+      <w:proofErr w:type="spellStart"/>
+      <w:r>
+        <w:rPr>
+          <w:sz w:val="40"/>
+          <w:szCs w:val="40"/>
+        </w:rPr>
+        <w:t>lastIndexOf</w:t>
+      </w:r>
+      <w:proofErr w:type="spellEnd"/>
+      <w:r>
+        <w:rPr>
+          <w:sz w:val="40"/>
+          <w:szCs w:val="40"/>
+        </w:rPr>
+        <w:t xml:space="preserve">(), </w:t>
+      </w:r>
+      <w:proofErr w:type="spellStart"/>
+      <w:r>
+        <w:rPr>
+          <w:sz w:val="40"/>
+          <w:szCs w:val="40"/>
+        </w:rPr>
+        <w:t>subString</w:t>
+      </w:r>
+      <w:proofErr w:type="spellEnd"/>
+      <w:r>
+        <w:rPr>
+          <w:sz w:val="40"/>
+          <w:szCs w:val="40"/>
+        </w:rPr>
+        <w:t>(), split(), trim(), replace()</w:t>
       </w:r>
     </w:p>
     <w:p>
@@ -4030,12 +4401,21 @@
                 <w:szCs w:val="40"/>
               </w:rPr>
             </w:pPr>
+            <w:proofErr w:type="spellStart"/>
             <w:r>
               <w:rPr>
                 <w:sz w:val="40"/>
                 <w:szCs w:val="40"/>
               </w:rPr>
-              <w:t>isNaN()</w:t>
+              <w:t>isNaN</w:t>
+            </w:r>
+            <w:proofErr w:type="spellEnd"/>
+            <w:r>
+              <w:rPr>
+                <w:sz w:val="40"/>
+                <w:szCs w:val="40"/>
+              </w:rPr>
+              <w:t>()</w:t>
             </w:r>
           </w:p>
         </w:tc>
@@ -4055,7 +4435,23 @@
                 <w:sz w:val="40"/>
                 <w:szCs w:val="40"/>
               </w:rPr>
-              <w:t>Check if the valiue is not number</w:t>
+              <w:t xml:space="preserve">Check if the </w:t>
+            </w:r>
+            <w:proofErr w:type="spellStart"/>
+            <w:r>
+              <w:rPr>
+                <w:sz w:val="40"/>
+                <w:szCs w:val="40"/>
+              </w:rPr>
+              <w:t>valiue</w:t>
+            </w:r>
+            <w:proofErr w:type="spellEnd"/>
+            <w:r>
+              <w:rPr>
+                <w:sz w:val="40"/>
+                <w:szCs w:val="40"/>
+              </w:rPr>
+              <w:t xml:space="preserve"> is not number</w:t>
             </w:r>
           </w:p>
         </w:tc>
@@ -4072,12 +4468,21 @@
                 <w:szCs w:val="40"/>
               </w:rPr>
             </w:pPr>
+            <w:proofErr w:type="spellStart"/>
             <w:r>
               <w:rPr>
                 <w:sz w:val="40"/>
                 <w:szCs w:val="40"/>
               </w:rPr>
-              <w:t>toFixed()</w:t>
+              <w:t>toFixed</w:t>
+            </w:r>
+            <w:proofErr w:type="spellEnd"/>
+            <w:r>
+              <w:rPr>
+                <w:sz w:val="40"/>
+                <w:szCs w:val="40"/>
+              </w:rPr>
+              <w:t>()</w:t>
             </w:r>
           </w:p>
         </w:tc>
@@ -4114,12 +4519,21 @@
                 <w:szCs w:val="40"/>
               </w:rPr>
             </w:pPr>
+            <w:proofErr w:type="spellStart"/>
             <w:r>
               <w:rPr>
                 <w:sz w:val="40"/>
                 <w:szCs w:val="40"/>
               </w:rPr>
-              <w:t>toPrecision()</w:t>
+              <w:t>toPrecision</w:t>
+            </w:r>
+            <w:proofErr w:type="spellEnd"/>
+            <w:r>
+              <w:rPr>
+                <w:sz w:val="40"/>
+                <w:szCs w:val="40"/>
+              </w:rPr>
+              <w:t>()</w:t>
             </w:r>
           </w:p>
         </w:tc>
@@ -4156,12 +4570,21 @@
                 <w:szCs w:val="40"/>
               </w:rPr>
             </w:pPr>
+            <w:proofErr w:type="spellStart"/>
             <w:r>
               <w:rPr>
                 <w:sz w:val="40"/>
                 <w:szCs w:val="40"/>
               </w:rPr>
-              <w:t>toExpotential()</w:t>
+              <w:t>toExpotential</w:t>
+            </w:r>
+            <w:proofErr w:type="spellEnd"/>
+            <w:r>
+              <w:rPr>
+                <w:sz w:val="40"/>
+                <w:szCs w:val="40"/>
+              </w:rPr>
+              <w:t>()</w:t>
             </w:r>
           </w:p>
         </w:tc>
@@ -4214,22 +4637,111 @@
           <w:sz w:val="40"/>
           <w:szCs w:val="40"/>
         </w:rPr>
-        <w:t>+Property: Math.PI</w:t>
-      </w:r>
-    </w:p>
-    <w:p>
-      <w:pPr>
-        <w:rPr>
-          <w:sz w:val="40"/>
-          <w:szCs w:val="40"/>
-        </w:rPr>
-      </w:pPr>
-      <w:r>
-        <w:rPr>
-          <w:sz w:val="40"/>
-          <w:szCs w:val="40"/>
-        </w:rPr>
-        <w:t>+Methods: Math.round(), Math.sqrt(), Math.ceil(), Math.floor(), Math.random()</w:t>
+        <w:t xml:space="preserve">+Property: </w:t>
+      </w:r>
+      <w:proofErr w:type="spellStart"/>
+      <w:r>
+        <w:rPr>
+          <w:sz w:val="40"/>
+          <w:szCs w:val="40"/>
+        </w:rPr>
+        <w:t>Math.PI</w:t>
+      </w:r>
+      <w:proofErr w:type="spellEnd"/>
+    </w:p>
+    <w:p>
+      <w:pPr>
+        <w:rPr>
+          <w:sz w:val="40"/>
+          <w:szCs w:val="40"/>
+        </w:rPr>
+      </w:pPr>
+      <w:r>
+        <w:rPr>
+          <w:sz w:val="40"/>
+          <w:szCs w:val="40"/>
+        </w:rPr>
+        <w:t xml:space="preserve">+Methods: </w:t>
+      </w:r>
+      <w:proofErr w:type="spellStart"/>
+      <w:r>
+        <w:rPr>
+          <w:sz w:val="40"/>
+          <w:szCs w:val="40"/>
+        </w:rPr>
+        <w:t>Math.round</w:t>
+      </w:r>
+      <w:proofErr w:type="spellEnd"/>
+      <w:r>
+        <w:rPr>
+          <w:sz w:val="40"/>
+          <w:szCs w:val="40"/>
+        </w:rPr>
+        <w:t xml:space="preserve">(), </w:t>
+      </w:r>
+      <w:proofErr w:type="spellStart"/>
+      <w:r>
+        <w:rPr>
+          <w:sz w:val="40"/>
+          <w:szCs w:val="40"/>
+        </w:rPr>
+        <w:t>Math.sqrt</w:t>
+      </w:r>
+      <w:proofErr w:type="spellEnd"/>
+      <w:r>
+        <w:rPr>
+          <w:sz w:val="40"/>
+          <w:szCs w:val="40"/>
+        </w:rPr>
+        <w:t xml:space="preserve">(), </w:t>
+      </w:r>
+      <w:proofErr w:type="spellStart"/>
+      <w:r>
+        <w:rPr>
+          <w:sz w:val="40"/>
+          <w:szCs w:val="40"/>
+        </w:rPr>
+        <w:t>Math.ceil</w:t>
+      </w:r>
+      <w:proofErr w:type="spellEnd"/>
+      <w:r>
+        <w:rPr>
+          <w:sz w:val="40"/>
+          <w:szCs w:val="40"/>
+        </w:rPr>
+        <w:t xml:space="preserve">(), </w:t>
+      </w:r>
+      <w:proofErr w:type="spellStart"/>
+      <w:r>
+        <w:rPr>
+          <w:sz w:val="40"/>
+          <w:szCs w:val="40"/>
+        </w:rPr>
+        <w:t>Math.floor</w:t>
+      </w:r>
+      <w:proofErr w:type="spellEnd"/>
+      <w:r>
+        <w:rPr>
+          <w:sz w:val="40"/>
+          <w:szCs w:val="40"/>
+        </w:rPr>
+        <w:t xml:space="preserve">(), </w:t>
+      </w:r>
+      <w:proofErr w:type="spellStart"/>
+      <w:r>
+        <w:rPr>
+          <w:sz w:val="40"/>
+          <w:szCs w:val="40"/>
+        </w:rPr>
+        <w:t>Math.random</w:t>
+      </w:r>
+      <w:proofErr w:type="spellEnd"/>
+      <w:r>
+        <w:rPr>
+          <w:sz w:val="40"/>
+          <w:szCs w:val="40"/>
+        </w:rPr>
+        <w:t>()</w:t>
       </w:r>
     </w:p>
     <w:p>
@@ -4259,7 +4771,39 @@
           <w:sz w:val="40"/>
           <w:szCs w:val="40"/>
         </w:rPr>
-        <w:t>+var today = new Date();</w:t>
+        <w:t>+</w:t>
+      </w:r>
+      <w:proofErr w:type="spellStart"/>
+      <w:r>
+        <w:rPr>
+          <w:sz w:val="40"/>
+          <w:szCs w:val="40"/>
+        </w:rPr>
+        <w:t>var</w:t>
+      </w:r>
+      <w:proofErr w:type="spellEnd"/>
+      <w:r>
+        <w:rPr>
+          <w:sz w:val="40"/>
+          <w:szCs w:val="40"/>
+        </w:rPr>
+        <w:t xml:space="preserve"> today = new </w:t>
+      </w:r>
+      <w:proofErr w:type="gramStart"/>
+      <w:r>
+        <w:rPr>
+          <w:sz w:val="40"/>
+          <w:szCs w:val="40"/>
+        </w:rPr>
+        <w:t>Date(</w:t>
+      </w:r>
+      <w:proofErr w:type="gramEnd"/>
+      <w:r>
+        <w:rPr>
+          <w:sz w:val="40"/>
+          <w:szCs w:val="40"/>
+        </w:rPr>
+        <w:t>);</w:t>
       </w:r>
     </w:p>
     <w:p>
@@ -4275,7 +4819,352 @@
           <w:szCs w:val="40"/>
         </w:rPr>
         <w:lastRenderedPageBreak/>
-        <w:t>+getDate()/setDate(), getDay() 0-6, getFullYear()/setFullYear(), getHours()/setHours() 0-23, getMilliseconds()/setMilliseconds() 0-999, getMinutes()/setMinutes() 0-59, getMonth()/setMonth() 0-11, getSeconds()/setSeconds() 0-59, getTime()/setTime(), getTimeZoneOffset(), toDateString(), toTimeString(), toString()</w:t>
+        <w:t>+</w:t>
+      </w:r>
+      <w:proofErr w:type="spellStart"/>
+      <w:r>
+        <w:rPr>
+          <w:sz w:val="40"/>
+          <w:szCs w:val="40"/>
+        </w:rPr>
+        <w:t>getDate</w:t>
+      </w:r>
+      <w:proofErr w:type="spellEnd"/>
+      <w:r>
+        <w:rPr>
+          <w:sz w:val="40"/>
+          <w:szCs w:val="40"/>
+        </w:rPr>
+        <w:t>()/</w:t>
+      </w:r>
+      <w:proofErr w:type="spellStart"/>
+      <w:proofErr w:type="gramStart"/>
+      <w:r>
+        <w:rPr>
+          <w:sz w:val="40"/>
+          <w:szCs w:val="40"/>
+        </w:rPr>
+        <w:t>setDate</w:t>
+      </w:r>
+      <w:proofErr w:type="spellEnd"/>
+      <w:r>
+        <w:rPr>
+          <w:sz w:val="40"/>
+          <w:szCs w:val="40"/>
+        </w:rPr>
+        <w:t>(</w:t>
+      </w:r>
+      <w:proofErr w:type="gramEnd"/>
+      <w:r>
+        <w:rPr>
+          <w:sz w:val="40"/>
+          <w:szCs w:val="40"/>
+        </w:rPr>
+        <w:t xml:space="preserve">), </w:t>
+      </w:r>
+      <w:proofErr w:type="spellStart"/>
+      <w:r>
+        <w:rPr>
+          <w:sz w:val="40"/>
+          <w:szCs w:val="40"/>
+        </w:rPr>
+        <w:t>getDay</w:t>
+      </w:r>
+      <w:proofErr w:type="spellEnd"/>
+      <w:r>
+        <w:rPr>
+          <w:sz w:val="40"/>
+          <w:szCs w:val="40"/>
+        </w:rPr>
+        <w:t xml:space="preserve">() 0-6, </w:t>
+      </w:r>
+      <w:proofErr w:type="spellStart"/>
+      <w:r>
+        <w:rPr>
+          <w:sz w:val="40"/>
+          <w:szCs w:val="40"/>
+        </w:rPr>
+        <w:t>getFullYear</w:t>
+      </w:r>
+      <w:proofErr w:type="spellEnd"/>
+      <w:r>
+        <w:rPr>
+          <w:sz w:val="40"/>
+          <w:szCs w:val="40"/>
+        </w:rPr>
+        <w:t>()/</w:t>
+      </w:r>
+      <w:proofErr w:type="spellStart"/>
+      <w:r>
+        <w:rPr>
+          <w:sz w:val="40"/>
+          <w:szCs w:val="40"/>
+        </w:rPr>
+        <w:t>setFullYear</w:t>
+      </w:r>
+      <w:proofErr w:type="spellEnd"/>
+      <w:r>
+        <w:rPr>
+          <w:sz w:val="40"/>
+          <w:szCs w:val="40"/>
+        </w:rPr>
+        <w:t xml:space="preserve">(), </w:t>
+      </w:r>
+      <w:proofErr w:type="spellStart"/>
+      <w:r>
+        <w:rPr>
+          <w:sz w:val="40"/>
+          <w:szCs w:val="40"/>
+        </w:rPr>
+        <w:t>getHours</w:t>
+      </w:r>
+      <w:proofErr w:type="spellEnd"/>
+      <w:r>
+        <w:rPr>
+          <w:sz w:val="40"/>
+          <w:szCs w:val="40"/>
+        </w:rPr>
+        <w:t>()/</w:t>
+      </w:r>
+      <w:proofErr w:type="spellStart"/>
+      <w:r>
+        <w:rPr>
+          <w:sz w:val="40"/>
+          <w:szCs w:val="40"/>
+        </w:rPr>
+        <w:t>setHours</w:t>
+      </w:r>
+      <w:proofErr w:type="spellEnd"/>
+      <w:r>
+        <w:rPr>
+          <w:sz w:val="40"/>
+          <w:szCs w:val="40"/>
+        </w:rPr>
+        <w:t xml:space="preserve">() 0-23, </w:t>
+      </w:r>
+      <w:proofErr w:type="spellStart"/>
+      <w:r>
+        <w:rPr>
+          <w:sz w:val="40"/>
+          <w:szCs w:val="40"/>
+        </w:rPr>
+        <w:t>getMilliseconds</w:t>
+      </w:r>
+      <w:proofErr w:type="spellEnd"/>
+      <w:r>
+        <w:rPr>
+          <w:sz w:val="40"/>
+          <w:szCs w:val="40"/>
+        </w:rPr>
+        <w:t>()/</w:t>
+      </w:r>
+      <w:proofErr w:type="spellStart"/>
+      <w:r>
+        <w:rPr>
+          <w:sz w:val="40"/>
+          <w:szCs w:val="40"/>
+        </w:rPr>
+        <w:t>setMilliseconds</w:t>
+      </w:r>
+      <w:proofErr w:type="spellEnd"/>
+      <w:r>
+        <w:rPr>
+          <w:sz w:val="40"/>
+          <w:szCs w:val="40"/>
+        </w:rPr>
+        <w:t xml:space="preserve">() 0-999, </w:t>
+      </w:r>
+      <w:proofErr w:type="spellStart"/>
+      <w:r>
+        <w:rPr>
+          <w:sz w:val="40"/>
+          <w:szCs w:val="40"/>
+        </w:rPr>
+        <w:t>getMinutes</w:t>
+      </w:r>
+      <w:proofErr w:type="spellEnd"/>
+      <w:r>
+        <w:rPr>
+          <w:sz w:val="40"/>
+          <w:szCs w:val="40"/>
+        </w:rPr>
+        <w:t>()/</w:t>
+      </w:r>
+      <w:proofErr w:type="spellStart"/>
+      <w:r>
+        <w:rPr>
+          <w:sz w:val="40"/>
+          <w:szCs w:val="40"/>
+        </w:rPr>
+        <w:t>setMinutes</w:t>
+      </w:r>
+      <w:proofErr w:type="spellEnd"/>
+      <w:r>
+        <w:rPr>
+          <w:sz w:val="40"/>
+          <w:szCs w:val="40"/>
+        </w:rPr>
+        <w:t xml:space="preserve">() 0-59, </w:t>
+      </w:r>
+      <w:proofErr w:type="spellStart"/>
+      <w:r>
+        <w:rPr>
+          <w:sz w:val="40"/>
+          <w:szCs w:val="40"/>
+        </w:rPr>
+        <w:t>getMonth</w:t>
+      </w:r>
+      <w:proofErr w:type="spellEnd"/>
+      <w:r>
+        <w:rPr>
+          <w:sz w:val="40"/>
+          <w:szCs w:val="40"/>
+        </w:rPr>
+        <w:t>()/</w:t>
+      </w:r>
+      <w:proofErr w:type="spellStart"/>
+      <w:r>
+        <w:rPr>
+          <w:sz w:val="40"/>
+          <w:szCs w:val="40"/>
+        </w:rPr>
+        <w:t>setMonth</w:t>
+      </w:r>
+      <w:proofErr w:type="spellEnd"/>
+      <w:r>
+        <w:rPr>
+          <w:sz w:val="40"/>
+          <w:szCs w:val="40"/>
+        </w:rPr>
+        <w:t xml:space="preserve">() 0-11, </w:t>
+      </w:r>
+      <w:proofErr w:type="spellStart"/>
+      <w:r>
+        <w:rPr>
+          <w:sz w:val="40"/>
+          <w:szCs w:val="40"/>
+        </w:rPr>
+        <w:t>getSeconds</w:t>
+      </w:r>
+      <w:proofErr w:type="spellEnd"/>
+      <w:r>
+        <w:rPr>
+          <w:sz w:val="40"/>
+          <w:szCs w:val="40"/>
+        </w:rPr>
+        <w:t>()/</w:t>
+      </w:r>
+      <w:proofErr w:type="spellStart"/>
+      <w:r>
+        <w:rPr>
+          <w:sz w:val="40"/>
+          <w:szCs w:val="40"/>
+        </w:rPr>
+        <w:t>setSeconds</w:t>
+      </w:r>
+      <w:proofErr w:type="spellEnd"/>
+      <w:r>
+        <w:rPr>
+          <w:sz w:val="40"/>
+          <w:szCs w:val="40"/>
+        </w:rPr>
+        <w:t xml:space="preserve">() 0-59, </w:t>
+      </w:r>
+      <w:proofErr w:type="spellStart"/>
+      <w:r>
+        <w:rPr>
+          <w:sz w:val="40"/>
+          <w:szCs w:val="40"/>
+        </w:rPr>
+        <w:t>getTime</w:t>
+      </w:r>
+      <w:proofErr w:type="spellEnd"/>
+      <w:r>
+        <w:rPr>
+          <w:sz w:val="40"/>
+          <w:szCs w:val="40"/>
+        </w:rPr>
+        <w:t>()/</w:t>
+      </w:r>
+      <w:proofErr w:type="spellStart"/>
+      <w:r>
+        <w:rPr>
+          <w:sz w:val="40"/>
+          <w:szCs w:val="40"/>
+        </w:rPr>
+        <w:t>setTime</w:t>
+      </w:r>
+      <w:proofErr w:type="spellEnd"/>
+      <w:r>
+        <w:rPr>
+          <w:sz w:val="40"/>
+          <w:szCs w:val="40"/>
+        </w:rPr>
+        <w:t xml:space="preserve">(), </w:t>
+      </w:r>
+      <w:proofErr w:type="spellStart"/>
+      <w:r>
+        <w:rPr>
+          <w:sz w:val="40"/>
+          <w:szCs w:val="40"/>
+        </w:rPr>
+        <w:t>getTimeZoneOffset</w:t>
+      </w:r>
+      <w:proofErr w:type="spellEnd"/>
+      <w:r>
+        <w:rPr>
+          <w:sz w:val="40"/>
+          <w:szCs w:val="40"/>
+        </w:rPr>
+        <w:t xml:space="preserve">(), </w:t>
+      </w:r>
+      <w:proofErr w:type="spellStart"/>
+      <w:r>
+        <w:rPr>
+          <w:sz w:val="40"/>
+          <w:szCs w:val="40"/>
+        </w:rPr>
+        <w:t>toDateString</w:t>
+      </w:r>
+      <w:proofErr w:type="spellEnd"/>
+      <w:r>
+        <w:rPr>
+          <w:sz w:val="40"/>
+          <w:szCs w:val="40"/>
+        </w:rPr>
+        <w:t xml:space="preserve">(), </w:t>
+      </w:r>
+      <w:proofErr w:type="spellStart"/>
+      <w:r>
+        <w:rPr>
+          <w:sz w:val="40"/>
+          <w:szCs w:val="40"/>
+        </w:rPr>
+        <w:t>toTimeString</w:t>
+      </w:r>
+      <w:proofErr w:type="spellEnd"/>
+      <w:r>
+        <w:rPr>
+          <w:sz w:val="40"/>
+          <w:szCs w:val="40"/>
+        </w:rPr>
+        <w:t xml:space="preserve">(), </w:t>
+      </w:r>
+      <w:proofErr w:type="spellStart"/>
+      <w:r>
+        <w:rPr>
+          <w:sz w:val="40"/>
+          <w:szCs w:val="40"/>
+        </w:rPr>
+        <w:t>toString</w:t>
+      </w:r>
+      <w:proofErr w:type="spellEnd"/>
+      <w:r>
+        <w:rPr>
+          <w:sz w:val="40"/>
+          <w:szCs w:val="40"/>
+        </w:rPr>
+        <w:t>()</w:t>
       </w:r>
     </w:p>
     <w:p>
@@ -4319,8 +5208,17 @@
           <w:sz w:val="40"/>
           <w:szCs w:val="40"/>
         </w:rPr>
-        <w:t xml:space="preserve"> DD, YYYY HH:MM:SS</w:t>
-      </w:r>
+        <w:t xml:space="preserve"> DD, YYYY HH:</w:t>
+      </w:r>
+      <w:proofErr w:type="gramStart"/>
+      <w:r>
+        <w:rPr>
+          <w:sz w:val="40"/>
+          <w:szCs w:val="40"/>
+        </w:rPr>
+        <w:t>MM:SS</w:t>
+      </w:r>
+      <w:proofErr w:type="gramEnd"/>
     </w:p>
     <w:p>
       <w:pPr>
@@ -4366,7 +5264,23 @@
           <w:sz w:val="40"/>
           <w:szCs w:val="40"/>
         </w:rPr>
-        <w:t>-Comparison operators: == != === !== &gt; &gt;= &lt; &lt;=</w:t>
+        <w:t>-Comparison operators: =</w:t>
+      </w:r>
+      <w:proofErr w:type="gramStart"/>
+      <w:r>
+        <w:rPr>
+          <w:sz w:val="40"/>
+          <w:szCs w:val="40"/>
+        </w:rPr>
+        <w:t>= !</w:t>
+      </w:r>
+      <w:proofErr w:type="gramEnd"/>
+      <w:r>
+        <w:rPr>
+          <w:sz w:val="40"/>
+          <w:szCs w:val="40"/>
+        </w:rPr>
+        <w:t>= === !== &gt; &gt;= &lt; &lt;=</w:t>
       </w:r>
     </w:p>
     <w:p>
@@ -4459,7 +5373,23 @@
           <w:sz w:val="40"/>
           <w:szCs w:val="40"/>
         </w:rPr>
-        <w:t>-DOM is neither part of HTML or JS, it’s separate set of rules. It’s implemented by all major browser makers, ane covers 2 primary areas:</w:t>
+        <w:t xml:space="preserve">-DOM is neither part of HTML or JS, it’s separate set of rules. It’s implemented by all major browser makers, </w:t>
+      </w:r>
+      <w:proofErr w:type="spellStart"/>
+      <w:r>
+        <w:rPr>
+          <w:sz w:val="40"/>
+          <w:szCs w:val="40"/>
+        </w:rPr>
+        <w:t>ane</w:t>
+      </w:r>
+      <w:proofErr w:type="spellEnd"/>
+      <w:r>
+        <w:rPr>
+          <w:sz w:val="40"/>
+          <w:szCs w:val="40"/>
+        </w:rPr>
+        <w:t xml:space="preserve"> covers 2 primary areas:</w:t>
       </w:r>
     </w:p>
     <w:p>
@@ -4726,14 +5656,64 @@
           <w:sz w:val="40"/>
           <w:szCs w:val="40"/>
         </w:rPr>
-        <w:t>: getElementById() + querySelector(</w:t>
-      </w:r>
-      <w:r>
-        <w:rPr>
-          <w:sz w:val="40"/>
-          <w:szCs w:val="40"/>
-        </w:rPr>
-        <w:t>css selector</w:t>
+        <w:t xml:space="preserve">: </w:t>
+      </w:r>
+      <w:proofErr w:type="spellStart"/>
+      <w:proofErr w:type="gramStart"/>
+      <w:r>
+        <w:rPr>
+          <w:sz w:val="40"/>
+          <w:szCs w:val="40"/>
+        </w:rPr>
+        <w:t>getElementById</w:t>
+      </w:r>
+      <w:proofErr w:type="spellEnd"/>
+      <w:r>
+        <w:rPr>
+          <w:sz w:val="40"/>
+          <w:szCs w:val="40"/>
+        </w:rPr>
+        <w:t>(</w:t>
+      </w:r>
+      <w:proofErr w:type="gramEnd"/>
+      <w:r>
+        <w:rPr>
+          <w:sz w:val="40"/>
+          <w:szCs w:val="40"/>
+        </w:rPr>
+        <w:t xml:space="preserve">) + </w:t>
+      </w:r>
+      <w:proofErr w:type="spellStart"/>
+      <w:r>
+        <w:rPr>
+          <w:sz w:val="40"/>
+          <w:szCs w:val="40"/>
+        </w:rPr>
+        <w:t>querySelector</w:t>
+      </w:r>
+      <w:proofErr w:type="spellEnd"/>
+      <w:r>
+        <w:rPr>
+          <w:sz w:val="40"/>
+          <w:szCs w:val="40"/>
+        </w:rPr>
+        <w:t>(</w:t>
+      </w:r>
+      <w:proofErr w:type="spellStart"/>
+      <w:r>
+        <w:rPr>
+          <w:sz w:val="40"/>
+          <w:szCs w:val="40"/>
+        </w:rPr>
+        <w:t>css</w:t>
+      </w:r>
+      <w:proofErr w:type="spellEnd"/>
+      <w:r>
+        <w:rPr>
+          <w:sz w:val="40"/>
+          <w:szCs w:val="40"/>
+        </w:rPr>
+        <w:t xml:space="preserve"> selector</w:t>
       </w:r>
       <w:r>
         <w:rPr>
@@ -4770,7 +5750,39 @@
           <w:sz w:val="40"/>
           <w:szCs w:val="40"/>
         </w:rPr>
-        <w:t xml:space="preserve"> (nodelists): getElementsByClassName(</w:t>
+        <w:t xml:space="preserve"> (</w:t>
+      </w:r>
+      <w:proofErr w:type="spellStart"/>
+      <w:r>
+        <w:rPr>
+          <w:sz w:val="40"/>
+          <w:szCs w:val="40"/>
+        </w:rPr>
+        <w:t>nodelists</w:t>
+      </w:r>
+      <w:proofErr w:type="spellEnd"/>
+      <w:r>
+        <w:rPr>
+          <w:sz w:val="40"/>
+          <w:szCs w:val="40"/>
+        </w:rPr>
+        <w:t xml:space="preserve">): </w:t>
+      </w:r>
+      <w:proofErr w:type="spellStart"/>
+      <w:r>
+        <w:rPr>
+          <w:sz w:val="40"/>
+          <w:szCs w:val="40"/>
+        </w:rPr>
+        <w:t>getElementsByClassName</w:t>
+      </w:r>
+      <w:proofErr w:type="spellEnd"/>
+      <w:r>
+        <w:rPr>
+          <w:sz w:val="40"/>
+          <w:szCs w:val="40"/>
+        </w:rPr>
+        <w:t>(</w:t>
       </w:r>
       <w:r>
         <w:rPr>
@@ -4784,8 +5796,26 @@
           <w:sz w:val="40"/>
           <w:szCs w:val="40"/>
         </w:rPr>
-        <w:t>), getElementByTagName(</w:t>
-      </w:r>
+        <w:t xml:space="preserve">), </w:t>
+      </w:r>
+      <w:proofErr w:type="spellStart"/>
+      <w:proofErr w:type="gramStart"/>
+      <w:r>
+        <w:rPr>
+          <w:sz w:val="40"/>
+          <w:szCs w:val="40"/>
+        </w:rPr>
+        <w:t>getElementByTagName</w:t>
+      </w:r>
+      <w:proofErr w:type="spellEnd"/>
+      <w:r>
+        <w:rPr>
+          <w:sz w:val="40"/>
+          <w:szCs w:val="40"/>
+        </w:rPr>
+        <w:t>(</w:t>
+      </w:r>
+      <w:proofErr w:type="gramEnd"/>
       <w:r>
         <w:rPr>
           <w:sz w:val="40"/>
@@ -4798,14 +5828,39 @@
           <w:sz w:val="40"/>
           <w:szCs w:val="40"/>
         </w:rPr>
-        <w:t>), querySelectorAll(</w:t>
-      </w:r>
-      <w:r>
-        <w:rPr>
-          <w:sz w:val="40"/>
-          <w:szCs w:val="40"/>
-        </w:rPr>
-        <w:t>css selector</w:t>
+        <w:t xml:space="preserve">), </w:t>
+      </w:r>
+      <w:proofErr w:type="spellStart"/>
+      <w:r>
+        <w:rPr>
+          <w:sz w:val="40"/>
+          <w:szCs w:val="40"/>
+        </w:rPr>
+        <w:t>querySelectorAll</w:t>
+      </w:r>
+      <w:proofErr w:type="spellEnd"/>
+      <w:r>
+        <w:rPr>
+          <w:sz w:val="40"/>
+          <w:szCs w:val="40"/>
+        </w:rPr>
+        <w:t>(</w:t>
+      </w:r>
+      <w:proofErr w:type="spellStart"/>
+      <w:r>
+        <w:rPr>
+          <w:sz w:val="40"/>
+          <w:szCs w:val="40"/>
+        </w:rPr>
+        <w:t>css</w:t>
+      </w:r>
+      <w:proofErr w:type="spellEnd"/>
+      <w:r>
+        <w:rPr>
+          <w:sz w:val="40"/>
+          <w:szCs w:val="40"/>
+        </w:rPr>
+        <w:t xml:space="preserve"> selector</w:t>
       </w:r>
       <w:r>
         <w:rPr>
@@ -4835,8 +5890,81 @@
           <w:sz w:val="40"/>
           <w:szCs w:val="40"/>
         </w:rPr>
-        <w:t xml:space="preserve"> between element nodes: parentNode, previousSibling/nextSibling, firstChild/lastChild</w:t>
-      </w:r>
+        <w:t xml:space="preserve"> between element nodes: </w:t>
+      </w:r>
+      <w:proofErr w:type="spellStart"/>
+      <w:r>
+        <w:rPr>
+          <w:sz w:val="40"/>
+          <w:szCs w:val="40"/>
+        </w:rPr>
+        <w:t>parentNode</w:t>
+      </w:r>
+      <w:proofErr w:type="spellEnd"/>
+      <w:r>
+        <w:rPr>
+          <w:sz w:val="40"/>
+          <w:szCs w:val="40"/>
+        </w:rPr>
+        <w:t xml:space="preserve">, </w:t>
+      </w:r>
+      <w:proofErr w:type="spellStart"/>
+      <w:r>
+        <w:rPr>
+          <w:sz w:val="40"/>
+          <w:szCs w:val="40"/>
+        </w:rPr>
+        <w:t>previousSibling</w:t>
+      </w:r>
+      <w:proofErr w:type="spellEnd"/>
+      <w:r>
+        <w:rPr>
+          <w:sz w:val="40"/>
+          <w:szCs w:val="40"/>
+        </w:rPr>
+        <w:t>/</w:t>
+      </w:r>
+      <w:proofErr w:type="spellStart"/>
+      <w:r>
+        <w:rPr>
+          <w:sz w:val="40"/>
+          <w:szCs w:val="40"/>
+        </w:rPr>
+        <w:t>nextSibling</w:t>
+      </w:r>
+      <w:proofErr w:type="spellEnd"/>
+      <w:r>
+        <w:rPr>
+          <w:sz w:val="40"/>
+          <w:szCs w:val="40"/>
+        </w:rPr>
+        <w:t xml:space="preserve">, </w:t>
+      </w:r>
+      <w:proofErr w:type="spellStart"/>
+      <w:r>
+        <w:rPr>
+          <w:sz w:val="40"/>
+          <w:szCs w:val="40"/>
+        </w:rPr>
+        <w:t>firstChild</w:t>
+      </w:r>
+      <w:proofErr w:type="spellEnd"/>
+      <w:r>
+        <w:rPr>
+          <w:sz w:val="40"/>
+          <w:szCs w:val="40"/>
+        </w:rPr>
+        <w:t>/</w:t>
+      </w:r>
+      <w:proofErr w:type="spellStart"/>
+      <w:r>
+        <w:rPr>
+          <w:sz w:val="40"/>
+          <w:szCs w:val="40"/>
+        </w:rPr>
+        <w:t>lastChild</w:t>
+      </w:r>
+      <w:proofErr w:type="spellEnd"/>
     </w:p>
     <w:p>
       <w:pPr>
@@ -4891,13 +6019,23 @@
         </w:rPr>
         <w:t xml:space="preserve">: </w:t>
       </w:r>
-      <w:r>
-        <w:rPr>
-          <w:sz w:val="40"/>
-          <w:szCs w:val="40"/>
-        </w:rPr>
-        <w:t xml:space="preserve">firstChild, </w:t>
-      </w:r>
+      <w:proofErr w:type="spellStart"/>
+      <w:r>
+        <w:rPr>
+          <w:sz w:val="40"/>
+          <w:szCs w:val="40"/>
+        </w:rPr>
+        <w:t>firstChild</w:t>
+      </w:r>
+      <w:proofErr w:type="spellEnd"/>
+      <w:r>
+        <w:rPr>
+          <w:sz w:val="40"/>
+          <w:szCs w:val="40"/>
+        </w:rPr>
+        <w:t xml:space="preserve">, </w:t>
+      </w:r>
+      <w:proofErr w:type="spellStart"/>
       <w:r>
         <w:rPr>
           <w:sz w:val="40"/>
@@ -4905,6 +6043,7 @@
         </w:rPr>
         <w:t>nodeValue</w:t>
       </w:r>
+      <w:proofErr w:type="spellEnd"/>
       <w:r>
         <w:rPr>
           <w:sz w:val="40"/>
@@ -4940,7 +6079,112 @@
           <w:sz w:val="40"/>
           <w:szCs w:val="40"/>
         </w:rPr>
-        <w:t>: innerHTML, textContent, createElement(), createTextNode(), appendChild()/removeChild()</w:t>
+        <w:t xml:space="preserve">: </w:t>
+      </w:r>
+      <w:proofErr w:type="spellStart"/>
+      <w:r>
+        <w:rPr>
+          <w:sz w:val="40"/>
+          <w:szCs w:val="40"/>
+        </w:rPr>
+        <w:t>innerHTML</w:t>
+      </w:r>
+      <w:proofErr w:type="spellEnd"/>
+      <w:r>
+        <w:rPr>
+          <w:sz w:val="40"/>
+          <w:szCs w:val="40"/>
+        </w:rPr>
+        <w:t xml:space="preserve">, </w:t>
+      </w:r>
+      <w:proofErr w:type="spellStart"/>
+      <w:r>
+        <w:rPr>
+          <w:sz w:val="40"/>
+          <w:szCs w:val="40"/>
+        </w:rPr>
+        <w:t>textContent</w:t>
+      </w:r>
+      <w:proofErr w:type="spellEnd"/>
+      <w:r>
+        <w:rPr>
+          <w:sz w:val="40"/>
+          <w:szCs w:val="40"/>
+        </w:rPr>
+        <w:t xml:space="preserve">, </w:t>
+      </w:r>
+      <w:proofErr w:type="spellStart"/>
+      <w:proofErr w:type="gramStart"/>
+      <w:r>
+        <w:rPr>
+          <w:sz w:val="40"/>
+          <w:szCs w:val="40"/>
+        </w:rPr>
+        <w:t>createElement</w:t>
+      </w:r>
+      <w:proofErr w:type="spellEnd"/>
+      <w:r>
+        <w:rPr>
+          <w:sz w:val="40"/>
+          <w:szCs w:val="40"/>
+        </w:rPr>
+        <w:t>(</w:t>
+      </w:r>
+      <w:proofErr w:type="gramEnd"/>
+      <w:r>
+        <w:rPr>
+          <w:sz w:val="40"/>
+          <w:szCs w:val="40"/>
+        </w:rPr>
+        <w:t xml:space="preserve">), </w:t>
+      </w:r>
+      <w:proofErr w:type="spellStart"/>
+      <w:r>
+        <w:rPr>
+          <w:sz w:val="40"/>
+          <w:szCs w:val="40"/>
+        </w:rPr>
+        <w:t>createTextNode</w:t>
+      </w:r>
+      <w:proofErr w:type="spellEnd"/>
+      <w:r>
+        <w:rPr>
+          <w:sz w:val="40"/>
+          <w:szCs w:val="40"/>
+        </w:rPr>
+        <w:t xml:space="preserve">(), </w:t>
+      </w:r>
+      <w:proofErr w:type="spellStart"/>
+      <w:r>
+        <w:rPr>
+          <w:sz w:val="40"/>
+          <w:szCs w:val="40"/>
+        </w:rPr>
+        <w:t>appendChild</w:t>
+      </w:r>
+      <w:proofErr w:type="spellEnd"/>
+      <w:r>
+        <w:rPr>
+          <w:sz w:val="40"/>
+          <w:szCs w:val="40"/>
+        </w:rPr>
+        <w:t>()/</w:t>
+      </w:r>
+      <w:proofErr w:type="spellStart"/>
+      <w:r>
+        <w:rPr>
+          <w:sz w:val="40"/>
+          <w:szCs w:val="40"/>
+        </w:rPr>
+        <w:t>removeChild</w:t>
+      </w:r>
+      <w:proofErr w:type="spellEnd"/>
+      <w:r>
+        <w:rPr>
+          <w:sz w:val="40"/>
+          <w:szCs w:val="40"/>
+        </w:rPr>
+        <w:t>()</w:t>
       </w:r>
     </w:p>
     <w:p>
@@ -4971,7 +6215,96 @@
           <w:sz w:val="40"/>
           <w:szCs w:val="40"/>
         </w:rPr>
-        <w:t xml:space="preserve">: className/id, hasAttribute(), getAttribute(), setAttribute(), removeAttribute() </w:t>
+        <w:t xml:space="preserve">: </w:t>
+      </w:r>
+      <w:proofErr w:type="spellStart"/>
+      <w:r>
+        <w:rPr>
+          <w:sz w:val="40"/>
+          <w:szCs w:val="40"/>
+        </w:rPr>
+        <w:t>className</w:t>
+      </w:r>
+      <w:proofErr w:type="spellEnd"/>
+      <w:r>
+        <w:rPr>
+          <w:sz w:val="40"/>
+          <w:szCs w:val="40"/>
+        </w:rPr>
+        <w:t xml:space="preserve">/id, </w:t>
+      </w:r>
+      <w:proofErr w:type="spellStart"/>
+      <w:proofErr w:type="gramStart"/>
+      <w:r>
+        <w:rPr>
+          <w:sz w:val="40"/>
+          <w:szCs w:val="40"/>
+        </w:rPr>
+        <w:t>hasAttribute</w:t>
+      </w:r>
+      <w:proofErr w:type="spellEnd"/>
+      <w:r>
+        <w:rPr>
+          <w:sz w:val="40"/>
+          <w:szCs w:val="40"/>
+        </w:rPr>
+        <w:t>(</w:t>
+      </w:r>
+      <w:proofErr w:type="gramEnd"/>
+      <w:r>
+        <w:rPr>
+          <w:sz w:val="40"/>
+          <w:szCs w:val="40"/>
+        </w:rPr>
+        <w:t xml:space="preserve">), </w:t>
+      </w:r>
+      <w:proofErr w:type="spellStart"/>
+      <w:r>
+        <w:rPr>
+          <w:sz w:val="40"/>
+          <w:szCs w:val="40"/>
+        </w:rPr>
+        <w:t>getAttribute</w:t>
+      </w:r>
+      <w:proofErr w:type="spellEnd"/>
+      <w:r>
+        <w:rPr>
+          <w:sz w:val="40"/>
+          <w:szCs w:val="40"/>
+        </w:rPr>
+        <w:t xml:space="preserve">(), </w:t>
+      </w:r>
+      <w:proofErr w:type="spellStart"/>
+      <w:r>
+        <w:rPr>
+          <w:sz w:val="40"/>
+          <w:szCs w:val="40"/>
+        </w:rPr>
+        <w:t>setAttribute</w:t>
+      </w:r>
+      <w:proofErr w:type="spellEnd"/>
+      <w:r>
+        <w:rPr>
+          <w:sz w:val="40"/>
+          <w:szCs w:val="40"/>
+        </w:rPr>
+        <w:t xml:space="preserve">(), </w:t>
+      </w:r>
+      <w:proofErr w:type="spellStart"/>
+      <w:r>
+        <w:rPr>
+          <w:sz w:val="40"/>
+          <w:szCs w:val="40"/>
+        </w:rPr>
+        <w:t>removeAttribute</w:t>
+      </w:r>
+      <w:proofErr w:type="spellEnd"/>
+      <w:r>
+        <w:rPr>
+          <w:sz w:val="40"/>
+          <w:szCs w:val="40"/>
+        </w:rPr>
+        <w:t xml:space="preserve">() </w:t>
       </w:r>
     </w:p>
     <w:p>
@@ -5034,7 +6367,23 @@
           <w:sz w:val="40"/>
           <w:szCs w:val="40"/>
         </w:rPr>
-        <w:t xml:space="preserve">+When a script select an element to access/update, then interpreter must find </w:t>
+        <w:t xml:space="preserve">+When a script </w:t>
+      </w:r>
+      <w:proofErr w:type="gramStart"/>
+      <w:r>
+        <w:rPr>
+          <w:sz w:val="40"/>
+          <w:szCs w:val="40"/>
+        </w:rPr>
+        <w:t>select</w:t>
+      </w:r>
+      <w:proofErr w:type="gramEnd"/>
+      <w:r>
+        <w:rPr>
+          <w:sz w:val="40"/>
+          <w:szCs w:val="40"/>
+        </w:rPr>
+        <w:t xml:space="preserve"> an element to access/update, then interpreter must find </w:t>
       </w:r>
       <w:r>
         <w:rPr>
@@ -5065,14 +6414,32 @@
           <w:sz w:val="40"/>
           <w:szCs w:val="40"/>
         </w:rPr>
-        <w:t>doesn’t store the element</w:t>
-      </w:r>
-      <w:r>
-        <w:rPr>
-          <w:sz w:val="40"/>
-          <w:szCs w:val="40"/>
-        </w:rPr>
-        <w:t xml:space="preserve">, it stores a </w:t>
+        <w:t xml:space="preserve">doesn’t store the </w:t>
+      </w:r>
+      <w:proofErr w:type="gramStart"/>
+      <w:r>
+        <w:rPr>
+          <w:b/>
+          <w:bCs/>
+          <w:sz w:val="40"/>
+          <w:szCs w:val="40"/>
+        </w:rPr>
+        <w:t>element</w:t>
+      </w:r>
+      <w:r>
+        <w:rPr>
+          <w:sz w:val="40"/>
+          <w:szCs w:val="40"/>
+        </w:rPr>
+        <w:t>,</w:t>
+      </w:r>
+      <w:proofErr w:type="gramEnd"/>
+      <w:r>
+        <w:rPr>
+          <w:sz w:val="40"/>
+          <w:szCs w:val="40"/>
+        </w:rPr>
+        <w:t xml:space="preserve"> it stores a </w:t>
       </w:r>
       <w:r>
         <w:rPr>
@@ -5202,6 +6569,7 @@
         </w:rPr>
         <w:t xml:space="preserve">+Use a property </w:t>
       </w:r>
+      <w:proofErr w:type="spellStart"/>
       <w:r>
         <w:rPr>
           <w:b/>
@@ -5211,6 +6579,7 @@
         </w:rPr>
         <w:t>className</w:t>
       </w:r>
+      <w:proofErr w:type="spellEnd"/>
       <w:r>
         <w:rPr>
           <w:sz w:val="40"/>
@@ -5233,6 +6602,7 @@
         </w:rPr>
         <w:t>-</w:t>
       </w:r>
+      <w:proofErr w:type="spellStart"/>
       <w:r>
         <w:rPr>
           <w:b/>
@@ -5242,6 +6612,7 @@
         </w:rPr>
         <w:t>Nodelists</w:t>
       </w:r>
+      <w:proofErr w:type="spellEnd"/>
       <w:r>
         <w:rPr>
           <w:sz w:val="40"/>
@@ -5263,37 +6634,85 @@
           <w:szCs w:val="40"/>
         </w:rPr>
         <w:lastRenderedPageBreak/>
-        <w:t>+getElementsByTagName(‘h1)</w:t>
-      </w:r>
-    </w:p>
-    <w:p>
-      <w:pPr>
-        <w:rPr>
-          <w:sz w:val="40"/>
-          <w:szCs w:val="40"/>
-        </w:rPr>
-      </w:pPr>
-      <w:r>
-        <w:rPr>
-          <w:sz w:val="40"/>
-          <w:szCs w:val="40"/>
-        </w:rPr>
-        <w:t>+getElementsByClassName(‘hot’)</w:t>
-      </w:r>
-    </w:p>
-    <w:p>
-      <w:pPr>
-        <w:rPr>
-          <w:sz w:val="40"/>
-          <w:szCs w:val="40"/>
-        </w:rPr>
-      </w:pPr>
-      <w:r>
-        <w:rPr>
-          <w:sz w:val="40"/>
-          <w:szCs w:val="40"/>
-        </w:rPr>
-        <w:t>+querySelectorAll(‘li[id]’): return elements &lt;li&gt; having [id] attribute</w:t>
+        <w:t>+</w:t>
+      </w:r>
+      <w:proofErr w:type="spellStart"/>
+      <w:r>
+        <w:rPr>
+          <w:sz w:val="40"/>
+          <w:szCs w:val="40"/>
+        </w:rPr>
+        <w:t>getElementsByTagName</w:t>
+      </w:r>
+      <w:proofErr w:type="spellEnd"/>
+      <w:r>
+        <w:rPr>
+          <w:sz w:val="40"/>
+          <w:szCs w:val="40"/>
+        </w:rPr>
+        <w:t>(‘h1)</w:t>
+      </w:r>
+    </w:p>
+    <w:p>
+      <w:pPr>
+        <w:rPr>
+          <w:sz w:val="40"/>
+          <w:szCs w:val="40"/>
+        </w:rPr>
+      </w:pPr>
+      <w:r>
+        <w:rPr>
+          <w:sz w:val="40"/>
+          <w:szCs w:val="40"/>
+        </w:rPr>
+        <w:t>+</w:t>
+      </w:r>
+      <w:proofErr w:type="spellStart"/>
+      <w:r>
+        <w:rPr>
+          <w:sz w:val="40"/>
+          <w:szCs w:val="40"/>
+        </w:rPr>
+        <w:t>getElementsByClassName</w:t>
+      </w:r>
+      <w:proofErr w:type="spellEnd"/>
+      <w:r>
+        <w:rPr>
+          <w:sz w:val="40"/>
+          <w:szCs w:val="40"/>
+        </w:rPr>
+        <w:t>(‘hot’)</w:t>
+      </w:r>
+    </w:p>
+    <w:p>
+      <w:pPr>
+        <w:rPr>
+          <w:sz w:val="40"/>
+          <w:szCs w:val="40"/>
+        </w:rPr>
+      </w:pPr>
+      <w:r>
+        <w:rPr>
+          <w:sz w:val="40"/>
+          <w:szCs w:val="40"/>
+        </w:rPr>
+        <w:t>+</w:t>
+      </w:r>
+      <w:proofErr w:type="spellStart"/>
+      <w:r>
+        <w:rPr>
+          <w:sz w:val="40"/>
+          <w:szCs w:val="40"/>
+        </w:rPr>
+        <w:t>querySelectorAll</w:t>
+      </w:r>
+      <w:proofErr w:type="spellEnd"/>
+      <w:r>
+        <w:rPr>
+          <w:sz w:val="40"/>
+          <w:szCs w:val="40"/>
+        </w:rPr>
+        <w:t>(‘li[id]’): return elements &lt;li&gt; having [id] attribute</w:t>
       </w:r>
     </w:p>
     <w:p>
@@ -5340,6 +6759,7 @@
         </w:rPr>
         <w:t xml:space="preserve"> from a </w:t>
       </w:r>
+      <w:proofErr w:type="spellStart"/>
       <w:r>
         <w:rPr>
           <w:b/>
@@ -5348,6 +6768,7 @@
         </w:rPr>
         <w:t>nodelist</w:t>
       </w:r>
+      <w:proofErr w:type="spellEnd"/>
       <w:r>
         <w:rPr>
           <w:sz w:val="40"/>
@@ -5370,13 +6791,23 @@
         </w:rPr>
         <w:t>+</w:t>
       </w:r>
+      <w:proofErr w:type="gramStart"/>
       <w:r>
         <w:rPr>
           <w:b/>
           <w:sz w:val="40"/>
           <w:szCs w:val="40"/>
         </w:rPr>
-        <w:t>item()</w:t>
+        <w:t>item(</w:t>
+      </w:r>
+      <w:proofErr w:type="gramEnd"/>
+      <w:r>
+        <w:rPr>
+          <w:b/>
+          <w:sz w:val="40"/>
+          <w:szCs w:val="40"/>
+        </w:rPr>
+        <w:t>)</w:t>
       </w:r>
     </w:p>
     <w:p>
@@ -5594,7 +7025,23 @@
           <w:sz w:val="40"/>
           <w:szCs w:val="40"/>
         </w:rPr>
-        <w:t xml:space="preserve">-Select  elements by </w:t>
+        <w:t>-</w:t>
+      </w:r>
+      <w:proofErr w:type="gramStart"/>
+      <w:r>
+        <w:rPr>
+          <w:sz w:val="40"/>
+          <w:szCs w:val="40"/>
+        </w:rPr>
+        <w:t>Select  elements</w:t>
+      </w:r>
+      <w:proofErr w:type="gramEnd"/>
+      <w:r>
+        <w:rPr>
+          <w:sz w:val="40"/>
+          <w:szCs w:val="40"/>
+        </w:rPr>
+        <w:t xml:space="preserve"> by </w:t>
       </w:r>
       <w:r>
         <w:rPr>
@@ -5700,13 +7147,33 @@
         <w:lastRenderedPageBreak/>
         <w:t>+</w:t>
       </w:r>
+      <w:proofErr w:type="spellStart"/>
+      <w:proofErr w:type="gramStart"/>
       <w:r>
         <w:rPr>
           <w:b/>
           <w:sz w:val="40"/>
           <w:szCs w:val="40"/>
         </w:rPr>
-        <w:t>querySelector()</w:t>
+        <w:t>querySelector</w:t>
+      </w:r>
+      <w:proofErr w:type="spellEnd"/>
+      <w:r>
+        <w:rPr>
+          <w:b/>
+          <w:sz w:val="40"/>
+          <w:szCs w:val="40"/>
+        </w:rPr>
+        <w:t>(</w:t>
+      </w:r>
+      <w:proofErr w:type="gramEnd"/>
+      <w:r>
+        <w:rPr>
+          <w:b/>
+          <w:sz w:val="40"/>
+          <w:szCs w:val="40"/>
+        </w:rPr>
+        <w:t>)</w:t>
       </w:r>
       <w:r>
         <w:rPr>
@@ -5745,20 +7212,56 @@
         </w:rPr>
         <w:t>+</w:t>
       </w:r>
+      <w:proofErr w:type="spellStart"/>
+      <w:proofErr w:type="gramStart"/>
       <w:r>
         <w:rPr>
           <w:b/>
           <w:sz w:val="40"/>
           <w:szCs w:val="40"/>
         </w:rPr>
-        <w:t>querySelectorAll():</w:t>
-      </w:r>
-      <w:r>
-        <w:rPr>
-          <w:sz w:val="40"/>
-          <w:szCs w:val="40"/>
-        </w:rPr>
-        <w:t xml:space="preserve"> return NodeList of all matches</w:t>
+        <w:t>querySelectorAll</w:t>
+      </w:r>
+      <w:proofErr w:type="spellEnd"/>
+      <w:r>
+        <w:rPr>
+          <w:b/>
+          <w:sz w:val="40"/>
+          <w:szCs w:val="40"/>
+        </w:rPr>
+        <w:t>(</w:t>
+      </w:r>
+      <w:proofErr w:type="gramEnd"/>
+      <w:r>
+        <w:rPr>
+          <w:b/>
+          <w:sz w:val="40"/>
+          <w:szCs w:val="40"/>
+        </w:rPr>
+        <w:t>):</w:t>
+      </w:r>
+      <w:r>
+        <w:rPr>
+          <w:sz w:val="40"/>
+          <w:szCs w:val="40"/>
+        </w:rPr>
+        <w:t xml:space="preserve"> return </w:t>
+      </w:r>
+      <w:proofErr w:type="spellStart"/>
+      <w:r>
+        <w:rPr>
+          <w:sz w:val="40"/>
+          <w:szCs w:val="40"/>
+        </w:rPr>
+        <w:t>NodeList</w:t>
+      </w:r>
+      <w:proofErr w:type="spellEnd"/>
+      <w:r>
+        <w:rPr>
+          <w:sz w:val="40"/>
+          <w:szCs w:val="40"/>
+        </w:rPr>
+        <w:t xml:space="preserve"> of all matches</w:t>
       </w:r>
     </w:p>
     <w:p>
@@ -5840,6 +7343,7 @@
         </w:rPr>
         <w:t xml:space="preserve"> actions for an entire </w:t>
       </w:r>
+      <w:proofErr w:type="spellStart"/>
       <w:r>
         <w:rPr>
           <w:b/>
@@ -5848,6 +7352,7 @@
         </w:rPr>
         <w:t>nodelist</w:t>
       </w:r>
+      <w:proofErr w:type="spellEnd"/>
       <w:r>
         <w:rPr>
           <w:sz w:val="40"/>
@@ -5958,6 +7463,7 @@
         </w:rPr>
         <w:t>+</w:t>
       </w:r>
+      <w:proofErr w:type="spellStart"/>
       <w:r>
         <w:rPr>
           <w:b/>
@@ -5966,6 +7472,7 @@
         </w:rPr>
         <w:t>parentNode</w:t>
       </w:r>
+      <w:proofErr w:type="spellEnd"/>
       <w:r>
         <w:rPr>
           <w:sz w:val="40"/>
@@ -5988,14 +7495,34 @@
         </w:rPr>
         <w:t>+</w:t>
       </w:r>
+      <w:proofErr w:type="spellStart"/>
       <w:r>
         <w:rPr>
           <w:b/>
           <w:sz w:val="40"/>
           <w:szCs w:val="40"/>
         </w:rPr>
-        <w:t>previousSibling, nextSibling</w:t>
-      </w:r>
+        <w:t>previousSibling</w:t>
+      </w:r>
+      <w:proofErr w:type="spellEnd"/>
+      <w:r>
+        <w:rPr>
+          <w:b/>
+          <w:sz w:val="40"/>
+          <w:szCs w:val="40"/>
+        </w:rPr>
+        <w:t xml:space="preserve">, </w:t>
+      </w:r>
+      <w:proofErr w:type="spellStart"/>
+      <w:r>
+        <w:rPr>
+          <w:b/>
+          <w:sz w:val="40"/>
+          <w:szCs w:val="40"/>
+        </w:rPr>
+        <w:t>nextSibling</w:t>
+      </w:r>
+      <w:proofErr w:type="spellEnd"/>
     </w:p>
     <w:p>
       <w:pPr>
@@ -6011,14 +7538,34 @@
         </w:rPr>
         <w:t>+</w:t>
       </w:r>
+      <w:proofErr w:type="spellStart"/>
       <w:r>
         <w:rPr>
           <w:b/>
           <w:sz w:val="40"/>
           <w:szCs w:val="40"/>
         </w:rPr>
-        <w:t>firstChild, lastChild</w:t>
-      </w:r>
+        <w:t>firstChild</w:t>
+      </w:r>
+      <w:proofErr w:type="spellEnd"/>
+      <w:r>
+        <w:rPr>
+          <w:b/>
+          <w:sz w:val="40"/>
+          <w:szCs w:val="40"/>
+        </w:rPr>
+        <w:t xml:space="preserve">, </w:t>
+      </w:r>
+      <w:proofErr w:type="spellStart"/>
+      <w:r>
+        <w:rPr>
+          <w:b/>
+          <w:sz w:val="40"/>
+          <w:szCs w:val="40"/>
+        </w:rPr>
+        <w:t>lastChild</w:t>
+      </w:r>
+      <w:proofErr w:type="spellEnd"/>
     </w:p>
     <w:p>
       <w:pPr>
@@ -6054,7 +7601,23 @@
           <w:sz w:val="40"/>
           <w:szCs w:val="40"/>
         </w:rPr>
-        <w:t xml:space="preserve"> Some browsers add a text node whenever they com across whitespace between elements. So properties above return different elements in different browsers. You could </w:t>
+        <w:t xml:space="preserve"> Some browsers add a text node whenever they </w:t>
+      </w:r>
+      <w:proofErr w:type="spellStart"/>
+      <w:r>
+        <w:rPr>
+          <w:sz w:val="40"/>
+          <w:szCs w:val="40"/>
+        </w:rPr>
+        <w:t>com</w:t>
+      </w:r>
+      <w:proofErr w:type="spellEnd"/>
+      <w:r>
+        <w:rPr>
+          <w:sz w:val="40"/>
+          <w:szCs w:val="40"/>
+        </w:rPr>
+        <w:t xml:space="preserve"> across whitespace between elements. So properties above return different elements in different browsers. You could </w:t>
       </w:r>
       <w:r>
         <w:rPr>
@@ -6353,6 +7916,7 @@
         </w:rPr>
         <w:t xml:space="preserve">:  </w:t>
       </w:r>
+      <w:proofErr w:type="spellStart"/>
       <w:r>
         <w:rPr>
           <w:b/>
@@ -6362,6 +7926,7 @@
         </w:rPr>
         <w:t>nodeValue</w:t>
       </w:r>
+      <w:proofErr w:type="spellEnd"/>
       <w:r>
         <w:rPr>
           <w:sz w:val="40"/>
@@ -6461,6 +8026,7 @@
                 <w:szCs w:val="40"/>
               </w:rPr>
             </w:pPr>
+            <w:proofErr w:type="spellStart"/>
             <w:r>
               <w:rPr>
                 <w:sz w:val="40"/>
@@ -6469,6 +8035,7 @@
               <w:lastRenderedPageBreak/>
               <w:t>innerHTML</w:t>
             </w:r>
+            <w:proofErr w:type="spellEnd"/>
           </w:p>
         </w:tc>
         <w:tc>
@@ -6504,6 +8071,7 @@
                 <w:szCs w:val="40"/>
               </w:rPr>
             </w:pPr>
+            <w:proofErr w:type="spellStart"/>
             <w:r>
               <w:rPr>
                 <w:sz w:val="40"/>
@@ -6511,6 +8079,7 @@
               </w:rPr>
               <w:t>textContent</w:t>
             </w:r>
+            <w:proofErr w:type="spellEnd"/>
           </w:p>
         </w:tc>
         <w:tc>
@@ -6546,6 +8115,7 @@
                 <w:szCs w:val="40"/>
               </w:rPr>
             </w:pPr>
+            <w:proofErr w:type="spellStart"/>
             <w:r>
               <w:rPr>
                 <w:sz w:val="40"/>
@@ -6553,6 +8123,7 @@
               </w:rPr>
               <w:t>innerText</w:t>
             </w:r>
+            <w:proofErr w:type="spellEnd"/>
           </w:p>
         </w:tc>
         <w:tc>
@@ -6591,6 +8162,7 @@
         </w:rPr>
         <w:t xml:space="preserve">-Access &amp; Update a text node with </w:t>
       </w:r>
+      <w:proofErr w:type="spellStart"/>
       <w:r>
         <w:rPr>
           <w:b/>
@@ -6607,6 +8179,7 @@
         </w:rPr>
         <w:t>alue</w:t>
       </w:r>
+      <w:proofErr w:type="spellEnd"/>
       <w:r>
         <w:rPr>
           <w:sz w:val="40"/>
@@ -6694,6 +8267,7 @@
         </w:rPr>
         <w:t>+</w:t>
       </w:r>
+      <w:proofErr w:type="spellStart"/>
       <w:r>
         <w:rPr>
           <w:b/>
@@ -6702,6 +8276,7 @@
         </w:rPr>
         <w:t>innerHTML</w:t>
       </w:r>
+      <w:proofErr w:type="spellEnd"/>
       <w:r>
         <w:rPr>
           <w:sz w:val="40"/>
@@ -6789,13 +8364,33 @@
         </w:rPr>
         <w:t xml:space="preserve">: target individual nodes in DOM tree: </w:t>
       </w:r>
+      <w:proofErr w:type="spellStart"/>
+      <w:proofErr w:type="gramStart"/>
       <w:r>
         <w:rPr>
           <w:b/>
           <w:sz w:val="40"/>
           <w:szCs w:val="40"/>
         </w:rPr>
-        <w:t>createElement()</w:t>
+        <w:t>createElement</w:t>
+      </w:r>
+      <w:proofErr w:type="spellEnd"/>
+      <w:r>
+        <w:rPr>
+          <w:b/>
+          <w:sz w:val="40"/>
+          <w:szCs w:val="40"/>
+        </w:rPr>
+        <w:t>(</w:t>
+      </w:r>
+      <w:proofErr w:type="gramEnd"/>
+      <w:r>
+        <w:rPr>
+          <w:b/>
+          <w:sz w:val="40"/>
+          <w:szCs w:val="40"/>
+        </w:rPr>
+        <w:t>)</w:t>
       </w:r>
       <w:r>
         <w:rPr>
@@ -6804,13 +8399,23 @@
         </w:rPr>
         <w:t xml:space="preserve">, </w:t>
       </w:r>
+      <w:proofErr w:type="spellStart"/>
       <w:r>
         <w:rPr>
           <w:b/>
           <w:sz w:val="40"/>
           <w:szCs w:val="40"/>
         </w:rPr>
-        <w:t>createTextNode()</w:t>
+        <w:t>createTextNode</w:t>
+      </w:r>
+      <w:proofErr w:type="spellEnd"/>
+      <w:r>
+        <w:rPr>
+          <w:b/>
+          <w:sz w:val="40"/>
+          <w:szCs w:val="40"/>
+        </w:rPr>
+        <w:t>()</w:t>
       </w:r>
       <w:r>
         <w:rPr>
@@ -6819,13 +8424,23 @@
         </w:rPr>
         <w:t xml:space="preserve">, </w:t>
       </w:r>
+      <w:proofErr w:type="spellStart"/>
       <w:r>
         <w:rPr>
           <w:b/>
           <w:sz w:val="40"/>
           <w:szCs w:val="40"/>
         </w:rPr>
-        <w:t>appendChild()</w:t>
+        <w:t>appendChild</w:t>
+      </w:r>
+      <w:proofErr w:type="spellEnd"/>
+      <w:r>
+        <w:rPr>
+          <w:b/>
+          <w:sz w:val="40"/>
+          <w:szCs w:val="40"/>
+        </w:rPr>
+        <w:t>()</w:t>
       </w:r>
     </w:p>
     <w:p>
@@ -6933,6 +8548,7 @@
         </w:rPr>
         <w:t xml:space="preserve">Store parent of that element in a variable: </w:t>
       </w:r>
+      <w:proofErr w:type="spellStart"/>
       <w:r>
         <w:rPr>
           <w:b/>
@@ -6942,6 +8558,7 @@
         </w:rPr>
         <w:t>parentNode</w:t>
       </w:r>
+      <w:proofErr w:type="spellEnd"/>
     </w:p>
     <w:p>
       <w:pPr>
@@ -6960,6 +8577,8 @@
         <w:lastRenderedPageBreak/>
         <w:t xml:space="preserve">Remove element from its containing element: </w:t>
       </w:r>
+      <w:proofErr w:type="spellStart"/>
+      <w:proofErr w:type="gramStart"/>
       <w:r>
         <w:rPr>
           <w:b/>
@@ -6967,7 +8586,27 @@
           <w:sz w:val="40"/>
           <w:szCs w:val="40"/>
         </w:rPr>
-        <w:t>removeChild()</w:t>
+        <w:t>removeChild</w:t>
+      </w:r>
+      <w:proofErr w:type="spellEnd"/>
+      <w:r>
+        <w:rPr>
+          <w:b/>
+          <w:bCs/>
+          <w:sz w:val="40"/>
+          <w:szCs w:val="40"/>
+        </w:rPr>
+        <w:t>(</w:t>
+      </w:r>
+      <w:proofErr w:type="gramEnd"/>
+      <w:r>
+        <w:rPr>
+          <w:b/>
+          <w:bCs/>
+          <w:sz w:val="40"/>
+          <w:szCs w:val="40"/>
+        </w:rPr>
+        <w:t>)</w:t>
       </w:r>
     </w:p>
     <w:p>
@@ -7073,6 +8712,7 @@
                 <w:szCs w:val="32"/>
               </w:rPr>
             </w:pPr>
+            <w:proofErr w:type="spellStart"/>
             <w:r>
               <w:rPr>
                 <w:sz w:val="32"/>
@@ -7080,6 +8720,7 @@
               </w:rPr>
               <w:t>document.write</w:t>
             </w:r>
+            <w:proofErr w:type="spellEnd"/>
           </w:p>
         </w:tc>
         <w:tc>
@@ -7093,6 +8734,7 @@
                 <w:szCs w:val="32"/>
               </w:rPr>
             </w:pPr>
+            <w:proofErr w:type="spellStart"/>
             <w:r>
               <w:rPr>
                 <w:sz w:val="32"/>
@@ -7100,6 +8742,7 @@
               </w:rPr>
               <w:t>element.innerHTML</w:t>
             </w:r>
+            <w:proofErr w:type="spellEnd"/>
           </w:p>
         </w:tc>
         <w:tc>
@@ -7217,6 +8860,7 @@
                 <w:szCs w:val="32"/>
               </w:rPr>
             </w:pPr>
+            <w:proofErr w:type="spellStart"/>
             <w:r>
               <w:rPr>
                 <w:sz w:val="32"/>
@@ -7224,6 +8868,7 @@
               </w:rPr>
               <w:t>Disadvantagse</w:t>
             </w:r>
+            <w:proofErr w:type="spellEnd"/>
           </w:p>
         </w:tc>
         <w:tc>
@@ -7357,8 +9002,17 @@
                 <w:sz w:val="32"/>
                 <w:szCs w:val="32"/>
               </w:rPr>
-              <w:t>Make a lot of changes to content of page, slower than innerHTML</w:t>
+              <w:t xml:space="preserve">Make a lot of changes to content of page, slower than </w:t>
             </w:r>
+            <w:proofErr w:type="spellStart"/>
+            <w:r>
+              <w:rPr>
+                <w:sz w:val="32"/>
+                <w:szCs w:val="32"/>
+              </w:rPr>
+              <w:t>innerHTML</w:t>
+            </w:r>
+            <w:proofErr w:type="spellEnd"/>
           </w:p>
           <w:p>
             <w:pPr>
@@ -7372,8 +9026,17 @@
                 <w:sz w:val="32"/>
                 <w:szCs w:val="32"/>
               </w:rPr>
-              <w:t>Need to write more code to achieve the same thing compared with innerHTML</w:t>
+              <w:t xml:space="preserve">Need to write more code to achieve the same thing compared with </w:t>
             </w:r>
+            <w:proofErr w:type="spellStart"/>
+            <w:r>
+              <w:rPr>
+                <w:sz w:val="32"/>
+                <w:szCs w:val="32"/>
+              </w:rPr>
+              <w:t>innerHTML</w:t>
+            </w:r>
+            <w:proofErr w:type="spellEnd"/>
           </w:p>
         </w:tc>
       </w:tr>
@@ -7406,22 +9069,63 @@
           <w:szCs w:val="40"/>
         </w:rPr>
         <w:lastRenderedPageBreak/>
-        <w:t>+If you add HTML to a page using innerHTML(or jQuery methods), aware of Cross-Site Scripting Attack (XSS), an attacker could gain access to users’ account.</w:t>
-      </w:r>
-    </w:p>
-    <w:p>
-      <w:pPr>
-        <w:rPr>
-          <w:sz w:val="40"/>
-          <w:szCs w:val="40"/>
-        </w:rPr>
-      </w:pPr>
-      <w:r>
-        <w:rPr>
-          <w:sz w:val="40"/>
-          <w:szCs w:val="40"/>
-        </w:rPr>
-        <w:t>+How XSS happesn: XSS involves an attacker placing malicious code into a site. Websites often feature content created by many different people (Users can create profiles or add comments, Files such as images and video may by uploaded, Data can come from 3</w:t>
+        <w:t xml:space="preserve">+If you add HTML to a page using </w:t>
+      </w:r>
+      <w:proofErr w:type="spellStart"/>
+      <w:proofErr w:type="gramStart"/>
+      <w:r>
+        <w:rPr>
+          <w:sz w:val="40"/>
+          <w:szCs w:val="40"/>
+        </w:rPr>
+        <w:t>innerHTML</w:t>
+      </w:r>
+      <w:proofErr w:type="spellEnd"/>
+      <w:r>
+        <w:rPr>
+          <w:sz w:val="40"/>
+          <w:szCs w:val="40"/>
+        </w:rPr>
+        <w:t>(</w:t>
+      </w:r>
+      <w:proofErr w:type="gramEnd"/>
+      <w:r>
+        <w:rPr>
+          <w:sz w:val="40"/>
+          <w:szCs w:val="40"/>
+        </w:rPr>
+        <w:t>or jQuery methods), aware of Cross-Site Scripting Attack (XSS), an attacker could gain access to users’ account.</w:t>
+      </w:r>
+    </w:p>
+    <w:p>
+      <w:pPr>
+        <w:rPr>
+          <w:sz w:val="40"/>
+          <w:szCs w:val="40"/>
+        </w:rPr>
+      </w:pPr>
+      <w:r>
+        <w:rPr>
+          <w:sz w:val="40"/>
+          <w:szCs w:val="40"/>
+        </w:rPr>
+        <w:t xml:space="preserve">+How XSS </w:t>
+      </w:r>
+      <w:proofErr w:type="spellStart"/>
+      <w:r>
+        <w:rPr>
+          <w:sz w:val="40"/>
+          <w:szCs w:val="40"/>
+        </w:rPr>
+        <w:t>happesn</w:t>
+      </w:r>
+      <w:proofErr w:type="spellEnd"/>
+      <w:r>
+        <w:rPr>
+          <w:sz w:val="40"/>
+          <w:szCs w:val="40"/>
+        </w:rPr>
+        <w:t>: XSS involves an attacker placing malicious code into a site. Websites often feature content created by many different people (Users can create profiles or add comments, Files such as images and video may by uploaded, Data can come from 3</w:t>
       </w:r>
       <w:r>
         <w:rPr>
@@ -7466,7 +9170,23 @@
           <w:sz w:val="40"/>
           <w:szCs w:val="40"/>
         </w:rPr>
-        <w:t>-Defend  against XSS:</w:t>
+        <w:t>-</w:t>
+      </w:r>
+      <w:proofErr w:type="gramStart"/>
+      <w:r>
+        <w:rPr>
+          <w:sz w:val="40"/>
+          <w:szCs w:val="40"/>
+        </w:rPr>
+        <w:t>Defend  against</w:t>
+      </w:r>
+      <w:proofErr w:type="gramEnd"/>
+      <w:r>
+        <w:rPr>
+          <w:sz w:val="40"/>
+          <w:szCs w:val="40"/>
+        </w:rPr>
+        <w:t xml:space="preserve"> XSS:</w:t>
       </w:r>
     </w:p>
     <w:p>
@@ -7753,15 +9473,57 @@
           <w:szCs w:val="40"/>
         </w:rPr>
         <w:lastRenderedPageBreak/>
-        <w:t xml:space="preserve">URLS: If you have links containg user input ,use </w:t>
-      </w:r>
+        <w:t xml:space="preserve">URLS: If you have links </w:t>
+      </w:r>
+      <w:proofErr w:type="spellStart"/>
+      <w:r>
+        <w:rPr>
+          <w:sz w:val="40"/>
+          <w:szCs w:val="40"/>
+        </w:rPr>
+        <w:t>containg</w:t>
+      </w:r>
+      <w:proofErr w:type="spellEnd"/>
+      <w:r>
+        <w:rPr>
+          <w:sz w:val="40"/>
+          <w:szCs w:val="40"/>
+        </w:rPr>
+        <w:t xml:space="preserve"> user </w:t>
+      </w:r>
+      <w:proofErr w:type="gramStart"/>
+      <w:r>
+        <w:rPr>
+          <w:sz w:val="40"/>
+          <w:szCs w:val="40"/>
+        </w:rPr>
+        <w:t>input ,use</w:t>
+      </w:r>
+      <w:proofErr w:type="gramEnd"/>
+      <w:r>
+        <w:rPr>
+          <w:sz w:val="40"/>
+          <w:szCs w:val="40"/>
+        </w:rPr>
+        <w:t xml:space="preserve"> </w:t>
+      </w:r>
+      <w:proofErr w:type="spellStart"/>
       <w:r>
         <w:rPr>
           <w:b/>
           <w:sz w:val="40"/>
           <w:szCs w:val="40"/>
         </w:rPr>
-        <w:t>encodeURIComponent()</w:t>
+        <w:t>encodeURIComponent</w:t>
+      </w:r>
+      <w:proofErr w:type="spellEnd"/>
+      <w:r>
+        <w:rPr>
+          <w:b/>
+          <w:sz w:val="40"/>
+          <w:szCs w:val="40"/>
+        </w:rPr>
+        <w:t>()</w:t>
       </w:r>
       <w:r>
         <w:rPr>
@@ -7847,8 +9609,33 @@
           <w:sz w:val="40"/>
           <w:szCs w:val="40"/>
         </w:rPr>
-        <w:t>ript: use textContent or innerText</w:t>
-      </w:r>
+        <w:t xml:space="preserve">ript: use </w:t>
+      </w:r>
+      <w:proofErr w:type="spellStart"/>
+      <w:r>
+        <w:rPr>
+          <w:sz w:val="40"/>
+          <w:szCs w:val="40"/>
+        </w:rPr>
+        <w:t>textContent</w:t>
+      </w:r>
+      <w:proofErr w:type="spellEnd"/>
+      <w:r>
+        <w:rPr>
+          <w:sz w:val="40"/>
+          <w:szCs w:val="40"/>
+        </w:rPr>
+        <w:t xml:space="preserve"> or </w:t>
+      </w:r>
+      <w:proofErr w:type="spellStart"/>
+      <w:r>
+        <w:rPr>
+          <w:sz w:val="40"/>
+          <w:szCs w:val="40"/>
+        </w:rPr>
+        <w:t>innerText</w:t>
+      </w:r>
+      <w:proofErr w:type="spellEnd"/>
       <w:r>
         <w:rPr>
           <w:sz w:val="40"/>
@@ -7861,37 +9648,87 @@
           <w:sz w:val="40"/>
           <w:szCs w:val="40"/>
         </w:rPr>
-        <w:t xml:space="preserve"> use innerHTML</w:t>
-      </w:r>
-    </w:p>
-    <w:p>
-      <w:pPr>
-        <w:rPr>
-          <w:sz w:val="40"/>
-          <w:szCs w:val="40"/>
-        </w:rPr>
-      </w:pPr>
-      <w:r>
-        <w:rPr>
-          <w:sz w:val="40"/>
-          <w:szCs w:val="40"/>
-        </w:rPr>
-        <w:t>jQuery(): use .text(), don’t use .html()</w:t>
-      </w:r>
-    </w:p>
-    <w:p>
-      <w:pPr>
-        <w:rPr>
-          <w:sz w:val="40"/>
-          <w:szCs w:val="40"/>
-        </w:rPr>
-      </w:pPr>
-      <w:r>
-        <w:rPr>
-          <w:sz w:val="40"/>
-          <w:szCs w:val="40"/>
-        </w:rPr>
-        <w:t xml:space="preserve">You can still use innerHTML and .html() if: control all of markup being generated (don’t allow user content that could contain markup) + user’s content is escaped and added as text using approaches </w:t>
+        <w:t xml:space="preserve"> use </w:t>
+      </w:r>
+      <w:proofErr w:type="spellStart"/>
+      <w:r>
+        <w:rPr>
+          <w:sz w:val="40"/>
+          <w:szCs w:val="40"/>
+        </w:rPr>
+        <w:t>innerHTML</w:t>
+      </w:r>
+      <w:proofErr w:type="spellEnd"/>
+    </w:p>
+    <w:p>
+      <w:pPr>
+        <w:rPr>
+          <w:sz w:val="40"/>
+          <w:szCs w:val="40"/>
+        </w:rPr>
+      </w:pPr>
+      <w:proofErr w:type="gramStart"/>
+      <w:r>
+        <w:rPr>
+          <w:sz w:val="40"/>
+          <w:szCs w:val="40"/>
+        </w:rPr>
+        <w:t>jQuery(</w:t>
+      </w:r>
+      <w:proofErr w:type="gramEnd"/>
+      <w:r>
+        <w:rPr>
+          <w:sz w:val="40"/>
+          <w:szCs w:val="40"/>
+        </w:rPr>
+        <w:t>): use .text(), don’t use .html()</w:t>
+      </w:r>
+    </w:p>
+    <w:p>
+      <w:pPr>
+        <w:rPr>
+          <w:sz w:val="40"/>
+          <w:szCs w:val="40"/>
+        </w:rPr>
+      </w:pPr>
+      <w:r>
+        <w:rPr>
+          <w:sz w:val="40"/>
+          <w:szCs w:val="40"/>
+        </w:rPr>
+        <w:t xml:space="preserve">You can still use </w:t>
+      </w:r>
+      <w:proofErr w:type="spellStart"/>
+      <w:r>
+        <w:rPr>
+          <w:sz w:val="40"/>
+          <w:szCs w:val="40"/>
+        </w:rPr>
+        <w:t>innerHTML</w:t>
+      </w:r>
+      <w:proofErr w:type="spellEnd"/>
+      <w:r>
+        <w:rPr>
+          <w:sz w:val="40"/>
+          <w:szCs w:val="40"/>
+        </w:rPr>
+        <w:t xml:space="preserve"> and .</w:t>
+      </w:r>
+      <w:proofErr w:type="gramStart"/>
+      <w:r>
+        <w:rPr>
+          <w:sz w:val="40"/>
+          <w:szCs w:val="40"/>
+        </w:rPr>
+        <w:t>html(</w:t>
+      </w:r>
+      <w:proofErr w:type="gramEnd"/>
+      <w:r>
+        <w:rPr>
+          <w:sz w:val="40"/>
+          <w:szCs w:val="40"/>
+        </w:rPr>
+        <w:t xml:space="preserve">) if: control all of markup being generated (don’t allow user content that could contain markup) + user’s content is escaped and added as text using approaches </w:t>
       </w:r>
     </w:p>
     <w:p>
@@ -7920,22 +9757,113 @@
           <w:sz w:val="40"/>
           <w:szCs w:val="40"/>
         </w:rPr>
-        <w:t>: getAttribute(), has Attribute(), setAttribute(), removeAttribute(), className, id</w:t>
-      </w:r>
-    </w:p>
-    <w:p>
-      <w:pPr>
-        <w:rPr>
-          <w:sz w:val="40"/>
-          <w:szCs w:val="40"/>
-        </w:rPr>
-      </w:pPr>
-      <w:r>
-        <w:rPr>
-          <w:sz w:val="40"/>
-          <w:szCs w:val="40"/>
-        </w:rPr>
-        <w:t xml:space="preserve">-Check for an attribute and get it’s value: </w:t>
+        <w:t xml:space="preserve">: </w:t>
+      </w:r>
+      <w:proofErr w:type="spellStart"/>
+      <w:proofErr w:type="gramStart"/>
+      <w:r>
+        <w:rPr>
+          <w:sz w:val="40"/>
+          <w:szCs w:val="40"/>
+        </w:rPr>
+        <w:t>getAttribute</w:t>
+      </w:r>
+      <w:proofErr w:type="spellEnd"/>
+      <w:r>
+        <w:rPr>
+          <w:sz w:val="40"/>
+          <w:szCs w:val="40"/>
+        </w:rPr>
+        <w:t>(</w:t>
+      </w:r>
+      <w:proofErr w:type="gramEnd"/>
+      <w:r>
+        <w:rPr>
+          <w:sz w:val="40"/>
+          <w:szCs w:val="40"/>
+        </w:rPr>
+        <w:t xml:space="preserve">), has Attribute(), </w:t>
+      </w:r>
+      <w:proofErr w:type="spellStart"/>
+      <w:r>
+        <w:rPr>
+          <w:sz w:val="40"/>
+          <w:szCs w:val="40"/>
+        </w:rPr>
+        <w:t>setAttribute</w:t>
+      </w:r>
+      <w:proofErr w:type="spellEnd"/>
+      <w:r>
+        <w:rPr>
+          <w:sz w:val="40"/>
+          <w:szCs w:val="40"/>
+        </w:rPr>
+        <w:t xml:space="preserve">(), </w:t>
+      </w:r>
+      <w:proofErr w:type="spellStart"/>
+      <w:r>
+        <w:rPr>
+          <w:sz w:val="40"/>
+          <w:szCs w:val="40"/>
+        </w:rPr>
+        <w:t>removeAttribute</w:t>
+      </w:r>
+      <w:proofErr w:type="spellEnd"/>
+      <w:r>
+        <w:rPr>
+          <w:sz w:val="40"/>
+          <w:szCs w:val="40"/>
+        </w:rPr>
+        <w:t xml:space="preserve">(), </w:t>
+      </w:r>
+      <w:proofErr w:type="spellStart"/>
+      <w:r>
+        <w:rPr>
+          <w:sz w:val="40"/>
+          <w:szCs w:val="40"/>
+        </w:rPr>
+        <w:t>className</w:t>
+      </w:r>
+      <w:proofErr w:type="spellEnd"/>
+      <w:r>
+        <w:rPr>
+          <w:sz w:val="40"/>
+          <w:szCs w:val="40"/>
+        </w:rPr>
+        <w:t>, id</w:t>
+      </w:r>
+    </w:p>
+    <w:p>
+      <w:pPr>
+        <w:rPr>
+          <w:sz w:val="40"/>
+          <w:szCs w:val="40"/>
+        </w:rPr>
+      </w:pPr>
+      <w:r>
+        <w:rPr>
+          <w:sz w:val="40"/>
+          <w:szCs w:val="40"/>
+        </w:rPr>
+        <w:t xml:space="preserve">-Check for an attribute and get </w:t>
+      </w:r>
+      <w:proofErr w:type="spellStart"/>
+      <w:proofErr w:type="gramStart"/>
+      <w:r>
+        <w:rPr>
+          <w:sz w:val="40"/>
+          <w:szCs w:val="40"/>
+        </w:rPr>
+        <w:t>it’s</w:t>
+      </w:r>
+      <w:proofErr w:type="spellEnd"/>
+      <w:proofErr w:type="gramEnd"/>
+      <w:r>
+        <w:rPr>
+          <w:sz w:val="40"/>
+          <w:szCs w:val="40"/>
+        </w:rPr>
+        <w:t xml:space="preserve"> value: </w:t>
       </w:r>
     </w:p>
     <w:p>
@@ -8388,7 +10316,23 @@
           <w:sz w:val="40"/>
           <w:szCs w:val="40"/>
         </w:rPr>
-        <w:t>+Focus event: an element (link/form)  gain or loses focus</w:t>
+        <w:t>+Focus event: an element (link/</w:t>
+      </w:r>
+      <w:proofErr w:type="gramStart"/>
+      <w:r>
+        <w:rPr>
+          <w:sz w:val="40"/>
+          <w:szCs w:val="40"/>
+        </w:rPr>
+        <w:t>form)  gain</w:t>
+      </w:r>
+      <w:proofErr w:type="gramEnd"/>
+      <w:r>
+        <w:rPr>
+          <w:sz w:val="40"/>
+          <w:szCs w:val="40"/>
+        </w:rPr>
+        <w:t xml:space="preserve"> or loses focus</w:t>
       </w:r>
     </w:p>
     <w:p>
@@ -8735,6 +10679,7 @@
         <w:br/>
         <w:t xml:space="preserve">&lt;a&gt; can have </w:t>
       </w:r>
+      <w:proofErr w:type="spellStart"/>
       <w:r>
         <w:rPr>
           <w:b/>
@@ -8742,23 +10687,9 @@
           <w:sz w:val="40"/>
           <w:szCs w:val="40"/>
         </w:rPr>
-        <w:t>onclick, onmouseover, onmouseout</w:t>
-      </w:r>
-    </w:p>
-    <w:p>
-      <w:pPr>
-        <w:rPr>
-          <w:sz w:val="40"/>
-          <w:szCs w:val="40"/>
-        </w:rPr>
-      </w:pPr>
-      <w:r>
-        <w:rPr>
-          <w:sz w:val="40"/>
-          <w:szCs w:val="40"/>
-        </w:rPr>
-        <w:t xml:space="preserve">&lt;for&gt; have </w:t>
-      </w:r>
+        <w:t>onclick</w:t>
+      </w:r>
+      <w:proofErr w:type="spellEnd"/>
       <w:r>
         <w:rPr>
           <w:b/>
@@ -8766,23 +10697,9 @@
           <w:sz w:val="40"/>
           <w:szCs w:val="40"/>
         </w:rPr>
-        <w:t>onsubmit</w:t>
-      </w:r>
-    </w:p>
-    <w:p>
-      <w:pPr>
-        <w:rPr>
-          <w:sz w:val="40"/>
-          <w:szCs w:val="40"/>
-        </w:rPr>
-      </w:pPr>
-      <w:r>
-        <w:rPr>
-          <w:sz w:val="40"/>
-          <w:szCs w:val="40"/>
-        </w:rPr>
-        <w:t xml:space="preserve">&lt;input&gt; have </w:t>
-      </w:r>
+        <w:t xml:space="preserve">, </w:t>
+      </w:r>
+      <w:proofErr w:type="spellStart"/>
       <w:r>
         <w:rPr>
           <w:b/>
@@ -8790,8 +10707,121 @@
           <w:sz w:val="40"/>
           <w:szCs w:val="40"/>
         </w:rPr>
-        <w:t>onkeypress, onfocus, onblur</w:t>
-      </w:r>
+        <w:t>onmouseover</w:t>
+      </w:r>
+      <w:proofErr w:type="spellEnd"/>
+      <w:r>
+        <w:rPr>
+          <w:b/>
+          <w:bCs/>
+          <w:sz w:val="40"/>
+          <w:szCs w:val="40"/>
+        </w:rPr>
+        <w:t xml:space="preserve">, </w:t>
+      </w:r>
+      <w:proofErr w:type="spellStart"/>
+      <w:r>
+        <w:rPr>
+          <w:b/>
+          <w:bCs/>
+          <w:sz w:val="40"/>
+          <w:szCs w:val="40"/>
+        </w:rPr>
+        <w:t>onmouseout</w:t>
+      </w:r>
+      <w:proofErr w:type="spellEnd"/>
+    </w:p>
+    <w:p>
+      <w:pPr>
+        <w:rPr>
+          <w:sz w:val="40"/>
+          <w:szCs w:val="40"/>
+        </w:rPr>
+      </w:pPr>
+      <w:r>
+        <w:rPr>
+          <w:sz w:val="40"/>
+          <w:szCs w:val="40"/>
+        </w:rPr>
+        <w:t xml:space="preserve">&lt;for&gt; have </w:t>
+      </w:r>
+      <w:proofErr w:type="spellStart"/>
+      <w:r>
+        <w:rPr>
+          <w:b/>
+          <w:bCs/>
+          <w:sz w:val="40"/>
+          <w:szCs w:val="40"/>
+        </w:rPr>
+        <w:t>onsubmit</w:t>
+      </w:r>
+      <w:proofErr w:type="spellEnd"/>
+    </w:p>
+    <w:p>
+      <w:pPr>
+        <w:rPr>
+          <w:sz w:val="40"/>
+          <w:szCs w:val="40"/>
+        </w:rPr>
+      </w:pPr>
+      <w:r>
+        <w:rPr>
+          <w:sz w:val="40"/>
+          <w:szCs w:val="40"/>
+        </w:rPr>
+        <w:t xml:space="preserve">&lt;input&gt; have </w:t>
+      </w:r>
+      <w:proofErr w:type="spellStart"/>
+      <w:r>
+        <w:rPr>
+          <w:b/>
+          <w:bCs/>
+          <w:sz w:val="40"/>
+          <w:szCs w:val="40"/>
+        </w:rPr>
+        <w:t>onkeypress</w:t>
+      </w:r>
+      <w:proofErr w:type="spellEnd"/>
+      <w:r>
+        <w:rPr>
+          <w:b/>
+          <w:bCs/>
+          <w:sz w:val="40"/>
+          <w:szCs w:val="40"/>
+        </w:rPr>
+        <w:t xml:space="preserve">, </w:t>
+      </w:r>
+      <w:proofErr w:type="spellStart"/>
+      <w:r>
+        <w:rPr>
+          <w:b/>
+          <w:bCs/>
+          <w:sz w:val="40"/>
+          <w:szCs w:val="40"/>
+        </w:rPr>
+        <w:t>onfocus</w:t>
+      </w:r>
+      <w:proofErr w:type="spellEnd"/>
+      <w:r>
+        <w:rPr>
+          <w:b/>
+          <w:bCs/>
+          <w:sz w:val="40"/>
+          <w:szCs w:val="40"/>
+        </w:rPr>
+        <w:t xml:space="preserve">, </w:t>
+      </w:r>
+      <w:proofErr w:type="spellStart"/>
+      <w:r>
+        <w:rPr>
+          <w:b/>
+          <w:bCs/>
+          <w:sz w:val="40"/>
+          <w:szCs w:val="40"/>
+        </w:rPr>
+        <w:t>onblur</w:t>
+      </w:r>
+      <w:proofErr w:type="spellEnd"/>
     </w:p>
     <w:p>
       <w:pPr>
@@ -9234,7 +11264,23 @@
           <w:sz w:val="40"/>
           <w:szCs w:val="40"/>
         </w:rPr>
-        <w:t>+The flow of events only really matters when code has event handlers on an element and on of its ancestor or descendant elements.</w:t>
+        <w:t xml:space="preserve">+The flow of events only really matters when code has event handlers on an element and </w:t>
+      </w:r>
+      <w:proofErr w:type="spellStart"/>
+      <w:r>
+        <w:rPr>
+          <w:sz w:val="40"/>
+          <w:szCs w:val="40"/>
+        </w:rPr>
+        <w:t>on</w:t>
+      </w:r>
+      <w:proofErr w:type="spellEnd"/>
+      <w:r>
+        <w:rPr>
+          <w:sz w:val="40"/>
+          <w:szCs w:val="40"/>
+        </w:rPr>
+        <w:t xml:space="preserve"> of its ancestor or descendant elements.</w:t>
       </w:r>
     </w:p>
     <w:p>
@@ -9257,7 +11303,32 @@
           <w:szCs w:val="40"/>
         </w:rPr>
         <w:lastRenderedPageBreak/>
-        <w:t>event listeners, final parameter in addEventListener() lets you choose the direction to trigger event (true=capturing phase, false = bubbling phase, often default choice)</w:t>
+        <w:t xml:space="preserve">event listeners, final parameter in </w:t>
+      </w:r>
+      <w:proofErr w:type="spellStart"/>
+      <w:proofErr w:type="gramStart"/>
+      <w:r>
+        <w:rPr>
+          <w:sz w:val="40"/>
+          <w:szCs w:val="40"/>
+        </w:rPr>
+        <w:t>addEventListener</w:t>
+      </w:r>
+      <w:proofErr w:type="spellEnd"/>
+      <w:r>
+        <w:rPr>
+          <w:sz w:val="40"/>
+          <w:szCs w:val="40"/>
+        </w:rPr>
+        <w:t>(</w:t>
+      </w:r>
+      <w:proofErr w:type="gramEnd"/>
+      <w:r>
+        <w:rPr>
+          <w:sz w:val="40"/>
+          <w:szCs w:val="40"/>
+        </w:rPr>
+        <w:t>) lets you choose the direction to trigger event (true=capturing phase, false = bubbling phase, often default choice)</w:t>
       </w:r>
     </w:p>
     <w:p>
@@ -9588,6 +11659,8 @@
         </w:rPr>
         <w:t>+</w:t>
       </w:r>
+      <w:proofErr w:type="spellStart"/>
+      <w:proofErr w:type="gramStart"/>
       <w:r>
         <w:rPr>
           <w:b/>
@@ -9595,15 +11668,9 @@
           <w:sz w:val="40"/>
           <w:szCs w:val="40"/>
         </w:rPr>
-        <w:t>preventDefault()</w:t>
-      </w:r>
-      <w:r>
-        <w:rPr>
-          <w:sz w:val="40"/>
-          <w:szCs w:val="40"/>
-        </w:rPr>
-        <w:t xml:space="preserve">: prevent the default behavior of elements. IE5-8 </w:t>
-      </w:r>
+        <w:t>preventDefault</w:t>
+      </w:r>
+      <w:proofErr w:type="spellEnd"/>
       <w:r>
         <w:rPr>
           <w:b/>
@@ -9611,8 +11678,36 @@
           <w:sz w:val="40"/>
           <w:szCs w:val="40"/>
         </w:rPr>
+        <w:t>(</w:t>
+      </w:r>
+      <w:proofErr w:type="gramEnd"/>
+      <w:r>
+        <w:rPr>
+          <w:b/>
+          <w:bCs/>
+          <w:sz w:val="40"/>
+          <w:szCs w:val="40"/>
+        </w:rPr>
+        <w:t>)</w:t>
+      </w:r>
+      <w:r>
+        <w:rPr>
+          <w:sz w:val="40"/>
+          <w:szCs w:val="40"/>
+        </w:rPr>
+        <w:t xml:space="preserve">: prevent the default behavior of elements. IE5-8 </w:t>
+      </w:r>
+      <w:proofErr w:type="spellStart"/>
+      <w:r>
+        <w:rPr>
+          <w:b/>
+          <w:bCs/>
+          <w:sz w:val="40"/>
+          <w:szCs w:val="40"/>
+        </w:rPr>
         <w:t>returnValue</w:t>
       </w:r>
+      <w:proofErr w:type="spellEnd"/>
     </w:p>
     <w:p>
       <w:pPr>
@@ -9676,6 +11771,7 @@
         </w:rPr>
         <w:t>+</w:t>
       </w:r>
+      <w:proofErr w:type="spellStart"/>
       <w:r>
         <w:rPr>
           <w:b/>
@@ -9683,22 +11779,9 @@
           <w:sz w:val="40"/>
           <w:szCs w:val="40"/>
         </w:rPr>
-        <w:t>stopPropagation ()</w:t>
-      </w:r>
-      <w:r>
-        <w:rPr>
-          <w:sz w:val="40"/>
-          <w:szCs w:val="40"/>
-        </w:rPr>
-        <w:t xml:space="preserve">: stop event </w:t>
-      </w:r>
-      <w:r>
-        <w:rPr>
-          <w:sz w:val="40"/>
-          <w:szCs w:val="40"/>
-        </w:rPr>
-        <w:t xml:space="preserve">bubbling up. IE8 is </w:t>
-      </w:r>
+        <w:t>stopPropagation</w:t>
+      </w:r>
+      <w:proofErr w:type="spellEnd"/>
       <w:r>
         <w:rPr>
           <w:b/>
@@ -9706,8 +11789,33 @@
           <w:sz w:val="40"/>
           <w:szCs w:val="40"/>
         </w:rPr>
+        <w:t xml:space="preserve"> ()</w:t>
+      </w:r>
+      <w:r>
+        <w:rPr>
+          <w:sz w:val="40"/>
+          <w:szCs w:val="40"/>
+        </w:rPr>
+        <w:t xml:space="preserve">: stop event </w:t>
+      </w:r>
+      <w:r>
+        <w:rPr>
+          <w:sz w:val="40"/>
+          <w:szCs w:val="40"/>
+        </w:rPr>
+        <w:t xml:space="preserve">bubbling up. IE8 is </w:t>
+      </w:r>
+      <w:proofErr w:type="spellStart"/>
+      <w:r>
+        <w:rPr>
+          <w:b/>
+          <w:bCs/>
+          <w:sz w:val="40"/>
+          <w:szCs w:val="40"/>
+        </w:rPr>
         <w:t>cancelBubble</w:t>
       </w:r>
+      <w:proofErr w:type="spellEnd"/>
     </w:p>
     <w:p>
       <w:pPr>
@@ -10213,8 +12321,337 @@
           <w:sz w:val="40"/>
           <w:szCs w:val="40"/>
         </w:rPr>
-        <w:t>+load: trigger scripts that access the content of page.</w:t>
-      </w:r>
+        <w:t>+</w:t>
+      </w:r>
+      <w:r>
+        <w:rPr>
+          <w:b/>
+          <w:sz w:val="40"/>
+          <w:szCs w:val="40"/>
+        </w:rPr>
+        <w:t>load</w:t>
+      </w:r>
+      <w:r>
+        <w:rPr>
+          <w:sz w:val="40"/>
+          <w:szCs w:val="40"/>
+        </w:rPr>
+        <w:t>: trigger scripts that access the content of page.</w:t>
+      </w:r>
+      <w:r>
+        <w:rPr>
+          <w:sz w:val="40"/>
+          <w:szCs w:val="40"/>
+        </w:rPr>
+        <w:t xml:space="preserve"> The event is automatically raised by window object when page finished loading HTML and all its resources</w:t>
+      </w:r>
+    </w:p>
+    <w:p>
+      <w:pPr>
+        <w:rPr>
+          <w:sz w:val="40"/>
+          <w:szCs w:val="40"/>
+        </w:rPr>
+      </w:pPr>
+      <w:r>
+        <w:rPr>
+          <w:sz w:val="40"/>
+          <w:szCs w:val="40"/>
+        </w:rPr>
+        <w:lastRenderedPageBreak/>
+        <w:drawing>
+          <wp:inline distT="0" distB="0" distL="0" distR="0" wp14:anchorId="6CA87194" wp14:editId="1C855F0D">
+            <wp:extent cx="4957408" cy="1500866"/>
+            <wp:effectExtent l="0" t="0" r="0" b="4445"/>
+            <wp:docPr id="37" name="Picture 37"/>
+            <wp:cNvGraphicFramePr>
+              <a:graphicFrameLocks xmlns:a="http://schemas.openxmlformats.org/drawingml/2006/main" noChangeAspect="1"/>
+            </wp:cNvGraphicFramePr>
+            <a:graphic xmlns:a="http://schemas.openxmlformats.org/drawingml/2006/main">
+              <a:graphicData uri="http://schemas.openxmlformats.org/drawingml/2006/picture">
+                <pic:pic xmlns:pic="http://schemas.openxmlformats.org/drawingml/2006/picture">
+                  <pic:nvPicPr>
+                    <pic:cNvPr id="1" name=""/>
+                    <pic:cNvPicPr/>
+                  </pic:nvPicPr>
+                  <pic:blipFill>
+                    <a:blip r:embed="rId74"/>
+                    <a:stretch>
+                      <a:fillRect/>
+                    </a:stretch>
+                  </pic:blipFill>
+                  <pic:spPr>
+                    <a:xfrm>
+                      <a:off x="0" y="0"/>
+                      <a:ext cx="4976752" cy="1506722"/>
+                    </a:xfrm>
+                    <a:prstGeom prst="rect">
+                      <a:avLst/>
+                    </a:prstGeom>
+                  </pic:spPr>
+                </pic:pic>
+              </a:graphicData>
+            </a:graphic>
+          </wp:inline>
+        </w:drawing>
+      </w:r>
+    </w:p>
+    <w:p>
+      <w:pPr>
+        <w:rPr>
+          <w:sz w:val="40"/>
+          <w:szCs w:val="40"/>
+        </w:rPr>
+      </w:pPr>
+      <w:r>
+        <w:rPr>
+          <w:sz w:val="40"/>
+          <w:szCs w:val="40"/>
+        </w:rPr>
+        <w:t>-Focus &amp; Blur events: HTML elements you can interact with, such as links and form elements, can gain focus. These events fire when they gain or lose focus</w:t>
+      </w:r>
+    </w:p>
+    <w:p>
+      <w:pPr>
+        <w:rPr>
+          <w:sz w:val="40"/>
+          <w:szCs w:val="40"/>
+        </w:rPr>
+      </w:pPr>
+      <w:r>
+        <w:rPr>
+          <w:sz w:val="40"/>
+          <w:szCs w:val="40"/>
+        </w:rPr>
+        <w:drawing>
+          <wp:inline distT="0" distB="0" distL="0" distR="0" wp14:anchorId="1556A880" wp14:editId="55010E87">
+            <wp:extent cx="6209354" cy="1171339"/>
+            <wp:effectExtent l="0" t="0" r="1270" b="0"/>
+            <wp:docPr id="54" name="Picture 54"/>
+            <wp:cNvGraphicFramePr>
+              <a:graphicFrameLocks xmlns:a="http://schemas.openxmlformats.org/drawingml/2006/main" noChangeAspect="1"/>
+            </wp:cNvGraphicFramePr>
+            <a:graphic xmlns:a="http://schemas.openxmlformats.org/drawingml/2006/main">
+              <a:graphicData uri="http://schemas.openxmlformats.org/drawingml/2006/picture">
+                <pic:pic xmlns:pic="http://schemas.openxmlformats.org/drawingml/2006/picture">
+                  <pic:nvPicPr>
+                    <pic:cNvPr id="1" name=""/>
+                    <pic:cNvPicPr/>
+                  </pic:nvPicPr>
+                  <pic:blipFill>
+                    <a:blip r:embed="rId75"/>
+                    <a:stretch>
+                      <a:fillRect/>
+                    </a:stretch>
+                  </pic:blipFill>
+                  <pic:spPr>
+                    <a:xfrm>
+                      <a:off x="0" y="0"/>
+                      <a:ext cx="6286293" cy="1185853"/>
+                    </a:xfrm>
+                    <a:prstGeom prst="rect">
+                      <a:avLst/>
+                    </a:prstGeom>
+                  </pic:spPr>
+                </pic:pic>
+              </a:graphicData>
+            </a:graphic>
+          </wp:inline>
+        </w:drawing>
+      </w:r>
+    </w:p>
+    <w:p>
+      <w:pPr>
+        <w:rPr>
+          <w:sz w:val="40"/>
+          <w:szCs w:val="40"/>
+        </w:rPr>
+      </w:pPr>
+      <w:r>
+        <w:rPr>
+          <w:sz w:val="40"/>
+          <w:szCs w:val="40"/>
+        </w:rPr>
+        <w:t xml:space="preserve">+Focus &amp; Blur: </w:t>
+      </w:r>
+    </w:p>
+    <w:p>
+      <w:pPr>
+        <w:rPr>
+          <w:sz w:val="40"/>
+          <w:szCs w:val="40"/>
+        </w:rPr>
+      </w:pPr>
+      <w:r>
+        <w:rPr>
+          <w:sz w:val="40"/>
+          <w:szCs w:val="40"/>
+        </w:rPr>
+        <w:drawing>
+          <wp:inline distT="0" distB="0" distL="0" distR="0" wp14:anchorId="07484D7E" wp14:editId="26B59D93">
+            <wp:extent cx="4602228" cy="2855741"/>
+            <wp:effectExtent l="0" t="0" r="8255" b="1905"/>
+            <wp:docPr id="55" name="Picture 55"/>
+            <wp:cNvGraphicFramePr>
+              <a:graphicFrameLocks xmlns:a="http://schemas.openxmlformats.org/drawingml/2006/main" noChangeAspect="1"/>
+            </wp:cNvGraphicFramePr>
+            <a:graphic xmlns:a="http://schemas.openxmlformats.org/drawingml/2006/main">
+              <a:graphicData uri="http://schemas.openxmlformats.org/drawingml/2006/picture">
+                <pic:pic xmlns:pic="http://schemas.openxmlformats.org/drawingml/2006/picture">
+                  <pic:nvPicPr>
+                    <pic:cNvPr id="1" name=""/>
+                    <pic:cNvPicPr/>
+                  </pic:nvPicPr>
+                  <pic:blipFill>
+                    <a:blip r:embed="rId76"/>
+                    <a:stretch>
+                      <a:fillRect/>
+                    </a:stretch>
+                  </pic:blipFill>
+                  <pic:spPr>
+                    <a:xfrm>
+                      <a:off x="0" y="0"/>
+                      <a:ext cx="4612368" cy="2862033"/>
+                    </a:xfrm>
+                    <a:prstGeom prst="rect">
+                      <a:avLst/>
+                    </a:prstGeom>
+                  </pic:spPr>
+                </pic:pic>
+              </a:graphicData>
+            </a:graphic>
+          </wp:inline>
+        </w:drawing>
+      </w:r>
+    </w:p>
+    <w:p>
+      <w:pPr>
+        <w:rPr>
+          <w:sz w:val="40"/>
+          <w:szCs w:val="40"/>
+        </w:rPr>
+      </w:pPr>
+      <w:r>
+        <w:rPr>
+          <w:sz w:val="40"/>
+          <w:szCs w:val="40"/>
+        </w:rPr>
+        <w:t>-</w:t>
+      </w:r>
+      <w:r>
+        <w:rPr>
+          <w:b/>
+          <w:sz w:val="40"/>
+          <w:szCs w:val="40"/>
+        </w:rPr>
+        <w:t>Mouse events</w:t>
+      </w:r>
+      <w:r>
+        <w:rPr>
+          <w:sz w:val="40"/>
+          <w:szCs w:val="40"/>
+        </w:rPr>
+        <w:t xml:space="preserve">: fired when the mouse is moved and also when its buttons are clicked. All elements on page </w:t>
+      </w:r>
+      <w:r>
+        <w:rPr>
+          <w:sz w:val="40"/>
+          <w:szCs w:val="40"/>
+        </w:rPr>
+        <w:lastRenderedPageBreak/>
+        <w:t xml:space="preserve">support mouse events, and all of these bubble. Prevent default behavior can have unexpected results (click only fires when both </w:t>
+      </w:r>
+      <w:proofErr w:type="spellStart"/>
+      <w:r>
+        <w:rPr>
+          <w:sz w:val="40"/>
+          <w:szCs w:val="40"/>
+        </w:rPr>
+        <w:t>mousedown</w:t>
+      </w:r>
+      <w:proofErr w:type="spellEnd"/>
+      <w:r>
+        <w:rPr>
+          <w:sz w:val="40"/>
+          <w:szCs w:val="40"/>
+        </w:rPr>
+        <w:t xml:space="preserve"> and </w:t>
+      </w:r>
+      <w:proofErr w:type="spellStart"/>
+      <w:r>
+        <w:rPr>
+          <w:sz w:val="40"/>
+          <w:szCs w:val="40"/>
+        </w:rPr>
+        <w:t>mouseup</w:t>
+      </w:r>
+      <w:proofErr w:type="spellEnd"/>
+      <w:r>
+        <w:rPr>
+          <w:sz w:val="40"/>
+          <w:szCs w:val="40"/>
+        </w:rPr>
+        <w:t xml:space="preserve"> fired)</w:t>
+      </w:r>
+    </w:p>
+    <w:p>
+      <w:pPr>
+        <w:rPr>
+          <w:sz w:val="40"/>
+          <w:szCs w:val="40"/>
+        </w:rPr>
+      </w:pPr>
+      <w:bookmarkStart w:id="0" w:name="_GoBack"/>
+      <w:r>
+        <w:rPr>
+          <w:sz w:val="40"/>
+          <w:szCs w:val="40"/>
+        </w:rPr>
+        <w:drawing>
+          <wp:inline distT="0" distB="0" distL="0" distR="0" wp14:anchorId="4EFEC70B" wp14:editId="0BFDEB7B">
+            <wp:extent cx="5943600" cy="3726180"/>
+            <wp:effectExtent l="0" t="0" r="0" b="7620"/>
+            <wp:docPr id="56" name="Picture 56"/>
+            <wp:cNvGraphicFramePr>
+              <a:graphicFrameLocks xmlns:a="http://schemas.openxmlformats.org/drawingml/2006/main" noChangeAspect="1"/>
+            </wp:cNvGraphicFramePr>
+            <a:graphic xmlns:a="http://schemas.openxmlformats.org/drawingml/2006/main">
+              <a:graphicData uri="http://schemas.openxmlformats.org/drawingml/2006/picture">
+                <pic:pic xmlns:pic="http://schemas.openxmlformats.org/drawingml/2006/picture">
+                  <pic:nvPicPr>
+                    <pic:cNvPr id="1" name=""/>
+                    <pic:cNvPicPr/>
+                  </pic:nvPicPr>
+                  <pic:blipFill>
+                    <a:blip r:embed="rId77"/>
+                    <a:stretch>
+                      <a:fillRect/>
+                    </a:stretch>
+                  </pic:blipFill>
+                  <pic:spPr>
+                    <a:xfrm>
+                      <a:off x="0" y="0"/>
+                      <a:ext cx="5943600" cy="3726180"/>
+                    </a:xfrm>
+                    <a:prstGeom prst="rect">
+                      <a:avLst/>
+                    </a:prstGeom>
+                  </pic:spPr>
+                </pic:pic>
+              </a:graphicData>
+            </a:graphic>
+          </wp:inline>
+        </w:drawing>
+      </w:r>
+      <w:bookmarkEnd w:id="0"/>
+    </w:p>
+    <w:p>
+      <w:pPr>
+        <w:rPr>
+          <w:sz w:val="40"/>
+          <w:szCs w:val="40"/>
+        </w:rPr>
+      </w:pPr>
     </w:p>
     <w:p>
       <w:pPr>
@@ -10255,7 +12692,6 @@
           <w:sz w:val="40"/>
           <w:szCs w:val="40"/>
         </w:rPr>
-        <w:lastRenderedPageBreak/>
         <w:t>Chapter 8: Ajax &amp; JSON</w:t>
       </w:r>
     </w:p>
@@ -10311,7 +12747,7 @@
 </file>
 
 <file path=word/styles.xml><?xml version="1.0" encoding="utf-8"?>
-<w:styles xmlns:mc="http://schemas.openxmlformats.org/markup-compatibility/2006" xmlns:r="http://schemas.openxmlformats.org/officeDocument/2006/relationships" xmlns:w="http://schemas.openxmlformats.org/wordprocessingml/2006/main" xmlns:w14="http://schemas.microsoft.com/office/word/2010/wordml" xmlns:w15="http://schemas.microsoft.com/office/word/2012/wordml" xmlns:w16cex="http://schemas.microsoft.com/office/word/2018/wordml/cex" xmlns:w16cid="http://schemas.microsoft.com/office/word/2016/wordml/cid" xmlns:w16="http://schemas.microsoft.com/office/word/2018/wordml" xmlns:w16du="http://schemas.microsoft.com/office/word/2023/wordml/word16du" xmlns:w16sdtdh="http://schemas.microsoft.com/office/word/2020/wordml/sdtdatahash" xmlns:w16sdtfl="http://schemas.microsoft.com/office/word/2024/wordml/sdtformatlock" xmlns:w16se="http://schemas.microsoft.com/office/word/2015/wordml/symex" mc:Ignorable="w14 w15 w16se w16cid w16 w16cex w16sdtdh w16sdtfl w16du">
+<w:styles xmlns:mc="http://schemas.openxmlformats.org/markup-compatibility/2006" xmlns:r="http://schemas.openxmlformats.org/officeDocument/2006/relationships" xmlns:w="http://schemas.openxmlformats.org/wordprocessingml/2006/main" xmlns:w14="http://schemas.microsoft.com/office/word/2010/wordml" xmlns:w15="http://schemas.microsoft.com/office/word/2012/wordml" xmlns:w16se="http://schemas.microsoft.com/office/word/2015/wordml/symex" mc:Ignorable="w14 w15 w16se">
   <w:docDefaults>
     <w:rPrDefault>
       <w:rPr>
@@ -10327,7 +12763,7 @@
       </w:pPr>
     </w:pPrDefault>
   </w:docDefaults>
-  <w:latentStyles w:defLockedState="0" w:defUIPriority="99" w:defSemiHidden="0" w:defUnhideWhenUsed="0" w:defQFormat="0" w:count="376">
+  <w:latentStyles w:defLockedState="0" w:defUIPriority="99" w:defSemiHidden="0" w:defUnhideWhenUsed="0" w:defQFormat="0" w:count="371">
     <w:lsdException w:name="Normal" w:uiPriority="0" w:qFormat="1"/>
     <w:lsdException w:name="heading 1" w:uiPriority="9" w:qFormat="1"/>
     <w:lsdException w:name="heading 2" w:semiHidden="1" w:uiPriority="9" w:unhideWhenUsed="1" w:qFormat="1"/>
@@ -10699,11 +13135,6 @@
     <w:lsdException w:name="List Table 5 Dark Accent 6" w:uiPriority="50"/>
     <w:lsdException w:name="List Table 6 Colorful Accent 6" w:uiPriority="51"/>
     <w:lsdException w:name="List Table 7 Colorful Accent 6" w:uiPriority="52"/>
-    <w:lsdException w:name="Mention" w:semiHidden="1" w:unhideWhenUsed="1"/>
-    <w:lsdException w:name="Smart Hyperlink" w:semiHidden="1" w:unhideWhenUsed="1"/>
-    <w:lsdException w:name="Hashtag" w:semiHidden="1" w:unhideWhenUsed="1"/>
-    <w:lsdException w:name="Unresolved Mention" w:semiHidden="1" w:unhideWhenUsed="1"/>
-    <w:lsdException w:name="Smart Link" w:semiHidden="1" w:unhideWhenUsed="1"/>
   </w:latentStyles>
   <w:style w:type="paragraph" w:default="1" w:styleId="Normal">
     <w:name w:val="Normal"/>

</xml_diff>

<commit_message>
Update JS chap 6
</commit_message>
<xml_diff>
--- a/2.JavaScript_Jquery/1.CoreConcepts.docx
+++ b/2.JavaScript_Jquery/1.CoreConcepts.docx
@@ -1,6 +1,6 @@
 
 <file path=word/document.xml><?xml version="1.0" encoding="utf-8"?>
-<w:document xmlns:wpc="http://schemas.microsoft.com/office/word/2010/wordprocessingCanvas" xmlns:cx="http://schemas.microsoft.com/office/drawing/2014/chartex" xmlns:mc="http://schemas.openxmlformats.org/markup-compatibility/2006" xmlns:o="urn:schemas-microsoft-com:office:office" xmlns:r="http://schemas.openxmlformats.org/officeDocument/2006/relationships" xmlns:m="http://schemas.openxmlformats.org/officeDocument/2006/math" xmlns:v="urn:schemas-microsoft-com:vml" xmlns:wp14="http://schemas.microsoft.com/office/word/2010/wordprocessingDrawing" xmlns:wp="http://schemas.openxmlformats.org/drawingml/2006/wordprocessingDrawing" xmlns:w10="urn:schemas-microsoft-com:office:word" xmlns:w="http://schemas.openxmlformats.org/wordprocessingml/2006/main" xmlns:w14="http://schemas.microsoft.com/office/word/2010/wordml" xmlns:w15="http://schemas.microsoft.com/office/word/2012/wordml" xmlns:w16se="http://schemas.microsoft.com/office/word/2015/wordml/symex" xmlns:wpg="http://schemas.microsoft.com/office/word/2010/wordprocessingGroup" xmlns:wpi="http://schemas.microsoft.com/office/word/2010/wordprocessingInk" xmlns:wne="http://schemas.microsoft.com/office/word/2006/wordml" xmlns:wps="http://schemas.microsoft.com/office/word/2010/wordprocessingShape" mc:Ignorable="w14 w15 w16se wp14">
+<w:document xmlns:wpc="http://schemas.microsoft.com/office/word/2010/wordprocessingCanvas" xmlns:mc="http://schemas.openxmlformats.org/markup-compatibility/2006" xmlns:o="urn:schemas-microsoft-com:office:office" xmlns:r="http://schemas.openxmlformats.org/officeDocument/2006/relationships" xmlns:m="http://schemas.openxmlformats.org/officeDocument/2006/math" xmlns:v="urn:schemas-microsoft-com:vml" xmlns:wp14="http://schemas.microsoft.com/office/word/2010/wordprocessingDrawing" xmlns:wp="http://schemas.openxmlformats.org/drawingml/2006/wordprocessingDrawing" xmlns:w10="urn:schemas-microsoft-com:office:word" xmlns:w="http://schemas.openxmlformats.org/wordprocessingml/2006/main" xmlns:w14="http://schemas.microsoft.com/office/word/2010/wordml" xmlns:w15="http://schemas.microsoft.com/office/word/2012/wordml" xmlns:wpg="http://schemas.microsoft.com/office/word/2010/wordprocessingGroup" xmlns:wpi="http://schemas.microsoft.com/office/word/2010/wordprocessingInk" xmlns:wne="http://schemas.microsoft.com/office/word/2006/wordml" xmlns:wps="http://schemas.microsoft.com/office/word/2010/wordprocessingShape" mc:Ignorable="w14 w15 wp14">
   <w:body>
     <w:p>
       <w:pPr>
@@ -1017,7 +1017,7 @@
           <w:sz w:val="40"/>
           <w:szCs w:val="40"/>
         </w:rPr>
-        <w:t>+</w:t>
+        <w:t xml:space="preserve">+”  ‘’  ” or </w:t>
       </w:r>
       <w:proofErr w:type="gramStart"/>
       <w:r>
@@ -1025,7 +1025,7 @@
           <w:sz w:val="40"/>
           <w:szCs w:val="40"/>
         </w:rPr>
-        <w:t>”  ‘</w:t>
+        <w:t>‘ “</w:t>
       </w:r>
       <w:proofErr w:type="gramEnd"/>
       <w:r>
@@ -1033,7 +1033,7 @@
           <w:sz w:val="40"/>
           <w:szCs w:val="40"/>
         </w:rPr>
-        <w:t>’  ” or ‘ “ “ ’</w:t>
+        <w:t xml:space="preserve"> “ ’</w:t>
       </w:r>
     </w:p>
     <w:p>
@@ -1244,23 +1244,7 @@
           <w:sz w:val="40"/>
           <w:szCs w:val="40"/>
         </w:rPr>
-        <w:t xml:space="preserve">+The value </w:t>
-      </w:r>
-      <w:proofErr w:type="gramStart"/>
-      <w:r>
-        <w:rPr>
-          <w:sz w:val="40"/>
-          <w:szCs w:val="40"/>
-        </w:rPr>
-        <w:t>are</w:t>
-      </w:r>
-      <w:proofErr w:type="gramEnd"/>
-      <w:r>
-        <w:rPr>
-          <w:sz w:val="40"/>
-          <w:szCs w:val="40"/>
-        </w:rPr>
-        <w:t xml:space="preserve"> used in class attributes of HTML elements. These values trigger CSS class rules: true show a check, false show a cross.</w:t>
+        <w:t>+The value are used in class attributes of HTML elements. These values trigger CSS class rules: true show a check, false show a cross.</w:t>
       </w:r>
     </w:p>
     <w:p>
@@ -1622,7 +1606,6 @@
         <w:t xml:space="preserve">+Number of items: </w:t>
       </w:r>
       <w:proofErr w:type="spellStart"/>
-      <w:proofErr w:type="gramStart"/>
       <w:r>
         <w:rPr>
           <w:sz w:val="40"/>
@@ -1631,7 +1614,6 @@
         <w:t>colors.length</w:t>
       </w:r>
       <w:proofErr w:type="spellEnd"/>
-      <w:proofErr w:type="gramEnd"/>
       <w:r>
         <w:rPr>
           <w:sz w:val="40"/>
@@ -2313,7 +2295,23 @@
           <w:sz w:val="40"/>
           <w:szCs w:val="40"/>
         </w:rPr>
-        <w:t>Window (current browser window or tab)-&gt; document (current web page) + history (pages in browser history) + location (</w:t>
+        <w:t>Window (current browser window or tab</w:t>
+      </w:r>
+      <w:proofErr w:type="gramStart"/>
+      <w:r>
+        <w:rPr>
+          <w:sz w:val="40"/>
+          <w:szCs w:val="40"/>
+        </w:rPr>
+        <w:t>)-</w:t>
+      </w:r>
+      <w:proofErr w:type="gramEnd"/>
+      <w:r>
+        <w:rPr>
+          <w:sz w:val="40"/>
+          <w:szCs w:val="40"/>
+        </w:rPr>
+        <w:t>&gt; document (current web page) + history (pages in browser history) + location (</w:t>
       </w:r>
       <w:proofErr w:type="spellStart"/>
       <w:r>
@@ -2329,23 +2327,7 @@
           <w:sz w:val="40"/>
           <w:szCs w:val="40"/>
         </w:rPr>
-        <w:t xml:space="preserve"> of current </w:t>
-      </w:r>
-      <w:proofErr w:type="gramStart"/>
-      <w:r>
-        <w:rPr>
-          <w:sz w:val="40"/>
-          <w:szCs w:val="40"/>
-        </w:rPr>
-        <w:t>page)  +</w:t>
-      </w:r>
-      <w:proofErr w:type="gramEnd"/>
-      <w:r>
-        <w:rPr>
-          <w:sz w:val="40"/>
-          <w:szCs w:val="40"/>
-        </w:rPr>
-        <w:t xml:space="preserve"> navigator (information about browser) + screen (device’s display information)</w:t>
+        <w:t xml:space="preserve"> of current page)  + navigator (information about browser) + screen (device’s display information)</w:t>
       </w:r>
     </w:p>
     <w:p>
@@ -4838,7 +4820,6 @@
         <w:t>()/</w:t>
       </w:r>
       <w:proofErr w:type="spellStart"/>
-      <w:proofErr w:type="gramStart"/>
       <w:r>
         <w:rPr>
           <w:sz w:val="40"/>
@@ -4852,15 +4833,7 @@
           <w:sz w:val="40"/>
           <w:szCs w:val="40"/>
         </w:rPr>
-        <w:t>(</w:t>
-      </w:r>
-      <w:proofErr w:type="gramEnd"/>
-      <w:r>
-        <w:rPr>
-          <w:sz w:val="40"/>
-          <w:szCs w:val="40"/>
-        </w:rPr>
-        <w:t xml:space="preserve">), </w:t>
+        <w:t xml:space="preserve">(), </w:t>
       </w:r>
       <w:proofErr w:type="spellStart"/>
       <w:r>
@@ -5208,17 +5181,8 @@
           <w:sz w:val="40"/>
           <w:szCs w:val="40"/>
         </w:rPr>
-        <w:t xml:space="preserve"> DD, YYYY HH:</w:t>
-      </w:r>
-      <w:proofErr w:type="gramStart"/>
-      <w:r>
-        <w:rPr>
-          <w:sz w:val="40"/>
-          <w:szCs w:val="40"/>
-        </w:rPr>
-        <w:t>MM:SS</w:t>
-      </w:r>
-      <w:proofErr w:type="gramEnd"/>
+        <w:t xml:space="preserve"> DD, YYYY HH:MM:SS</w:t>
+      </w:r>
     </w:p>
     <w:p>
       <w:pPr>
@@ -5769,6 +5733,7 @@
         <w:t xml:space="preserve">): </w:t>
       </w:r>
       <w:proofErr w:type="spellStart"/>
+      <w:proofErr w:type="gramStart"/>
       <w:r>
         <w:rPr>
           <w:sz w:val="40"/>
@@ -5784,6 +5749,7 @@
         </w:rPr>
         <w:t>(</w:t>
       </w:r>
+      <w:proofErr w:type="gramEnd"/>
       <w:r>
         <w:rPr>
           <w:sz w:val="40"/>
@@ -5797,6 +5763,319 @@
           <w:szCs w:val="40"/>
         </w:rPr>
         <w:t xml:space="preserve">), </w:t>
+      </w:r>
+      <w:proofErr w:type="spellStart"/>
+      <w:r>
+        <w:rPr>
+          <w:sz w:val="40"/>
+          <w:szCs w:val="40"/>
+        </w:rPr>
+        <w:t>getElementByTagName</w:t>
+      </w:r>
+      <w:proofErr w:type="spellEnd"/>
+      <w:r>
+        <w:rPr>
+          <w:sz w:val="40"/>
+          <w:szCs w:val="40"/>
+        </w:rPr>
+        <w:t>(</w:t>
+      </w:r>
+      <w:r>
+        <w:rPr>
+          <w:sz w:val="40"/>
+          <w:szCs w:val="40"/>
+        </w:rPr>
+        <w:t>tag name</w:t>
+      </w:r>
+      <w:r>
+        <w:rPr>
+          <w:sz w:val="40"/>
+          <w:szCs w:val="40"/>
+        </w:rPr>
+        <w:t xml:space="preserve">), </w:t>
+      </w:r>
+      <w:proofErr w:type="spellStart"/>
+      <w:r>
+        <w:rPr>
+          <w:sz w:val="40"/>
+          <w:szCs w:val="40"/>
+        </w:rPr>
+        <w:t>querySelectorAll</w:t>
+      </w:r>
+      <w:proofErr w:type="spellEnd"/>
+      <w:r>
+        <w:rPr>
+          <w:sz w:val="40"/>
+          <w:szCs w:val="40"/>
+        </w:rPr>
+        <w:t>(</w:t>
+      </w:r>
+      <w:proofErr w:type="spellStart"/>
+      <w:r>
+        <w:rPr>
+          <w:sz w:val="40"/>
+          <w:szCs w:val="40"/>
+        </w:rPr>
+        <w:t>css</w:t>
+      </w:r>
+      <w:proofErr w:type="spellEnd"/>
+      <w:r>
+        <w:rPr>
+          <w:sz w:val="40"/>
+          <w:szCs w:val="40"/>
+        </w:rPr>
+        <w:t xml:space="preserve"> selector</w:t>
+      </w:r>
+      <w:r>
+        <w:rPr>
+          <w:sz w:val="40"/>
+          <w:szCs w:val="40"/>
+        </w:rPr>
+        <w:t>)</w:t>
+      </w:r>
+    </w:p>
+    <w:p>
+      <w:pPr>
+        <w:rPr>
+          <w:sz w:val="40"/>
+          <w:szCs w:val="40"/>
+        </w:rPr>
+      </w:pPr>
+      <w:r>
+        <w:rPr>
+          <w:b/>
+          <w:sz w:val="40"/>
+          <w:szCs w:val="40"/>
+        </w:rPr>
+        <w:t>Traverse</w:t>
+      </w:r>
+      <w:r>
+        <w:rPr>
+          <w:sz w:val="40"/>
+          <w:szCs w:val="40"/>
+        </w:rPr>
+        <w:t xml:space="preserve"> between element nodes: </w:t>
+      </w:r>
+      <w:proofErr w:type="spellStart"/>
+      <w:r>
+        <w:rPr>
+          <w:sz w:val="40"/>
+          <w:szCs w:val="40"/>
+        </w:rPr>
+        <w:t>parentNode</w:t>
+      </w:r>
+      <w:proofErr w:type="spellEnd"/>
+      <w:r>
+        <w:rPr>
+          <w:sz w:val="40"/>
+          <w:szCs w:val="40"/>
+        </w:rPr>
+        <w:t xml:space="preserve">, </w:t>
+      </w:r>
+      <w:proofErr w:type="spellStart"/>
+      <w:r>
+        <w:rPr>
+          <w:sz w:val="40"/>
+          <w:szCs w:val="40"/>
+        </w:rPr>
+        <w:t>previousSibling</w:t>
+      </w:r>
+      <w:proofErr w:type="spellEnd"/>
+      <w:r>
+        <w:rPr>
+          <w:sz w:val="40"/>
+          <w:szCs w:val="40"/>
+        </w:rPr>
+        <w:t>/</w:t>
+      </w:r>
+      <w:proofErr w:type="spellStart"/>
+      <w:r>
+        <w:rPr>
+          <w:sz w:val="40"/>
+          <w:szCs w:val="40"/>
+        </w:rPr>
+        <w:t>nextSibling</w:t>
+      </w:r>
+      <w:proofErr w:type="spellEnd"/>
+      <w:r>
+        <w:rPr>
+          <w:sz w:val="40"/>
+          <w:szCs w:val="40"/>
+        </w:rPr>
+        <w:t xml:space="preserve">, </w:t>
+      </w:r>
+      <w:proofErr w:type="spellStart"/>
+      <w:r>
+        <w:rPr>
+          <w:sz w:val="40"/>
+          <w:szCs w:val="40"/>
+        </w:rPr>
+        <w:t>firstChild</w:t>
+      </w:r>
+      <w:proofErr w:type="spellEnd"/>
+      <w:r>
+        <w:rPr>
+          <w:sz w:val="40"/>
+          <w:szCs w:val="40"/>
+        </w:rPr>
+        <w:t>/</w:t>
+      </w:r>
+      <w:proofErr w:type="spellStart"/>
+      <w:r>
+        <w:rPr>
+          <w:sz w:val="40"/>
+          <w:szCs w:val="40"/>
+        </w:rPr>
+        <w:t>lastChild</w:t>
+      </w:r>
+      <w:proofErr w:type="spellEnd"/>
+    </w:p>
+    <w:p>
+      <w:pPr>
+        <w:rPr>
+          <w:b/>
+          <w:sz w:val="40"/>
+          <w:szCs w:val="40"/>
+        </w:rPr>
+      </w:pPr>
+      <w:r>
+        <w:rPr>
+          <w:sz w:val="40"/>
+          <w:szCs w:val="40"/>
+        </w:rPr>
+        <w:t>+</w:t>
+      </w:r>
+      <w:r>
+        <w:rPr>
+          <w:b/>
+          <w:sz w:val="40"/>
+          <w:szCs w:val="40"/>
+        </w:rPr>
+        <w:t>Step 2: Work with those elements</w:t>
+      </w:r>
+    </w:p>
+    <w:p>
+      <w:pPr>
+        <w:rPr>
+          <w:sz w:val="40"/>
+          <w:szCs w:val="40"/>
+        </w:rPr>
+      </w:pPr>
+      <w:r>
+        <w:rPr>
+          <w:sz w:val="40"/>
+          <w:szCs w:val="40"/>
+        </w:rPr>
+        <w:t xml:space="preserve">Access/update </w:t>
+      </w:r>
+      <w:r>
+        <w:rPr>
+          <w:b/>
+          <w:sz w:val="40"/>
+          <w:szCs w:val="40"/>
+        </w:rPr>
+        <w:t>text nodes</w:t>
+      </w:r>
+      <w:r>
+        <w:rPr>
+          <w:sz w:val="40"/>
+          <w:szCs w:val="40"/>
+        </w:rPr>
+        <w:t xml:space="preserve">: </w:t>
+      </w:r>
+      <w:proofErr w:type="spellStart"/>
+      <w:r>
+        <w:rPr>
+          <w:sz w:val="40"/>
+          <w:szCs w:val="40"/>
+        </w:rPr>
+        <w:t>firstChild</w:t>
+      </w:r>
+      <w:proofErr w:type="spellEnd"/>
+      <w:r>
+        <w:rPr>
+          <w:sz w:val="40"/>
+          <w:szCs w:val="40"/>
+        </w:rPr>
+        <w:t xml:space="preserve">, </w:t>
+      </w:r>
+      <w:proofErr w:type="spellStart"/>
+      <w:r>
+        <w:rPr>
+          <w:sz w:val="40"/>
+          <w:szCs w:val="40"/>
+        </w:rPr>
+        <w:t>nodeValue</w:t>
+      </w:r>
+      <w:proofErr w:type="spellEnd"/>
+      <w:r>
+        <w:rPr>
+          <w:sz w:val="40"/>
+          <w:szCs w:val="40"/>
+        </w:rPr>
+        <w:t xml:space="preserve"> </w:t>
+      </w:r>
+    </w:p>
+    <w:p>
+      <w:pPr>
+        <w:rPr>
+          <w:sz w:val="40"/>
+          <w:szCs w:val="40"/>
+        </w:rPr>
+      </w:pPr>
+      <w:r>
+        <w:rPr>
+          <w:sz w:val="40"/>
+          <w:szCs w:val="40"/>
+        </w:rPr>
+        <w:t xml:space="preserve">Work with </w:t>
+      </w:r>
+      <w:r>
+        <w:rPr>
+          <w:b/>
+          <w:sz w:val="40"/>
+          <w:szCs w:val="40"/>
+        </w:rPr>
+        <w:t>HTML content</w:t>
+      </w:r>
+      <w:r>
+        <w:rPr>
+          <w:sz w:val="40"/>
+          <w:szCs w:val="40"/>
+        </w:rPr>
+        <w:t xml:space="preserve">: </w:t>
+      </w:r>
+      <w:proofErr w:type="spellStart"/>
+      <w:r>
+        <w:rPr>
+          <w:sz w:val="40"/>
+          <w:szCs w:val="40"/>
+        </w:rPr>
+        <w:t>innerHTML</w:t>
+      </w:r>
+      <w:proofErr w:type="spellEnd"/>
+      <w:r>
+        <w:rPr>
+          <w:sz w:val="40"/>
+          <w:szCs w:val="40"/>
+        </w:rPr>
+        <w:t xml:space="preserve">, </w:t>
+      </w:r>
+      <w:proofErr w:type="spellStart"/>
+      <w:r>
+        <w:rPr>
+          <w:sz w:val="40"/>
+          <w:szCs w:val="40"/>
+        </w:rPr>
+        <w:t>textContent</w:t>
+      </w:r>
+      <w:proofErr w:type="spellEnd"/>
+      <w:r>
+        <w:rPr>
+          <w:sz w:val="40"/>
+          <w:szCs w:val="40"/>
+        </w:rPr>
+        <w:t xml:space="preserve">, </w:t>
       </w:r>
       <w:proofErr w:type="spellStart"/>
       <w:proofErr w:type="gramStart"/>
@@ -5805,7 +6084,7 @@
           <w:sz w:val="40"/>
           <w:szCs w:val="40"/>
         </w:rPr>
-        <w:t>getElementByTagName</w:t>
+        <w:t>createElement</w:t>
       </w:r>
       <w:proofErr w:type="spellEnd"/>
       <w:r>
@@ -5821,13 +6100,6 @@
           <w:sz w:val="40"/>
           <w:szCs w:val="40"/>
         </w:rPr>
-        <w:t>tag name</w:t>
-      </w:r>
-      <w:r>
-        <w:rPr>
-          <w:sz w:val="40"/>
-          <w:szCs w:val="40"/>
-        </w:rPr>
         <w:t xml:space="preserve">), </w:t>
       </w:r>
       <w:proofErr w:type="spellStart"/>
@@ -5836,7 +6108,7 @@
           <w:sz w:val="40"/>
           <w:szCs w:val="40"/>
         </w:rPr>
-        <w:t>querySelectorAll</w:t>
+        <w:t>createTextNode</w:t>
       </w:r>
       <w:proofErr w:type="spellEnd"/>
       <w:r>
@@ -5844,7 +6116,7 @@
           <w:sz w:val="40"/>
           <w:szCs w:val="40"/>
         </w:rPr>
-        <w:t>(</w:t>
+        <w:t xml:space="preserve">(), </w:t>
       </w:r>
       <w:proofErr w:type="spellStart"/>
       <w:r>
@@ -5852,7 +6124,7 @@
           <w:sz w:val="40"/>
           <w:szCs w:val="40"/>
         </w:rPr>
-        <w:t>css</w:t>
+        <w:t>appendChild</w:t>
       </w:r>
       <w:proofErr w:type="spellEnd"/>
       <w:r>
@@ -5860,37 +6132,54 @@
           <w:sz w:val="40"/>
           <w:szCs w:val="40"/>
         </w:rPr>
-        <w:t xml:space="preserve"> selector</w:t>
-      </w:r>
-      <w:r>
-        <w:rPr>
-          <w:sz w:val="40"/>
-          <w:szCs w:val="40"/>
-        </w:rPr>
-        <w:t>)</w:t>
-      </w:r>
-    </w:p>
-    <w:p>
-      <w:pPr>
-        <w:rPr>
-          <w:sz w:val="40"/>
-          <w:szCs w:val="40"/>
-        </w:rPr>
-      </w:pPr>
+        <w:t>()/</w:t>
+      </w:r>
+      <w:proofErr w:type="spellStart"/>
+      <w:r>
+        <w:rPr>
+          <w:sz w:val="40"/>
+          <w:szCs w:val="40"/>
+        </w:rPr>
+        <w:t>removeChild</w:t>
+      </w:r>
+      <w:proofErr w:type="spellEnd"/>
+      <w:r>
+        <w:rPr>
+          <w:sz w:val="40"/>
+          <w:szCs w:val="40"/>
+        </w:rPr>
+        <w:t>()</w:t>
+      </w:r>
+    </w:p>
+    <w:p>
+      <w:pPr>
+        <w:rPr>
+          <w:sz w:val="40"/>
+          <w:szCs w:val="40"/>
+        </w:rPr>
+      </w:pPr>
+      <w:r>
+        <w:rPr>
+          <w:sz w:val="40"/>
+          <w:szCs w:val="40"/>
+        </w:rPr>
+        <w:lastRenderedPageBreak/>
+        <w:t xml:space="preserve">Access or update </w:t>
+      </w:r>
       <w:r>
         <w:rPr>
           <w:b/>
           <w:sz w:val="40"/>
           <w:szCs w:val="40"/>
         </w:rPr>
-        <w:t>Traverse</w:t>
-      </w:r>
-      <w:r>
-        <w:rPr>
-          <w:sz w:val="40"/>
-          <w:szCs w:val="40"/>
-        </w:rPr>
-        <w:t xml:space="preserve"> between element nodes: </w:t>
+        <w:t>attribute values</w:t>
+      </w:r>
+      <w:r>
+        <w:rPr>
+          <w:sz w:val="40"/>
+          <w:szCs w:val="40"/>
+        </w:rPr>
+        <w:t xml:space="preserve">: </w:t>
       </w:r>
       <w:proofErr w:type="spellStart"/>
       <w:r>
@@ -5898,7 +6187,7 @@
           <w:sz w:val="40"/>
           <w:szCs w:val="40"/>
         </w:rPr>
-        <w:t>parentNode</w:t>
+        <w:t>className</w:t>
       </w:r>
       <w:proofErr w:type="spellEnd"/>
       <w:r>
@@ -5906,212 +6195,7 @@
           <w:sz w:val="40"/>
           <w:szCs w:val="40"/>
         </w:rPr>
-        <w:t xml:space="preserve">, </w:t>
-      </w:r>
-      <w:proofErr w:type="spellStart"/>
-      <w:r>
-        <w:rPr>
-          <w:sz w:val="40"/>
-          <w:szCs w:val="40"/>
-        </w:rPr>
-        <w:t>previousSibling</w:t>
-      </w:r>
-      <w:proofErr w:type="spellEnd"/>
-      <w:r>
-        <w:rPr>
-          <w:sz w:val="40"/>
-          <w:szCs w:val="40"/>
-        </w:rPr>
-        <w:t>/</w:t>
-      </w:r>
-      <w:proofErr w:type="spellStart"/>
-      <w:r>
-        <w:rPr>
-          <w:sz w:val="40"/>
-          <w:szCs w:val="40"/>
-        </w:rPr>
-        <w:t>nextSibling</w:t>
-      </w:r>
-      <w:proofErr w:type="spellEnd"/>
-      <w:r>
-        <w:rPr>
-          <w:sz w:val="40"/>
-          <w:szCs w:val="40"/>
-        </w:rPr>
-        <w:t xml:space="preserve">, </w:t>
-      </w:r>
-      <w:proofErr w:type="spellStart"/>
-      <w:r>
-        <w:rPr>
-          <w:sz w:val="40"/>
-          <w:szCs w:val="40"/>
-        </w:rPr>
-        <w:t>firstChild</w:t>
-      </w:r>
-      <w:proofErr w:type="spellEnd"/>
-      <w:r>
-        <w:rPr>
-          <w:sz w:val="40"/>
-          <w:szCs w:val="40"/>
-        </w:rPr>
-        <w:t>/</w:t>
-      </w:r>
-      <w:proofErr w:type="spellStart"/>
-      <w:r>
-        <w:rPr>
-          <w:sz w:val="40"/>
-          <w:szCs w:val="40"/>
-        </w:rPr>
-        <w:t>lastChild</w:t>
-      </w:r>
-      <w:proofErr w:type="spellEnd"/>
-    </w:p>
-    <w:p>
-      <w:pPr>
-        <w:rPr>
-          <w:b/>
-          <w:sz w:val="40"/>
-          <w:szCs w:val="40"/>
-        </w:rPr>
-      </w:pPr>
-      <w:r>
-        <w:rPr>
-          <w:sz w:val="40"/>
-          <w:szCs w:val="40"/>
-        </w:rPr>
-        <w:t>+</w:t>
-      </w:r>
-      <w:r>
-        <w:rPr>
-          <w:b/>
-          <w:sz w:val="40"/>
-          <w:szCs w:val="40"/>
-        </w:rPr>
-        <w:t>Step 2: Work with those elements</w:t>
-      </w:r>
-    </w:p>
-    <w:p>
-      <w:pPr>
-        <w:rPr>
-          <w:sz w:val="40"/>
-          <w:szCs w:val="40"/>
-        </w:rPr>
-      </w:pPr>
-      <w:r>
-        <w:rPr>
-          <w:sz w:val="40"/>
-          <w:szCs w:val="40"/>
-        </w:rPr>
-        <w:t xml:space="preserve">Access/update </w:t>
-      </w:r>
-      <w:r>
-        <w:rPr>
-          <w:b/>
-          <w:sz w:val="40"/>
-          <w:szCs w:val="40"/>
-        </w:rPr>
-        <w:t>text nodes</w:t>
-      </w:r>
-      <w:r>
-        <w:rPr>
-          <w:sz w:val="40"/>
-          <w:szCs w:val="40"/>
-        </w:rPr>
-        <w:t xml:space="preserve">: </w:t>
-      </w:r>
-      <w:proofErr w:type="spellStart"/>
-      <w:r>
-        <w:rPr>
-          <w:sz w:val="40"/>
-          <w:szCs w:val="40"/>
-        </w:rPr>
-        <w:t>firstChild</w:t>
-      </w:r>
-      <w:proofErr w:type="spellEnd"/>
-      <w:r>
-        <w:rPr>
-          <w:sz w:val="40"/>
-          <w:szCs w:val="40"/>
-        </w:rPr>
-        <w:t xml:space="preserve">, </w:t>
-      </w:r>
-      <w:proofErr w:type="spellStart"/>
-      <w:r>
-        <w:rPr>
-          <w:sz w:val="40"/>
-          <w:szCs w:val="40"/>
-        </w:rPr>
-        <w:t>nodeValue</w:t>
-      </w:r>
-      <w:proofErr w:type="spellEnd"/>
-      <w:r>
-        <w:rPr>
-          <w:sz w:val="40"/>
-          <w:szCs w:val="40"/>
-        </w:rPr>
-        <w:t xml:space="preserve"> </w:t>
-      </w:r>
-    </w:p>
-    <w:p>
-      <w:pPr>
-        <w:rPr>
-          <w:sz w:val="40"/>
-          <w:szCs w:val="40"/>
-        </w:rPr>
-      </w:pPr>
-      <w:r>
-        <w:rPr>
-          <w:sz w:val="40"/>
-          <w:szCs w:val="40"/>
-        </w:rPr>
-        <w:t xml:space="preserve">Work with </w:t>
-      </w:r>
-      <w:r>
-        <w:rPr>
-          <w:b/>
-          <w:sz w:val="40"/>
-          <w:szCs w:val="40"/>
-        </w:rPr>
-        <w:t>HTML content</w:t>
-      </w:r>
-      <w:r>
-        <w:rPr>
-          <w:sz w:val="40"/>
-          <w:szCs w:val="40"/>
-        </w:rPr>
-        <w:t xml:space="preserve">: </w:t>
-      </w:r>
-      <w:proofErr w:type="spellStart"/>
-      <w:r>
-        <w:rPr>
-          <w:sz w:val="40"/>
-          <w:szCs w:val="40"/>
-        </w:rPr>
-        <w:t>innerHTML</w:t>
-      </w:r>
-      <w:proofErr w:type="spellEnd"/>
-      <w:r>
-        <w:rPr>
-          <w:sz w:val="40"/>
-          <w:szCs w:val="40"/>
-        </w:rPr>
-        <w:t xml:space="preserve">, </w:t>
-      </w:r>
-      <w:proofErr w:type="spellStart"/>
-      <w:r>
-        <w:rPr>
-          <w:sz w:val="40"/>
-          <w:szCs w:val="40"/>
-        </w:rPr>
-        <w:t>textContent</w:t>
-      </w:r>
-      <w:proofErr w:type="spellEnd"/>
-      <w:r>
-        <w:rPr>
-          <w:sz w:val="40"/>
-          <w:szCs w:val="40"/>
-        </w:rPr>
-        <w:t xml:space="preserve">, </w:t>
+        <w:t xml:space="preserve">/id, </w:t>
       </w:r>
       <w:proofErr w:type="spellStart"/>
       <w:proofErr w:type="gramStart"/>
@@ -6120,126 +6204,6 @@
           <w:sz w:val="40"/>
           <w:szCs w:val="40"/>
         </w:rPr>
-        <w:t>createElement</w:t>
-      </w:r>
-      <w:proofErr w:type="spellEnd"/>
-      <w:r>
-        <w:rPr>
-          <w:sz w:val="40"/>
-          <w:szCs w:val="40"/>
-        </w:rPr>
-        <w:t>(</w:t>
-      </w:r>
-      <w:proofErr w:type="gramEnd"/>
-      <w:r>
-        <w:rPr>
-          <w:sz w:val="40"/>
-          <w:szCs w:val="40"/>
-        </w:rPr>
-        <w:t xml:space="preserve">), </w:t>
-      </w:r>
-      <w:proofErr w:type="spellStart"/>
-      <w:r>
-        <w:rPr>
-          <w:sz w:val="40"/>
-          <w:szCs w:val="40"/>
-        </w:rPr>
-        <w:t>createTextNode</w:t>
-      </w:r>
-      <w:proofErr w:type="spellEnd"/>
-      <w:r>
-        <w:rPr>
-          <w:sz w:val="40"/>
-          <w:szCs w:val="40"/>
-        </w:rPr>
-        <w:t xml:space="preserve">(), </w:t>
-      </w:r>
-      <w:proofErr w:type="spellStart"/>
-      <w:r>
-        <w:rPr>
-          <w:sz w:val="40"/>
-          <w:szCs w:val="40"/>
-        </w:rPr>
-        <w:t>appendChild</w:t>
-      </w:r>
-      <w:proofErr w:type="spellEnd"/>
-      <w:r>
-        <w:rPr>
-          <w:sz w:val="40"/>
-          <w:szCs w:val="40"/>
-        </w:rPr>
-        <w:t>()/</w:t>
-      </w:r>
-      <w:proofErr w:type="spellStart"/>
-      <w:r>
-        <w:rPr>
-          <w:sz w:val="40"/>
-          <w:szCs w:val="40"/>
-        </w:rPr>
-        <w:t>removeChild</w:t>
-      </w:r>
-      <w:proofErr w:type="spellEnd"/>
-      <w:r>
-        <w:rPr>
-          <w:sz w:val="40"/>
-          <w:szCs w:val="40"/>
-        </w:rPr>
-        <w:t>()</w:t>
-      </w:r>
-    </w:p>
-    <w:p>
-      <w:pPr>
-        <w:rPr>
-          <w:sz w:val="40"/>
-          <w:szCs w:val="40"/>
-        </w:rPr>
-      </w:pPr>
-      <w:r>
-        <w:rPr>
-          <w:sz w:val="40"/>
-          <w:szCs w:val="40"/>
-        </w:rPr>
-        <w:lastRenderedPageBreak/>
-        <w:t xml:space="preserve">Access or update </w:t>
-      </w:r>
-      <w:r>
-        <w:rPr>
-          <w:b/>
-          <w:sz w:val="40"/>
-          <w:szCs w:val="40"/>
-        </w:rPr>
-        <w:t>attribute values</w:t>
-      </w:r>
-      <w:r>
-        <w:rPr>
-          <w:sz w:val="40"/>
-          <w:szCs w:val="40"/>
-        </w:rPr>
-        <w:t xml:space="preserve">: </w:t>
-      </w:r>
-      <w:proofErr w:type="spellStart"/>
-      <w:r>
-        <w:rPr>
-          <w:sz w:val="40"/>
-          <w:szCs w:val="40"/>
-        </w:rPr>
-        <w:t>className</w:t>
-      </w:r>
-      <w:proofErr w:type="spellEnd"/>
-      <w:r>
-        <w:rPr>
-          <w:sz w:val="40"/>
-          <w:szCs w:val="40"/>
-        </w:rPr>
-        <w:t xml:space="preserve">/id, </w:t>
-      </w:r>
-      <w:proofErr w:type="spellStart"/>
-      <w:proofErr w:type="gramStart"/>
-      <w:r>
-        <w:rPr>
-          <w:sz w:val="40"/>
-          <w:szCs w:val="40"/>
-        </w:rPr>
         <w:t>hasAttribute</w:t>
       </w:r>
       <w:proofErr w:type="spellEnd"/>
@@ -6367,23 +6331,7 @@
           <w:sz w:val="40"/>
           <w:szCs w:val="40"/>
         </w:rPr>
-        <w:t xml:space="preserve">+When a script </w:t>
-      </w:r>
-      <w:proofErr w:type="gramStart"/>
-      <w:r>
-        <w:rPr>
-          <w:sz w:val="40"/>
-          <w:szCs w:val="40"/>
-        </w:rPr>
-        <w:t>select</w:t>
-      </w:r>
-      <w:proofErr w:type="gramEnd"/>
-      <w:r>
-        <w:rPr>
-          <w:sz w:val="40"/>
-          <w:szCs w:val="40"/>
-        </w:rPr>
-        <w:t xml:space="preserve"> an element to access/update, then interpreter must find </w:t>
+        <w:t xml:space="preserve">+When a script select an element to access/update, then interpreter must find </w:t>
       </w:r>
       <w:r>
         <w:rPr>
@@ -6414,32 +6362,14 @@
           <w:sz w:val="40"/>
           <w:szCs w:val="40"/>
         </w:rPr>
-        <w:t xml:space="preserve">doesn’t store the </w:t>
-      </w:r>
-      <w:proofErr w:type="gramStart"/>
-      <w:r>
-        <w:rPr>
-          <w:b/>
-          <w:bCs/>
-          <w:sz w:val="40"/>
-          <w:szCs w:val="40"/>
-        </w:rPr>
-        <w:t>element</w:t>
-      </w:r>
-      <w:r>
-        <w:rPr>
-          <w:sz w:val="40"/>
-          <w:szCs w:val="40"/>
-        </w:rPr>
-        <w:t>,</w:t>
-      </w:r>
-      <w:proofErr w:type="gramEnd"/>
-      <w:r>
-        <w:rPr>
-          <w:sz w:val="40"/>
-          <w:szCs w:val="40"/>
-        </w:rPr>
-        <w:t xml:space="preserve"> it stores a </w:t>
+        <w:t>doesn’t store the element</w:t>
+      </w:r>
+      <w:r>
+        <w:rPr>
+          <w:sz w:val="40"/>
+          <w:szCs w:val="40"/>
+        </w:rPr>
+        <w:t xml:space="preserve">, it stores a </w:t>
       </w:r>
       <w:r>
         <w:rPr>
@@ -6798,17 +6728,9 @@
           <w:sz w:val="40"/>
           <w:szCs w:val="40"/>
         </w:rPr>
-        <w:t>item(</w:t>
+        <w:t>item()</w:t>
       </w:r>
       <w:proofErr w:type="gramEnd"/>
-      <w:r>
-        <w:rPr>
-          <w:b/>
-          <w:sz w:val="40"/>
-          <w:szCs w:val="40"/>
-        </w:rPr>
-        <w:t>)</w:t>
-      </w:r>
     </w:p>
     <w:p>
       <w:pPr>
@@ -8596,18 +8518,9 @@
           <w:sz w:val="40"/>
           <w:szCs w:val="40"/>
         </w:rPr>
-        <w:t>(</w:t>
+        <w:t>()</w:t>
       </w:r>
       <w:proofErr w:type="gramEnd"/>
-      <w:r>
-        <w:rPr>
-          <w:b/>
-          <w:bCs/>
-          <w:sz w:val="40"/>
-          <w:szCs w:val="40"/>
-        </w:rPr>
-        <w:t>)</w:t>
-      </w:r>
     </w:p>
     <w:p>
       <w:pPr>
@@ -10316,7 +10229,7 @@
           <w:sz w:val="40"/>
           <w:szCs w:val="40"/>
         </w:rPr>
-        <w:t>+Focus event: an element (link/</w:t>
+        <w:t>+Focus event: an element (link/form</w:t>
       </w:r>
       <w:proofErr w:type="gramStart"/>
       <w:r>
@@ -10324,7 +10237,7 @@
           <w:sz w:val="40"/>
           <w:szCs w:val="40"/>
         </w:rPr>
-        <w:t>form)  gain</w:t>
+        <w:t>)  gain</w:t>
       </w:r>
       <w:proofErr w:type="gramEnd"/>
       <w:r>
@@ -12258,7 +12171,22 @@
           <w:sz w:val="40"/>
           <w:szCs w:val="40"/>
         </w:rPr>
-        <w:t>-User Interface events: UI events occur as a result of interaction with the browser window rather than HTLM</w:t>
+        <w:t>-</w:t>
+      </w:r>
+      <w:r>
+        <w:rPr>
+          <w:b/>
+          <w:sz w:val="40"/>
+          <w:szCs w:val="40"/>
+        </w:rPr>
+        <w:t>User Interface events</w:t>
+      </w:r>
+      <w:r>
+        <w:rPr>
+          <w:sz w:val="40"/>
+          <w:szCs w:val="40"/>
+        </w:rPr>
+        <w:t>: UI events occur as a result of interaction with the browser window rather than HTLM</w:t>
       </w:r>
     </w:p>
     <w:p>
@@ -12355,6 +12283,7 @@
       </w:pPr>
       <w:r>
         <w:rPr>
+          <w:noProof/>
           <w:sz w:val="40"/>
           <w:szCs w:val="40"/>
         </w:rPr>
@@ -12408,18 +12337,34 @@
           <w:sz w:val="40"/>
           <w:szCs w:val="40"/>
         </w:rPr>
-        <w:t>-Focus &amp; Blur events: HTML elements you can interact with, such as links and form elements, can gain focus. These events fire when they gain or lose focus</w:t>
-      </w:r>
-    </w:p>
-    <w:p>
-      <w:pPr>
-        <w:rPr>
-          <w:sz w:val="40"/>
-          <w:szCs w:val="40"/>
-        </w:rPr>
-      </w:pPr>
-      <w:r>
-        <w:rPr>
+        <w:t>-</w:t>
+      </w:r>
+      <w:r>
+        <w:rPr>
+          <w:b/>
+          <w:sz w:val="40"/>
+          <w:szCs w:val="40"/>
+        </w:rPr>
+        <w:t>Focus &amp; Blur events</w:t>
+      </w:r>
+      <w:r>
+        <w:rPr>
+          <w:sz w:val="40"/>
+          <w:szCs w:val="40"/>
+        </w:rPr>
+        <w:t>: HTML elements you can interact with, such as links and form elements, can gain focus. These events fire when they gain or lose focus</w:t>
+      </w:r>
+    </w:p>
+    <w:p>
+      <w:pPr>
+        <w:rPr>
+          <w:sz w:val="40"/>
+          <w:szCs w:val="40"/>
+        </w:rPr>
+      </w:pPr>
+      <w:r>
+        <w:rPr>
+          <w:noProof/>
           <w:sz w:val="40"/>
           <w:szCs w:val="40"/>
         </w:rPr>
@@ -12484,6 +12429,7 @@
       </w:pPr>
       <w:r>
         <w:rPr>
+          <w:noProof/>
           <w:sz w:val="40"/>
           <w:szCs w:val="40"/>
         </w:rPr>
@@ -12601,9 +12547,9 @@
           <w:szCs w:val="40"/>
         </w:rPr>
       </w:pPr>
-      <w:bookmarkStart w:id="0" w:name="_GoBack"/>
-      <w:r>
-        <w:rPr>
+      <w:r>
+        <w:rPr>
+          <w:noProof/>
           <w:sz w:val="40"/>
           <w:szCs w:val="40"/>
         </w:rPr>
@@ -12643,7 +12589,620 @@
           </wp:inline>
         </w:drawing>
       </w:r>
+    </w:p>
+    <w:p>
+      <w:pPr>
+        <w:rPr>
+          <w:sz w:val="40"/>
+          <w:szCs w:val="40"/>
+        </w:rPr>
+      </w:pPr>
+      <w:r>
+        <w:rPr>
+          <w:sz w:val="40"/>
+          <w:szCs w:val="40"/>
+        </w:rPr>
+        <w:t>+click:</w:t>
+      </w:r>
+    </w:p>
+    <w:p>
+      <w:pPr>
+        <w:rPr>
+          <w:sz w:val="40"/>
+          <w:szCs w:val="40"/>
+        </w:rPr>
+      </w:pPr>
+      <w:r>
+        <w:rPr>
+          <w:noProof/>
+          <w:sz w:val="40"/>
+          <w:szCs w:val="40"/>
+        </w:rPr>
+        <w:drawing>
+          <wp:inline distT="0" distB="0" distL="0" distR="0" wp14:anchorId="3AB14C2A" wp14:editId="3EC3C7FE">
+            <wp:extent cx="5692633" cy="1623201"/>
+            <wp:effectExtent l="0" t="0" r="3810" b="0"/>
+            <wp:docPr id="57" name="Picture 57"/>
+            <wp:cNvGraphicFramePr>
+              <a:graphicFrameLocks xmlns:a="http://schemas.openxmlformats.org/drawingml/2006/main" noChangeAspect="1"/>
+            </wp:cNvGraphicFramePr>
+            <a:graphic xmlns:a="http://schemas.openxmlformats.org/drawingml/2006/main">
+              <a:graphicData uri="http://schemas.openxmlformats.org/drawingml/2006/picture">
+                <pic:pic xmlns:pic="http://schemas.openxmlformats.org/drawingml/2006/picture">
+                  <pic:nvPicPr>
+                    <pic:cNvPr id="1" name=""/>
+                    <pic:cNvPicPr/>
+                  </pic:nvPicPr>
+                  <pic:blipFill>
+                    <a:blip r:embed="rId78"/>
+                    <a:stretch>
+                      <a:fillRect/>
+                    </a:stretch>
+                  </pic:blipFill>
+                  <pic:spPr>
+                    <a:xfrm>
+                      <a:off x="0" y="0"/>
+                      <a:ext cx="5692633" cy="1623201"/>
+                    </a:xfrm>
+                    <a:prstGeom prst="rect">
+                      <a:avLst/>
+                    </a:prstGeom>
+                  </pic:spPr>
+                </pic:pic>
+              </a:graphicData>
+            </a:graphic>
+          </wp:inline>
+        </w:drawing>
+      </w:r>
+    </w:p>
+    <w:p>
+      <w:pPr>
+        <w:rPr>
+          <w:sz w:val="40"/>
+          <w:szCs w:val="40"/>
+        </w:rPr>
+      </w:pPr>
+      <w:r>
+        <w:rPr>
+          <w:noProof/>
+          <w:sz w:val="40"/>
+          <w:szCs w:val="40"/>
+        </w:rPr>
+        <w:drawing>
+          <wp:inline distT="0" distB="0" distL="0" distR="0" wp14:anchorId="024C2BD0" wp14:editId="3F397054">
+            <wp:extent cx="3901778" cy="922100"/>
+            <wp:effectExtent l="0" t="0" r="3810" b="0"/>
+            <wp:docPr id="58" name="Picture 58"/>
+            <wp:cNvGraphicFramePr>
+              <a:graphicFrameLocks xmlns:a="http://schemas.openxmlformats.org/drawingml/2006/main" noChangeAspect="1"/>
+            </wp:cNvGraphicFramePr>
+            <a:graphic xmlns:a="http://schemas.openxmlformats.org/drawingml/2006/main">
+              <a:graphicData uri="http://schemas.openxmlformats.org/drawingml/2006/picture">
+                <pic:pic xmlns:pic="http://schemas.openxmlformats.org/drawingml/2006/picture">
+                  <pic:nvPicPr>
+                    <pic:cNvPr id="1" name=""/>
+                    <pic:cNvPicPr/>
+                  </pic:nvPicPr>
+                  <pic:blipFill>
+                    <a:blip r:embed="rId79"/>
+                    <a:stretch>
+                      <a:fillRect/>
+                    </a:stretch>
+                  </pic:blipFill>
+                  <pic:spPr>
+                    <a:xfrm>
+                      <a:off x="0" y="0"/>
+                      <a:ext cx="3901778" cy="922100"/>
+                    </a:xfrm>
+                    <a:prstGeom prst="rect">
+                      <a:avLst/>
+                    </a:prstGeom>
+                  </pic:spPr>
+                </pic:pic>
+              </a:graphicData>
+            </a:graphic>
+          </wp:inline>
+        </w:drawing>
+      </w:r>
+    </w:p>
+    <w:p>
+      <w:pPr>
+        <w:rPr>
+          <w:sz w:val="40"/>
+          <w:szCs w:val="40"/>
+        </w:rPr>
+      </w:pPr>
+      <w:r>
+        <w:rPr>
+          <w:sz w:val="40"/>
+          <w:szCs w:val="40"/>
+        </w:rPr>
+        <w:lastRenderedPageBreak/>
+        <w:t>-Where events occur: event object can tell where the cursor was positioned when an event was triggered</w:t>
+      </w:r>
+    </w:p>
+    <w:p>
+      <w:pPr>
+        <w:rPr>
+          <w:sz w:val="40"/>
+          <w:szCs w:val="40"/>
+        </w:rPr>
+      </w:pPr>
+      <w:r>
+        <w:rPr>
+          <w:noProof/>
+          <w:sz w:val="40"/>
+          <w:szCs w:val="40"/>
+        </w:rPr>
+        <w:drawing>
+          <wp:inline distT="0" distB="0" distL="0" distR="0" wp14:anchorId="25C7406C" wp14:editId="67FF44F3">
+            <wp:extent cx="3848433" cy="1577477"/>
+            <wp:effectExtent l="0" t="0" r="0" b="3810"/>
+            <wp:docPr id="59" name="Picture 59"/>
+            <wp:cNvGraphicFramePr>
+              <a:graphicFrameLocks xmlns:a="http://schemas.openxmlformats.org/drawingml/2006/main" noChangeAspect="1"/>
+            </wp:cNvGraphicFramePr>
+            <a:graphic xmlns:a="http://schemas.openxmlformats.org/drawingml/2006/main">
+              <a:graphicData uri="http://schemas.openxmlformats.org/drawingml/2006/picture">
+                <pic:pic xmlns:pic="http://schemas.openxmlformats.org/drawingml/2006/picture">
+                  <pic:nvPicPr>
+                    <pic:cNvPr id="1" name=""/>
+                    <pic:cNvPicPr/>
+                  </pic:nvPicPr>
+                  <pic:blipFill>
+                    <a:blip r:embed="rId80"/>
+                    <a:stretch>
+                      <a:fillRect/>
+                    </a:stretch>
+                  </pic:blipFill>
+                  <pic:spPr>
+                    <a:xfrm>
+                      <a:off x="0" y="0"/>
+                      <a:ext cx="3848433" cy="1577477"/>
+                    </a:xfrm>
+                    <a:prstGeom prst="rect">
+                      <a:avLst/>
+                    </a:prstGeom>
+                  </pic:spPr>
+                </pic:pic>
+              </a:graphicData>
+            </a:graphic>
+          </wp:inline>
+        </w:drawing>
+      </w:r>
+    </w:p>
+    <w:p>
+      <w:pPr>
+        <w:rPr>
+          <w:sz w:val="40"/>
+          <w:szCs w:val="40"/>
+        </w:rPr>
+      </w:pPr>
+      <w:r>
+        <w:rPr>
+          <w:sz w:val="40"/>
+          <w:szCs w:val="40"/>
+        </w:rPr>
+        <w:t xml:space="preserve">+Screen: </w:t>
+      </w:r>
+      <w:proofErr w:type="spellStart"/>
+      <w:r>
+        <w:rPr>
+          <w:sz w:val="40"/>
+          <w:szCs w:val="40"/>
+        </w:rPr>
+        <w:t>screenX</w:t>
+      </w:r>
+      <w:proofErr w:type="spellEnd"/>
+      <w:r>
+        <w:rPr>
+          <w:sz w:val="40"/>
+          <w:szCs w:val="40"/>
+        </w:rPr>
+        <w:t xml:space="preserve">, </w:t>
+      </w:r>
+      <w:proofErr w:type="spellStart"/>
+      <w:r>
+        <w:rPr>
+          <w:sz w:val="40"/>
+          <w:szCs w:val="40"/>
+        </w:rPr>
+        <w:t>screenY</w:t>
+      </w:r>
+      <w:proofErr w:type="spellEnd"/>
+      <w:r>
+        <w:rPr>
+          <w:sz w:val="40"/>
+          <w:szCs w:val="40"/>
+        </w:rPr>
+        <w:t xml:space="preserve"> indicate the position of cursor within the entire screen on monitor.</w:t>
+      </w:r>
+    </w:p>
+    <w:p>
+      <w:pPr>
+        <w:rPr>
+          <w:sz w:val="40"/>
+          <w:szCs w:val="40"/>
+        </w:rPr>
+      </w:pPr>
+      <w:r>
+        <w:rPr>
+          <w:sz w:val="40"/>
+          <w:szCs w:val="40"/>
+        </w:rPr>
+        <w:t xml:space="preserve">+Page: </w:t>
+      </w:r>
+      <w:proofErr w:type="spellStart"/>
+      <w:r>
+        <w:rPr>
+          <w:sz w:val="40"/>
+          <w:szCs w:val="40"/>
+        </w:rPr>
+        <w:t>pageX</w:t>
+      </w:r>
+      <w:proofErr w:type="spellEnd"/>
+      <w:r>
+        <w:rPr>
+          <w:sz w:val="40"/>
+          <w:szCs w:val="40"/>
+        </w:rPr>
+        <w:t xml:space="preserve">, </w:t>
+      </w:r>
+      <w:proofErr w:type="spellStart"/>
+      <w:r>
+        <w:rPr>
+          <w:sz w:val="40"/>
+          <w:szCs w:val="40"/>
+        </w:rPr>
+        <w:t>pageY</w:t>
+      </w:r>
+      <w:proofErr w:type="spellEnd"/>
+      <w:r>
+        <w:rPr>
+          <w:sz w:val="40"/>
+          <w:szCs w:val="40"/>
+        </w:rPr>
+        <w:t xml:space="preserve"> indicate the position of cursor within the entire page. The top of page may be outside of viewport so even if cursor is the same position, page and client coordinates can be different</w:t>
+      </w:r>
+    </w:p>
+    <w:p>
+      <w:pPr>
+        <w:rPr>
+          <w:sz w:val="40"/>
+          <w:szCs w:val="40"/>
+        </w:rPr>
+      </w:pPr>
+      <w:r>
+        <w:rPr>
+          <w:sz w:val="40"/>
+          <w:szCs w:val="40"/>
+        </w:rPr>
+        <w:t xml:space="preserve">+Client: </w:t>
+      </w:r>
+      <w:proofErr w:type="spellStart"/>
+      <w:r>
+        <w:rPr>
+          <w:sz w:val="40"/>
+          <w:szCs w:val="40"/>
+        </w:rPr>
+        <w:t>clientX</w:t>
+      </w:r>
+      <w:proofErr w:type="spellEnd"/>
+      <w:r>
+        <w:rPr>
+          <w:sz w:val="40"/>
+          <w:szCs w:val="40"/>
+        </w:rPr>
+        <w:t xml:space="preserve">, </w:t>
+      </w:r>
+      <w:proofErr w:type="spellStart"/>
+      <w:r>
+        <w:rPr>
+          <w:sz w:val="40"/>
+          <w:szCs w:val="40"/>
+        </w:rPr>
+        <w:t>clientY</w:t>
+      </w:r>
+      <w:proofErr w:type="spellEnd"/>
+      <w:r>
+        <w:rPr>
+          <w:sz w:val="40"/>
+          <w:szCs w:val="40"/>
+        </w:rPr>
+        <w:t xml:space="preserve"> indicate the position of cursor within the </w:t>
+      </w:r>
+      <w:proofErr w:type="gramStart"/>
+      <w:r>
+        <w:rPr>
+          <w:sz w:val="40"/>
+          <w:szCs w:val="40"/>
+        </w:rPr>
+        <w:t>browser ‘s</w:t>
+      </w:r>
+      <w:proofErr w:type="gramEnd"/>
+      <w:r>
+        <w:rPr>
+          <w:sz w:val="40"/>
+          <w:szCs w:val="40"/>
+        </w:rPr>
+        <w:t xml:space="preserve"> viewport. If user has scrolled down and top of page is no longer in view, it will not affect the client coordinates.</w:t>
+      </w:r>
+    </w:p>
+    <w:p>
+      <w:pPr>
+        <w:rPr>
+          <w:sz w:val="40"/>
+          <w:szCs w:val="40"/>
+        </w:rPr>
+      </w:pPr>
+      <w:r>
+        <w:rPr>
+          <w:sz w:val="40"/>
+          <w:szCs w:val="40"/>
+        </w:rPr>
+        <w:t>-</w:t>
+      </w:r>
+      <w:r>
+        <w:rPr>
+          <w:b/>
+          <w:sz w:val="40"/>
+          <w:szCs w:val="40"/>
+        </w:rPr>
+        <w:t>Keyboard events</w:t>
+      </w:r>
+      <w:r>
+        <w:rPr>
+          <w:sz w:val="40"/>
+          <w:szCs w:val="40"/>
+        </w:rPr>
+        <w:t>: fired when user interacts with keyboard (they fie on any kind of device with a keyboard)</w:t>
+      </w:r>
+    </w:p>
+    <w:p>
+      <w:pPr>
+        <w:rPr>
+          <w:sz w:val="40"/>
+          <w:szCs w:val="40"/>
+        </w:rPr>
+      </w:pPr>
+      <w:r>
+        <w:rPr>
+          <w:noProof/>
+          <w:sz w:val="40"/>
+          <w:szCs w:val="40"/>
+        </w:rPr>
+        <w:lastRenderedPageBreak/>
+        <w:drawing>
+          <wp:inline distT="0" distB="0" distL="0" distR="0" wp14:anchorId="324A1FA8" wp14:editId="6DD80DF8">
+            <wp:extent cx="5387340" cy="2091446"/>
+            <wp:effectExtent l="0" t="0" r="3810" b="4445"/>
+            <wp:docPr id="60" name="Picture 60"/>
+            <wp:cNvGraphicFramePr>
+              <a:graphicFrameLocks xmlns:a="http://schemas.openxmlformats.org/drawingml/2006/main" noChangeAspect="1"/>
+            </wp:cNvGraphicFramePr>
+            <a:graphic xmlns:a="http://schemas.openxmlformats.org/drawingml/2006/main">
+              <a:graphicData uri="http://schemas.openxmlformats.org/drawingml/2006/picture">
+                <pic:pic xmlns:pic="http://schemas.openxmlformats.org/drawingml/2006/picture">
+                  <pic:nvPicPr>
+                    <pic:cNvPr id="1" name=""/>
+                    <pic:cNvPicPr/>
+                  </pic:nvPicPr>
+                  <pic:blipFill>
+                    <a:blip r:embed="rId81"/>
+                    <a:stretch>
+                      <a:fillRect/>
+                    </a:stretch>
+                  </pic:blipFill>
+                  <pic:spPr>
+                    <a:xfrm>
+                      <a:off x="0" y="0"/>
+                      <a:ext cx="5402177" cy="2097206"/>
+                    </a:xfrm>
+                    <a:prstGeom prst="rect">
+                      <a:avLst/>
+                    </a:prstGeom>
+                  </pic:spPr>
+                </pic:pic>
+              </a:graphicData>
+            </a:graphic>
+          </wp:inline>
+        </w:drawing>
+      </w:r>
+    </w:p>
+    <w:p>
+      <w:pPr>
+        <w:rPr>
+          <w:sz w:val="40"/>
+          <w:szCs w:val="40"/>
+        </w:rPr>
+      </w:pPr>
+      <w:r>
+        <w:rPr>
+          <w:sz w:val="40"/>
+          <w:szCs w:val="40"/>
+        </w:rPr>
+        <w:drawing>
+          <wp:inline distT="0" distB="0" distL="0" distR="0" wp14:anchorId="1A5D49B6" wp14:editId="07E18351">
+            <wp:extent cx="3947502" cy="906859"/>
+            <wp:effectExtent l="0" t="0" r="0" b="7620"/>
+            <wp:docPr id="61" name="Picture 61"/>
+            <wp:cNvGraphicFramePr>
+              <a:graphicFrameLocks xmlns:a="http://schemas.openxmlformats.org/drawingml/2006/main" noChangeAspect="1"/>
+            </wp:cNvGraphicFramePr>
+            <a:graphic xmlns:a="http://schemas.openxmlformats.org/drawingml/2006/main">
+              <a:graphicData uri="http://schemas.openxmlformats.org/drawingml/2006/picture">
+                <pic:pic xmlns:pic="http://schemas.openxmlformats.org/drawingml/2006/picture">
+                  <pic:nvPicPr>
+                    <pic:cNvPr id="1" name=""/>
+                    <pic:cNvPicPr/>
+                  </pic:nvPicPr>
+                  <pic:blipFill>
+                    <a:blip r:embed="rId82"/>
+                    <a:stretch>
+                      <a:fillRect/>
+                    </a:stretch>
+                  </pic:blipFill>
+                  <pic:spPr>
+                    <a:xfrm>
+                      <a:off x="0" y="0"/>
+                      <a:ext cx="3947502" cy="906859"/>
+                    </a:xfrm>
+                    <a:prstGeom prst="rect">
+                      <a:avLst/>
+                    </a:prstGeom>
+                  </pic:spPr>
+                </pic:pic>
+              </a:graphicData>
+            </a:graphic>
+          </wp:inline>
+        </w:drawing>
+      </w:r>
+    </w:p>
+    <w:p>
+      <w:pPr>
+        <w:rPr>
+          <w:sz w:val="40"/>
+          <w:szCs w:val="40"/>
+        </w:rPr>
+      </w:pPr>
+      <w:r>
+        <w:rPr>
+          <w:sz w:val="40"/>
+          <w:szCs w:val="40"/>
+        </w:rPr>
+        <w:drawing>
+          <wp:inline distT="0" distB="0" distL="0" distR="0" wp14:anchorId="2BF9EC62" wp14:editId="2C3151DD">
+            <wp:extent cx="4762500" cy="2384919"/>
+            <wp:effectExtent l="0" t="0" r="0" b="0"/>
+            <wp:docPr id="62" name="Picture 62"/>
+            <wp:cNvGraphicFramePr>
+              <a:graphicFrameLocks xmlns:a="http://schemas.openxmlformats.org/drawingml/2006/main" noChangeAspect="1"/>
+            </wp:cNvGraphicFramePr>
+            <a:graphic xmlns:a="http://schemas.openxmlformats.org/drawingml/2006/main">
+              <a:graphicData uri="http://schemas.openxmlformats.org/drawingml/2006/picture">
+                <pic:pic xmlns:pic="http://schemas.openxmlformats.org/drawingml/2006/picture">
+                  <pic:nvPicPr>
+                    <pic:cNvPr id="1" name=""/>
+                    <pic:cNvPicPr/>
+                  </pic:nvPicPr>
+                  <pic:blipFill>
+                    <a:blip r:embed="rId83"/>
+                    <a:stretch>
+                      <a:fillRect/>
+                    </a:stretch>
+                  </pic:blipFill>
+                  <pic:spPr>
+                    <a:xfrm>
+                      <a:off x="0" y="0"/>
+                      <a:ext cx="4770098" cy="2388724"/>
+                    </a:xfrm>
+                    <a:prstGeom prst="rect">
+                      <a:avLst/>
+                    </a:prstGeom>
+                  </pic:spPr>
+                </pic:pic>
+              </a:graphicData>
+            </a:graphic>
+          </wp:inline>
+        </w:drawing>
+      </w:r>
+    </w:p>
+    <w:p>
+      <w:pPr>
+        <w:rPr>
+          <w:sz w:val="40"/>
+          <w:szCs w:val="40"/>
+        </w:rPr>
+      </w:pPr>
+      <w:r>
+        <w:rPr>
+          <w:sz w:val="40"/>
+          <w:szCs w:val="40"/>
+        </w:rPr>
+        <w:t xml:space="preserve">-Form events: </w:t>
+      </w:r>
+    </w:p>
+    <w:p>
+      <w:pPr>
+        <w:rPr>
+          <w:sz w:val="40"/>
+          <w:szCs w:val="40"/>
+        </w:rPr>
+      </w:pPr>
+      <w:r>
+        <w:rPr>
+          <w:sz w:val="40"/>
+          <w:szCs w:val="40"/>
+        </w:rPr>
+        <w:t>+Focus and blur: often used with forms or links</w:t>
+      </w:r>
+    </w:p>
+    <w:p>
+      <w:pPr>
+        <w:rPr>
+          <w:sz w:val="40"/>
+          <w:szCs w:val="40"/>
+        </w:rPr>
+      </w:pPr>
+      <w:r>
+        <w:rPr>
+          <w:sz w:val="40"/>
+          <w:szCs w:val="40"/>
+        </w:rPr>
+        <w:t>+Validation: Checking in JS is faster than sending data to server for it to be checked.</w:t>
+      </w:r>
+      <w:bookmarkStart w:id="0" w:name="_GoBack"/>
       <w:bookmarkEnd w:id="0"/>
+    </w:p>
+    <w:p>
+      <w:pPr>
+        <w:rPr>
+          <w:sz w:val="40"/>
+          <w:szCs w:val="40"/>
+        </w:rPr>
+      </w:pPr>
+      <w:r>
+        <w:rPr>
+          <w:sz w:val="40"/>
+          <w:szCs w:val="40"/>
+        </w:rPr>
+        <w:lastRenderedPageBreak/>
+        <w:drawing>
+          <wp:inline distT="0" distB="0" distL="0" distR="0" wp14:anchorId="77A1E0E7" wp14:editId="11212F10">
+            <wp:extent cx="3034961" cy="4053840"/>
+            <wp:effectExtent l="0" t="0" r="0" b="3810"/>
+            <wp:docPr id="63" name="Picture 63"/>
+            <wp:cNvGraphicFramePr>
+              <a:graphicFrameLocks xmlns:a="http://schemas.openxmlformats.org/drawingml/2006/main" noChangeAspect="1"/>
+            </wp:cNvGraphicFramePr>
+            <a:graphic xmlns:a="http://schemas.openxmlformats.org/drawingml/2006/main">
+              <a:graphicData uri="http://schemas.openxmlformats.org/drawingml/2006/picture">
+                <pic:pic xmlns:pic="http://schemas.openxmlformats.org/drawingml/2006/picture">
+                  <pic:nvPicPr>
+                    <pic:cNvPr id="1" name=""/>
+                    <pic:cNvPicPr/>
+                  </pic:nvPicPr>
+                  <pic:blipFill>
+                    <a:blip r:embed="rId84"/>
+                    <a:stretch>
+                      <a:fillRect/>
+                    </a:stretch>
+                  </pic:blipFill>
+                  <pic:spPr>
+                    <a:xfrm>
+                      <a:off x="0" y="0"/>
+                      <a:ext cx="3047276" cy="4070289"/>
+                    </a:xfrm>
+                    <a:prstGeom prst="rect">
+                      <a:avLst/>
+                    </a:prstGeom>
+                  </pic:spPr>
+                </pic:pic>
+              </a:graphicData>
+            </a:graphic>
+          </wp:inline>
+        </w:drawing>
+      </w:r>
     </w:p>
     <w:p>
       <w:pPr>
@@ -12747,7 +13306,7 @@
 </file>
 
 <file path=word/styles.xml><?xml version="1.0" encoding="utf-8"?>
-<w:styles xmlns:mc="http://schemas.openxmlformats.org/markup-compatibility/2006" xmlns:r="http://schemas.openxmlformats.org/officeDocument/2006/relationships" xmlns:w="http://schemas.openxmlformats.org/wordprocessingml/2006/main" xmlns:w14="http://schemas.microsoft.com/office/word/2010/wordml" xmlns:w15="http://schemas.microsoft.com/office/word/2012/wordml" xmlns:w16se="http://schemas.microsoft.com/office/word/2015/wordml/symex" mc:Ignorable="w14 w15 w16se">
+<w:styles xmlns:mc="http://schemas.openxmlformats.org/markup-compatibility/2006" xmlns:r="http://schemas.openxmlformats.org/officeDocument/2006/relationships" xmlns:w="http://schemas.openxmlformats.org/wordprocessingml/2006/main" xmlns:w14="http://schemas.microsoft.com/office/word/2010/wordml" xmlns:w15="http://schemas.microsoft.com/office/word/2012/wordml" mc:Ignorable="w14 w15">
   <w:docDefaults>
     <w:rPrDefault>
       <w:rPr>
@@ -13210,6 +13769,7 @@
       <w:spacing w:after="0" w:line="240" w:lineRule="auto"/>
     </w:pPr>
     <w:tblPr>
+      <w:tblInd w:w="0" w:type="dxa"/>
       <w:tblBorders>
         <w:top w:val="single" w:sz="4" w:space="0" w:color="auto"/>
         <w:left w:val="single" w:sz="4" w:space="0" w:color="auto"/>
@@ -13218,6 +13778,12 @@
         <w:insideH w:val="single" w:sz="4" w:space="0" w:color="auto"/>
         <w:insideV w:val="single" w:sz="4" w:space="0" w:color="auto"/>
       </w:tblBorders>
+      <w:tblCellMar>
+        <w:top w:w="0" w:type="dxa"/>
+        <w:left w:w="108" w:type="dxa"/>
+        <w:bottom w:w="0" w:type="dxa"/>
+        <w:right w:w="108" w:type="dxa"/>
+      </w:tblCellMar>
     </w:tblPr>
   </w:style>
 </w:styles>

</xml_diff>

<commit_message>
JS Finish Chap 6
</commit_message>
<xml_diff>
--- a/2.JavaScript_Jquery/1.CoreConcepts.docx
+++ b/2.JavaScript_Jquery/1.CoreConcepts.docx
@@ -1,6 +1,6 @@
 
 <file path=word/document.xml><?xml version="1.0" encoding="utf-8"?>
-<w:document xmlns:wpc="http://schemas.microsoft.com/office/word/2010/wordprocessingCanvas" xmlns:mc="http://schemas.openxmlformats.org/markup-compatibility/2006" xmlns:o="urn:schemas-microsoft-com:office:office" xmlns:r="http://schemas.openxmlformats.org/officeDocument/2006/relationships" xmlns:m="http://schemas.openxmlformats.org/officeDocument/2006/math" xmlns:v="urn:schemas-microsoft-com:vml" xmlns:wp14="http://schemas.microsoft.com/office/word/2010/wordprocessingDrawing" xmlns:wp="http://schemas.openxmlformats.org/drawingml/2006/wordprocessingDrawing" xmlns:w10="urn:schemas-microsoft-com:office:word" xmlns:w="http://schemas.openxmlformats.org/wordprocessingml/2006/main" xmlns:w14="http://schemas.microsoft.com/office/word/2010/wordml" xmlns:w15="http://schemas.microsoft.com/office/word/2012/wordml" xmlns:wpg="http://schemas.microsoft.com/office/word/2010/wordprocessingGroup" xmlns:wpi="http://schemas.microsoft.com/office/word/2010/wordprocessingInk" xmlns:wne="http://schemas.microsoft.com/office/word/2006/wordml" xmlns:wps="http://schemas.microsoft.com/office/word/2010/wordprocessingShape" mc:Ignorable="w14 w15 wp14">
+<w:document xmlns:wpc="http://schemas.microsoft.com/office/word/2010/wordprocessingCanvas" xmlns:cx="http://schemas.microsoft.com/office/drawing/2014/chartex" xmlns:mc="http://schemas.openxmlformats.org/markup-compatibility/2006" xmlns:o="urn:schemas-microsoft-com:office:office" xmlns:r="http://schemas.openxmlformats.org/officeDocument/2006/relationships" xmlns:m="http://schemas.openxmlformats.org/officeDocument/2006/math" xmlns:v="urn:schemas-microsoft-com:vml" xmlns:wp14="http://schemas.microsoft.com/office/word/2010/wordprocessingDrawing" xmlns:wp="http://schemas.openxmlformats.org/drawingml/2006/wordprocessingDrawing" xmlns:w10="urn:schemas-microsoft-com:office:word" xmlns:w="http://schemas.openxmlformats.org/wordprocessingml/2006/main" xmlns:w14="http://schemas.microsoft.com/office/word/2010/wordml" xmlns:w15="http://schemas.microsoft.com/office/word/2012/wordml" xmlns:w16se="http://schemas.microsoft.com/office/word/2015/wordml/symex" xmlns:wpg="http://schemas.microsoft.com/office/word/2010/wordprocessingGroup" xmlns:wpi="http://schemas.microsoft.com/office/word/2010/wordprocessingInk" xmlns:wne="http://schemas.microsoft.com/office/word/2006/wordml" xmlns:wps="http://schemas.microsoft.com/office/word/2010/wordprocessingShape" mc:Ignorable="w14 w15 w16se wp14">
   <w:body>
     <w:p>
       <w:pPr>
@@ -151,23 +151,7 @@
           <w:sz w:val="40"/>
           <w:szCs w:val="40"/>
         </w:rPr>
-        <w:t xml:space="preserve">ects, </w:t>
-      </w:r>
-      <w:proofErr w:type="gramStart"/>
-      <w:r>
-        <w:rPr>
-          <w:sz w:val="40"/>
-          <w:szCs w:val="40"/>
-        </w:rPr>
-        <w:t>document  has</w:t>
-      </w:r>
-      <w:proofErr w:type="gramEnd"/>
-      <w:r>
-        <w:rPr>
-          <w:sz w:val="40"/>
-          <w:szCs w:val="40"/>
-        </w:rPr>
-        <w:t>: properties + methods + events</w:t>
+        <w:t>ects, document  has: properties + methods + events</w:t>
       </w:r>
     </w:p>
     <w:p>
@@ -454,23 +438,7 @@
           <w:sz w:val="40"/>
           <w:szCs w:val="40"/>
         </w:rPr>
-        <w:t xml:space="preserve">: Use &lt;script </w:t>
-      </w:r>
-      <w:proofErr w:type="spellStart"/>
-      <w:r>
-        <w:rPr>
-          <w:sz w:val="40"/>
-          <w:szCs w:val="40"/>
-        </w:rPr>
-        <w:t>src</w:t>
-      </w:r>
-      <w:proofErr w:type="spellEnd"/>
-      <w:r>
-        <w:rPr>
-          <w:sz w:val="40"/>
-          <w:szCs w:val="40"/>
-        </w:rPr>
-        <w:t>&gt;</w:t>
+        <w:t>: Use &lt;script src&gt;</w:t>
       </w:r>
       <w:r>
         <w:rPr>
@@ -643,54 +611,22 @@
           <w:sz w:val="40"/>
           <w:szCs w:val="40"/>
         </w:rPr>
-        <w:t xml:space="preserve">+variable keyword + variable name: </w:t>
-      </w:r>
-      <w:proofErr w:type="spellStart"/>
-      <w:r>
-        <w:rPr>
-          <w:sz w:val="40"/>
-          <w:szCs w:val="40"/>
-        </w:rPr>
-        <w:t>var</w:t>
-      </w:r>
-      <w:proofErr w:type="spellEnd"/>
-      <w:r>
-        <w:rPr>
-          <w:sz w:val="40"/>
-          <w:szCs w:val="40"/>
-        </w:rPr>
-        <w:t xml:space="preserve"> quantity;</w:t>
-      </w:r>
-    </w:p>
-    <w:p>
-      <w:pPr>
-        <w:rPr>
-          <w:sz w:val="40"/>
-          <w:szCs w:val="40"/>
-        </w:rPr>
-      </w:pPr>
-      <w:r>
-        <w:rPr>
-          <w:sz w:val="40"/>
-          <w:szCs w:val="40"/>
-        </w:rPr>
-        <w:t>-</w:t>
-      </w:r>
-      <w:proofErr w:type="spellStart"/>
-      <w:r>
-        <w:rPr>
-          <w:sz w:val="40"/>
-          <w:szCs w:val="40"/>
-        </w:rPr>
-        <w:t>Varibles</w:t>
-      </w:r>
-      <w:proofErr w:type="spellEnd"/>
-      <w:r>
-        <w:rPr>
-          <w:sz w:val="40"/>
-          <w:szCs w:val="40"/>
-        </w:rPr>
-        <w:t>: how to assign them a value</w:t>
+        <w:t>+variable keyword + variable name: var quantity;</w:t>
+      </w:r>
+    </w:p>
+    <w:p>
+      <w:pPr>
+        <w:rPr>
+          <w:sz w:val="40"/>
+          <w:szCs w:val="40"/>
+        </w:rPr>
+      </w:pPr>
+      <w:r>
+        <w:rPr>
+          <w:sz w:val="40"/>
+          <w:szCs w:val="40"/>
+        </w:rPr>
+        <w:t>-Varibles: how to assign them a value</w:t>
       </w:r>
     </w:p>
     <w:p>
@@ -1017,54 +953,22 @@
           <w:sz w:val="40"/>
           <w:szCs w:val="40"/>
         </w:rPr>
-        <w:t xml:space="preserve">+”  ‘’  ” or </w:t>
-      </w:r>
-      <w:proofErr w:type="gramStart"/>
-      <w:r>
-        <w:rPr>
-          <w:sz w:val="40"/>
-          <w:szCs w:val="40"/>
-        </w:rPr>
-        <w:t>‘ “</w:t>
-      </w:r>
-      <w:proofErr w:type="gramEnd"/>
-      <w:r>
-        <w:rPr>
-          <w:sz w:val="40"/>
-          <w:szCs w:val="40"/>
-        </w:rPr>
-        <w:t xml:space="preserve"> “ ’</w:t>
-      </w:r>
-    </w:p>
-    <w:p>
-      <w:pPr>
-        <w:rPr>
-          <w:sz w:val="40"/>
-          <w:szCs w:val="40"/>
-        </w:rPr>
-      </w:pPr>
-      <w:r>
-        <w:rPr>
-          <w:sz w:val="40"/>
-          <w:szCs w:val="40"/>
-        </w:rPr>
-        <w:t>+</w:t>
-      </w:r>
-      <w:proofErr w:type="gramStart"/>
-      <w:r>
-        <w:rPr>
-          <w:sz w:val="40"/>
-          <w:szCs w:val="40"/>
-        </w:rPr>
-        <w:t>Escaping  the</w:t>
-      </w:r>
-      <w:proofErr w:type="gramEnd"/>
-      <w:r>
-        <w:rPr>
-          <w:sz w:val="40"/>
-          <w:szCs w:val="40"/>
-        </w:rPr>
-        <w:t xml:space="preserve"> quotation characters: use backward slash before any type of quote mark that appears with a string -&gt;the following character is part of string.</w:t>
+        <w:t>+”  ‘’  ” or ‘ “ “ ’</w:t>
+      </w:r>
+    </w:p>
+    <w:p>
+      <w:pPr>
+        <w:rPr>
+          <w:sz w:val="40"/>
+          <w:szCs w:val="40"/>
+        </w:rPr>
+      </w:pPr>
+      <w:r>
+        <w:rPr>
+          <w:sz w:val="40"/>
+          <w:szCs w:val="40"/>
+        </w:rPr>
+        <w:t>+Escaping  the quotation characters: use backward slash before any type of quote mark that appears with a string -&gt;the following character is part of string.</w:t>
       </w:r>
     </w:p>
     <w:p>
@@ -1603,23 +1507,7 @@
           <w:szCs w:val="40"/>
         </w:rPr>
         <w:lastRenderedPageBreak/>
-        <w:t xml:space="preserve">+Number of items: </w:t>
-      </w:r>
-      <w:proofErr w:type="spellStart"/>
-      <w:r>
-        <w:rPr>
-          <w:sz w:val="40"/>
-          <w:szCs w:val="40"/>
-        </w:rPr>
-        <w:t>colors.length</w:t>
-      </w:r>
-      <w:proofErr w:type="spellEnd"/>
-      <w:r>
-        <w:rPr>
-          <w:sz w:val="40"/>
-          <w:szCs w:val="40"/>
-        </w:rPr>
-        <w:t>;</w:t>
+        <w:t>+Number of items: colors.length;</w:t>
       </w:r>
     </w:p>
     <w:p>
@@ -2295,39 +2183,7 @@
           <w:sz w:val="40"/>
           <w:szCs w:val="40"/>
         </w:rPr>
-        <w:t>Window (current browser window or tab</w:t>
-      </w:r>
-      <w:proofErr w:type="gramStart"/>
-      <w:r>
-        <w:rPr>
-          <w:sz w:val="40"/>
-          <w:szCs w:val="40"/>
-        </w:rPr>
-        <w:t>)-</w:t>
-      </w:r>
-      <w:proofErr w:type="gramEnd"/>
-      <w:r>
-        <w:rPr>
-          <w:sz w:val="40"/>
-          <w:szCs w:val="40"/>
-        </w:rPr>
-        <w:t>&gt; document (current web page) + history (pages in browser history) + location (</w:t>
-      </w:r>
-      <w:proofErr w:type="spellStart"/>
-      <w:r>
-        <w:rPr>
-          <w:sz w:val="40"/>
-          <w:szCs w:val="40"/>
-        </w:rPr>
-        <w:t>url</w:t>
-      </w:r>
-      <w:proofErr w:type="spellEnd"/>
-      <w:r>
-        <w:rPr>
-          <w:sz w:val="40"/>
-          <w:szCs w:val="40"/>
-        </w:rPr>
-        <w:t xml:space="preserve"> of current page)  + navigator (information about browser) + screen (device’s display information)</w:t>
+        <w:t>Window (current browser window or tab)-&gt; document (current web page) + history (pages in browser history) + location (url of current page)  + navigator (information about browser) + screen (device’s display information)</w:t>
       </w:r>
     </w:p>
     <w:p>
@@ -2584,7 +2440,6 @@
                 <w:szCs w:val="40"/>
               </w:rPr>
             </w:pPr>
-            <w:proofErr w:type="spellStart"/>
             <w:r>
               <w:rPr>
                 <w:sz w:val="40"/>
@@ -2592,7 +2447,6 @@
               </w:rPr>
               <w:t>window.innerHeight</w:t>
             </w:r>
-            <w:proofErr w:type="spellEnd"/>
           </w:p>
         </w:tc>
         <w:tc>
@@ -2631,7 +2485,6 @@
                 <w:szCs w:val="40"/>
               </w:rPr>
             </w:pPr>
-            <w:proofErr w:type="spellStart"/>
             <w:r>
               <w:rPr>
                 <w:sz w:val="40"/>
@@ -2639,7 +2492,6 @@
               </w:rPr>
               <w:t>window.innerWidth</w:t>
             </w:r>
-            <w:proofErr w:type="spellEnd"/>
           </w:p>
         </w:tc>
         <w:tc>
@@ -2678,7 +2530,6 @@
                 <w:szCs w:val="40"/>
               </w:rPr>
             </w:pPr>
-            <w:proofErr w:type="spellStart"/>
             <w:r>
               <w:rPr>
                 <w:sz w:val="40"/>
@@ -2686,7 +2537,6 @@
               </w:rPr>
               <w:t>window.pageXOffset</w:t>
             </w:r>
-            <w:proofErr w:type="spellEnd"/>
           </w:p>
         </w:tc>
         <w:tc>
@@ -2725,7 +2575,6 @@
                 <w:szCs w:val="40"/>
               </w:rPr>
             </w:pPr>
-            <w:proofErr w:type="spellStart"/>
             <w:r>
               <w:rPr>
                 <w:sz w:val="40"/>
@@ -2733,7 +2582,6 @@
               </w:rPr>
               <w:t>window.pageYOffset</w:t>
             </w:r>
-            <w:proofErr w:type="spellEnd"/>
           </w:p>
         </w:tc>
         <w:tc>
@@ -2772,7 +2620,6 @@
                 <w:szCs w:val="40"/>
               </w:rPr>
             </w:pPr>
-            <w:proofErr w:type="spellStart"/>
             <w:r>
               <w:rPr>
                 <w:sz w:val="40"/>
@@ -2780,7 +2627,6 @@
               </w:rPr>
               <w:t>window.screenX</w:t>
             </w:r>
-            <w:proofErr w:type="spellEnd"/>
           </w:p>
         </w:tc>
         <w:tc>
@@ -2819,7 +2665,6 @@
                 <w:szCs w:val="40"/>
               </w:rPr>
             </w:pPr>
-            <w:proofErr w:type="spellStart"/>
             <w:r>
               <w:rPr>
                 <w:sz w:val="40"/>
@@ -2827,7 +2672,6 @@
               </w:rPr>
               <w:t>window.screenY</w:t>
             </w:r>
-            <w:proofErr w:type="spellEnd"/>
           </w:p>
         </w:tc>
         <w:tc>
@@ -2866,7 +2710,6 @@
                 <w:szCs w:val="40"/>
               </w:rPr>
             </w:pPr>
-            <w:proofErr w:type="spellStart"/>
             <w:r>
               <w:rPr>
                 <w:sz w:val="40"/>
@@ -2874,7 +2717,6 @@
               </w:rPr>
               <w:t>window.location</w:t>
             </w:r>
-            <w:proofErr w:type="spellEnd"/>
           </w:p>
         </w:tc>
         <w:tc>
@@ -2913,7 +2755,6 @@
                 <w:szCs w:val="40"/>
               </w:rPr>
             </w:pPr>
-            <w:proofErr w:type="spellStart"/>
             <w:r>
               <w:rPr>
                 <w:sz w:val="40"/>
@@ -2921,7 +2762,6 @@
               </w:rPr>
               <w:t>window.document</w:t>
             </w:r>
-            <w:proofErr w:type="spellEnd"/>
           </w:p>
         </w:tc>
         <w:tc>
@@ -2960,7 +2800,6 @@
                 <w:szCs w:val="40"/>
               </w:rPr>
             </w:pPr>
-            <w:proofErr w:type="spellStart"/>
             <w:r>
               <w:rPr>
                 <w:sz w:val="40"/>
@@ -2969,7 +2808,6 @@
               <w:lastRenderedPageBreak/>
               <w:t>window.history</w:t>
             </w:r>
-            <w:proofErr w:type="spellEnd"/>
           </w:p>
         </w:tc>
         <w:tc>
@@ -3008,7 +2846,6 @@
                 <w:szCs w:val="40"/>
               </w:rPr>
             </w:pPr>
-            <w:proofErr w:type="spellStart"/>
             <w:r>
               <w:rPr>
                 <w:sz w:val="40"/>
@@ -3016,7 +2853,6 @@
               </w:rPr>
               <w:t>window.history.length</w:t>
             </w:r>
-            <w:proofErr w:type="spellEnd"/>
           </w:p>
         </w:tc>
         <w:tc>
@@ -3055,7 +2891,6 @@
                 <w:szCs w:val="40"/>
               </w:rPr>
             </w:pPr>
-            <w:proofErr w:type="spellStart"/>
             <w:r>
               <w:rPr>
                 <w:sz w:val="40"/>
@@ -3063,7 +2898,6 @@
               </w:rPr>
               <w:t>window.screen</w:t>
             </w:r>
-            <w:proofErr w:type="spellEnd"/>
           </w:p>
         </w:tc>
         <w:tc>
@@ -3102,7 +2936,6 @@
                 <w:szCs w:val="40"/>
               </w:rPr>
             </w:pPr>
-            <w:proofErr w:type="spellStart"/>
             <w:r>
               <w:rPr>
                 <w:sz w:val="40"/>
@@ -3110,7 +2943,6 @@
               </w:rPr>
               <w:t>window.screen.width</w:t>
             </w:r>
-            <w:proofErr w:type="spellEnd"/>
           </w:p>
         </w:tc>
         <w:tc>
@@ -3149,7 +2981,6 @@
                 <w:szCs w:val="40"/>
               </w:rPr>
             </w:pPr>
-            <w:proofErr w:type="spellStart"/>
             <w:r>
               <w:rPr>
                 <w:sz w:val="40"/>
@@ -3157,7 +2988,6 @@
               </w:rPr>
               <w:t>window.screen.height</w:t>
             </w:r>
-            <w:proofErr w:type="spellEnd"/>
           </w:p>
         </w:tc>
         <w:tc>
@@ -3255,21 +3085,12 @@
                 <w:szCs w:val="40"/>
               </w:rPr>
             </w:pPr>
-            <w:proofErr w:type="spellStart"/>
             <w:r>
               <w:rPr>
                 <w:sz w:val="40"/>
                 <w:szCs w:val="40"/>
               </w:rPr>
-              <w:t>window.alert</w:t>
-            </w:r>
-            <w:proofErr w:type="spellEnd"/>
-            <w:r>
-              <w:rPr>
-                <w:sz w:val="40"/>
-                <w:szCs w:val="40"/>
-              </w:rPr>
-              <w:t>()</w:t>
+              <w:t>window.alert()</w:t>
             </w:r>
           </w:p>
         </w:tc>
@@ -3306,21 +3127,12 @@
                 <w:szCs w:val="40"/>
               </w:rPr>
             </w:pPr>
-            <w:proofErr w:type="spellStart"/>
             <w:r>
               <w:rPr>
                 <w:sz w:val="40"/>
                 <w:szCs w:val="40"/>
               </w:rPr>
-              <w:t>window.open</w:t>
-            </w:r>
-            <w:proofErr w:type="spellEnd"/>
-            <w:r>
-              <w:rPr>
-                <w:sz w:val="40"/>
-                <w:szCs w:val="40"/>
-              </w:rPr>
-              <w:t>()</w:t>
+              <w:t>window.open()</w:t>
             </w:r>
           </w:p>
         </w:tc>
@@ -3357,21 +3169,12 @@
                 <w:szCs w:val="40"/>
               </w:rPr>
             </w:pPr>
-            <w:proofErr w:type="spellStart"/>
             <w:r>
               <w:rPr>
                 <w:sz w:val="40"/>
                 <w:szCs w:val="40"/>
               </w:rPr>
-              <w:t>window.print</w:t>
-            </w:r>
-            <w:proofErr w:type="spellEnd"/>
-            <w:r>
-              <w:rPr>
-                <w:sz w:val="40"/>
-                <w:szCs w:val="40"/>
-              </w:rPr>
-              <w:t>()</w:t>
+              <w:t>window.print()</w:t>
             </w:r>
           </w:p>
         </w:tc>
@@ -3569,7 +3372,6 @@
                 <w:szCs w:val="40"/>
               </w:rPr>
             </w:pPr>
-            <w:proofErr w:type="spellStart"/>
             <w:r>
               <w:rPr>
                 <w:sz w:val="40"/>
@@ -3577,7 +3379,6 @@
               </w:rPr>
               <w:t>document.title</w:t>
             </w:r>
-            <w:proofErr w:type="spellEnd"/>
           </w:p>
         </w:tc>
         <w:tc>
@@ -3613,7 +3414,6 @@
                 <w:szCs w:val="40"/>
               </w:rPr>
             </w:pPr>
-            <w:proofErr w:type="spellStart"/>
             <w:r>
               <w:rPr>
                 <w:sz w:val="40"/>
@@ -3621,7 +3421,6 @@
               </w:rPr>
               <w:t>document.lastModified</w:t>
             </w:r>
-            <w:proofErr w:type="spellEnd"/>
           </w:p>
         </w:tc>
         <w:tc>
@@ -3699,7 +3498,6 @@
                 <w:szCs w:val="40"/>
               </w:rPr>
             </w:pPr>
-            <w:proofErr w:type="spellStart"/>
             <w:r>
               <w:rPr>
                 <w:sz w:val="40"/>
@@ -3707,7 +3505,6 @@
               </w:rPr>
               <w:t>document.domain</w:t>
             </w:r>
-            <w:proofErr w:type="spellEnd"/>
           </w:p>
         </w:tc>
         <w:tc>
@@ -3809,21 +3606,12 @@
                 <w:szCs w:val="40"/>
               </w:rPr>
             </w:pPr>
-            <w:proofErr w:type="spellStart"/>
             <w:r>
               <w:rPr>
                 <w:sz w:val="40"/>
                 <w:szCs w:val="40"/>
               </w:rPr>
-              <w:t>document.write</w:t>
-            </w:r>
-            <w:proofErr w:type="spellEnd"/>
-            <w:r>
-              <w:rPr>
-                <w:sz w:val="40"/>
-                <w:szCs w:val="40"/>
-              </w:rPr>
-              <w:t>()</w:t>
+              <w:t>document.write()</w:t>
             </w:r>
           </w:p>
         </w:tc>
@@ -3860,21 +3648,12 @@
                 <w:szCs w:val="40"/>
               </w:rPr>
             </w:pPr>
-            <w:proofErr w:type="spellStart"/>
             <w:r>
               <w:rPr>
                 <w:sz w:val="40"/>
                 <w:szCs w:val="40"/>
               </w:rPr>
-              <w:t>document.getElementById</w:t>
-            </w:r>
-            <w:proofErr w:type="spellEnd"/>
-            <w:r>
-              <w:rPr>
-                <w:sz w:val="40"/>
-                <w:szCs w:val="40"/>
-              </w:rPr>
-              <w:t>()</w:t>
+              <w:t>document.getElementById()</w:t>
             </w:r>
           </w:p>
         </w:tc>
@@ -3911,21 +3690,12 @@
                 <w:szCs w:val="40"/>
               </w:rPr>
             </w:pPr>
-            <w:proofErr w:type="spellStart"/>
             <w:r>
               <w:rPr>
                 <w:sz w:val="40"/>
                 <w:szCs w:val="40"/>
               </w:rPr>
-              <w:t>document.querySelectorAll</w:t>
-            </w:r>
-            <w:proofErr w:type="spellEnd"/>
-            <w:r>
-              <w:rPr>
-                <w:sz w:val="40"/>
-                <w:szCs w:val="40"/>
-              </w:rPr>
-              <w:t>()</w:t>
+              <w:t>document.querySelectorAll()</w:t>
             </w:r>
           </w:p>
         </w:tc>
@@ -3962,21 +3732,12 @@
                 <w:szCs w:val="40"/>
               </w:rPr>
             </w:pPr>
-            <w:proofErr w:type="spellStart"/>
             <w:r>
               <w:rPr>
                 <w:sz w:val="40"/>
                 <w:szCs w:val="40"/>
               </w:rPr>
-              <w:t>document.createElement</w:t>
-            </w:r>
-            <w:proofErr w:type="spellEnd"/>
-            <w:r>
-              <w:rPr>
-                <w:sz w:val="40"/>
-                <w:szCs w:val="40"/>
-              </w:rPr>
-              <w:t>()</w:t>
+              <w:t>document.createElement()</w:t>
             </w:r>
           </w:p>
         </w:tc>
@@ -4013,21 +3774,12 @@
                 <w:szCs w:val="40"/>
               </w:rPr>
             </w:pPr>
-            <w:proofErr w:type="spellStart"/>
             <w:r>
               <w:rPr>
                 <w:sz w:val="40"/>
                 <w:szCs w:val="40"/>
               </w:rPr>
-              <w:t>document.createTextNode</w:t>
-            </w:r>
-            <w:proofErr w:type="spellEnd"/>
-            <w:r>
-              <w:rPr>
-                <w:sz w:val="40"/>
-                <w:szCs w:val="40"/>
-              </w:rPr>
-              <w:t>()</w:t>
+              <w:t>document.createTextNode()</w:t>
             </w:r>
           </w:p>
         </w:tc>
@@ -4146,112 +3898,7 @@
           <w:szCs w:val="40"/>
         </w:rPr>
         <w:lastRenderedPageBreak/>
-        <w:t xml:space="preserve">+methods: </w:t>
-      </w:r>
-      <w:proofErr w:type="spellStart"/>
-      <w:proofErr w:type="gramStart"/>
-      <w:r>
-        <w:rPr>
-          <w:sz w:val="40"/>
-          <w:szCs w:val="40"/>
-        </w:rPr>
-        <w:t>toUpperCase</w:t>
-      </w:r>
-      <w:proofErr w:type="spellEnd"/>
-      <w:r>
-        <w:rPr>
-          <w:sz w:val="40"/>
-          <w:szCs w:val="40"/>
-        </w:rPr>
-        <w:t>(</w:t>
-      </w:r>
-      <w:proofErr w:type="gramEnd"/>
-      <w:r>
-        <w:rPr>
-          <w:sz w:val="40"/>
-          <w:szCs w:val="40"/>
-        </w:rPr>
-        <w:t xml:space="preserve">), </w:t>
-      </w:r>
-      <w:proofErr w:type="spellStart"/>
-      <w:r>
-        <w:rPr>
-          <w:sz w:val="40"/>
-          <w:szCs w:val="40"/>
-        </w:rPr>
-        <w:t>toLowerCase</w:t>
-      </w:r>
-      <w:proofErr w:type="spellEnd"/>
-      <w:r>
-        <w:rPr>
-          <w:sz w:val="40"/>
-          <w:szCs w:val="40"/>
-        </w:rPr>
-        <w:t xml:space="preserve">(), </w:t>
-      </w:r>
-      <w:proofErr w:type="spellStart"/>
-      <w:r>
-        <w:rPr>
-          <w:sz w:val="40"/>
-          <w:szCs w:val="40"/>
-        </w:rPr>
-        <w:t>charAt</w:t>
-      </w:r>
-      <w:proofErr w:type="spellEnd"/>
-      <w:r>
-        <w:rPr>
-          <w:sz w:val="40"/>
-          <w:szCs w:val="40"/>
-        </w:rPr>
-        <w:t xml:space="preserve">(), </w:t>
-      </w:r>
-      <w:proofErr w:type="spellStart"/>
-      <w:r>
-        <w:rPr>
-          <w:sz w:val="40"/>
-          <w:szCs w:val="40"/>
-        </w:rPr>
-        <w:t>indexOf</w:t>
-      </w:r>
-      <w:proofErr w:type="spellEnd"/>
-      <w:r>
-        <w:rPr>
-          <w:sz w:val="40"/>
-          <w:szCs w:val="40"/>
-        </w:rPr>
-        <w:t xml:space="preserve">(), </w:t>
-      </w:r>
-      <w:proofErr w:type="spellStart"/>
-      <w:r>
-        <w:rPr>
-          <w:sz w:val="40"/>
-          <w:szCs w:val="40"/>
-        </w:rPr>
-        <w:t>lastIndexOf</w:t>
-      </w:r>
-      <w:proofErr w:type="spellEnd"/>
-      <w:r>
-        <w:rPr>
-          <w:sz w:val="40"/>
-          <w:szCs w:val="40"/>
-        </w:rPr>
-        <w:t xml:space="preserve">(), </w:t>
-      </w:r>
-      <w:proofErr w:type="spellStart"/>
-      <w:r>
-        <w:rPr>
-          <w:sz w:val="40"/>
-          <w:szCs w:val="40"/>
-        </w:rPr>
-        <w:t>subString</w:t>
-      </w:r>
-      <w:proofErr w:type="spellEnd"/>
-      <w:r>
-        <w:rPr>
-          <w:sz w:val="40"/>
-          <w:szCs w:val="40"/>
-        </w:rPr>
-        <w:t>(), split(), trim(), replace()</w:t>
+        <w:t>+methods: toUpperCase(), toLowerCase(), charAt(), indexOf(), lastIndexOf(), subString(), split(), trim(), replace()</w:t>
       </w:r>
     </w:p>
     <w:p>
@@ -4383,21 +4030,12 @@
                 <w:szCs w:val="40"/>
               </w:rPr>
             </w:pPr>
-            <w:proofErr w:type="spellStart"/>
             <w:r>
               <w:rPr>
                 <w:sz w:val="40"/>
                 <w:szCs w:val="40"/>
               </w:rPr>
-              <w:t>isNaN</w:t>
-            </w:r>
-            <w:proofErr w:type="spellEnd"/>
-            <w:r>
-              <w:rPr>
-                <w:sz w:val="40"/>
-                <w:szCs w:val="40"/>
-              </w:rPr>
-              <w:t>()</w:t>
+              <w:t>isNaN()</w:t>
             </w:r>
           </w:p>
         </w:tc>
@@ -4417,23 +4055,7 @@
                 <w:sz w:val="40"/>
                 <w:szCs w:val="40"/>
               </w:rPr>
-              <w:t xml:space="preserve">Check if the </w:t>
-            </w:r>
-            <w:proofErr w:type="spellStart"/>
-            <w:r>
-              <w:rPr>
-                <w:sz w:val="40"/>
-                <w:szCs w:val="40"/>
-              </w:rPr>
-              <w:t>valiue</w:t>
-            </w:r>
-            <w:proofErr w:type="spellEnd"/>
-            <w:r>
-              <w:rPr>
-                <w:sz w:val="40"/>
-                <w:szCs w:val="40"/>
-              </w:rPr>
-              <w:t xml:space="preserve"> is not number</w:t>
+              <w:t>Check if the valiue is not number</w:t>
             </w:r>
           </w:p>
         </w:tc>
@@ -4450,21 +4072,12 @@
                 <w:szCs w:val="40"/>
               </w:rPr>
             </w:pPr>
-            <w:proofErr w:type="spellStart"/>
             <w:r>
               <w:rPr>
                 <w:sz w:val="40"/>
                 <w:szCs w:val="40"/>
               </w:rPr>
-              <w:t>toFixed</w:t>
-            </w:r>
-            <w:proofErr w:type="spellEnd"/>
-            <w:r>
-              <w:rPr>
-                <w:sz w:val="40"/>
-                <w:szCs w:val="40"/>
-              </w:rPr>
-              <w:t>()</w:t>
+              <w:t>toFixed()</w:t>
             </w:r>
           </w:p>
         </w:tc>
@@ -4501,21 +4114,12 @@
                 <w:szCs w:val="40"/>
               </w:rPr>
             </w:pPr>
-            <w:proofErr w:type="spellStart"/>
             <w:r>
               <w:rPr>
                 <w:sz w:val="40"/>
                 <w:szCs w:val="40"/>
               </w:rPr>
-              <w:t>toPrecision</w:t>
-            </w:r>
-            <w:proofErr w:type="spellEnd"/>
-            <w:r>
-              <w:rPr>
-                <w:sz w:val="40"/>
-                <w:szCs w:val="40"/>
-              </w:rPr>
-              <w:t>()</w:t>
+              <w:t>toPrecision()</w:t>
             </w:r>
           </w:p>
         </w:tc>
@@ -4552,21 +4156,12 @@
                 <w:szCs w:val="40"/>
               </w:rPr>
             </w:pPr>
-            <w:proofErr w:type="spellStart"/>
             <w:r>
               <w:rPr>
                 <w:sz w:val="40"/>
                 <w:szCs w:val="40"/>
               </w:rPr>
-              <w:t>toExpotential</w:t>
-            </w:r>
-            <w:proofErr w:type="spellEnd"/>
-            <w:r>
-              <w:rPr>
-                <w:sz w:val="40"/>
-                <w:szCs w:val="40"/>
-              </w:rPr>
-              <w:t>()</w:t>
+              <w:t>toExpotential()</w:t>
             </w:r>
           </w:p>
         </w:tc>
@@ -4619,111 +4214,22 @@
           <w:sz w:val="40"/>
           <w:szCs w:val="40"/>
         </w:rPr>
-        <w:t xml:space="preserve">+Property: </w:t>
-      </w:r>
-      <w:proofErr w:type="spellStart"/>
-      <w:r>
-        <w:rPr>
-          <w:sz w:val="40"/>
-          <w:szCs w:val="40"/>
-        </w:rPr>
-        <w:t>Math.PI</w:t>
-      </w:r>
-      <w:proofErr w:type="spellEnd"/>
-    </w:p>
-    <w:p>
-      <w:pPr>
-        <w:rPr>
-          <w:sz w:val="40"/>
-          <w:szCs w:val="40"/>
-        </w:rPr>
-      </w:pPr>
-      <w:r>
-        <w:rPr>
-          <w:sz w:val="40"/>
-          <w:szCs w:val="40"/>
-        </w:rPr>
-        <w:t xml:space="preserve">+Methods: </w:t>
-      </w:r>
-      <w:proofErr w:type="spellStart"/>
-      <w:r>
-        <w:rPr>
-          <w:sz w:val="40"/>
-          <w:szCs w:val="40"/>
-        </w:rPr>
-        <w:t>Math.round</w:t>
-      </w:r>
-      <w:proofErr w:type="spellEnd"/>
-      <w:r>
-        <w:rPr>
-          <w:sz w:val="40"/>
-          <w:szCs w:val="40"/>
-        </w:rPr>
-        <w:t xml:space="preserve">(), </w:t>
-      </w:r>
-      <w:proofErr w:type="spellStart"/>
-      <w:r>
-        <w:rPr>
-          <w:sz w:val="40"/>
-          <w:szCs w:val="40"/>
-        </w:rPr>
-        <w:t>Math.sqrt</w:t>
-      </w:r>
-      <w:proofErr w:type="spellEnd"/>
-      <w:r>
-        <w:rPr>
-          <w:sz w:val="40"/>
-          <w:szCs w:val="40"/>
-        </w:rPr>
-        <w:t xml:space="preserve">(), </w:t>
-      </w:r>
-      <w:proofErr w:type="spellStart"/>
-      <w:r>
-        <w:rPr>
-          <w:sz w:val="40"/>
-          <w:szCs w:val="40"/>
-        </w:rPr>
-        <w:t>Math.ceil</w:t>
-      </w:r>
-      <w:proofErr w:type="spellEnd"/>
-      <w:r>
-        <w:rPr>
-          <w:sz w:val="40"/>
-          <w:szCs w:val="40"/>
-        </w:rPr>
-        <w:t xml:space="preserve">(), </w:t>
-      </w:r>
-      <w:proofErr w:type="spellStart"/>
-      <w:r>
-        <w:rPr>
-          <w:sz w:val="40"/>
-          <w:szCs w:val="40"/>
-        </w:rPr>
-        <w:t>Math.floor</w:t>
-      </w:r>
-      <w:proofErr w:type="spellEnd"/>
-      <w:r>
-        <w:rPr>
-          <w:sz w:val="40"/>
-          <w:szCs w:val="40"/>
-        </w:rPr>
-        <w:t xml:space="preserve">(), </w:t>
-      </w:r>
-      <w:proofErr w:type="spellStart"/>
-      <w:r>
-        <w:rPr>
-          <w:sz w:val="40"/>
-          <w:szCs w:val="40"/>
-        </w:rPr>
-        <w:t>Math.random</w:t>
-      </w:r>
-      <w:proofErr w:type="spellEnd"/>
-      <w:r>
-        <w:rPr>
-          <w:sz w:val="40"/>
-          <w:szCs w:val="40"/>
-        </w:rPr>
-        <w:t>()</w:t>
+        <w:t>+Property: Math.PI</w:t>
+      </w:r>
+    </w:p>
+    <w:p>
+      <w:pPr>
+        <w:rPr>
+          <w:sz w:val="40"/>
+          <w:szCs w:val="40"/>
+        </w:rPr>
+      </w:pPr>
+      <w:r>
+        <w:rPr>
+          <w:sz w:val="40"/>
+          <w:szCs w:val="40"/>
+        </w:rPr>
+        <w:t>+Methods: Math.round(), Math.sqrt(), Math.ceil(), Math.floor(), Math.random()</w:t>
       </w:r>
     </w:p>
     <w:p>
@@ -4753,39 +4259,7 @@
           <w:sz w:val="40"/>
           <w:szCs w:val="40"/>
         </w:rPr>
-        <w:t>+</w:t>
-      </w:r>
-      <w:proofErr w:type="spellStart"/>
-      <w:r>
-        <w:rPr>
-          <w:sz w:val="40"/>
-          <w:szCs w:val="40"/>
-        </w:rPr>
-        <w:t>var</w:t>
-      </w:r>
-      <w:proofErr w:type="spellEnd"/>
-      <w:r>
-        <w:rPr>
-          <w:sz w:val="40"/>
-          <w:szCs w:val="40"/>
-        </w:rPr>
-        <w:t xml:space="preserve"> today = new </w:t>
-      </w:r>
-      <w:proofErr w:type="gramStart"/>
-      <w:r>
-        <w:rPr>
-          <w:sz w:val="40"/>
-          <w:szCs w:val="40"/>
-        </w:rPr>
-        <w:t>Date(</w:t>
-      </w:r>
-      <w:proofErr w:type="gramEnd"/>
-      <w:r>
-        <w:rPr>
-          <w:sz w:val="40"/>
-          <w:szCs w:val="40"/>
-        </w:rPr>
-        <w:t>);</w:t>
+        <w:t>+var today = new Date();</w:t>
       </w:r>
     </w:p>
     <w:p>
@@ -4801,343 +4275,7 @@
           <w:szCs w:val="40"/>
         </w:rPr>
         <w:lastRenderedPageBreak/>
-        <w:t>+</w:t>
-      </w:r>
-      <w:proofErr w:type="spellStart"/>
-      <w:r>
-        <w:rPr>
-          <w:sz w:val="40"/>
-          <w:szCs w:val="40"/>
-        </w:rPr>
-        <w:t>getDate</w:t>
-      </w:r>
-      <w:proofErr w:type="spellEnd"/>
-      <w:r>
-        <w:rPr>
-          <w:sz w:val="40"/>
-          <w:szCs w:val="40"/>
-        </w:rPr>
-        <w:t>()/</w:t>
-      </w:r>
-      <w:proofErr w:type="spellStart"/>
-      <w:r>
-        <w:rPr>
-          <w:sz w:val="40"/>
-          <w:szCs w:val="40"/>
-        </w:rPr>
-        <w:t>setDate</w:t>
-      </w:r>
-      <w:proofErr w:type="spellEnd"/>
-      <w:r>
-        <w:rPr>
-          <w:sz w:val="40"/>
-          <w:szCs w:val="40"/>
-        </w:rPr>
-        <w:t xml:space="preserve">(), </w:t>
-      </w:r>
-      <w:proofErr w:type="spellStart"/>
-      <w:r>
-        <w:rPr>
-          <w:sz w:val="40"/>
-          <w:szCs w:val="40"/>
-        </w:rPr>
-        <w:t>getDay</w:t>
-      </w:r>
-      <w:proofErr w:type="spellEnd"/>
-      <w:r>
-        <w:rPr>
-          <w:sz w:val="40"/>
-          <w:szCs w:val="40"/>
-        </w:rPr>
-        <w:t xml:space="preserve">() 0-6, </w:t>
-      </w:r>
-      <w:proofErr w:type="spellStart"/>
-      <w:r>
-        <w:rPr>
-          <w:sz w:val="40"/>
-          <w:szCs w:val="40"/>
-        </w:rPr>
-        <w:t>getFullYear</w:t>
-      </w:r>
-      <w:proofErr w:type="spellEnd"/>
-      <w:r>
-        <w:rPr>
-          <w:sz w:val="40"/>
-          <w:szCs w:val="40"/>
-        </w:rPr>
-        <w:t>()/</w:t>
-      </w:r>
-      <w:proofErr w:type="spellStart"/>
-      <w:r>
-        <w:rPr>
-          <w:sz w:val="40"/>
-          <w:szCs w:val="40"/>
-        </w:rPr>
-        <w:t>setFullYear</w:t>
-      </w:r>
-      <w:proofErr w:type="spellEnd"/>
-      <w:r>
-        <w:rPr>
-          <w:sz w:val="40"/>
-          <w:szCs w:val="40"/>
-        </w:rPr>
-        <w:t xml:space="preserve">(), </w:t>
-      </w:r>
-      <w:proofErr w:type="spellStart"/>
-      <w:r>
-        <w:rPr>
-          <w:sz w:val="40"/>
-          <w:szCs w:val="40"/>
-        </w:rPr>
-        <w:t>getHours</w:t>
-      </w:r>
-      <w:proofErr w:type="spellEnd"/>
-      <w:r>
-        <w:rPr>
-          <w:sz w:val="40"/>
-          <w:szCs w:val="40"/>
-        </w:rPr>
-        <w:t>()/</w:t>
-      </w:r>
-      <w:proofErr w:type="spellStart"/>
-      <w:r>
-        <w:rPr>
-          <w:sz w:val="40"/>
-          <w:szCs w:val="40"/>
-        </w:rPr>
-        <w:t>setHours</w:t>
-      </w:r>
-      <w:proofErr w:type="spellEnd"/>
-      <w:r>
-        <w:rPr>
-          <w:sz w:val="40"/>
-          <w:szCs w:val="40"/>
-        </w:rPr>
-        <w:t xml:space="preserve">() 0-23, </w:t>
-      </w:r>
-      <w:proofErr w:type="spellStart"/>
-      <w:r>
-        <w:rPr>
-          <w:sz w:val="40"/>
-          <w:szCs w:val="40"/>
-        </w:rPr>
-        <w:t>getMilliseconds</w:t>
-      </w:r>
-      <w:proofErr w:type="spellEnd"/>
-      <w:r>
-        <w:rPr>
-          <w:sz w:val="40"/>
-          <w:szCs w:val="40"/>
-        </w:rPr>
-        <w:t>()/</w:t>
-      </w:r>
-      <w:proofErr w:type="spellStart"/>
-      <w:r>
-        <w:rPr>
-          <w:sz w:val="40"/>
-          <w:szCs w:val="40"/>
-        </w:rPr>
-        <w:t>setMilliseconds</w:t>
-      </w:r>
-      <w:proofErr w:type="spellEnd"/>
-      <w:r>
-        <w:rPr>
-          <w:sz w:val="40"/>
-          <w:szCs w:val="40"/>
-        </w:rPr>
-        <w:t xml:space="preserve">() 0-999, </w:t>
-      </w:r>
-      <w:proofErr w:type="spellStart"/>
-      <w:r>
-        <w:rPr>
-          <w:sz w:val="40"/>
-          <w:szCs w:val="40"/>
-        </w:rPr>
-        <w:t>getMinutes</w:t>
-      </w:r>
-      <w:proofErr w:type="spellEnd"/>
-      <w:r>
-        <w:rPr>
-          <w:sz w:val="40"/>
-          <w:szCs w:val="40"/>
-        </w:rPr>
-        <w:t>()/</w:t>
-      </w:r>
-      <w:proofErr w:type="spellStart"/>
-      <w:r>
-        <w:rPr>
-          <w:sz w:val="40"/>
-          <w:szCs w:val="40"/>
-        </w:rPr>
-        <w:t>setMinutes</w:t>
-      </w:r>
-      <w:proofErr w:type="spellEnd"/>
-      <w:r>
-        <w:rPr>
-          <w:sz w:val="40"/>
-          <w:szCs w:val="40"/>
-        </w:rPr>
-        <w:t xml:space="preserve">() 0-59, </w:t>
-      </w:r>
-      <w:proofErr w:type="spellStart"/>
-      <w:r>
-        <w:rPr>
-          <w:sz w:val="40"/>
-          <w:szCs w:val="40"/>
-        </w:rPr>
-        <w:t>getMonth</w:t>
-      </w:r>
-      <w:proofErr w:type="spellEnd"/>
-      <w:r>
-        <w:rPr>
-          <w:sz w:val="40"/>
-          <w:szCs w:val="40"/>
-        </w:rPr>
-        <w:t>()/</w:t>
-      </w:r>
-      <w:proofErr w:type="spellStart"/>
-      <w:r>
-        <w:rPr>
-          <w:sz w:val="40"/>
-          <w:szCs w:val="40"/>
-        </w:rPr>
-        <w:t>setMonth</w:t>
-      </w:r>
-      <w:proofErr w:type="spellEnd"/>
-      <w:r>
-        <w:rPr>
-          <w:sz w:val="40"/>
-          <w:szCs w:val="40"/>
-        </w:rPr>
-        <w:t xml:space="preserve">() 0-11, </w:t>
-      </w:r>
-      <w:proofErr w:type="spellStart"/>
-      <w:r>
-        <w:rPr>
-          <w:sz w:val="40"/>
-          <w:szCs w:val="40"/>
-        </w:rPr>
-        <w:t>getSeconds</w:t>
-      </w:r>
-      <w:proofErr w:type="spellEnd"/>
-      <w:r>
-        <w:rPr>
-          <w:sz w:val="40"/>
-          <w:szCs w:val="40"/>
-        </w:rPr>
-        <w:t>()/</w:t>
-      </w:r>
-      <w:proofErr w:type="spellStart"/>
-      <w:r>
-        <w:rPr>
-          <w:sz w:val="40"/>
-          <w:szCs w:val="40"/>
-        </w:rPr>
-        <w:t>setSeconds</w:t>
-      </w:r>
-      <w:proofErr w:type="spellEnd"/>
-      <w:r>
-        <w:rPr>
-          <w:sz w:val="40"/>
-          <w:szCs w:val="40"/>
-        </w:rPr>
-        <w:t xml:space="preserve">() 0-59, </w:t>
-      </w:r>
-      <w:proofErr w:type="spellStart"/>
-      <w:r>
-        <w:rPr>
-          <w:sz w:val="40"/>
-          <w:szCs w:val="40"/>
-        </w:rPr>
-        <w:t>getTime</w:t>
-      </w:r>
-      <w:proofErr w:type="spellEnd"/>
-      <w:r>
-        <w:rPr>
-          <w:sz w:val="40"/>
-          <w:szCs w:val="40"/>
-        </w:rPr>
-        <w:t>()/</w:t>
-      </w:r>
-      <w:proofErr w:type="spellStart"/>
-      <w:r>
-        <w:rPr>
-          <w:sz w:val="40"/>
-          <w:szCs w:val="40"/>
-        </w:rPr>
-        <w:t>setTime</w:t>
-      </w:r>
-      <w:proofErr w:type="spellEnd"/>
-      <w:r>
-        <w:rPr>
-          <w:sz w:val="40"/>
-          <w:szCs w:val="40"/>
-        </w:rPr>
-        <w:t xml:space="preserve">(), </w:t>
-      </w:r>
-      <w:proofErr w:type="spellStart"/>
-      <w:r>
-        <w:rPr>
-          <w:sz w:val="40"/>
-          <w:szCs w:val="40"/>
-        </w:rPr>
-        <w:t>getTimeZoneOffset</w:t>
-      </w:r>
-      <w:proofErr w:type="spellEnd"/>
-      <w:r>
-        <w:rPr>
-          <w:sz w:val="40"/>
-          <w:szCs w:val="40"/>
-        </w:rPr>
-        <w:t xml:space="preserve">(), </w:t>
-      </w:r>
-      <w:proofErr w:type="spellStart"/>
-      <w:r>
-        <w:rPr>
-          <w:sz w:val="40"/>
-          <w:szCs w:val="40"/>
-        </w:rPr>
-        <w:t>toDateString</w:t>
-      </w:r>
-      <w:proofErr w:type="spellEnd"/>
-      <w:r>
-        <w:rPr>
-          <w:sz w:val="40"/>
-          <w:szCs w:val="40"/>
-        </w:rPr>
-        <w:t xml:space="preserve">(), </w:t>
-      </w:r>
-      <w:proofErr w:type="spellStart"/>
-      <w:r>
-        <w:rPr>
-          <w:sz w:val="40"/>
-          <w:szCs w:val="40"/>
-        </w:rPr>
-        <w:t>toTimeString</w:t>
-      </w:r>
-      <w:proofErr w:type="spellEnd"/>
-      <w:r>
-        <w:rPr>
-          <w:sz w:val="40"/>
-          <w:szCs w:val="40"/>
-        </w:rPr>
-        <w:t xml:space="preserve">(), </w:t>
-      </w:r>
-      <w:proofErr w:type="spellStart"/>
-      <w:r>
-        <w:rPr>
-          <w:sz w:val="40"/>
-          <w:szCs w:val="40"/>
-        </w:rPr>
-        <w:t>toString</w:t>
-      </w:r>
-      <w:proofErr w:type="spellEnd"/>
-      <w:r>
-        <w:rPr>
-          <w:sz w:val="40"/>
-          <w:szCs w:val="40"/>
-        </w:rPr>
-        <w:t>()</w:t>
+        <w:t>+getDate()/setDate(), getDay() 0-6, getFullYear()/setFullYear(), getHours()/setHours() 0-23, getMilliseconds()/setMilliseconds() 0-999, getMinutes()/setMinutes() 0-59, getMonth()/setMonth() 0-11, getSeconds()/setSeconds() 0-59, getTime()/setTime(), getTimeZoneOffset(), toDateString(), toTimeString(), toString()</w:t>
       </w:r>
     </w:p>
     <w:p>
@@ -5228,23 +4366,7 @@
           <w:sz w:val="40"/>
           <w:szCs w:val="40"/>
         </w:rPr>
-        <w:t>-Comparison operators: =</w:t>
-      </w:r>
-      <w:proofErr w:type="gramStart"/>
-      <w:r>
-        <w:rPr>
-          <w:sz w:val="40"/>
-          <w:szCs w:val="40"/>
-        </w:rPr>
-        <w:t>= !</w:t>
-      </w:r>
-      <w:proofErr w:type="gramEnd"/>
-      <w:r>
-        <w:rPr>
-          <w:sz w:val="40"/>
-          <w:szCs w:val="40"/>
-        </w:rPr>
-        <w:t>= === !== &gt; &gt;= &lt; &lt;=</w:t>
+        <w:t>-Comparison operators: == != === !== &gt; &gt;= &lt; &lt;=</w:t>
       </w:r>
     </w:p>
     <w:p>
@@ -5337,23 +4459,7 @@
           <w:sz w:val="40"/>
           <w:szCs w:val="40"/>
         </w:rPr>
-        <w:t xml:space="preserve">-DOM is neither part of HTML or JS, it’s separate set of rules. It’s implemented by all major browser makers, </w:t>
-      </w:r>
-      <w:proofErr w:type="spellStart"/>
-      <w:r>
-        <w:rPr>
-          <w:sz w:val="40"/>
-          <w:szCs w:val="40"/>
-        </w:rPr>
-        <w:t>ane</w:t>
-      </w:r>
-      <w:proofErr w:type="spellEnd"/>
-      <w:r>
-        <w:rPr>
-          <w:sz w:val="40"/>
-          <w:szCs w:val="40"/>
-        </w:rPr>
-        <w:t xml:space="preserve"> covers 2 primary areas:</w:t>
+        <w:t>-DOM is neither part of HTML or JS, it’s separate set of rules. It’s implemented by all major browser makers, ane covers 2 primary areas:</w:t>
       </w:r>
     </w:p>
     <w:p>
@@ -5620,86 +4726,206 @@
           <w:sz w:val="40"/>
           <w:szCs w:val="40"/>
         </w:rPr>
+        <w:t>: getElementById() + querySelector(</w:t>
+      </w:r>
+      <w:r>
+        <w:rPr>
+          <w:sz w:val="40"/>
+          <w:szCs w:val="40"/>
+        </w:rPr>
+        <w:t>css selector</w:t>
+      </w:r>
+      <w:r>
+        <w:rPr>
+          <w:sz w:val="40"/>
+          <w:szCs w:val="40"/>
+        </w:rPr>
+        <w:t>), traverse from one element to another within DOM tree</w:t>
+      </w:r>
+    </w:p>
+    <w:p>
+      <w:pPr>
+        <w:rPr>
+          <w:sz w:val="40"/>
+          <w:szCs w:val="40"/>
+        </w:rPr>
+      </w:pPr>
+      <w:r>
+        <w:rPr>
+          <w:sz w:val="40"/>
+          <w:szCs w:val="40"/>
+        </w:rPr>
+        <w:t xml:space="preserve">Select </w:t>
+      </w:r>
+      <w:r>
+        <w:rPr>
+          <w:b/>
+          <w:sz w:val="40"/>
+          <w:szCs w:val="40"/>
+        </w:rPr>
+        <w:t>multiple elements</w:t>
+      </w:r>
+      <w:r>
+        <w:rPr>
+          <w:sz w:val="40"/>
+          <w:szCs w:val="40"/>
+        </w:rPr>
+        <w:t xml:space="preserve"> (nodelists): getElementsByClassName(</w:t>
+      </w:r>
+      <w:r>
+        <w:rPr>
+          <w:sz w:val="40"/>
+          <w:szCs w:val="40"/>
+        </w:rPr>
+        <w:t>class</w:t>
+      </w:r>
+      <w:r>
+        <w:rPr>
+          <w:sz w:val="40"/>
+          <w:szCs w:val="40"/>
+        </w:rPr>
+        <w:t>), getElementByTagName(</w:t>
+      </w:r>
+      <w:r>
+        <w:rPr>
+          <w:sz w:val="40"/>
+          <w:szCs w:val="40"/>
+        </w:rPr>
+        <w:t>tag name</w:t>
+      </w:r>
+      <w:r>
+        <w:rPr>
+          <w:sz w:val="40"/>
+          <w:szCs w:val="40"/>
+        </w:rPr>
+        <w:t>), querySelectorAll(</w:t>
+      </w:r>
+      <w:r>
+        <w:rPr>
+          <w:sz w:val="40"/>
+          <w:szCs w:val="40"/>
+        </w:rPr>
+        <w:t>css selector</w:t>
+      </w:r>
+      <w:r>
+        <w:rPr>
+          <w:sz w:val="40"/>
+          <w:szCs w:val="40"/>
+        </w:rPr>
+        <w:t>)</w:t>
+      </w:r>
+    </w:p>
+    <w:p>
+      <w:pPr>
+        <w:rPr>
+          <w:sz w:val="40"/>
+          <w:szCs w:val="40"/>
+        </w:rPr>
+      </w:pPr>
+      <w:r>
+        <w:rPr>
+          <w:b/>
+          <w:sz w:val="40"/>
+          <w:szCs w:val="40"/>
+        </w:rPr>
+        <w:t>Traverse</w:t>
+      </w:r>
+      <w:r>
+        <w:rPr>
+          <w:sz w:val="40"/>
+          <w:szCs w:val="40"/>
+        </w:rPr>
+        <w:t xml:space="preserve"> between element nodes: parentNode, previousSibling/nextSibling, firstChild/lastChild</w:t>
+      </w:r>
+    </w:p>
+    <w:p>
+      <w:pPr>
+        <w:rPr>
+          <w:b/>
+          <w:sz w:val="40"/>
+          <w:szCs w:val="40"/>
+        </w:rPr>
+      </w:pPr>
+      <w:r>
+        <w:rPr>
+          <w:sz w:val="40"/>
+          <w:szCs w:val="40"/>
+        </w:rPr>
+        <w:t>+</w:t>
+      </w:r>
+      <w:r>
+        <w:rPr>
+          <w:b/>
+          <w:sz w:val="40"/>
+          <w:szCs w:val="40"/>
+        </w:rPr>
+        <w:t>Step 2: Work with those elements</w:t>
+      </w:r>
+    </w:p>
+    <w:p>
+      <w:pPr>
+        <w:rPr>
+          <w:sz w:val="40"/>
+          <w:szCs w:val="40"/>
+        </w:rPr>
+      </w:pPr>
+      <w:r>
+        <w:rPr>
+          <w:sz w:val="40"/>
+          <w:szCs w:val="40"/>
+        </w:rPr>
+        <w:t xml:space="preserve">Access/update </w:t>
+      </w:r>
+      <w:r>
+        <w:rPr>
+          <w:b/>
+          <w:sz w:val="40"/>
+          <w:szCs w:val="40"/>
+        </w:rPr>
+        <w:t>text nodes</w:t>
+      </w:r>
+      <w:r>
+        <w:rPr>
+          <w:sz w:val="40"/>
+          <w:szCs w:val="40"/>
+        </w:rPr>
         <w:t xml:space="preserve">: </w:t>
       </w:r>
-      <w:proofErr w:type="spellStart"/>
-      <w:proofErr w:type="gramStart"/>
-      <w:r>
-        <w:rPr>
-          <w:sz w:val="40"/>
-          <w:szCs w:val="40"/>
-        </w:rPr>
-        <w:t>getElementById</w:t>
-      </w:r>
-      <w:proofErr w:type="spellEnd"/>
-      <w:r>
-        <w:rPr>
-          <w:sz w:val="40"/>
-          <w:szCs w:val="40"/>
-        </w:rPr>
-        <w:t>(</w:t>
-      </w:r>
-      <w:proofErr w:type="gramEnd"/>
-      <w:r>
-        <w:rPr>
-          <w:sz w:val="40"/>
-          <w:szCs w:val="40"/>
-        </w:rPr>
-        <w:t xml:space="preserve">) + </w:t>
-      </w:r>
-      <w:proofErr w:type="spellStart"/>
-      <w:r>
-        <w:rPr>
-          <w:sz w:val="40"/>
-          <w:szCs w:val="40"/>
-        </w:rPr>
-        <w:t>querySelector</w:t>
-      </w:r>
-      <w:proofErr w:type="spellEnd"/>
-      <w:r>
-        <w:rPr>
-          <w:sz w:val="40"/>
-          <w:szCs w:val="40"/>
-        </w:rPr>
-        <w:t>(</w:t>
-      </w:r>
-      <w:proofErr w:type="spellStart"/>
-      <w:r>
-        <w:rPr>
-          <w:sz w:val="40"/>
-          <w:szCs w:val="40"/>
-        </w:rPr>
-        <w:t>css</w:t>
-      </w:r>
-      <w:proofErr w:type="spellEnd"/>
-      <w:r>
-        <w:rPr>
-          <w:sz w:val="40"/>
-          <w:szCs w:val="40"/>
-        </w:rPr>
-        <w:t xml:space="preserve"> selector</w:t>
-      </w:r>
-      <w:r>
-        <w:rPr>
-          <w:sz w:val="40"/>
-          <w:szCs w:val="40"/>
-        </w:rPr>
-        <w:t>), traverse from one element to another within DOM tree</w:t>
-      </w:r>
-    </w:p>
-    <w:p>
-      <w:pPr>
-        <w:rPr>
-          <w:sz w:val="40"/>
-          <w:szCs w:val="40"/>
-        </w:rPr>
-      </w:pPr>
-      <w:r>
-        <w:rPr>
-          <w:sz w:val="40"/>
-          <w:szCs w:val="40"/>
-        </w:rPr>
-        <w:t xml:space="preserve">Select </w:t>
+      <w:r>
+        <w:rPr>
+          <w:sz w:val="40"/>
+          <w:szCs w:val="40"/>
+        </w:rPr>
+        <w:t xml:space="preserve">firstChild, </w:t>
+      </w:r>
+      <w:r>
+        <w:rPr>
+          <w:sz w:val="40"/>
+          <w:szCs w:val="40"/>
+        </w:rPr>
+        <w:t>nodeValue</w:t>
+      </w:r>
+      <w:r>
+        <w:rPr>
+          <w:sz w:val="40"/>
+          <w:szCs w:val="40"/>
+        </w:rPr>
+        <w:t xml:space="preserve"> </w:t>
+      </w:r>
+    </w:p>
+    <w:p>
+      <w:pPr>
+        <w:rPr>
+          <w:sz w:val="40"/>
+          <w:szCs w:val="40"/>
+        </w:rPr>
+      </w:pPr>
+      <w:r>
+        <w:rPr>
+          <w:sz w:val="40"/>
+          <w:szCs w:val="40"/>
+        </w:rPr>
+        <w:t xml:space="preserve">Work with </w:t>
       </w:r>
       <w:r>
         <w:rPr>
@@ -5707,335 +4933,6 @@
           <w:sz w:val="40"/>
           <w:szCs w:val="40"/>
         </w:rPr>
-        <w:t>multiple elements</w:t>
-      </w:r>
-      <w:r>
-        <w:rPr>
-          <w:sz w:val="40"/>
-          <w:szCs w:val="40"/>
-        </w:rPr>
-        <w:t xml:space="preserve"> (</w:t>
-      </w:r>
-      <w:proofErr w:type="spellStart"/>
-      <w:r>
-        <w:rPr>
-          <w:sz w:val="40"/>
-          <w:szCs w:val="40"/>
-        </w:rPr>
-        <w:t>nodelists</w:t>
-      </w:r>
-      <w:proofErr w:type="spellEnd"/>
-      <w:r>
-        <w:rPr>
-          <w:sz w:val="40"/>
-          <w:szCs w:val="40"/>
-        </w:rPr>
-        <w:t xml:space="preserve">): </w:t>
-      </w:r>
-      <w:proofErr w:type="spellStart"/>
-      <w:proofErr w:type="gramStart"/>
-      <w:r>
-        <w:rPr>
-          <w:sz w:val="40"/>
-          <w:szCs w:val="40"/>
-        </w:rPr>
-        <w:t>getElementsByClassName</w:t>
-      </w:r>
-      <w:proofErr w:type="spellEnd"/>
-      <w:r>
-        <w:rPr>
-          <w:sz w:val="40"/>
-          <w:szCs w:val="40"/>
-        </w:rPr>
-        <w:t>(</w:t>
-      </w:r>
-      <w:proofErr w:type="gramEnd"/>
-      <w:r>
-        <w:rPr>
-          <w:sz w:val="40"/>
-          <w:szCs w:val="40"/>
-        </w:rPr>
-        <w:t>class</w:t>
-      </w:r>
-      <w:r>
-        <w:rPr>
-          <w:sz w:val="40"/>
-          <w:szCs w:val="40"/>
-        </w:rPr>
-        <w:t xml:space="preserve">), </w:t>
-      </w:r>
-      <w:proofErr w:type="spellStart"/>
-      <w:r>
-        <w:rPr>
-          <w:sz w:val="40"/>
-          <w:szCs w:val="40"/>
-        </w:rPr>
-        <w:t>getElementByTagName</w:t>
-      </w:r>
-      <w:proofErr w:type="spellEnd"/>
-      <w:r>
-        <w:rPr>
-          <w:sz w:val="40"/>
-          <w:szCs w:val="40"/>
-        </w:rPr>
-        <w:t>(</w:t>
-      </w:r>
-      <w:r>
-        <w:rPr>
-          <w:sz w:val="40"/>
-          <w:szCs w:val="40"/>
-        </w:rPr>
-        <w:t>tag name</w:t>
-      </w:r>
-      <w:r>
-        <w:rPr>
-          <w:sz w:val="40"/>
-          <w:szCs w:val="40"/>
-        </w:rPr>
-        <w:t xml:space="preserve">), </w:t>
-      </w:r>
-      <w:proofErr w:type="spellStart"/>
-      <w:r>
-        <w:rPr>
-          <w:sz w:val="40"/>
-          <w:szCs w:val="40"/>
-        </w:rPr>
-        <w:t>querySelectorAll</w:t>
-      </w:r>
-      <w:proofErr w:type="spellEnd"/>
-      <w:r>
-        <w:rPr>
-          <w:sz w:val="40"/>
-          <w:szCs w:val="40"/>
-        </w:rPr>
-        <w:t>(</w:t>
-      </w:r>
-      <w:proofErr w:type="spellStart"/>
-      <w:r>
-        <w:rPr>
-          <w:sz w:val="40"/>
-          <w:szCs w:val="40"/>
-        </w:rPr>
-        <w:t>css</w:t>
-      </w:r>
-      <w:proofErr w:type="spellEnd"/>
-      <w:r>
-        <w:rPr>
-          <w:sz w:val="40"/>
-          <w:szCs w:val="40"/>
-        </w:rPr>
-        <w:t xml:space="preserve"> selector</w:t>
-      </w:r>
-      <w:r>
-        <w:rPr>
-          <w:sz w:val="40"/>
-          <w:szCs w:val="40"/>
-        </w:rPr>
-        <w:t>)</w:t>
-      </w:r>
-    </w:p>
-    <w:p>
-      <w:pPr>
-        <w:rPr>
-          <w:sz w:val="40"/>
-          <w:szCs w:val="40"/>
-        </w:rPr>
-      </w:pPr>
-      <w:r>
-        <w:rPr>
-          <w:b/>
-          <w:sz w:val="40"/>
-          <w:szCs w:val="40"/>
-        </w:rPr>
-        <w:t>Traverse</w:t>
-      </w:r>
-      <w:r>
-        <w:rPr>
-          <w:sz w:val="40"/>
-          <w:szCs w:val="40"/>
-        </w:rPr>
-        <w:t xml:space="preserve"> between element nodes: </w:t>
-      </w:r>
-      <w:proofErr w:type="spellStart"/>
-      <w:r>
-        <w:rPr>
-          <w:sz w:val="40"/>
-          <w:szCs w:val="40"/>
-        </w:rPr>
-        <w:t>parentNode</w:t>
-      </w:r>
-      <w:proofErr w:type="spellEnd"/>
-      <w:r>
-        <w:rPr>
-          <w:sz w:val="40"/>
-          <w:szCs w:val="40"/>
-        </w:rPr>
-        <w:t xml:space="preserve">, </w:t>
-      </w:r>
-      <w:proofErr w:type="spellStart"/>
-      <w:r>
-        <w:rPr>
-          <w:sz w:val="40"/>
-          <w:szCs w:val="40"/>
-        </w:rPr>
-        <w:t>previousSibling</w:t>
-      </w:r>
-      <w:proofErr w:type="spellEnd"/>
-      <w:r>
-        <w:rPr>
-          <w:sz w:val="40"/>
-          <w:szCs w:val="40"/>
-        </w:rPr>
-        <w:t>/</w:t>
-      </w:r>
-      <w:proofErr w:type="spellStart"/>
-      <w:r>
-        <w:rPr>
-          <w:sz w:val="40"/>
-          <w:szCs w:val="40"/>
-        </w:rPr>
-        <w:t>nextSibling</w:t>
-      </w:r>
-      <w:proofErr w:type="spellEnd"/>
-      <w:r>
-        <w:rPr>
-          <w:sz w:val="40"/>
-          <w:szCs w:val="40"/>
-        </w:rPr>
-        <w:t xml:space="preserve">, </w:t>
-      </w:r>
-      <w:proofErr w:type="spellStart"/>
-      <w:r>
-        <w:rPr>
-          <w:sz w:val="40"/>
-          <w:szCs w:val="40"/>
-        </w:rPr>
-        <w:t>firstChild</w:t>
-      </w:r>
-      <w:proofErr w:type="spellEnd"/>
-      <w:r>
-        <w:rPr>
-          <w:sz w:val="40"/>
-          <w:szCs w:val="40"/>
-        </w:rPr>
-        <w:t>/</w:t>
-      </w:r>
-      <w:proofErr w:type="spellStart"/>
-      <w:r>
-        <w:rPr>
-          <w:sz w:val="40"/>
-          <w:szCs w:val="40"/>
-        </w:rPr>
-        <w:t>lastChild</w:t>
-      </w:r>
-      <w:proofErr w:type="spellEnd"/>
-    </w:p>
-    <w:p>
-      <w:pPr>
-        <w:rPr>
-          <w:b/>
-          <w:sz w:val="40"/>
-          <w:szCs w:val="40"/>
-        </w:rPr>
-      </w:pPr>
-      <w:r>
-        <w:rPr>
-          <w:sz w:val="40"/>
-          <w:szCs w:val="40"/>
-        </w:rPr>
-        <w:t>+</w:t>
-      </w:r>
-      <w:r>
-        <w:rPr>
-          <w:b/>
-          <w:sz w:val="40"/>
-          <w:szCs w:val="40"/>
-        </w:rPr>
-        <w:t>Step 2: Work with those elements</w:t>
-      </w:r>
-    </w:p>
-    <w:p>
-      <w:pPr>
-        <w:rPr>
-          <w:sz w:val="40"/>
-          <w:szCs w:val="40"/>
-        </w:rPr>
-      </w:pPr>
-      <w:r>
-        <w:rPr>
-          <w:sz w:val="40"/>
-          <w:szCs w:val="40"/>
-        </w:rPr>
-        <w:t xml:space="preserve">Access/update </w:t>
-      </w:r>
-      <w:r>
-        <w:rPr>
-          <w:b/>
-          <w:sz w:val="40"/>
-          <w:szCs w:val="40"/>
-        </w:rPr>
-        <w:t>text nodes</w:t>
-      </w:r>
-      <w:r>
-        <w:rPr>
-          <w:sz w:val="40"/>
-          <w:szCs w:val="40"/>
-        </w:rPr>
-        <w:t xml:space="preserve">: </w:t>
-      </w:r>
-      <w:proofErr w:type="spellStart"/>
-      <w:r>
-        <w:rPr>
-          <w:sz w:val="40"/>
-          <w:szCs w:val="40"/>
-        </w:rPr>
-        <w:t>firstChild</w:t>
-      </w:r>
-      <w:proofErr w:type="spellEnd"/>
-      <w:r>
-        <w:rPr>
-          <w:sz w:val="40"/>
-          <w:szCs w:val="40"/>
-        </w:rPr>
-        <w:t xml:space="preserve">, </w:t>
-      </w:r>
-      <w:proofErr w:type="spellStart"/>
-      <w:r>
-        <w:rPr>
-          <w:sz w:val="40"/>
-          <w:szCs w:val="40"/>
-        </w:rPr>
-        <w:t>nodeValue</w:t>
-      </w:r>
-      <w:proofErr w:type="spellEnd"/>
-      <w:r>
-        <w:rPr>
-          <w:sz w:val="40"/>
-          <w:szCs w:val="40"/>
-        </w:rPr>
-        <w:t xml:space="preserve"> </w:t>
-      </w:r>
-    </w:p>
-    <w:p>
-      <w:pPr>
-        <w:rPr>
-          <w:sz w:val="40"/>
-          <w:szCs w:val="40"/>
-        </w:rPr>
-      </w:pPr>
-      <w:r>
-        <w:rPr>
-          <w:sz w:val="40"/>
-          <w:szCs w:val="40"/>
-        </w:rPr>
-        <w:t xml:space="preserve">Work with </w:t>
-      </w:r>
-      <w:r>
-        <w:rPr>
-          <w:b/>
-          <w:sz w:val="40"/>
-          <w:szCs w:val="40"/>
-        </w:rPr>
         <w:t>HTML content</w:t>
       </w:r>
       <w:r>
@@ -6043,112 +4940,7 @@
           <w:sz w:val="40"/>
           <w:szCs w:val="40"/>
         </w:rPr>
-        <w:t xml:space="preserve">: </w:t>
-      </w:r>
-      <w:proofErr w:type="spellStart"/>
-      <w:r>
-        <w:rPr>
-          <w:sz w:val="40"/>
-          <w:szCs w:val="40"/>
-        </w:rPr>
-        <w:t>innerHTML</w:t>
-      </w:r>
-      <w:proofErr w:type="spellEnd"/>
-      <w:r>
-        <w:rPr>
-          <w:sz w:val="40"/>
-          <w:szCs w:val="40"/>
-        </w:rPr>
-        <w:t xml:space="preserve">, </w:t>
-      </w:r>
-      <w:proofErr w:type="spellStart"/>
-      <w:r>
-        <w:rPr>
-          <w:sz w:val="40"/>
-          <w:szCs w:val="40"/>
-        </w:rPr>
-        <w:t>textContent</w:t>
-      </w:r>
-      <w:proofErr w:type="spellEnd"/>
-      <w:r>
-        <w:rPr>
-          <w:sz w:val="40"/>
-          <w:szCs w:val="40"/>
-        </w:rPr>
-        <w:t xml:space="preserve">, </w:t>
-      </w:r>
-      <w:proofErr w:type="spellStart"/>
-      <w:proofErr w:type="gramStart"/>
-      <w:r>
-        <w:rPr>
-          <w:sz w:val="40"/>
-          <w:szCs w:val="40"/>
-        </w:rPr>
-        <w:t>createElement</w:t>
-      </w:r>
-      <w:proofErr w:type="spellEnd"/>
-      <w:r>
-        <w:rPr>
-          <w:sz w:val="40"/>
-          <w:szCs w:val="40"/>
-        </w:rPr>
-        <w:t>(</w:t>
-      </w:r>
-      <w:proofErr w:type="gramEnd"/>
-      <w:r>
-        <w:rPr>
-          <w:sz w:val="40"/>
-          <w:szCs w:val="40"/>
-        </w:rPr>
-        <w:t xml:space="preserve">), </w:t>
-      </w:r>
-      <w:proofErr w:type="spellStart"/>
-      <w:r>
-        <w:rPr>
-          <w:sz w:val="40"/>
-          <w:szCs w:val="40"/>
-        </w:rPr>
-        <w:t>createTextNode</w:t>
-      </w:r>
-      <w:proofErr w:type="spellEnd"/>
-      <w:r>
-        <w:rPr>
-          <w:sz w:val="40"/>
-          <w:szCs w:val="40"/>
-        </w:rPr>
-        <w:t xml:space="preserve">(), </w:t>
-      </w:r>
-      <w:proofErr w:type="spellStart"/>
-      <w:r>
-        <w:rPr>
-          <w:sz w:val="40"/>
-          <w:szCs w:val="40"/>
-        </w:rPr>
-        <w:t>appendChild</w:t>
-      </w:r>
-      <w:proofErr w:type="spellEnd"/>
-      <w:r>
-        <w:rPr>
-          <w:sz w:val="40"/>
-          <w:szCs w:val="40"/>
-        </w:rPr>
-        <w:t>()/</w:t>
-      </w:r>
-      <w:proofErr w:type="spellStart"/>
-      <w:r>
-        <w:rPr>
-          <w:sz w:val="40"/>
-          <w:szCs w:val="40"/>
-        </w:rPr>
-        <w:t>removeChild</w:t>
-      </w:r>
-      <w:proofErr w:type="spellEnd"/>
-      <w:r>
-        <w:rPr>
-          <w:sz w:val="40"/>
-          <w:szCs w:val="40"/>
-        </w:rPr>
-        <w:t>()</w:t>
+        <w:t>: innerHTML, textContent, createElement(), createTextNode(), appendChild()/removeChild()</w:t>
       </w:r>
     </w:p>
     <w:p>
@@ -6179,96 +4971,7 @@
           <w:sz w:val="40"/>
           <w:szCs w:val="40"/>
         </w:rPr>
-        <w:t xml:space="preserve">: </w:t>
-      </w:r>
-      <w:proofErr w:type="spellStart"/>
-      <w:r>
-        <w:rPr>
-          <w:sz w:val="40"/>
-          <w:szCs w:val="40"/>
-        </w:rPr>
-        <w:t>className</w:t>
-      </w:r>
-      <w:proofErr w:type="spellEnd"/>
-      <w:r>
-        <w:rPr>
-          <w:sz w:val="40"/>
-          <w:szCs w:val="40"/>
-        </w:rPr>
-        <w:t xml:space="preserve">/id, </w:t>
-      </w:r>
-      <w:proofErr w:type="spellStart"/>
-      <w:proofErr w:type="gramStart"/>
-      <w:r>
-        <w:rPr>
-          <w:sz w:val="40"/>
-          <w:szCs w:val="40"/>
-        </w:rPr>
-        <w:t>hasAttribute</w:t>
-      </w:r>
-      <w:proofErr w:type="spellEnd"/>
-      <w:r>
-        <w:rPr>
-          <w:sz w:val="40"/>
-          <w:szCs w:val="40"/>
-        </w:rPr>
-        <w:t>(</w:t>
-      </w:r>
-      <w:proofErr w:type="gramEnd"/>
-      <w:r>
-        <w:rPr>
-          <w:sz w:val="40"/>
-          <w:szCs w:val="40"/>
-        </w:rPr>
-        <w:t xml:space="preserve">), </w:t>
-      </w:r>
-      <w:proofErr w:type="spellStart"/>
-      <w:r>
-        <w:rPr>
-          <w:sz w:val="40"/>
-          <w:szCs w:val="40"/>
-        </w:rPr>
-        <w:t>getAttribute</w:t>
-      </w:r>
-      <w:proofErr w:type="spellEnd"/>
-      <w:r>
-        <w:rPr>
-          <w:sz w:val="40"/>
-          <w:szCs w:val="40"/>
-        </w:rPr>
-        <w:t xml:space="preserve">(), </w:t>
-      </w:r>
-      <w:proofErr w:type="spellStart"/>
-      <w:r>
-        <w:rPr>
-          <w:sz w:val="40"/>
-          <w:szCs w:val="40"/>
-        </w:rPr>
-        <w:t>setAttribute</w:t>
-      </w:r>
-      <w:proofErr w:type="spellEnd"/>
-      <w:r>
-        <w:rPr>
-          <w:sz w:val="40"/>
-          <w:szCs w:val="40"/>
-        </w:rPr>
-        <w:t xml:space="preserve">(), </w:t>
-      </w:r>
-      <w:proofErr w:type="spellStart"/>
-      <w:r>
-        <w:rPr>
-          <w:sz w:val="40"/>
-          <w:szCs w:val="40"/>
-        </w:rPr>
-        <w:t>removeAttribute</w:t>
-      </w:r>
-      <w:proofErr w:type="spellEnd"/>
-      <w:r>
-        <w:rPr>
-          <w:sz w:val="40"/>
-          <w:szCs w:val="40"/>
-        </w:rPr>
-        <w:t xml:space="preserve">() </w:t>
+        <w:t xml:space="preserve">: className/id, hasAttribute(), getAttribute(), setAttribute(), removeAttribute() </w:t>
       </w:r>
     </w:p>
     <w:p>
@@ -6499,7 +5202,6 @@
         </w:rPr>
         <w:t xml:space="preserve">+Use a property </w:t>
       </w:r>
-      <w:proofErr w:type="spellStart"/>
       <w:r>
         <w:rPr>
           <w:b/>
@@ -6509,7 +5211,6 @@
         </w:rPr>
         <w:t>className</w:t>
       </w:r>
-      <w:proofErr w:type="spellEnd"/>
       <w:r>
         <w:rPr>
           <w:sz w:val="40"/>
@@ -6532,7 +5233,6 @@
         </w:rPr>
         <w:t>-</w:t>
       </w:r>
-      <w:proofErr w:type="spellStart"/>
       <w:r>
         <w:rPr>
           <w:b/>
@@ -6542,7 +5242,6 @@
         </w:rPr>
         <w:t>Nodelists</w:t>
       </w:r>
-      <w:proofErr w:type="spellEnd"/>
       <w:r>
         <w:rPr>
           <w:sz w:val="40"/>
@@ -6564,173 +5263,121 @@
           <w:szCs w:val="40"/>
         </w:rPr>
         <w:lastRenderedPageBreak/>
+        <w:t>+getElementsByTagName(‘h1)</w:t>
+      </w:r>
+    </w:p>
+    <w:p>
+      <w:pPr>
+        <w:rPr>
+          <w:sz w:val="40"/>
+          <w:szCs w:val="40"/>
+        </w:rPr>
+      </w:pPr>
+      <w:r>
+        <w:rPr>
+          <w:sz w:val="40"/>
+          <w:szCs w:val="40"/>
+        </w:rPr>
+        <w:t>+getElementsByClassName(‘hot’)</w:t>
+      </w:r>
+    </w:p>
+    <w:p>
+      <w:pPr>
+        <w:rPr>
+          <w:sz w:val="40"/>
+          <w:szCs w:val="40"/>
+        </w:rPr>
+      </w:pPr>
+      <w:r>
+        <w:rPr>
+          <w:sz w:val="40"/>
+          <w:szCs w:val="40"/>
+        </w:rPr>
+        <w:t>+querySelectorAll(‘li[id]’): return elements &lt;li&gt; having [id] attribute</w:t>
+      </w:r>
+    </w:p>
+    <w:p>
+      <w:pPr>
+        <w:rPr>
+          <w:sz w:val="40"/>
+          <w:szCs w:val="40"/>
+        </w:rPr>
+      </w:pPr>
+      <w:r>
+        <w:rPr>
+          <w:sz w:val="40"/>
+          <w:szCs w:val="40"/>
+        </w:rPr>
+        <w:t>-</w:t>
+      </w:r>
+      <w:r>
+        <w:rPr>
+          <w:b/>
+          <w:sz w:val="40"/>
+          <w:szCs w:val="40"/>
+        </w:rPr>
+        <w:t>Select</w:t>
+      </w:r>
+      <w:r>
+        <w:rPr>
+          <w:sz w:val="40"/>
+          <w:szCs w:val="40"/>
+        </w:rPr>
+        <w:t xml:space="preserve"> an </w:t>
+      </w:r>
+      <w:r>
+        <w:rPr>
+          <w:b/>
+          <w:sz w:val="40"/>
+          <w:szCs w:val="40"/>
+        </w:rPr>
+        <w:t>element</w:t>
+      </w:r>
+      <w:r>
+        <w:rPr>
+          <w:sz w:val="40"/>
+          <w:szCs w:val="40"/>
+        </w:rPr>
+        <w:t xml:space="preserve"> from a </w:t>
+      </w:r>
+      <w:r>
+        <w:rPr>
+          <w:b/>
+          <w:sz w:val="40"/>
+          <w:szCs w:val="40"/>
+        </w:rPr>
+        <w:t>nodelist</w:t>
+      </w:r>
+      <w:r>
+        <w:rPr>
+          <w:sz w:val="40"/>
+          <w:szCs w:val="40"/>
+        </w:rPr>
+        <w:t xml:space="preserve">: </w:t>
+      </w:r>
+    </w:p>
+    <w:p>
+      <w:pPr>
+        <w:rPr>
+          <w:sz w:val="40"/>
+          <w:szCs w:val="40"/>
+        </w:rPr>
+      </w:pPr>
+      <w:r>
+        <w:rPr>
+          <w:sz w:val="40"/>
+          <w:szCs w:val="40"/>
+        </w:rPr>
         <w:t>+</w:t>
       </w:r>
-      <w:proofErr w:type="spellStart"/>
-      <w:r>
-        <w:rPr>
-          <w:sz w:val="40"/>
-          <w:szCs w:val="40"/>
-        </w:rPr>
-        <w:t>getElementsByTagName</w:t>
-      </w:r>
-      <w:proofErr w:type="spellEnd"/>
-      <w:r>
-        <w:rPr>
-          <w:sz w:val="40"/>
-          <w:szCs w:val="40"/>
-        </w:rPr>
-        <w:t>(‘h1)</w:t>
-      </w:r>
-    </w:p>
-    <w:p>
-      <w:pPr>
-        <w:rPr>
-          <w:sz w:val="40"/>
-          <w:szCs w:val="40"/>
-        </w:rPr>
-      </w:pPr>
-      <w:r>
-        <w:rPr>
-          <w:sz w:val="40"/>
-          <w:szCs w:val="40"/>
-        </w:rPr>
-        <w:t>+</w:t>
-      </w:r>
-      <w:proofErr w:type="spellStart"/>
-      <w:r>
-        <w:rPr>
-          <w:sz w:val="40"/>
-          <w:szCs w:val="40"/>
-        </w:rPr>
-        <w:t>getElementsByClassName</w:t>
-      </w:r>
-      <w:proofErr w:type="spellEnd"/>
-      <w:r>
-        <w:rPr>
-          <w:sz w:val="40"/>
-          <w:szCs w:val="40"/>
-        </w:rPr>
-        <w:t>(‘hot’)</w:t>
-      </w:r>
-    </w:p>
-    <w:p>
-      <w:pPr>
-        <w:rPr>
-          <w:sz w:val="40"/>
-          <w:szCs w:val="40"/>
-        </w:rPr>
-      </w:pPr>
-      <w:r>
-        <w:rPr>
-          <w:sz w:val="40"/>
-          <w:szCs w:val="40"/>
-        </w:rPr>
-        <w:t>+</w:t>
-      </w:r>
-      <w:proofErr w:type="spellStart"/>
-      <w:r>
-        <w:rPr>
-          <w:sz w:val="40"/>
-          <w:szCs w:val="40"/>
-        </w:rPr>
-        <w:t>querySelectorAll</w:t>
-      </w:r>
-      <w:proofErr w:type="spellEnd"/>
-      <w:r>
-        <w:rPr>
-          <w:sz w:val="40"/>
-          <w:szCs w:val="40"/>
-        </w:rPr>
-        <w:t>(‘li[id]’): return elements &lt;li&gt; having [id] attribute</w:t>
-      </w:r>
-    </w:p>
-    <w:p>
-      <w:pPr>
-        <w:rPr>
-          <w:sz w:val="40"/>
-          <w:szCs w:val="40"/>
-        </w:rPr>
-      </w:pPr>
-      <w:r>
-        <w:rPr>
-          <w:sz w:val="40"/>
-          <w:szCs w:val="40"/>
-        </w:rPr>
-        <w:t>-</w:t>
-      </w:r>
       <w:r>
         <w:rPr>
           <w:b/>
           <w:sz w:val="40"/>
           <w:szCs w:val="40"/>
         </w:rPr>
-        <w:t>Select</w:t>
-      </w:r>
-      <w:r>
-        <w:rPr>
-          <w:sz w:val="40"/>
-          <w:szCs w:val="40"/>
-        </w:rPr>
-        <w:t xml:space="preserve"> an </w:t>
-      </w:r>
-      <w:r>
-        <w:rPr>
-          <w:b/>
-          <w:sz w:val="40"/>
-          <w:szCs w:val="40"/>
-        </w:rPr>
-        <w:t>element</w:t>
-      </w:r>
-      <w:r>
-        <w:rPr>
-          <w:sz w:val="40"/>
-          <w:szCs w:val="40"/>
-        </w:rPr>
-        <w:t xml:space="preserve"> from a </w:t>
-      </w:r>
-      <w:proofErr w:type="spellStart"/>
-      <w:r>
-        <w:rPr>
-          <w:b/>
-          <w:sz w:val="40"/>
-          <w:szCs w:val="40"/>
-        </w:rPr>
-        <w:t>nodelist</w:t>
-      </w:r>
-      <w:proofErr w:type="spellEnd"/>
-      <w:r>
-        <w:rPr>
-          <w:sz w:val="40"/>
-          <w:szCs w:val="40"/>
-        </w:rPr>
-        <w:t xml:space="preserve">: </w:t>
-      </w:r>
-    </w:p>
-    <w:p>
-      <w:pPr>
-        <w:rPr>
-          <w:sz w:val="40"/>
-          <w:szCs w:val="40"/>
-        </w:rPr>
-      </w:pPr>
-      <w:r>
-        <w:rPr>
-          <w:sz w:val="40"/>
-          <w:szCs w:val="40"/>
-        </w:rPr>
-        <w:t>+</w:t>
-      </w:r>
-      <w:proofErr w:type="gramStart"/>
-      <w:r>
-        <w:rPr>
-          <w:b/>
-          <w:sz w:val="40"/>
-          <w:szCs w:val="40"/>
-        </w:rPr>
         <w:t>item()</w:t>
       </w:r>
-      <w:proofErr w:type="gramEnd"/>
     </w:p>
     <w:p>
       <w:pPr>
@@ -6947,23 +5594,7 @@
           <w:sz w:val="40"/>
           <w:szCs w:val="40"/>
         </w:rPr>
-        <w:t>-</w:t>
-      </w:r>
-      <w:proofErr w:type="gramStart"/>
-      <w:r>
-        <w:rPr>
-          <w:sz w:val="40"/>
-          <w:szCs w:val="40"/>
-        </w:rPr>
-        <w:t>Select  elements</w:t>
-      </w:r>
-      <w:proofErr w:type="gramEnd"/>
-      <w:r>
-        <w:rPr>
-          <w:sz w:val="40"/>
-          <w:szCs w:val="40"/>
-        </w:rPr>
-        <w:t xml:space="preserve"> by </w:t>
+        <w:t xml:space="preserve">-Select  elements by </w:t>
       </w:r>
       <w:r>
         <w:rPr>
@@ -7069,121 +5700,65 @@
         <w:lastRenderedPageBreak/>
         <w:t>+</w:t>
       </w:r>
-      <w:proofErr w:type="spellStart"/>
-      <w:proofErr w:type="gramStart"/>
       <w:r>
         <w:rPr>
           <w:b/>
           <w:sz w:val="40"/>
           <w:szCs w:val="40"/>
         </w:rPr>
-        <w:t>querySelector</w:t>
-      </w:r>
-      <w:proofErr w:type="spellEnd"/>
+        <w:t>querySelector()</w:t>
+      </w:r>
+      <w:r>
+        <w:rPr>
+          <w:sz w:val="40"/>
+          <w:szCs w:val="40"/>
+        </w:rPr>
+        <w:t>: return 1</w:t>
+      </w:r>
+      <w:r>
+        <w:rPr>
+          <w:sz w:val="40"/>
+          <w:szCs w:val="40"/>
+          <w:vertAlign w:val="superscript"/>
+        </w:rPr>
+        <w:t>st</w:t>
+      </w:r>
+      <w:r>
+        <w:rPr>
+          <w:sz w:val="40"/>
+          <w:szCs w:val="40"/>
+        </w:rPr>
+        <w:t xml:space="preserve"> element node that matches CSS style selector</w:t>
+      </w:r>
+    </w:p>
+    <w:p>
+      <w:pPr>
+        <w:rPr>
+          <w:sz w:val="40"/>
+          <w:szCs w:val="40"/>
+        </w:rPr>
+      </w:pPr>
+      <w:r>
+        <w:rPr>
+          <w:sz w:val="40"/>
+          <w:szCs w:val="40"/>
+        </w:rPr>
+        <w:t>+</w:t>
+      </w:r>
       <w:r>
         <w:rPr>
           <w:b/>
           <w:sz w:val="40"/>
           <w:szCs w:val="40"/>
         </w:rPr>
-        <w:t>(</w:t>
-      </w:r>
-      <w:proofErr w:type="gramEnd"/>
-      <w:r>
-        <w:rPr>
-          <w:b/>
-          <w:sz w:val="40"/>
-          <w:szCs w:val="40"/>
-        </w:rPr>
-        <w:t>)</w:t>
-      </w:r>
-      <w:r>
-        <w:rPr>
-          <w:sz w:val="40"/>
-          <w:szCs w:val="40"/>
-        </w:rPr>
-        <w:t>: return 1</w:t>
-      </w:r>
-      <w:r>
-        <w:rPr>
-          <w:sz w:val="40"/>
-          <w:szCs w:val="40"/>
-          <w:vertAlign w:val="superscript"/>
-        </w:rPr>
-        <w:t>st</w:t>
-      </w:r>
-      <w:r>
-        <w:rPr>
-          <w:sz w:val="40"/>
-          <w:szCs w:val="40"/>
-        </w:rPr>
-        <w:t xml:space="preserve"> element node that matches CSS style selector</w:t>
-      </w:r>
-    </w:p>
-    <w:p>
-      <w:pPr>
-        <w:rPr>
-          <w:sz w:val="40"/>
-          <w:szCs w:val="40"/>
-        </w:rPr>
-      </w:pPr>
-      <w:r>
-        <w:rPr>
-          <w:sz w:val="40"/>
-          <w:szCs w:val="40"/>
-        </w:rPr>
-        <w:t>+</w:t>
-      </w:r>
-      <w:proofErr w:type="spellStart"/>
-      <w:proofErr w:type="gramStart"/>
-      <w:r>
-        <w:rPr>
-          <w:b/>
-          <w:sz w:val="40"/>
-          <w:szCs w:val="40"/>
-        </w:rPr>
-        <w:t>querySelectorAll</w:t>
-      </w:r>
-      <w:proofErr w:type="spellEnd"/>
-      <w:r>
-        <w:rPr>
-          <w:b/>
-          <w:sz w:val="40"/>
-          <w:szCs w:val="40"/>
-        </w:rPr>
-        <w:t>(</w:t>
-      </w:r>
-      <w:proofErr w:type="gramEnd"/>
-      <w:r>
-        <w:rPr>
-          <w:b/>
-          <w:sz w:val="40"/>
-          <w:szCs w:val="40"/>
-        </w:rPr>
-        <w:t>):</w:t>
-      </w:r>
-      <w:r>
-        <w:rPr>
-          <w:sz w:val="40"/>
-          <w:szCs w:val="40"/>
-        </w:rPr>
-        <w:t xml:space="preserve"> return </w:t>
-      </w:r>
-      <w:proofErr w:type="spellStart"/>
-      <w:r>
-        <w:rPr>
-          <w:sz w:val="40"/>
-          <w:szCs w:val="40"/>
-        </w:rPr>
-        <w:t>NodeList</w:t>
-      </w:r>
-      <w:proofErr w:type="spellEnd"/>
-      <w:r>
-        <w:rPr>
-          <w:sz w:val="40"/>
-          <w:szCs w:val="40"/>
-        </w:rPr>
-        <w:t xml:space="preserve"> of all matches</w:t>
+        <w:t>querySelectorAll():</w:t>
+      </w:r>
+      <w:r>
+        <w:rPr>
+          <w:sz w:val="40"/>
+          <w:szCs w:val="40"/>
+        </w:rPr>
+        <w:t xml:space="preserve"> return NodeList of all matches</w:t>
       </w:r>
     </w:p>
     <w:p>
@@ -7265,7 +5840,6 @@
         </w:rPr>
         <w:t xml:space="preserve"> actions for an entire </w:t>
       </w:r>
-      <w:proofErr w:type="spellStart"/>
       <w:r>
         <w:rPr>
           <w:b/>
@@ -7274,7 +5848,6 @@
         </w:rPr>
         <w:t>nodelist</w:t>
       </w:r>
-      <w:proofErr w:type="spellEnd"/>
       <w:r>
         <w:rPr>
           <w:sz w:val="40"/>
@@ -7385,7 +5958,6 @@
         </w:rPr>
         <w:t>+</w:t>
       </w:r>
-      <w:proofErr w:type="spellStart"/>
       <w:r>
         <w:rPr>
           <w:b/>
@@ -7394,7 +5966,6 @@
         </w:rPr>
         <w:t>parentNode</w:t>
       </w:r>
-      <w:proofErr w:type="spellEnd"/>
       <w:r>
         <w:rPr>
           <w:sz w:val="40"/>
@@ -7417,98 +5988,58 @@
         </w:rPr>
         <w:t>+</w:t>
       </w:r>
-      <w:proofErr w:type="spellStart"/>
       <w:r>
         <w:rPr>
           <w:b/>
           <w:sz w:val="40"/>
           <w:szCs w:val="40"/>
         </w:rPr>
-        <w:t>previousSibling</w:t>
-      </w:r>
-      <w:proofErr w:type="spellEnd"/>
+        <w:t>previousSibling, nextSibling</w:t>
+      </w:r>
+    </w:p>
+    <w:p>
+      <w:pPr>
+        <w:rPr>
+          <w:sz w:val="40"/>
+          <w:szCs w:val="40"/>
+        </w:rPr>
+      </w:pPr>
+      <w:r>
+        <w:rPr>
+          <w:sz w:val="40"/>
+          <w:szCs w:val="40"/>
+        </w:rPr>
+        <w:t>+</w:t>
+      </w:r>
       <w:r>
         <w:rPr>
           <w:b/>
           <w:sz w:val="40"/>
           <w:szCs w:val="40"/>
         </w:rPr>
-        <w:t xml:space="preserve">, </w:t>
-      </w:r>
-      <w:proofErr w:type="spellStart"/>
+        <w:t>firstChild, lastChild</w:t>
+      </w:r>
+    </w:p>
+    <w:p>
+      <w:pPr>
+        <w:rPr>
+          <w:sz w:val="40"/>
+          <w:szCs w:val="40"/>
+        </w:rPr>
+      </w:pPr>
+      <w:r>
+        <w:rPr>
+          <w:sz w:val="40"/>
+          <w:szCs w:val="40"/>
+        </w:rPr>
+        <w:t>-</w:t>
+      </w:r>
       <w:r>
         <w:rPr>
           <w:b/>
           <w:sz w:val="40"/>
           <w:szCs w:val="40"/>
         </w:rPr>
-        <w:t>nextSibling</w:t>
-      </w:r>
-      <w:proofErr w:type="spellEnd"/>
-    </w:p>
-    <w:p>
-      <w:pPr>
-        <w:rPr>
-          <w:sz w:val="40"/>
-          <w:szCs w:val="40"/>
-        </w:rPr>
-      </w:pPr>
-      <w:r>
-        <w:rPr>
-          <w:sz w:val="40"/>
-          <w:szCs w:val="40"/>
-        </w:rPr>
-        <w:t>+</w:t>
-      </w:r>
-      <w:proofErr w:type="spellStart"/>
-      <w:r>
-        <w:rPr>
-          <w:b/>
-          <w:sz w:val="40"/>
-          <w:szCs w:val="40"/>
-        </w:rPr>
-        <w:t>firstChild</w:t>
-      </w:r>
-      <w:proofErr w:type="spellEnd"/>
-      <w:r>
-        <w:rPr>
-          <w:b/>
-          <w:sz w:val="40"/>
-          <w:szCs w:val="40"/>
-        </w:rPr>
-        <w:t xml:space="preserve">, </w:t>
-      </w:r>
-      <w:proofErr w:type="spellStart"/>
-      <w:r>
-        <w:rPr>
-          <w:b/>
-          <w:sz w:val="40"/>
-          <w:szCs w:val="40"/>
-        </w:rPr>
-        <w:t>lastChild</w:t>
-      </w:r>
-      <w:proofErr w:type="spellEnd"/>
-    </w:p>
-    <w:p>
-      <w:pPr>
-        <w:rPr>
-          <w:sz w:val="40"/>
-          <w:szCs w:val="40"/>
-        </w:rPr>
-      </w:pPr>
-      <w:r>
-        <w:rPr>
-          <w:sz w:val="40"/>
-          <w:szCs w:val="40"/>
-        </w:rPr>
-        <w:t>-</w:t>
-      </w:r>
-      <w:r>
-        <w:rPr>
-          <w:b/>
-          <w:sz w:val="40"/>
-          <w:szCs w:val="40"/>
-        </w:rPr>
         <w:t>whitespace nodes</w:t>
       </w:r>
       <w:r>
@@ -7523,23 +6054,7 @@
           <w:sz w:val="40"/>
           <w:szCs w:val="40"/>
         </w:rPr>
-        <w:t xml:space="preserve"> Some browsers add a text node whenever they </w:t>
-      </w:r>
-      <w:proofErr w:type="spellStart"/>
-      <w:r>
-        <w:rPr>
-          <w:sz w:val="40"/>
-          <w:szCs w:val="40"/>
-        </w:rPr>
-        <w:t>com</w:t>
-      </w:r>
-      <w:proofErr w:type="spellEnd"/>
-      <w:r>
-        <w:rPr>
-          <w:sz w:val="40"/>
-          <w:szCs w:val="40"/>
-        </w:rPr>
-        <w:t xml:space="preserve"> across whitespace between elements. So properties above return different elements in different browsers. You could </w:t>
+        <w:t xml:space="preserve"> Some browsers add a text node whenever they com across whitespace between elements. So properties above return different elements in different browsers. You could </w:t>
       </w:r>
       <w:r>
         <w:rPr>
@@ -7838,7 +6353,6 @@
         </w:rPr>
         <w:t xml:space="preserve">:  </w:t>
       </w:r>
-      <w:proofErr w:type="spellStart"/>
       <w:r>
         <w:rPr>
           <w:b/>
@@ -7848,7 +6362,6 @@
         </w:rPr>
         <w:t>nodeValue</w:t>
       </w:r>
-      <w:proofErr w:type="spellEnd"/>
       <w:r>
         <w:rPr>
           <w:sz w:val="40"/>
@@ -7948,7 +6461,6 @@
                 <w:szCs w:val="40"/>
               </w:rPr>
             </w:pPr>
-            <w:proofErr w:type="spellStart"/>
             <w:r>
               <w:rPr>
                 <w:sz w:val="40"/>
@@ -7957,7 +6469,6 @@
               <w:lastRenderedPageBreak/>
               <w:t>innerHTML</w:t>
             </w:r>
-            <w:proofErr w:type="spellEnd"/>
           </w:p>
         </w:tc>
         <w:tc>
@@ -7993,7 +6504,6 @@
                 <w:szCs w:val="40"/>
               </w:rPr>
             </w:pPr>
-            <w:proofErr w:type="spellStart"/>
             <w:r>
               <w:rPr>
                 <w:sz w:val="40"/>
@@ -8001,7 +6511,6 @@
               </w:rPr>
               <w:t>textContent</w:t>
             </w:r>
-            <w:proofErr w:type="spellEnd"/>
           </w:p>
         </w:tc>
         <w:tc>
@@ -8037,7 +6546,6 @@
                 <w:szCs w:val="40"/>
               </w:rPr>
             </w:pPr>
-            <w:proofErr w:type="spellStart"/>
             <w:r>
               <w:rPr>
                 <w:sz w:val="40"/>
@@ -8045,7 +6553,6 @@
               </w:rPr>
               <w:t>innerText</w:t>
             </w:r>
-            <w:proofErr w:type="spellEnd"/>
           </w:p>
         </w:tc>
         <w:tc>
@@ -8084,7 +6591,6 @@
         </w:rPr>
         <w:t xml:space="preserve">-Access &amp; Update a text node with </w:t>
       </w:r>
-      <w:proofErr w:type="spellStart"/>
       <w:r>
         <w:rPr>
           <w:b/>
@@ -8101,7 +6607,6 @@
         </w:rPr>
         <w:t>alue</w:t>
       </w:r>
-      <w:proofErr w:type="spellEnd"/>
       <w:r>
         <w:rPr>
           <w:sz w:val="40"/>
@@ -8189,7 +6694,6 @@
         </w:rPr>
         <w:t>+</w:t>
       </w:r>
-      <w:proofErr w:type="spellStart"/>
       <w:r>
         <w:rPr>
           <w:b/>
@@ -8198,7 +6702,6 @@
         </w:rPr>
         <w:t>innerHTML</w:t>
       </w:r>
-      <w:proofErr w:type="spellEnd"/>
       <w:r>
         <w:rPr>
           <w:sz w:val="40"/>
@@ -8286,83 +6789,43 @@
         </w:rPr>
         <w:t xml:space="preserve">: target individual nodes in DOM tree: </w:t>
       </w:r>
-      <w:proofErr w:type="spellStart"/>
-      <w:proofErr w:type="gramStart"/>
       <w:r>
         <w:rPr>
           <w:b/>
           <w:sz w:val="40"/>
           <w:szCs w:val="40"/>
         </w:rPr>
-        <w:t>createElement</w:t>
-      </w:r>
-      <w:proofErr w:type="spellEnd"/>
+        <w:t>createElement()</w:t>
+      </w:r>
+      <w:r>
+        <w:rPr>
+          <w:sz w:val="40"/>
+          <w:szCs w:val="40"/>
+        </w:rPr>
+        <w:t xml:space="preserve">, </w:t>
+      </w:r>
       <w:r>
         <w:rPr>
           <w:b/>
           <w:sz w:val="40"/>
           <w:szCs w:val="40"/>
         </w:rPr>
-        <w:t>(</w:t>
-      </w:r>
-      <w:proofErr w:type="gramEnd"/>
+        <w:t>createTextNode()</w:t>
+      </w:r>
+      <w:r>
+        <w:rPr>
+          <w:sz w:val="40"/>
+          <w:szCs w:val="40"/>
+        </w:rPr>
+        <w:t xml:space="preserve">, </w:t>
+      </w:r>
       <w:r>
         <w:rPr>
           <w:b/>
           <w:sz w:val="40"/>
           <w:szCs w:val="40"/>
         </w:rPr>
-        <w:t>)</w:t>
-      </w:r>
-      <w:r>
-        <w:rPr>
-          <w:sz w:val="40"/>
-          <w:szCs w:val="40"/>
-        </w:rPr>
-        <w:t xml:space="preserve">, </w:t>
-      </w:r>
-      <w:proofErr w:type="spellStart"/>
-      <w:r>
-        <w:rPr>
-          <w:b/>
-          <w:sz w:val="40"/>
-          <w:szCs w:val="40"/>
-        </w:rPr>
-        <w:t>createTextNode</w:t>
-      </w:r>
-      <w:proofErr w:type="spellEnd"/>
-      <w:r>
-        <w:rPr>
-          <w:b/>
-          <w:sz w:val="40"/>
-          <w:szCs w:val="40"/>
-        </w:rPr>
-        <w:t>()</w:t>
-      </w:r>
-      <w:r>
-        <w:rPr>
-          <w:sz w:val="40"/>
-          <w:szCs w:val="40"/>
-        </w:rPr>
-        <w:t xml:space="preserve">, </w:t>
-      </w:r>
-      <w:proofErr w:type="spellStart"/>
-      <w:r>
-        <w:rPr>
-          <w:b/>
-          <w:sz w:val="40"/>
-          <w:szCs w:val="40"/>
-        </w:rPr>
-        <w:t>appendChild</w:t>
-      </w:r>
-      <w:proofErr w:type="spellEnd"/>
-      <w:r>
-        <w:rPr>
-          <w:b/>
-          <w:sz w:val="40"/>
-          <w:szCs w:val="40"/>
-        </w:rPr>
-        <w:t>()</w:t>
+        <w:t>appendChild()</w:t>
       </w:r>
     </w:p>
     <w:p>
@@ -8470,7 +6933,6 @@
         </w:rPr>
         <w:t xml:space="preserve">Store parent of that element in a variable: </w:t>
       </w:r>
-      <w:proofErr w:type="spellStart"/>
       <w:r>
         <w:rPr>
           <w:b/>
@@ -8480,7 +6942,6 @@
         </w:rPr>
         <w:t>parentNode</w:t>
       </w:r>
-      <w:proofErr w:type="spellEnd"/>
     </w:p>
     <w:p>
       <w:pPr>
@@ -8499,8 +6960,6 @@
         <w:lastRenderedPageBreak/>
         <w:t xml:space="preserve">Remove element from its containing element: </w:t>
       </w:r>
-      <w:proofErr w:type="spellStart"/>
-      <w:proofErr w:type="gramStart"/>
       <w:r>
         <w:rPr>
           <w:b/>
@@ -8508,19 +6967,8 @@
           <w:sz w:val="40"/>
           <w:szCs w:val="40"/>
         </w:rPr>
-        <w:t>removeChild</w:t>
-      </w:r>
-      <w:proofErr w:type="spellEnd"/>
-      <w:r>
-        <w:rPr>
-          <w:b/>
-          <w:bCs/>
-          <w:sz w:val="40"/>
-          <w:szCs w:val="40"/>
-        </w:rPr>
-        <w:t>()</w:t>
-      </w:r>
-      <w:proofErr w:type="gramEnd"/>
+        <w:t>removeChild()</w:t>
+      </w:r>
     </w:p>
     <w:p>
       <w:pPr>
@@ -8625,7 +7073,6 @@
                 <w:szCs w:val="32"/>
               </w:rPr>
             </w:pPr>
-            <w:proofErr w:type="spellStart"/>
             <w:r>
               <w:rPr>
                 <w:sz w:val="32"/>
@@ -8633,7 +7080,6 @@
               </w:rPr>
               <w:t>document.write</w:t>
             </w:r>
-            <w:proofErr w:type="spellEnd"/>
           </w:p>
         </w:tc>
         <w:tc>
@@ -8647,7 +7093,6 @@
                 <w:szCs w:val="32"/>
               </w:rPr>
             </w:pPr>
-            <w:proofErr w:type="spellStart"/>
             <w:r>
               <w:rPr>
                 <w:sz w:val="32"/>
@@ -8655,7 +7100,6 @@
               </w:rPr>
               <w:t>element.innerHTML</w:t>
             </w:r>
-            <w:proofErr w:type="spellEnd"/>
           </w:p>
         </w:tc>
         <w:tc>
@@ -8773,7 +7217,6 @@
                 <w:szCs w:val="32"/>
               </w:rPr>
             </w:pPr>
-            <w:proofErr w:type="spellStart"/>
             <w:r>
               <w:rPr>
                 <w:sz w:val="32"/>
@@ -8781,7 +7224,6 @@
               </w:rPr>
               <w:t>Disadvantagse</w:t>
             </w:r>
-            <w:proofErr w:type="spellEnd"/>
           </w:p>
         </w:tc>
         <w:tc>
@@ -8915,17 +7357,8 @@
                 <w:sz w:val="32"/>
                 <w:szCs w:val="32"/>
               </w:rPr>
-              <w:t xml:space="preserve">Make a lot of changes to content of page, slower than </w:t>
+              <w:t>Make a lot of changes to content of page, slower than innerHTML</w:t>
             </w:r>
-            <w:proofErr w:type="spellStart"/>
-            <w:r>
-              <w:rPr>
-                <w:sz w:val="32"/>
-                <w:szCs w:val="32"/>
-              </w:rPr>
-              <w:t>innerHTML</w:t>
-            </w:r>
-            <w:proofErr w:type="spellEnd"/>
           </w:p>
           <w:p>
             <w:pPr>
@@ -8939,17 +7372,8 @@
                 <w:sz w:val="32"/>
                 <w:szCs w:val="32"/>
               </w:rPr>
-              <w:t xml:space="preserve">Need to write more code to achieve the same thing compared with </w:t>
+              <w:t>Need to write more code to achieve the same thing compared with innerHTML</w:t>
             </w:r>
-            <w:proofErr w:type="spellStart"/>
-            <w:r>
-              <w:rPr>
-                <w:sz w:val="32"/>
-                <w:szCs w:val="32"/>
-              </w:rPr>
-              <w:t>innerHTML</w:t>
-            </w:r>
-            <w:proofErr w:type="spellEnd"/>
           </w:p>
         </w:tc>
       </w:tr>
@@ -8982,63 +7406,22 @@
           <w:szCs w:val="40"/>
         </w:rPr>
         <w:lastRenderedPageBreak/>
-        <w:t xml:space="preserve">+If you add HTML to a page using </w:t>
-      </w:r>
-      <w:proofErr w:type="spellStart"/>
-      <w:proofErr w:type="gramStart"/>
-      <w:r>
-        <w:rPr>
-          <w:sz w:val="40"/>
-          <w:szCs w:val="40"/>
-        </w:rPr>
-        <w:t>innerHTML</w:t>
-      </w:r>
-      <w:proofErr w:type="spellEnd"/>
-      <w:r>
-        <w:rPr>
-          <w:sz w:val="40"/>
-          <w:szCs w:val="40"/>
-        </w:rPr>
-        <w:t>(</w:t>
-      </w:r>
-      <w:proofErr w:type="gramEnd"/>
-      <w:r>
-        <w:rPr>
-          <w:sz w:val="40"/>
-          <w:szCs w:val="40"/>
-        </w:rPr>
-        <w:t>or jQuery methods), aware of Cross-Site Scripting Attack (XSS), an attacker could gain access to users’ account.</w:t>
-      </w:r>
-    </w:p>
-    <w:p>
-      <w:pPr>
-        <w:rPr>
-          <w:sz w:val="40"/>
-          <w:szCs w:val="40"/>
-        </w:rPr>
-      </w:pPr>
-      <w:r>
-        <w:rPr>
-          <w:sz w:val="40"/>
-          <w:szCs w:val="40"/>
-        </w:rPr>
-        <w:t xml:space="preserve">+How XSS </w:t>
-      </w:r>
-      <w:proofErr w:type="spellStart"/>
-      <w:r>
-        <w:rPr>
-          <w:sz w:val="40"/>
-          <w:szCs w:val="40"/>
-        </w:rPr>
-        <w:t>happesn</w:t>
-      </w:r>
-      <w:proofErr w:type="spellEnd"/>
-      <w:r>
-        <w:rPr>
-          <w:sz w:val="40"/>
-          <w:szCs w:val="40"/>
-        </w:rPr>
-        <w:t>: XSS involves an attacker placing malicious code into a site. Websites often feature content created by many different people (Users can create profiles or add comments, Files such as images and video may by uploaded, Data can come from 3</w:t>
+        <w:t>+If you add HTML to a page using innerHTML(or jQuery methods), aware of Cross-Site Scripting Attack (XSS), an attacker could gain access to users’ account.</w:t>
+      </w:r>
+    </w:p>
+    <w:p>
+      <w:pPr>
+        <w:rPr>
+          <w:sz w:val="40"/>
+          <w:szCs w:val="40"/>
+        </w:rPr>
+      </w:pPr>
+      <w:r>
+        <w:rPr>
+          <w:sz w:val="40"/>
+          <w:szCs w:val="40"/>
+        </w:rPr>
+        <w:t>+How XSS happesn: XSS involves an attacker placing malicious code into a site. Websites often feature content created by many different people (Users can create profiles or add comments, Files such as images and video may by uploaded, Data can come from 3</w:t>
       </w:r>
       <w:r>
         <w:rPr>
@@ -9083,23 +7466,7 @@
           <w:sz w:val="40"/>
           <w:szCs w:val="40"/>
         </w:rPr>
-        <w:t>-</w:t>
-      </w:r>
-      <w:proofErr w:type="gramStart"/>
-      <w:r>
-        <w:rPr>
-          <w:sz w:val="40"/>
-          <w:szCs w:val="40"/>
-        </w:rPr>
-        <w:t>Defend  against</w:t>
-      </w:r>
-      <w:proofErr w:type="gramEnd"/>
-      <w:r>
-        <w:rPr>
-          <w:sz w:val="40"/>
-          <w:szCs w:val="40"/>
-        </w:rPr>
-        <w:t xml:space="preserve"> XSS:</w:t>
+        <w:t>-Defend  against XSS:</w:t>
       </w:r>
     </w:p>
     <w:p>
@@ -9386,57 +7753,15 @@
           <w:szCs w:val="40"/>
         </w:rPr>
         <w:lastRenderedPageBreak/>
-        <w:t xml:space="preserve">URLS: If you have links </w:t>
-      </w:r>
-      <w:proofErr w:type="spellStart"/>
-      <w:r>
-        <w:rPr>
-          <w:sz w:val="40"/>
-          <w:szCs w:val="40"/>
-        </w:rPr>
-        <w:t>containg</w:t>
-      </w:r>
-      <w:proofErr w:type="spellEnd"/>
-      <w:r>
-        <w:rPr>
-          <w:sz w:val="40"/>
-          <w:szCs w:val="40"/>
-        </w:rPr>
-        <w:t xml:space="preserve"> user </w:t>
-      </w:r>
-      <w:proofErr w:type="gramStart"/>
-      <w:r>
-        <w:rPr>
-          <w:sz w:val="40"/>
-          <w:szCs w:val="40"/>
-        </w:rPr>
-        <w:t>input ,use</w:t>
-      </w:r>
-      <w:proofErr w:type="gramEnd"/>
-      <w:r>
-        <w:rPr>
-          <w:sz w:val="40"/>
-          <w:szCs w:val="40"/>
-        </w:rPr>
-        <w:t xml:space="preserve"> </w:t>
-      </w:r>
-      <w:proofErr w:type="spellStart"/>
+        <w:t xml:space="preserve">URLS: If you have links containg user input ,use </w:t>
+      </w:r>
       <w:r>
         <w:rPr>
           <w:b/>
           <w:sz w:val="40"/>
           <w:szCs w:val="40"/>
         </w:rPr>
-        <w:t>encodeURIComponent</w:t>
-      </w:r>
-      <w:proofErr w:type="spellEnd"/>
-      <w:r>
-        <w:rPr>
-          <w:b/>
-          <w:sz w:val="40"/>
-          <w:szCs w:val="40"/>
-        </w:rPr>
-        <w:t>()</w:t>
+        <w:t>encodeURIComponent()</w:t>
       </w:r>
       <w:r>
         <w:rPr>
@@ -9522,33 +7847,8 @@
           <w:sz w:val="40"/>
           <w:szCs w:val="40"/>
         </w:rPr>
-        <w:t xml:space="preserve">ript: use </w:t>
-      </w:r>
-      <w:proofErr w:type="spellStart"/>
-      <w:r>
-        <w:rPr>
-          <w:sz w:val="40"/>
-          <w:szCs w:val="40"/>
-        </w:rPr>
-        <w:t>textContent</w:t>
-      </w:r>
-      <w:proofErr w:type="spellEnd"/>
-      <w:r>
-        <w:rPr>
-          <w:sz w:val="40"/>
-          <w:szCs w:val="40"/>
-        </w:rPr>
-        <w:t xml:space="preserve"> or </w:t>
-      </w:r>
-      <w:proofErr w:type="spellStart"/>
-      <w:r>
-        <w:rPr>
-          <w:sz w:val="40"/>
-          <w:szCs w:val="40"/>
-        </w:rPr>
-        <w:t>innerText</w:t>
-      </w:r>
-      <w:proofErr w:type="spellEnd"/>
+        <w:t>ript: use textContent or innerText</w:t>
+      </w:r>
       <w:r>
         <w:rPr>
           <w:sz w:val="40"/>
@@ -9561,87 +7861,37 @@
           <w:sz w:val="40"/>
           <w:szCs w:val="40"/>
         </w:rPr>
-        <w:t xml:space="preserve"> use </w:t>
-      </w:r>
-      <w:proofErr w:type="spellStart"/>
-      <w:r>
-        <w:rPr>
-          <w:sz w:val="40"/>
-          <w:szCs w:val="40"/>
-        </w:rPr>
-        <w:t>innerHTML</w:t>
-      </w:r>
-      <w:proofErr w:type="spellEnd"/>
-    </w:p>
-    <w:p>
-      <w:pPr>
-        <w:rPr>
-          <w:sz w:val="40"/>
-          <w:szCs w:val="40"/>
-        </w:rPr>
-      </w:pPr>
-      <w:proofErr w:type="gramStart"/>
-      <w:r>
-        <w:rPr>
-          <w:sz w:val="40"/>
-          <w:szCs w:val="40"/>
-        </w:rPr>
-        <w:t>jQuery(</w:t>
-      </w:r>
-      <w:proofErr w:type="gramEnd"/>
-      <w:r>
-        <w:rPr>
-          <w:sz w:val="40"/>
-          <w:szCs w:val="40"/>
-        </w:rPr>
-        <w:t>): use .text(), don’t use .html()</w:t>
-      </w:r>
-    </w:p>
-    <w:p>
-      <w:pPr>
-        <w:rPr>
-          <w:sz w:val="40"/>
-          <w:szCs w:val="40"/>
-        </w:rPr>
-      </w:pPr>
-      <w:r>
-        <w:rPr>
-          <w:sz w:val="40"/>
-          <w:szCs w:val="40"/>
-        </w:rPr>
-        <w:t xml:space="preserve">You can still use </w:t>
-      </w:r>
-      <w:proofErr w:type="spellStart"/>
-      <w:r>
-        <w:rPr>
-          <w:sz w:val="40"/>
-          <w:szCs w:val="40"/>
-        </w:rPr>
-        <w:t>innerHTML</w:t>
-      </w:r>
-      <w:proofErr w:type="spellEnd"/>
-      <w:r>
-        <w:rPr>
-          <w:sz w:val="40"/>
-          <w:szCs w:val="40"/>
-        </w:rPr>
-        <w:t xml:space="preserve"> and .</w:t>
-      </w:r>
-      <w:proofErr w:type="gramStart"/>
-      <w:r>
-        <w:rPr>
-          <w:sz w:val="40"/>
-          <w:szCs w:val="40"/>
-        </w:rPr>
-        <w:t>html(</w:t>
-      </w:r>
-      <w:proofErr w:type="gramEnd"/>
-      <w:r>
-        <w:rPr>
-          <w:sz w:val="40"/>
-          <w:szCs w:val="40"/>
-        </w:rPr>
-        <w:t xml:space="preserve">) if: control all of markup being generated (don’t allow user content that could contain markup) + user’s content is escaped and added as text using approaches </w:t>
+        <w:t xml:space="preserve"> use innerHTML</w:t>
+      </w:r>
+    </w:p>
+    <w:p>
+      <w:pPr>
+        <w:rPr>
+          <w:sz w:val="40"/>
+          <w:szCs w:val="40"/>
+        </w:rPr>
+      </w:pPr>
+      <w:r>
+        <w:rPr>
+          <w:sz w:val="40"/>
+          <w:szCs w:val="40"/>
+        </w:rPr>
+        <w:t>jQuery(): use .text(), don’t use .html()</w:t>
+      </w:r>
+    </w:p>
+    <w:p>
+      <w:pPr>
+        <w:rPr>
+          <w:sz w:val="40"/>
+          <w:szCs w:val="40"/>
+        </w:rPr>
+      </w:pPr>
+      <w:r>
+        <w:rPr>
+          <w:sz w:val="40"/>
+          <w:szCs w:val="40"/>
+        </w:rPr>
+        <w:t xml:space="preserve">You can still use innerHTML and .html() if: control all of markup being generated (don’t allow user content that could contain markup) + user’s content is escaped and added as text using approaches </w:t>
       </w:r>
     </w:p>
     <w:p>
@@ -9670,113 +7920,22 @@
           <w:sz w:val="40"/>
           <w:szCs w:val="40"/>
         </w:rPr>
-        <w:t xml:space="preserve">: </w:t>
-      </w:r>
-      <w:proofErr w:type="spellStart"/>
-      <w:proofErr w:type="gramStart"/>
-      <w:r>
-        <w:rPr>
-          <w:sz w:val="40"/>
-          <w:szCs w:val="40"/>
-        </w:rPr>
-        <w:t>getAttribute</w:t>
-      </w:r>
-      <w:proofErr w:type="spellEnd"/>
-      <w:r>
-        <w:rPr>
-          <w:sz w:val="40"/>
-          <w:szCs w:val="40"/>
-        </w:rPr>
-        <w:t>(</w:t>
-      </w:r>
-      <w:proofErr w:type="gramEnd"/>
-      <w:r>
-        <w:rPr>
-          <w:sz w:val="40"/>
-          <w:szCs w:val="40"/>
-        </w:rPr>
-        <w:t xml:space="preserve">), has Attribute(), </w:t>
-      </w:r>
-      <w:proofErr w:type="spellStart"/>
-      <w:r>
-        <w:rPr>
-          <w:sz w:val="40"/>
-          <w:szCs w:val="40"/>
-        </w:rPr>
-        <w:t>setAttribute</w:t>
-      </w:r>
-      <w:proofErr w:type="spellEnd"/>
-      <w:r>
-        <w:rPr>
-          <w:sz w:val="40"/>
-          <w:szCs w:val="40"/>
-        </w:rPr>
-        <w:t xml:space="preserve">(), </w:t>
-      </w:r>
-      <w:proofErr w:type="spellStart"/>
-      <w:r>
-        <w:rPr>
-          <w:sz w:val="40"/>
-          <w:szCs w:val="40"/>
-        </w:rPr>
-        <w:t>removeAttribute</w:t>
-      </w:r>
-      <w:proofErr w:type="spellEnd"/>
-      <w:r>
-        <w:rPr>
-          <w:sz w:val="40"/>
-          <w:szCs w:val="40"/>
-        </w:rPr>
-        <w:t xml:space="preserve">(), </w:t>
-      </w:r>
-      <w:proofErr w:type="spellStart"/>
-      <w:r>
-        <w:rPr>
-          <w:sz w:val="40"/>
-          <w:szCs w:val="40"/>
-        </w:rPr>
-        <w:t>className</w:t>
-      </w:r>
-      <w:proofErr w:type="spellEnd"/>
-      <w:r>
-        <w:rPr>
-          <w:sz w:val="40"/>
-          <w:szCs w:val="40"/>
-        </w:rPr>
-        <w:t>, id</w:t>
-      </w:r>
-    </w:p>
-    <w:p>
-      <w:pPr>
-        <w:rPr>
-          <w:sz w:val="40"/>
-          <w:szCs w:val="40"/>
-        </w:rPr>
-      </w:pPr>
-      <w:r>
-        <w:rPr>
-          <w:sz w:val="40"/>
-          <w:szCs w:val="40"/>
-        </w:rPr>
-        <w:t xml:space="preserve">-Check for an attribute and get </w:t>
-      </w:r>
-      <w:proofErr w:type="spellStart"/>
-      <w:proofErr w:type="gramStart"/>
-      <w:r>
-        <w:rPr>
-          <w:sz w:val="40"/>
-          <w:szCs w:val="40"/>
-        </w:rPr>
-        <w:t>it’s</w:t>
-      </w:r>
-      <w:proofErr w:type="spellEnd"/>
-      <w:proofErr w:type="gramEnd"/>
-      <w:r>
-        <w:rPr>
-          <w:sz w:val="40"/>
-          <w:szCs w:val="40"/>
-        </w:rPr>
-        <w:t xml:space="preserve"> value: </w:t>
+        <w:t>: getAttribute(), has Attribute(), setAttribute(), removeAttribute(), className, id</w:t>
+      </w:r>
+    </w:p>
+    <w:p>
+      <w:pPr>
+        <w:rPr>
+          <w:sz w:val="40"/>
+          <w:szCs w:val="40"/>
+        </w:rPr>
+      </w:pPr>
+      <w:r>
+        <w:rPr>
+          <w:sz w:val="40"/>
+          <w:szCs w:val="40"/>
+        </w:rPr>
+        <w:t xml:space="preserve">-Check for an attribute and get it’s value: </w:t>
       </w:r>
     </w:p>
     <w:p>
@@ -10229,23 +8388,7 @@
           <w:sz w:val="40"/>
           <w:szCs w:val="40"/>
         </w:rPr>
-        <w:t>+Focus event: an element (link/form</w:t>
-      </w:r>
-      <w:proofErr w:type="gramStart"/>
-      <w:r>
-        <w:rPr>
-          <w:sz w:val="40"/>
-          <w:szCs w:val="40"/>
-        </w:rPr>
-        <w:t>)  gain</w:t>
-      </w:r>
-      <w:proofErr w:type="gramEnd"/>
-      <w:r>
-        <w:rPr>
-          <w:sz w:val="40"/>
-          <w:szCs w:val="40"/>
-        </w:rPr>
-        <w:t xml:space="preserve"> or loses focus</w:t>
+        <w:t>+Focus event: an element (link/form)  gain or loses focus</w:t>
       </w:r>
     </w:p>
     <w:p>
@@ -10592,7 +8735,6 @@
         <w:br/>
         <w:t xml:space="preserve">&lt;a&gt; can have </w:t>
       </w:r>
-      <w:proofErr w:type="spellStart"/>
       <w:r>
         <w:rPr>
           <w:b/>
@@ -10600,9 +8742,23 @@
           <w:sz w:val="40"/>
           <w:szCs w:val="40"/>
         </w:rPr>
-        <w:t>onclick</w:t>
-      </w:r>
-      <w:proofErr w:type="spellEnd"/>
+        <w:t>onclick, onmouseover, onmouseout</w:t>
+      </w:r>
+    </w:p>
+    <w:p>
+      <w:pPr>
+        <w:rPr>
+          <w:sz w:val="40"/>
+          <w:szCs w:val="40"/>
+        </w:rPr>
+      </w:pPr>
+      <w:r>
+        <w:rPr>
+          <w:sz w:val="40"/>
+          <w:szCs w:val="40"/>
+        </w:rPr>
+        <w:t xml:space="preserve">&lt;for&gt; have </w:t>
+      </w:r>
       <w:r>
         <w:rPr>
           <w:b/>
@@ -10610,9 +8766,23 @@
           <w:sz w:val="40"/>
           <w:szCs w:val="40"/>
         </w:rPr>
-        <w:t xml:space="preserve">, </w:t>
-      </w:r>
-      <w:proofErr w:type="spellStart"/>
+        <w:t>onsubmit</w:t>
+      </w:r>
+    </w:p>
+    <w:p>
+      <w:pPr>
+        <w:rPr>
+          <w:sz w:val="40"/>
+          <w:szCs w:val="40"/>
+        </w:rPr>
+      </w:pPr>
+      <w:r>
+        <w:rPr>
+          <w:sz w:val="40"/>
+          <w:szCs w:val="40"/>
+        </w:rPr>
+        <w:t xml:space="preserve">&lt;input&gt; have </w:t>
+      </w:r>
       <w:r>
         <w:rPr>
           <w:b/>
@@ -10620,121 +8790,8 @@
           <w:sz w:val="40"/>
           <w:szCs w:val="40"/>
         </w:rPr>
-        <w:t>onmouseover</w:t>
-      </w:r>
-      <w:proofErr w:type="spellEnd"/>
-      <w:r>
-        <w:rPr>
-          <w:b/>
-          <w:bCs/>
-          <w:sz w:val="40"/>
-          <w:szCs w:val="40"/>
-        </w:rPr>
-        <w:t xml:space="preserve">, </w:t>
-      </w:r>
-      <w:proofErr w:type="spellStart"/>
-      <w:r>
-        <w:rPr>
-          <w:b/>
-          <w:bCs/>
-          <w:sz w:val="40"/>
-          <w:szCs w:val="40"/>
-        </w:rPr>
-        <w:t>onmouseout</w:t>
-      </w:r>
-      <w:proofErr w:type="spellEnd"/>
-    </w:p>
-    <w:p>
-      <w:pPr>
-        <w:rPr>
-          <w:sz w:val="40"/>
-          <w:szCs w:val="40"/>
-        </w:rPr>
-      </w:pPr>
-      <w:r>
-        <w:rPr>
-          <w:sz w:val="40"/>
-          <w:szCs w:val="40"/>
-        </w:rPr>
-        <w:t xml:space="preserve">&lt;for&gt; have </w:t>
-      </w:r>
-      <w:proofErr w:type="spellStart"/>
-      <w:r>
-        <w:rPr>
-          <w:b/>
-          <w:bCs/>
-          <w:sz w:val="40"/>
-          <w:szCs w:val="40"/>
-        </w:rPr>
-        <w:t>onsubmit</w:t>
-      </w:r>
-      <w:proofErr w:type="spellEnd"/>
-    </w:p>
-    <w:p>
-      <w:pPr>
-        <w:rPr>
-          <w:sz w:val="40"/>
-          <w:szCs w:val="40"/>
-        </w:rPr>
-      </w:pPr>
-      <w:r>
-        <w:rPr>
-          <w:sz w:val="40"/>
-          <w:szCs w:val="40"/>
-        </w:rPr>
-        <w:t xml:space="preserve">&lt;input&gt; have </w:t>
-      </w:r>
-      <w:proofErr w:type="spellStart"/>
-      <w:r>
-        <w:rPr>
-          <w:b/>
-          <w:bCs/>
-          <w:sz w:val="40"/>
-          <w:szCs w:val="40"/>
-        </w:rPr>
-        <w:t>onkeypress</w:t>
-      </w:r>
-      <w:proofErr w:type="spellEnd"/>
-      <w:r>
-        <w:rPr>
-          <w:b/>
-          <w:bCs/>
-          <w:sz w:val="40"/>
-          <w:szCs w:val="40"/>
-        </w:rPr>
-        <w:t xml:space="preserve">, </w:t>
-      </w:r>
-      <w:proofErr w:type="spellStart"/>
-      <w:r>
-        <w:rPr>
-          <w:b/>
-          <w:bCs/>
-          <w:sz w:val="40"/>
-          <w:szCs w:val="40"/>
-        </w:rPr>
-        <w:t>onfocus</w:t>
-      </w:r>
-      <w:proofErr w:type="spellEnd"/>
-      <w:r>
-        <w:rPr>
-          <w:b/>
-          <w:bCs/>
-          <w:sz w:val="40"/>
-          <w:szCs w:val="40"/>
-        </w:rPr>
-        <w:t xml:space="preserve">, </w:t>
-      </w:r>
-      <w:proofErr w:type="spellStart"/>
-      <w:r>
-        <w:rPr>
-          <w:b/>
-          <w:bCs/>
-          <w:sz w:val="40"/>
-          <w:szCs w:val="40"/>
-        </w:rPr>
-        <w:t>onblur</w:t>
-      </w:r>
-      <w:proofErr w:type="spellEnd"/>
+        <w:t>onkeypress, onfocus, onblur</w:t>
+      </w:r>
     </w:p>
     <w:p>
       <w:pPr>
@@ -11177,23 +9234,7 @@
           <w:sz w:val="40"/>
           <w:szCs w:val="40"/>
         </w:rPr>
-        <w:t xml:space="preserve">+The flow of events only really matters when code has event handlers on an element and </w:t>
-      </w:r>
-      <w:proofErr w:type="spellStart"/>
-      <w:r>
-        <w:rPr>
-          <w:sz w:val="40"/>
-          <w:szCs w:val="40"/>
-        </w:rPr>
-        <w:t>on</w:t>
-      </w:r>
-      <w:proofErr w:type="spellEnd"/>
-      <w:r>
-        <w:rPr>
-          <w:sz w:val="40"/>
-          <w:szCs w:val="40"/>
-        </w:rPr>
-        <w:t xml:space="preserve"> of its ancestor or descendant elements.</w:t>
+        <w:t>+The flow of events only really matters when code has event handlers on an element and on of its ancestor or descendant elements.</w:t>
       </w:r>
     </w:p>
     <w:p>
@@ -11216,32 +9257,7 @@
           <w:szCs w:val="40"/>
         </w:rPr>
         <w:lastRenderedPageBreak/>
-        <w:t xml:space="preserve">event listeners, final parameter in </w:t>
-      </w:r>
-      <w:proofErr w:type="spellStart"/>
-      <w:proofErr w:type="gramStart"/>
-      <w:r>
-        <w:rPr>
-          <w:sz w:val="40"/>
-          <w:szCs w:val="40"/>
-        </w:rPr>
-        <w:t>addEventListener</w:t>
-      </w:r>
-      <w:proofErr w:type="spellEnd"/>
-      <w:r>
-        <w:rPr>
-          <w:sz w:val="40"/>
-          <w:szCs w:val="40"/>
-        </w:rPr>
-        <w:t>(</w:t>
-      </w:r>
-      <w:proofErr w:type="gramEnd"/>
-      <w:r>
-        <w:rPr>
-          <w:sz w:val="40"/>
-          <w:szCs w:val="40"/>
-        </w:rPr>
-        <w:t>) lets you choose the direction to trigger event (true=capturing phase, false = bubbling phase, often default choice)</w:t>
+        <w:t>event listeners, final parameter in addEventListener() lets you choose the direction to trigger event (true=capturing phase, false = bubbling phase, often default choice)</w:t>
       </w:r>
     </w:p>
     <w:p>
@@ -11572,8 +9588,6 @@
         </w:rPr>
         <w:t>+</w:t>
       </w:r>
-      <w:proofErr w:type="spellStart"/>
-      <w:proofErr w:type="gramStart"/>
       <w:r>
         <w:rPr>
           <w:b/>
@@ -11581,9 +9595,15 @@
           <w:sz w:val="40"/>
           <w:szCs w:val="40"/>
         </w:rPr>
-        <w:t>preventDefault</w:t>
-      </w:r>
-      <w:proofErr w:type="spellEnd"/>
+        <w:t>preventDefault()</w:t>
+      </w:r>
+      <w:r>
+        <w:rPr>
+          <w:sz w:val="40"/>
+          <w:szCs w:val="40"/>
+        </w:rPr>
+        <w:t xml:space="preserve">: prevent the default behavior of elements. IE5-8 </w:t>
+      </w:r>
       <w:r>
         <w:rPr>
           <w:b/>
@@ -11591,36 +9611,8 @@
           <w:sz w:val="40"/>
           <w:szCs w:val="40"/>
         </w:rPr>
-        <w:t>(</w:t>
-      </w:r>
-      <w:proofErr w:type="gramEnd"/>
-      <w:r>
-        <w:rPr>
-          <w:b/>
-          <w:bCs/>
-          <w:sz w:val="40"/>
-          <w:szCs w:val="40"/>
-        </w:rPr>
-        <w:t>)</w:t>
-      </w:r>
-      <w:r>
-        <w:rPr>
-          <w:sz w:val="40"/>
-          <w:szCs w:val="40"/>
-        </w:rPr>
-        <w:t xml:space="preserve">: prevent the default behavior of elements. IE5-8 </w:t>
-      </w:r>
-      <w:proofErr w:type="spellStart"/>
-      <w:r>
-        <w:rPr>
-          <w:b/>
-          <w:bCs/>
-          <w:sz w:val="40"/>
-          <w:szCs w:val="40"/>
-        </w:rPr>
         <w:t>returnValue</w:t>
       </w:r>
-      <w:proofErr w:type="spellEnd"/>
     </w:p>
     <w:p>
       <w:pPr>
@@ -11684,7 +9676,6 @@
         </w:rPr>
         <w:t>+</w:t>
       </w:r>
-      <w:proofErr w:type="spellStart"/>
       <w:r>
         <w:rPr>
           <w:b/>
@@ -11692,9 +9683,22 @@
           <w:sz w:val="40"/>
           <w:szCs w:val="40"/>
         </w:rPr>
-        <w:t>stopPropagation</w:t>
-      </w:r>
-      <w:proofErr w:type="spellEnd"/>
+        <w:t>stopPropagation ()</w:t>
+      </w:r>
+      <w:r>
+        <w:rPr>
+          <w:sz w:val="40"/>
+          <w:szCs w:val="40"/>
+        </w:rPr>
+        <w:t xml:space="preserve">: stop event </w:t>
+      </w:r>
+      <w:r>
+        <w:rPr>
+          <w:sz w:val="40"/>
+          <w:szCs w:val="40"/>
+        </w:rPr>
+        <w:t xml:space="preserve">bubbling up. IE8 is </w:t>
+      </w:r>
       <w:r>
         <w:rPr>
           <w:b/>
@@ -11702,33 +9706,8 @@
           <w:sz w:val="40"/>
           <w:szCs w:val="40"/>
         </w:rPr>
-        <w:t xml:space="preserve"> ()</w:t>
-      </w:r>
-      <w:r>
-        <w:rPr>
-          <w:sz w:val="40"/>
-          <w:szCs w:val="40"/>
-        </w:rPr>
-        <w:t xml:space="preserve">: stop event </w:t>
-      </w:r>
-      <w:r>
-        <w:rPr>
-          <w:sz w:val="40"/>
-          <w:szCs w:val="40"/>
-        </w:rPr>
-        <w:t xml:space="preserve">bubbling up. IE8 is </w:t>
-      </w:r>
-      <w:proofErr w:type="spellStart"/>
-      <w:r>
-        <w:rPr>
-          <w:b/>
-          <w:bCs/>
-          <w:sz w:val="40"/>
-          <w:szCs w:val="40"/>
-        </w:rPr>
         <w:t>cancelBubble</w:t>
       </w:r>
-      <w:proofErr w:type="spellEnd"/>
     </w:p>
     <w:p>
       <w:pPr>
@@ -12505,39 +10484,7 @@
           <w:szCs w:val="40"/>
         </w:rPr>
         <w:lastRenderedPageBreak/>
-        <w:t xml:space="preserve">support mouse events, and all of these bubble. Prevent default behavior can have unexpected results (click only fires when both </w:t>
-      </w:r>
-      <w:proofErr w:type="spellStart"/>
-      <w:r>
-        <w:rPr>
-          <w:sz w:val="40"/>
-          <w:szCs w:val="40"/>
-        </w:rPr>
-        <w:t>mousedown</w:t>
-      </w:r>
-      <w:proofErr w:type="spellEnd"/>
-      <w:r>
-        <w:rPr>
-          <w:sz w:val="40"/>
-          <w:szCs w:val="40"/>
-        </w:rPr>
-        <w:t xml:space="preserve"> and </w:t>
-      </w:r>
-      <w:proofErr w:type="spellStart"/>
-      <w:r>
-        <w:rPr>
-          <w:sz w:val="40"/>
-          <w:szCs w:val="40"/>
-        </w:rPr>
-        <w:t>mouseup</w:t>
-      </w:r>
-      <w:proofErr w:type="spellEnd"/>
-      <w:r>
-        <w:rPr>
-          <w:sz w:val="40"/>
-          <w:szCs w:val="40"/>
-        </w:rPr>
-        <w:t xml:space="preserve"> fired)</w:t>
+        <w:t>support mouse events, and all of these bubble. Prevent default behavior can have unexpected results (click only fires when both mousedown and mouseup fired)</w:t>
       </w:r>
     </w:p>
     <w:p>
@@ -12783,149 +10730,37 @@
           <w:sz w:val="40"/>
           <w:szCs w:val="40"/>
         </w:rPr>
-        <w:t xml:space="preserve">+Screen: </w:t>
-      </w:r>
-      <w:proofErr w:type="spellStart"/>
-      <w:r>
-        <w:rPr>
-          <w:sz w:val="40"/>
-          <w:szCs w:val="40"/>
-        </w:rPr>
-        <w:t>screenX</w:t>
-      </w:r>
-      <w:proofErr w:type="spellEnd"/>
-      <w:r>
-        <w:rPr>
-          <w:sz w:val="40"/>
-          <w:szCs w:val="40"/>
-        </w:rPr>
-        <w:t xml:space="preserve">, </w:t>
-      </w:r>
-      <w:proofErr w:type="spellStart"/>
-      <w:r>
-        <w:rPr>
-          <w:sz w:val="40"/>
-          <w:szCs w:val="40"/>
-        </w:rPr>
-        <w:t>screenY</w:t>
-      </w:r>
-      <w:proofErr w:type="spellEnd"/>
-      <w:r>
-        <w:rPr>
-          <w:sz w:val="40"/>
-          <w:szCs w:val="40"/>
-        </w:rPr>
-        <w:t xml:space="preserve"> indicate the position of cursor within the entire screen on monitor.</w:t>
-      </w:r>
-    </w:p>
-    <w:p>
-      <w:pPr>
-        <w:rPr>
-          <w:sz w:val="40"/>
-          <w:szCs w:val="40"/>
-        </w:rPr>
-      </w:pPr>
-      <w:r>
-        <w:rPr>
-          <w:sz w:val="40"/>
-          <w:szCs w:val="40"/>
-        </w:rPr>
-        <w:t xml:space="preserve">+Page: </w:t>
-      </w:r>
-      <w:proofErr w:type="spellStart"/>
-      <w:r>
-        <w:rPr>
-          <w:sz w:val="40"/>
-          <w:szCs w:val="40"/>
-        </w:rPr>
-        <w:t>pageX</w:t>
-      </w:r>
-      <w:proofErr w:type="spellEnd"/>
-      <w:r>
-        <w:rPr>
-          <w:sz w:val="40"/>
-          <w:szCs w:val="40"/>
-        </w:rPr>
-        <w:t xml:space="preserve">, </w:t>
-      </w:r>
-      <w:proofErr w:type="spellStart"/>
-      <w:r>
-        <w:rPr>
-          <w:sz w:val="40"/>
-          <w:szCs w:val="40"/>
-        </w:rPr>
-        <w:t>pageY</w:t>
-      </w:r>
-      <w:proofErr w:type="spellEnd"/>
-      <w:r>
-        <w:rPr>
-          <w:sz w:val="40"/>
-          <w:szCs w:val="40"/>
-        </w:rPr>
-        <w:t xml:space="preserve"> indicate the position of cursor within the entire page. The top of page may be outside of viewport so even if cursor is the same position, page and client coordinates can be different</w:t>
-      </w:r>
-    </w:p>
-    <w:p>
-      <w:pPr>
-        <w:rPr>
-          <w:sz w:val="40"/>
-          <w:szCs w:val="40"/>
-        </w:rPr>
-      </w:pPr>
-      <w:r>
-        <w:rPr>
-          <w:sz w:val="40"/>
-          <w:szCs w:val="40"/>
-        </w:rPr>
-        <w:t xml:space="preserve">+Client: </w:t>
-      </w:r>
-      <w:proofErr w:type="spellStart"/>
-      <w:r>
-        <w:rPr>
-          <w:sz w:val="40"/>
-          <w:szCs w:val="40"/>
-        </w:rPr>
-        <w:t>clientX</w:t>
-      </w:r>
-      <w:proofErr w:type="spellEnd"/>
-      <w:r>
-        <w:rPr>
-          <w:sz w:val="40"/>
-          <w:szCs w:val="40"/>
-        </w:rPr>
-        <w:t xml:space="preserve">, </w:t>
-      </w:r>
-      <w:proofErr w:type="spellStart"/>
-      <w:r>
-        <w:rPr>
-          <w:sz w:val="40"/>
-          <w:szCs w:val="40"/>
-        </w:rPr>
-        <w:t>clientY</w:t>
-      </w:r>
-      <w:proofErr w:type="spellEnd"/>
-      <w:r>
-        <w:rPr>
-          <w:sz w:val="40"/>
-          <w:szCs w:val="40"/>
-        </w:rPr>
-        <w:t xml:space="preserve"> indicate the position of cursor within the </w:t>
-      </w:r>
-      <w:proofErr w:type="gramStart"/>
-      <w:r>
-        <w:rPr>
-          <w:sz w:val="40"/>
-          <w:szCs w:val="40"/>
-        </w:rPr>
-        <w:t>browser ‘s</w:t>
-      </w:r>
-      <w:proofErr w:type="gramEnd"/>
-      <w:r>
-        <w:rPr>
-          <w:sz w:val="40"/>
-          <w:szCs w:val="40"/>
-        </w:rPr>
-        <w:t xml:space="preserve"> viewport. If user has scrolled down and top of page is no longer in view, it will not affect the client coordinates.</w:t>
+        <w:t>+Screen: screenX, screenY indicate the position of cursor within the entire screen on monitor.</w:t>
+      </w:r>
+    </w:p>
+    <w:p>
+      <w:pPr>
+        <w:rPr>
+          <w:sz w:val="40"/>
+          <w:szCs w:val="40"/>
+        </w:rPr>
+      </w:pPr>
+      <w:r>
+        <w:rPr>
+          <w:sz w:val="40"/>
+          <w:szCs w:val="40"/>
+        </w:rPr>
+        <w:t>+Page: pageX, pageY indicate the position of cursor within the entire page. The top of page may be outside of viewport so even if cursor is the same position, page and client coordinates can be different</w:t>
+      </w:r>
+    </w:p>
+    <w:p>
+      <w:pPr>
+        <w:rPr>
+          <w:sz w:val="40"/>
+          <w:szCs w:val="40"/>
+        </w:rPr>
+      </w:pPr>
+      <w:r>
+        <w:rPr>
+          <w:sz w:val="40"/>
+          <w:szCs w:val="40"/>
+        </w:rPr>
+        <w:t>+Client: clientX, clientY indicate the position of cursor within the browser ‘s viewport. If user has scrolled down and top of page is no longer in view, it will not affect the client coordinates.</w:t>
       </w:r>
     </w:p>
     <w:p>
@@ -13018,6 +10853,7 @@
       </w:pPr>
       <w:r>
         <w:rPr>
+          <w:noProof/>
           <w:sz w:val="40"/>
           <w:szCs w:val="40"/>
         </w:rPr>
@@ -13067,6 +10903,7 @@
       </w:pPr>
       <w:r>
         <w:rPr>
+          <w:noProof/>
           <w:sz w:val="40"/>
           <w:szCs w:val="40"/>
         </w:rPr>
@@ -13151,18 +10988,17 @@
         </w:rPr>
         <w:t>+Validation: Checking in JS is faster than sending data to server for it to be checked.</w:t>
       </w:r>
-      <w:bookmarkStart w:id="0" w:name="_GoBack"/>
-      <w:bookmarkEnd w:id="0"/>
-    </w:p>
-    <w:p>
-      <w:pPr>
-        <w:rPr>
-          <w:sz w:val="40"/>
-          <w:szCs w:val="40"/>
-        </w:rPr>
-      </w:pPr>
-      <w:r>
-        <w:rPr>
+    </w:p>
+    <w:p>
+      <w:pPr>
+        <w:rPr>
+          <w:sz w:val="40"/>
+          <w:szCs w:val="40"/>
+        </w:rPr>
+      </w:pPr>
+      <w:r>
+        <w:rPr>
+          <w:noProof/>
           <w:sz w:val="40"/>
           <w:szCs w:val="40"/>
         </w:rPr>
@@ -13211,6 +11047,268 @@
           <w:szCs w:val="40"/>
         </w:rPr>
       </w:pPr>
+      <w:r>
+        <w:rPr>
+          <w:sz w:val="40"/>
+          <w:szCs w:val="40"/>
+        </w:rPr>
+        <w:t>-Mutation events &amp; Observers</w:t>
+      </w:r>
+    </w:p>
+    <w:p>
+      <w:pPr>
+        <w:rPr>
+          <w:sz w:val="40"/>
+          <w:szCs w:val="40"/>
+        </w:rPr>
+      </w:pPr>
+      <w:r>
+        <w:rPr>
+          <w:sz w:val="40"/>
+          <w:szCs w:val="40"/>
+        </w:rPr>
+        <w:t>+Whenever elements are added or removed from DOM, its structure changes. This change triggers a mutation events.</w:t>
+      </w:r>
+    </w:p>
+    <w:p>
+      <w:pPr>
+        <w:rPr>
+          <w:sz w:val="40"/>
+          <w:szCs w:val="40"/>
+        </w:rPr>
+      </w:pPr>
+      <w:r>
+        <w:rPr>
+          <w:sz w:val="40"/>
+          <w:szCs w:val="40"/>
+        </w:rPr>
+        <w:drawing>
+          <wp:inline distT="0" distB="0" distL="0" distR="0" wp14:anchorId="78743292" wp14:editId="33806DCE">
+            <wp:extent cx="5943600" cy="2211070"/>
+            <wp:effectExtent l="0" t="0" r="0" b="0"/>
+            <wp:docPr id="1922660032" name="Picture 1922660032"/>
+            <wp:cNvGraphicFramePr>
+              <a:graphicFrameLocks xmlns:a="http://schemas.openxmlformats.org/drawingml/2006/main" noChangeAspect="1"/>
+            </wp:cNvGraphicFramePr>
+            <a:graphic xmlns:a="http://schemas.openxmlformats.org/drawingml/2006/main">
+              <a:graphicData uri="http://schemas.openxmlformats.org/drawingml/2006/picture">
+                <pic:pic xmlns:pic="http://schemas.openxmlformats.org/drawingml/2006/picture">
+                  <pic:nvPicPr>
+                    <pic:cNvPr id="1" name=""/>
+                    <pic:cNvPicPr/>
+                  </pic:nvPicPr>
+                  <pic:blipFill>
+                    <a:blip r:embed="rId85"/>
+                    <a:stretch>
+                      <a:fillRect/>
+                    </a:stretch>
+                  </pic:blipFill>
+                  <pic:spPr>
+                    <a:xfrm>
+                      <a:off x="0" y="0"/>
+                      <a:ext cx="5943600" cy="2211070"/>
+                    </a:xfrm>
+                    <a:prstGeom prst="rect">
+                      <a:avLst/>
+                    </a:prstGeom>
+                  </pic:spPr>
+                </pic:pic>
+              </a:graphicData>
+            </a:graphic>
+          </wp:inline>
+        </w:drawing>
+      </w:r>
+    </w:p>
+    <w:p>
+      <w:pPr>
+        <w:rPr>
+          <w:sz w:val="40"/>
+          <w:szCs w:val="40"/>
+        </w:rPr>
+      </w:pPr>
+      <w:r>
+        <w:rPr>
+          <w:sz w:val="40"/>
+          <w:szCs w:val="40"/>
+        </w:rPr>
+        <w:lastRenderedPageBreak/>
+        <w:t>+</w:t>
+      </w:r>
+      <w:r>
+        <w:rPr>
+          <w:b/>
+          <w:sz w:val="40"/>
+          <w:szCs w:val="40"/>
+        </w:rPr>
+        <w:t>Caution</w:t>
+      </w:r>
+      <w:r>
+        <w:rPr>
+          <w:sz w:val="40"/>
+          <w:szCs w:val="40"/>
+        </w:rPr>
+        <w:t>: Mutation event don’t use in newer browsers</w:t>
+      </w:r>
+    </w:p>
+    <w:p>
+      <w:pPr>
+        <w:rPr>
+          <w:sz w:val="40"/>
+          <w:szCs w:val="40"/>
+        </w:rPr>
+      </w:pPr>
+      <w:r>
+        <w:rPr>
+          <w:sz w:val="40"/>
+          <w:szCs w:val="40"/>
+        </w:rPr>
+        <w:t xml:space="preserve">+If script makes lots of changes to page, it makes page feel slow or unresponsive. </w:t>
+      </w:r>
+    </w:p>
+    <w:p>
+      <w:pPr>
+        <w:rPr>
+          <w:sz w:val="40"/>
+          <w:szCs w:val="40"/>
+        </w:rPr>
+      </w:pPr>
+      <w:r>
+        <w:rPr>
+          <w:sz w:val="40"/>
+          <w:szCs w:val="40"/>
+        </w:rPr>
+        <w:t>+</w:t>
+      </w:r>
+      <w:r>
+        <w:rPr>
+          <w:b/>
+          <w:sz w:val="40"/>
+          <w:szCs w:val="40"/>
+        </w:rPr>
+        <w:t>New mutation observers</w:t>
+      </w:r>
+      <w:r>
+        <w:rPr>
+          <w:sz w:val="40"/>
+          <w:szCs w:val="40"/>
+        </w:rPr>
+        <w:t>: designed to wait until a script has finished its task before reacting, then report the changes as a batch</w:t>
+      </w:r>
+    </w:p>
+    <w:p>
+      <w:pPr>
+        <w:rPr>
+          <w:sz w:val="40"/>
+          <w:szCs w:val="40"/>
+        </w:rPr>
+      </w:pPr>
+      <w:r>
+        <w:rPr>
+          <w:sz w:val="40"/>
+          <w:szCs w:val="40"/>
+        </w:rPr>
+        <w:t>-HTML5 events</w:t>
+      </w:r>
+    </w:p>
+    <w:p>
+      <w:pPr>
+        <w:rPr>
+          <w:sz w:val="40"/>
+          <w:szCs w:val="40"/>
+        </w:rPr>
+      </w:pPr>
+      <w:r>
+        <w:rPr>
+          <w:sz w:val="40"/>
+          <w:szCs w:val="40"/>
+        </w:rPr>
+        <w:drawing>
+          <wp:inline distT="0" distB="0" distL="0" distR="0" wp14:anchorId="5E379F48" wp14:editId="6B20CADB">
+            <wp:extent cx="5943600" cy="2780665"/>
+            <wp:effectExtent l="0" t="0" r="0" b="635"/>
+            <wp:docPr id="1922660033" name="Picture 1922660033"/>
+            <wp:cNvGraphicFramePr>
+              <a:graphicFrameLocks xmlns:a="http://schemas.openxmlformats.org/drawingml/2006/main" noChangeAspect="1"/>
+            </wp:cNvGraphicFramePr>
+            <a:graphic xmlns:a="http://schemas.openxmlformats.org/drawingml/2006/main">
+              <a:graphicData uri="http://schemas.openxmlformats.org/drawingml/2006/picture">
+                <pic:pic xmlns:pic="http://schemas.openxmlformats.org/drawingml/2006/picture">
+                  <pic:nvPicPr>
+                    <pic:cNvPr id="1" name=""/>
+                    <pic:cNvPicPr/>
+                  </pic:nvPicPr>
+                  <pic:blipFill>
+                    <a:blip r:embed="rId86"/>
+                    <a:stretch>
+                      <a:fillRect/>
+                    </a:stretch>
+                  </pic:blipFill>
+                  <pic:spPr>
+                    <a:xfrm>
+                      <a:off x="0" y="0"/>
+                      <a:ext cx="5943600" cy="2780665"/>
+                    </a:xfrm>
+                    <a:prstGeom prst="rect">
+                      <a:avLst/>
+                    </a:prstGeom>
+                  </pic:spPr>
+                </pic:pic>
+              </a:graphicData>
+            </a:graphic>
+          </wp:inline>
+        </w:drawing>
+      </w:r>
+    </w:p>
+    <w:p>
+      <w:pPr>
+        <w:rPr>
+          <w:sz w:val="40"/>
+          <w:szCs w:val="40"/>
+        </w:rPr>
+      </w:pPr>
+      <w:bookmarkStart w:id="0" w:name="_GoBack"/>
+      <w:r>
+        <w:rPr>
+          <w:sz w:val="40"/>
+          <w:szCs w:val="40"/>
+        </w:rPr>
+        <w:drawing>
+          <wp:inline distT="0" distB="0" distL="0" distR="0" wp14:anchorId="2CCD4CDF" wp14:editId="088C3E68">
+            <wp:extent cx="5943600" cy="1416050"/>
+            <wp:effectExtent l="0" t="0" r="0" b="0"/>
+            <wp:docPr id="1922660034" name="Picture 1922660034"/>
+            <wp:cNvGraphicFramePr>
+              <a:graphicFrameLocks xmlns:a="http://schemas.openxmlformats.org/drawingml/2006/main" noChangeAspect="1"/>
+            </wp:cNvGraphicFramePr>
+            <a:graphic xmlns:a="http://schemas.openxmlformats.org/drawingml/2006/main">
+              <a:graphicData uri="http://schemas.openxmlformats.org/drawingml/2006/picture">
+                <pic:pic xmlns:pic="http://schemas.openxmlformats.org/drawingml/2006/picture">
+                  <pic:nvPicPr>
+                    <pic:cNvPr id="1" name=""/>
+                    <pic:cNvPicPr/>
+                  </pic:nvPicPr>
+                  <pic:blipFill>
+                    <a:blip r:embed="rId87"/>
+                    <a:stretch>
+                      <a:fillRect/>
+                    </a:stretch>
+                  </pic:blipFill>
+                  <pic:spPr>
+                    <a:xfrm>
+                      <a:off x="0" y="0"/>
+                      <a:ext cx="5943600" cy="1416050"/>
+                    </a:xfrm>
+                    <a:prstGeom prst="rect">
+                      <a:avLst/>
+                    </a:prstGeom>
+                  </pic:spPr>
+                </pic:pic>
+              </a:graphicData>
+            </a:graphic>
+          </wp:inline>
+        </w:drawing>
+      </w:r>
+      <w:bookmarkEnd w:id="0"/>
     </w:p>
     <w:p>
       <w:pPr>
@@ -13251,6 +11349,7 @@
           <w:sz w:val="40"/>
           <w:szCs w:val="40"/>
         </w:rPr>
+        <w:lastRenderedPageBreak/>
         <w:t>Chapter 8: Ajax &amp; JSON</w:t>
       </w:r>
     </w:p>
@@ -13306,7 +11405,7 @@
 </file>
 
 <file path=word/styles.xml><?xml version="1.0" encoding="utf-8"?>
-<w:styles xmlns:mc="http://schemas.openxmlformats.org/markup-compatibility/2006" xmlns:r="http://schemas.openxmlformats.org/officeDocument/2006/relationships" xmlns:w="http://schemas.openxmlformats.org/wordprocessingml/2006/main" xmlns:w14="http://schemas.microsoft.com/office/word/2010/wordml" xmlns:w15="http://schemas.microsoft.com/office/word/2012/wordml" mc:Ignorable="w14 w15">
+<w:styles xmlns:mc="http://schemas.openxmlformats.org/markup-compatibility/2006" xmlns:r="http://schemas.openxmlformats.org/officeDocument/2006/relationships" xmlns:w="http://schemas.openxmlformats.org/wordprocessingml/2006/main" xmlns:w14="http://schemas.microsoft.com/office/word/2010/wordml" xmlns:w15="http://schemas.microsoft.com/office/word/2012/wordml" xmlns:w16se="http://schemas.microsoft.com/office/word/2015/wordml/symex" mc:Ignorable="w14 w15 w16se">
   <w:docDefaults>
     <w:rPrDefault>
       <w:rPr>
@@ -13769,7 +11868,6 @@
       <w:spacing w:after="0" w:line="240" w:lineRule="auto"/>
     </w:pPr>
     <w:tblPr>
-      <w:tblInd w:w="0" w:type="dxa"/>
       <w:tblBorders>
         <w:top w:val="single" w:sz="4" w:space="0" w:color="auto"/>
         <w:left w:val="single" w:sz="4" w:space="0" w:color="auto"/>
@@ -13778,12 +11876,6 @@
         <w:insideH w:val="single" w:sz="4" w:space="0" w:color="auto"/>
         <w:insideV w:val="single" w:sz="4" w:space="0" w:color="auto"/>
       </w:tblBorders>
-      <w:tblCellMar>
-        <w:top w:w="0" w:type="dxa"/>
-        <w:left w:w="108" w:type="dxa"/>
-        <w:bottom w:w="0" w:type="dxa"/>
-        <w:right w:w="108" w:type="dxa"/>
-      </w:tblCellMar>
     </w:tblPr>
   </w:style>
 </w:styles>

</xml_diff>